<commit_message>
change guardian and parent question code to match AL questions
</commit_message>
<xml_diff>
--- a/docassemble/PetitionToChangeNameMinorCJP25/data/templates/petition_to_name_change_minor_CJP25_next_steps.docx
+++ b/docassemble/PetitionToChangeNameMinorCJP25/data/templates/petition_to_name_change_minor_CJP25_next_steps.docx
@@ -1,6 +1,6 @@
 
 <file path=word/document.xml><?xml version="1.0" encoding="utf-8"?>
-<w:document xmlns:wpc="http://schemas.microsoft.com/office/word/2010/wordprocessingCanvas" xmlns:cx="http://schemas.microsoft.com/office/drawing/2014/chartex" xmlns:cx1="http://schemas.microsoft.com/office/drawing/2015/9/8/chartex" xmlns:mc="http://schemas.openxmlformats.org/markup-compatibility/2006" xmlns:o="urn:schemas-microsoft-com:office:office" xmlns:r="http://schemas.openxmlformats.org/officeDocument/2006/relationships" xmlns:m="http://schemas.openxmlformats.org/officeDocument/2006/math" xmlns:v="urn:schemas-microsoft-com:vml" xmlns:wp14="http://schemas.microsoft.com/office/word/2010/wordprocessingDrawing" xmlns:wp="http://schemas.openxmlformats.org/drawingml/2006/wordprocessingDrawing" xmlns:w10="urn:schemas-microsoft-com:office:word" xmlns:w="http://schemas.openxmlformats.org/wordprocessingml/2006/main" xmlns:w14="http://schemas.microsoft.com/office/word/2010/wordml" xmlns:w15="http://schemas.microsoft.com/office/word/2012/wordml" xmlns:w16se="http://schemas.microsoft.com/office/word/2015/wordml/symex" xmlns:wpg="http://schemas.microsoft.com/office/word/2010/wordprocessingGroup" xmlns:wpi="http://schemas.microsoft.com/office/word/2010/wordprocessingInk" xmlns:wne="http://schemas.microsoft.com/office/word/2006/wordml" xmlns:wps="http://schemas.microsoft.com/office/word/2010/wordprocessingShape" mc:Ignorable="w14 w15 w16se wp14">
+<w:document xmlns:wpc="http://schemas.microsoft.com/office/word/2010/wordprocessingCanvas" xmlns:cx="http://schemas.microsoft.com/office/drawing/2014/chartex" xmlns:cx1="http://schemas.microsoft.com/office/drawing/2015/9/8/chartex" xmlns:cx2="http://schemas.microsoft.com/office/drawing/2015/10/21/chartex" xmlns:cx3="http://schemas.microsoft.com/office/drawing/2016/5/9/chartex" xmlns:cx4="http://schemas.microsoft.com/office/drawing/2016/5/10/chartex" xmlns:cx5="http://schemas.microsoft.com/office/drawing/2016/5/11/chartex" xmlns:cx6="http://schemas.microsoft.com/office/drawing/2016/5/12/chartex" xmlns:cx7="http://schemas.microsoft.com/office/drawing/2016/5/13/chartex" xmlns:cx8="http://schemas.microsoft.com/office/drawing/2016/5/14/chartex" xmlns:mc="http://schemas.openxmlformats.org/markup-compatibility/2006" xmlns:aink="http://schemas.microsoft.com/office/drawing/2016/ink" xmlns:am3d="http://schemas.microsoft.com/office/drawing/2017/model3d" xmlns:o="urn:schemas-microsoft-com:office:office" xmlns:r="http://schemas.openxmlformats.org/officeDocument/2006/relationships" xmlns:m="http://schemas.openxmlformats.org/officeDocument/2006/math" xmlns:v="urn:schemas-microsoft-com:vml" xmlns:wp14="http://schemas.microsoft.com/office/word/2010/wordprocessingDrawing" xmlns:wp="http://schemas.openxmlformats.org/drawingml/2006/wordprocessingDrawing" xmlns:w10="urn:schemas-microsoft-com:office:word" xmlns:w="http://schemas.openxmlformats.org/wordprocessingml/2006/main" xmlns:w14="http://schemas.microsoft.com/office/word/2010/wordml" xmlns:w15="http://schemas.microsoft.com/office/word/2012/wordml" xmlns:w16cex="http://schemas.microsoft.com/office/word/2018/wordml/cex" xmlns:w16cid="http://schemas.microsoft.com/office/word/2016/wordml/cid" xmlns:w16="http://schemas.microsoft.com/office/word/2018/wordml" xmlns:w16se="http://schemas.microsoft.com/office/word/2015/wordml/symex" xmlns:wpg="http://schemas.microsoft.com/office/word/2010/wordprocessingGroup" xmlns:wpi="http://schemas.microsoft.com/office/word/2010/wordprocessingInk" xmlns:wne="http://schemas.microsoft.com/office/word/2006/wordml" xmlns:wps="http://schemas.microsoft.com/office/word/2010/wordprocessingShape" mc:Ignorable="w14 w15 w16se w16cid w16 w16cex wp14">
   <w:body>
     <w:tbl>
       <w:tblPr>
@@ -41,7 +41,7 @@
                 <w:sz w:val="36"/>
                 <w:szCs w:val="36"/>
               </w:rPr>
-              <w:t xml:space="preserve">Ask the court for a Petition to Change the Name of a Minor</w:t>
+              <w:t>Ask the court for a Petition to Change the Name of a Minor</w:t>
             </w:r>
           </w:p>
         </w:tc>
@@ -62,63 +62,16 @@
         <w:t xml:space="preserve">Congratulations </w:t>
       </w:r>
       <w:r>
-        <w:t xml:space="preserve">{{ users }}</w:t>
+        <w:t>{{ users }}</w:t>
       </w:r>
       <w:r>
         <w:t xml:space="preserve">! You have finished all the forms you need to Ask the court for a Petition to Change the Name of a Minor. The rest of the pages in this packet are your </w:t>
       </w:r>
       <w:r>
-        <w:rPr>
-          <w:highlight w:val="yellow"/>
-        </w:rPr>
-        <w:t>[application/petition/complaint]</w:t>
-      </w:r>
-      <w:r>
-        <w:rPr>
-          <w:highlight w:val="yellow"/>
-        </w:rPr>
-        <w:t xml:space="preserve"> </w:t>
-      </w:r>
-      <w:r>
-        <w:rPr>
-          <w:highlight w:val="yellow"/>
-        </w:rPr>
-        <w:t>]</w:t>
-      </w:r>
-      <w:r>
-        <w:t>{% if other_parties.number() %}</w:t>
-      </w:r>
-      <w:r>
-        <w:rPr>
-          <w:b/>
-        </w:rPr>
-        <w:t xml:space="preserve"> </w:t>
-      </w:r>
-      <w:r>
-        <w:t>in</w:t>
-      </w:r>
-      <w:r>
-        <w:rPr>
-          <w:b/>
-        </w:rPr>
-        <w:t xml:space="preserve"> </w:t>
-      </w:r>
-      <w:r>
-        <w:rPr>
-          <w:b/>
-        </w:rPr>
-        <w:t>{{ users }}</w:t>
-      </w:r>
-      <w:bookmarkStart w:id="0" w:name="_GoBack"/>
-      <w:bookmarkEnd w:id="0"/>
-      <w:r>
-        <w:rPr>
-          <w:b/>
-        </w:rPr>
-        <w:t xml:space="preserve"> v {{ other_parties }}</w:t>
-      </w:r>
-      <w:r>
-        <w:t>{% endif %}.</w:t>
+        <w:t>petition</w:t>
+      </w:r>
+      <w:r>
+        <w:t>.</w:t>
       </w:r>
     </w:p>
     <w:p>
@@ -209,6 +162,8 @@
         <w:suppressAutoHyphens/>
         <w:snapToGrid w:val="0"/>
         <w:rPr>
+          <w:b/>
+          <w:bCs/>
           <w14:textOutline w14:w="9525" w14:cap="rnd" w14:cmpd="sng" w14:algn="ctr">
             <w14:noFill/>
             <w14:prstDash w14:val="solid"/>
@@ -218,13 +173,15 @@
       </w:pPr>
       <w:r>
         <w:rPr>
+          <w:b/>
+          <w:bCs/>
           <w14:textOutline w14:w="9525" w14:cap="rnd" w14:cmpd="sng" w14:algn="ctr">
             <w14:noFill/>
             <w14:prstDash w14:val="solid"/>
             <w14:bevel/>
           </w14:textOutline>
         </w:rPr>
-        <w:t>Deliver a copy to {{ showifdef('other_parties[0]') }} or their attorney.</w:t>
+        <w:t>Keep a copy for yourself.</w:t>
       </w:r>
     </w:p>
     <w:p>
@@ -237,8 +194,6 @@
         <w:suppressAutoHyphens/>
         <w:snapToGrid w:val="0"/>
         <w:rPr>
-          <w:b/>
-          <w:bCs/>
           <w14:textOutline w14:w="9525" w14:cap="rnd" w14:cmpd="sng" w14:algn="ctr">
             <w14:noFill/>
             <w14:prstDash w14:val="solid"/>
@@ -248,15 +203,13 @@
       </w:pPr>
       <w:r>
         <w:rPr>
-          <w:b/>
-          <w:bCs/>
           <w14:textOutline w14:w="9525" w14:cap="rnd" w14:cmpd="sng" w14:algn="ctr">
             <w14:noFill/>
             <w14:prstDash w14:val="solid"/>
             <w14:bevel/>
           </w14:textOutline>
         </w:rPr>
-        <w:t>Keep a copy for yourself.</w:t>
+        <w:t>The clerk will tell you how to "go to" the hearing. It will probably happen over the phone or a "Zoom" video conference.</w:t>
       </w:r>
     </w:p>
     <w:p>
@@ -284,7 +237,38 @@
             <w14:bevel/>
           </w14:textOutline>
         </w:rPr>
-        <w:t>The clerk will tell you how to "go to" the hearing. It will probably happen over the phone or a "Zoom" video conference.</w:t>
+        <w:t xml:space="preserve">If the judge decides to grant your </w:t>
+      </w:r>
+      <w:r>
+        <w:rPr>
+          <w:highlight w:val="yellow"/>
+          <w14:textOutline w14:w="9525" w14:cap="rnd" w14:cmpd="sng" w14:algn="ctr">
+            <w14:noFill/>
+            <w14:prstDash w14:val="solid"/>
+            <w14:bevel/>
+          </w14:textOutline>
+        </w:rPr>
+        <w:t>[application/petition/complaint]</w:t>
+      </w:r>
+      <w:r>
+        <w:rPr>
+          <w14:textOutline w14:w="9525" w14:cap="rnd" w14:cmpd="sng" w14:algn="ctr">
+            <w14:noFill/>
+            <w14:prstDash w14:val="solid"/>
+            <w14:bevel/>
+          </w14:textOutline>
+        </w:rPr>
+        <w:t>:</w:t>
+      </w:r>
+      <w:r>
+        <w:rPr>
+          <w14:textOutline w14:w="9525" w14:cap="rnd" w14:cmpd="sng" w14:algn="ctr">
+            <w14:noFill/>
+            <w14:prstDash w14:val="solid"/>
+            <w14:bevel/>
+          </w14:textOutline>
+        </w:rPr>
+        <w:t>.</w:t>
       </w:r>
     </w:p>
     <w:p>
@@ -312,65 +296,6 @@
             <w14:bevel/>
           </w14:textOutline>
         </w:rPr>
-        <w:t xml:space="preserve">If the judge decides to grant your </w:t>
-      </w:r>
-      <w:r>
-        <w:rPr>
-          <w:highlight w:val="yellow"/>
-          <w14:textOutline w14:w="9525" w14:cap="rnd" w14:cmpd="sng" w14:algn="ctr">
-            <w14:noFill/>
-            <w14:prstDash w14:val="solid"/>
-            <w14:bevel/>
-          </w14:textOutline>
-        </w:rPr>
-        <w:t>[application/petition/complaint]</w:t>
-      </w:r>
-      <w:r>
-        <w:rPr>
-          <w14:textOutline w14:w="9525" w14:cap="rnd" w14:cmpd="sng" w14:algn="ctr">
-            <w14:noFill/>
-            <w14:prstDash w14:val="solid"/>
-            <w14:bevel/>
-          </w14:textOutline>
-        </w:rPr>
-        <w:t>:</w:t>
-      </w:r>
-      <w:r>
-        <w:rPr>
-          <w14:textOutline w14:w="9525" w14:cap="rnd" w14:cmpd="sng" w14:algn="ctr">
-            <w14:noFill/>
-            <w14:prstDash w14:val="solid"/>
-            <w14:bevel/>
-          </w14:textOutline>
-        </w:rPr>
-        <w:t>.</w:t>
-      </w:r>
-    </w:p>
-    <w:p>
-      <w:pPr>
-        <w:pStyle w:val="ListParagraph"/>
-        <w:numPr>
-          <w:ilvl w:val="0"/>
-          <w:numId w:val="7"/>
-        </w:numPr>
-        <w:suppressAutoHyphens/>
-        <w:snapToGrid w:val="0"/>
-        <w:rPr>
-          <w14:textOutline w14:w="9525" w14:cap="rnd" w14:cmpd="sng" w14:algn="ctr">
-            <w14:noFill/>
-            <w14:prstDash w14:val="solid"/>
-            <w14:bevel/>
-          </w14:textOutline>
-        </w:rPr>
-      </w:pPr>
-      <w:r>
-        <w:rPr>
-          <w14:textOutline w14:w="9525" w14:cap="rnd" w14:cmpd="sng" w14:algn="ctr">
-            <w14:noFill/>
-            <w14:prstDash w14:val="solid"/>
-            <w14:bevel/>
-          </w14:textOutline>
-        </w:rPr>
         <w:t>Check the order when you get it to make sure it is correct.</w:t>
       </w:r>
     </w:p>
@@ -405,7 +330,31 @@
         <w:suppressAutoHyphens/>
       </w:pPr>
       <w:r>
-        <w:t>Call the {{ trial_court }} {{ showifdef('trial_court.phone_number') }} to find out how they want you to send your forms to them.</w:t>
+        <w:t xml:space="preserve">Call the {{ </w:t>
+      </w:r>
+      <w:proofErr w:type="spellStart"/>
+      <w:r>
+        <w:t>trial_court</w:t>
+      </w:r>
+      <w:proofErr w:type="spellEnd"/>
+      <w:r>
+        <w:t xml:space="preserve"> }} {{ </w:t>
+      </w:r>
+      <w:proofErr w:type="spellStart"/>
+      <w:r>
+        <w:t>showifdef</w:t>
+      </w:r>
+      <w:proofErr w:type="spellEnd"/>
+      <w:r>
+        <w:t>('</w:t>
+      </w:r>
+      <w:proofErr w:type="spellStart"/>
+      <w:r>
+        <w:t>trial_court.phone_number</w:t>
+      </w:r>
+      <w:proofErr w:type="spellEnd"/>
+      <w:r>
+        <w:t>') }} to find out how they want you to send your forms to them.</w:t>
       </w:r>
     </w:p>
     <w:p>
@@ -417,13 +366,29 @@
         </w:numPr>
       </w:pPr>
       <w:r>
-        <w:t xml:space="preserve">{%p if defined('trial_court.address.address') %} The address of your court, if you need it, is: </w:t>
-      </w:r>
-      <w:bookmarkStart w:id="1" w:name="_ayzduvo09uaz"/>
-      <w:bookmarkEnd w:id="1"/>
+        <w:t>{%p if defined('</w:t>
+      </w:r>
+      <w:proofErr w:type="spellStart"/>
+      <w:r>
+        <w:t>trial_court.address.address</w:t>
+      </w:r>
+      <w:proofErr w:type="spellEnd"/>
+      <w:r>
+        <w:t xml:space="preserve">') %} The address of your court, if you need it, is: </w:t>
+      </w:r>
+      <w:bookmarkStart w:id="0" w:name="_ayzduvo09uaz"/>
+      <w:bookmarkEnd w:id="0"/>
       <w:r>
         <w:br/>
-        <w:t>{{ trial_court.address.on_one_line() }}.</w:t>
+        <w:t xml:space="preserve">{{ </w:t>
+      </w:r>
+      <w:proofErr w:type="spellStart"/>
+      <w:r>
+        <w:t>trial_court.address.on_one_line</w:t>
+      </w:r>
+      <w:proofErr w:type="spellEnd"/>
+      <w:r>
+        <w:t>() }}.</w:t>
       </w:r>
     </w:p>
     <w:p>
@@ -457,25 +422,13 @@
           <w:rFonts w:ascii="Arial" w:hAnsi="Arial" w:cs="Arial"/>
         </w:rPr>
       </w:pPr>
-      <w:r>
+    </w:p>
+    <w:p>
+      <w:pPr>
+        <w:pStyle w:val="NumberedList"/>
         <w:rPr>
           <w:rFonts w:ascii="Arial" w:hAnsi="Arial" w:cs="Arial"/>
         </w:rPr>
-        <w:t>{{ other_parties }}</w:t>
-      </w:r>
-      <w:r>
-        <w:rPr>
-          <w:rFonts w:ascii="Arial" w:hAnsi="Arial" w:cs="Arial"/>
-        </w:rPr>
-        <w:t xml:space="preserve"> must get a copy of this form. Deliver a copy by hand, mail, or electronic filing.</w:t>
-      </w:r>
-    </w:p>
-    <w:p>
-      <w:pPr>
-        <w:pStyle w:val="NumberedList"/>
-        <w:rPr>
-          <w:rFonts w:ascii="Arial" w:hAnsi="Arial" w:cs="Arial"/>
-        </w:rPr>
       </w:pPr>
     </w:p>
     <w:p>
@@ -496,7 +449,7 @@
         <w:rPr>
           <w:b/>
         </w:rPr>
-        <w:t xml:space="preserve">Tell</w:t>
+        <w:t>Tell</w:t>
       </w:r>
       <w:r>
         <w:t xml:space="preserve"> the judge why you need a Petition to Change the Name of a Minor. Talk about the facts that you wrote in your complaint. Tell the judge about any evidence that you have.</w:t>
@@ -512,7 +465,15 @@
     </w:p>
     <w:p>
       <w:r>
-        <w:t>At the hearing the judge can do 3 things:</w:t>
+        <w:t xml:space="preserve">At the </w:t>
+      </w:r>
+      <w:proofErr w:type="gramStart"/>
+      <w:r>
+        <w:t>hearing</w:t>
+      </w:r>
+      <w:proofErr w:type="gramEnd"/>
+      <w:r>
+        <w:t xml:space="preserve"> the judge can do 3 things:</w:t>
       </w:r>
     </w:p>
     <w:p>
@@ -550,8 +511,8 @@
         </w:rPr>
         <w:t>.</w:t>
       </w:r>
-      <w:bookmarkStart w:id="2" w:name="_eim2ht2zskaf"/>
-      <w:bookmarkEnd w:id="2"/>
+      <w:bookmarkStart w:id="1" w:name="_eim2ht2zskaf"/>
+      <w:bookmarkEnd w:id="1"/>
     </w:p>
     <w:p>
       <w:pPr>
@@ -679,7 +640,7 @@
 </file>
 
 <file path=word/endnotes.xml><?xml version="1.0" encoding="utf-8"?>
-<w:endnotes xmlns:wpc="http://schemas.microsoft.com/office/word/2010/wordprocessingCanvas" xmlns:cx="http://schemas.microsoft.com/office/drawing/2014/chartex" xmlns:cx1="http://schemas.microsoft.com/office/drawing/2015/9/8/chartex" xmlns:mc="http://schemas.openxmlformats.org/markup-compatibility/2006" xmlns:o="urn:schemas-microsoft-com:office:office" xmlns:r="http://schemas.openxmlformats.org/officeDocument/2006/relationships" xmlns:m="http://schemas.openxmlformats.org/officeDocument/2006/math" xmlns:v="urn:schemas-microsoft-com:vml" xmlns:wp14="http://schemas.microsoft.com/office/word/2010/wordprocessingDrawing" xmlns:wp="http://schemas.openxmlformats.org/drawingml/2006/wordprocessingDrawing" xmlns:w10="urn:schemas-microsoft-com:office:word" xmlns:w="http://schemas.openxmlformats.org/wordprocessingml/2006/main" xmlns:w14="http://schemas.microsoft.com/office/word/2010/wordml" xmlns:w15="http://schemas.microsoft.com/office/word/2012/wordml" xmlns:w16se="http://schemas.microsoft.com/office/word/2015/wordml/symex" xmlns:wpg="http://schemas.microsoft.com/office/word/2010/wordprocessingGroup" xmlns:wpi="http://schemas.microsoft.com/office/word/2010/wordprocessingInk" xmlns:wne="http://schemas.microsoft.com/office/word/2006/wordml" xmlns:wps="http://schemas.microsoft.com/office/word/2010/wordprocessingShape" mc:Ignorable="w14 w15 w16se wp14">
+<w:endnotes xmlns:wpc="http://schemas.microsoft.com/office/word/2010/wordprocessingCanvas" xmlns:cx="http://schemas.microsoft.com/office/drawing/2014/chartex" xmlns:cx1="http://schemas.microsoft.com/office/drawing/2015/9/8/chartex" xmlns:cx2="http://schemas.microsoft.com/office/drawing/2015/10/21/chartex" xmlns:cx3="http://schemas.microsoft.com/office/drawing/2016/5/9/chartex" xmlns:cx4="http://schemas.microsoft.com/office/drawing/2016/5/10/chartex" xmlns:cx5="http://schemas.microsoft.com/office/drawing/2016/5/11/chartex" xmlns:cx6="http://schemas.microsoft.com/office/drawing/2016/5/12/chartex" xmlns:cx7="http://schemas.microsoft.com/office/drawing/2016/5/13/chartex" xmlns:cx8="http://schemas.microsoft.com/office/drawing/2016/5/14/chartex" xmlns:mc="http://schemas.openxmlformats.org/markup-compatibility/2006" xmlns:aink="http://schemas.microsoft.com/office/drawing/2016/ink" xmlns:am3d="http://schemas.microsoft.com/office/drawing/2017/model3d" xmlns:o="urn:schemas-microsoft-com:office:office" xmlns:r="http://schemas.openxmlformats.org/officeDocument/2006/relationships" xmlns:m="http://schemas.openxmlformats.org/officeDocument/2006/math" xmlns:v="urn:schemas-microsoft-com:vml" xmlns:wp14="http://schemas.microsoft.com/office/word/2010/wordprocessingDrawing" xmlns:wp="http://schemas.openxmlformats.org/drawingml/2006/wordprocessingDrawing" xmlns:w10="urn:schemas-microsoft-com:office:word" xmlns:w="http://schemas.openxmlformats.org/wordprocessingml/2006/main" xmlns:w14="http://schemas.microsoft.com/office/word/2010/wordml" xmlns:w15="http://schemas.microsoft.com/office/word/2012/wordml" xmlns:w16cex="http://schemas.microsoft.com/office/word/2018/wordml/cex" xmlns:w16cid="http://schemas.microsoft.com/office/word/2016/wordml/cid" xmlns:w16="http://schemas.microsoft.com/office/word/2018/wordml" xmlns:w16se="http://schemas.microsoft.com/office/word/2015/wordml/symex" xmlns:wpg="http://schemas.microsoft.com/office/word/2010/wordprocessingGroup" xmlns:wpi="http://schemas.microsoft.com/office/word/2010/wordprocessingInk" xmlns:wne="http://schemas.microsoft.com/office/word/2006/wordml" xmlns:wps="http://schemas.microsoft.com/office/word/2010/wordprocessingShape" mc:Ignorable="w14 w15 w16se w16cid w16 w16cex wp14">
   <w:endnote w:type="separator" w:id="-1">
     <w:p>
       <w:pPr>
@@ -704,7 +665,7 @@
 </file>
 
 <file path=word/footer1.xml><?xml version="1.0" encoding="utf-8"?>
-<w:ftr xmlns:wpc="http://schemas.microsoft.com/office/word/2010/wordprocessingCanvas" xmlns:cx="http://schemas.microsoft.com/office/drawing/2014/chartex" xmlns:cx1="http://schemas.microsoft.com/office/drawing/2015/9/8/chartex" xmlns:mc="http://schemas.openxmlformats.org/markup-compatibility/2006" xmlns:o="urn:schemas-microsoft-com:office:office" xmlns:r="http://schemas.openxmlformats.org/officeDocument/2006/relationships" xmlns:m="http://schemas.openxmlformats.org/officeDocument/2006/math" xmlns:v="urn:schemas-microsoft-com:vml" xmlns:wp14="http://schemas.microsoft.com/office/word/2010/wordprocessingDrawing" xmlns:wp="http://schemas.openxmlformats.org/drawingml/2006/wordprocessingDrawing" xmlns:w10="urn:schemas-microsoft-com:office:word" xmlns:w="http://schemas.openxmlformats.org/wordprocessingml/2006/main" xmlns:w14="http://schemas.microsoft.com/office/word/2010/wordml" xmlns:w15="http://schemas.microsoft.com/office/word/2012/wordml" xmlns:w16se="http://schemas.microsoft.com/office/word/2015/wordml/symex" xmlns:wpg="http://schemas.microsoft.com/office/word/2010/wordprocessingGroup" xmlns:wpi="http://schemas.microsoft.com/office/word/2010/wordprocessingInk" xmlns:wne="http://schemas.microsoft.com/office/word/2006/wordml" xmlns:wps="http://schemas.microsoft.com/office/word/2010/wordprocessingShape" mc:Ignorable="w14 w15 w16se wp14">
+<w:ftr xmlns:wpc="http://schemas.microsoft.com/office/word/2010/wordprocessingCanvas" xmlns:cx="http://schemas.microsoft.com/office/drawing/2014/chartex" xmlns:cx1="http://schemas.microsoft.com/office/drawing/2015/9/8/chartex" xmlns:cx2="http://schemas.microsoft.com/office/drawing/2015/10/21/chartex" xmlns:cx3="http://schemas.microsoft.com/office/drawing/2016/5/9/chartex" xmlns:cx4="http://schemas.microsoft.com/office/drawing/2016/5/10/chartex" xmlns:cx5="http://schemas.microsoft.com/office/drawing/2016/5/11/chartex" xmlns:cx6="http://schemas.microsoft.com/office/drawing/2016/5/12/chartex" xmlns:cx7="http://schemas.microsoft.com/office/drawing/2016/5/13/chartex" xmlns:cx8="http://schemas.microsoft.com/office/drawing/2016/5/14/chartex" xmlns:mc="http://schemas.openxmlformats.org/markup-compatibility/2006" xmlns:aink="http://schemas.microsoft.com/office/drawing/2016/ink" xmlns:am3d="http://schemas.microsoft.com/office/drawing/2017/model3d" xmlns:o="urn:schemas-microsoft-com:office:office" xmlns:r="http://schemas.openxmlformats.org/officeDocument/2006/relationships" xmlns:m="http://schemas.openxmlformats.org/officeDocument/2006/math" xmlns:v="urn:schemas-microsoft-com:vml" xmlns:wp14="http://schemas.microsoft.com/office/word/2010/wordprocessingDrawing" xmlns:wp="http://schemas.openxmlformats.org/drawingml/2006/wordprocessingDrawing" xmlns:w10="urn:schemas-microsoft-com:office:word" xmlns:w="http://schemas.openxmlformats.org/wordprocessingml/2006/main" xmlns:w14="http://schemas.microsoft.com/office/word/2010/wordml" xmlns:w15="http://schemas.microsoft.com/office/word/2012/wordml" xmlns:w16cex="http://schemas.microsoft.com/office/word/2018/wordml/cex" xmlns:w16cid="http://schemas.microsoft.com/office/word/2016/wordml/cid" xmlns:w16="http://schemas.microsoft.com/office/word/2018/wordml" xmlns:w16se="http://schemas.microsoft.com/office/word/2015/wordml/symex" xmlns:wpg="http://schemas.microsoft.com/office/word/2010/wordprocessingGroup" xmlns:wpi="http://schemas.microsoft.com/office/word/2010/wordprocessingInk" xmlns:wne="http://schemas.microsoft.com/office/word/2006/wordml" xmlns:wps="http://schemas.microsoft.com/office/word/2010/wordprocessingShape" mc:Ignorable="w14 w15 w16se w16cid w16 w16cex wp14">
   <w:p>
     <w:pPr>
       <w:pStyle w:val="Footer"/>
@@ -716,7 +677,7 @@
       <mc:AlternateContent>
         <mc:Choice Requires="wps">
           <w:drawing>
-            <wp:inline distT="0" distB="0" distL="0" distR="0" wp14:anchorId="6E0D32D0" wp14:editId="0B633985">
+            <wp:inline distT="0" distB="0" distL="0" distR="0" wp14:anchorId="58D1C651" wp14:editId="02B1EB92">
               <wp:extent cx="6855460" cy="806450"/>
               <wp:effectExtent l="0" t="0" r="21590" b="12700"/>
               <wp:docPr id="1" name="Rounded Rectangle 6"/>
@@ -836,7 +797,7 @@
 </file>
 
 <file path=word/footer2.xml><?xml version="1.0" encoding="utf-8"?>
-<w:ftr xmlns:wpc="http://schemas.microsoft.com/office/word/2010/wordprocessingCanvas" xmlns:cx="http://schemas.microsoft.com/office/drawing/2014/chartex" xmlns:cx1="http://schemas.microsoft.com/office/drawing/2015/9/8/chartex" xmlns:mc="http://schemas.openxmlformats.org/markup-compatibility/2006" xmlns:o="urn:schemas-microsoft-com:office:office" xmlns:r="http://schemas.openxmlformats.org/officeDocument/2006/relationships" xmlns:m="http://schemas.openxmlformats.org/officeDocument/2006/math" xmlns:v="urn:schemas-microsoft-com:vml" xmlns:wp14="http://schemas.microsoft.com/office/word/2010/wordprocessingDrawing" xmlns:wp="http://schemas.openxmlformats.org/drawingml/2006/wordprocessingDrawing" xmlns:w10="urn:schemas-microsoft-com:office:word" xmlns:w="http://schemas.openxmlformats.org/wordprocessingml/2006/main" xmlns:w14="http://schemas.microsoft.com/office/word/2010/wordml" xmlns:w15="http://schemas.microsoft.com/office/word/2012/wordml" xmlns:w16se="http://schemas.microsoft.com/office/word/2015/wordml/symex" xmlns:wpg="http://schemas.microsoft.com/office/word/2010/wordprocessingGroup" xmlns:wpi="http://schemas.microsoft.com/office/word/2010/wordprocessingInk" xmlns:wne="http://schemas.microsoft.com/office/word/2006/wordml" xmlns:wps="http://schemas.microsoft.com/office/word/2010/wordprocessingShape" mc:Ignorable="w14 w15 w16se wp14">
+<w:ftr xmlns:wpc="http://schemas.microsoft.com/office/word/2010/wordprocessingCanvas" xmlns:cx="http://schemas.microsoft.com/office/drawing/2014/chartex" xmlns:cx1="http://schemas.microsoft.com/office/drawing/2015/9/8/chartex" xmlns:cx2="http://schemas.microsoft.com/office/drawing/2015/10/21/chartex" xmlns:cx3="http://schemas.microsoft.com/office/drawing/2016/5/9/chartex" xmlns:cx4="http://schemas.microsoft.com/office/drawing/2016/5/10/chartex" xmlns:cx5="http://schemas.microsoft.com/office/drawing/2016/5/11/chartex" xmlns:cx6="http://schemas.microsoft.com/office/drawing/2016/5/12/chartex" xmlns:cx7="http://schemas.microsoft.com/office/drawing/2016/5/13/chartex" xmlns:cx8="http://schemas.microsoft.com/office/drawing/2016/5/14/chartex" xmlns:mc="http://schemas.openxmlformats.org/markup-compatibility/2006" xmlns:aink="http://schemas.microsoft.com/office/drawing/2016/ink" xmlns:am3d="http://schemas.microsoft.com/office/drawing/2017/model3d" xmlns:o="urn:schemas-microsoft-com:office:office" xmlns:r="http://schemas.openxmlformats.org/officeDocument/2006/relationships" xmlns:m="http://schemas.openxmlformats.org/officeDocument/2006/math" xmlns:v="urn:schemas-microsoft-com:vml" xmlns:wp14="http://schemas.microsoft.com/office/word/2010/wordprocessingDrawing" xmlns:wp="http://schemas.openxmlformats.org/drawingml/2006/wordprocessingDrawing" xmlns:w10="urn:schemas-microsoft-com:office:word" xmlns:w="http://schemas.openxmlformats.org/wordprocessingml/2006/main" xmlns:w14="http://schemas.microsoft.com/office/word/2010/wordml" xmlns:w15="http://schemas.microsoft.com/office/word/2012/wordml" xmlns:w16cex="http://schemas.microsoft.com/office/word/2018/wordml/cex" xmlns:w16cid="http://schemas.microsoft.com/office/word/2016/wordml/cid" xmlns:w16="http://schemas.microsoft.com/office/word/2018/wordml" xmlns:w16se="http://schemas.microsoft.com/office/word/2015/wordml/symex" xmlns:wpg="http://schemas.microsoft.com/office/word/2010/wordprocessingGroup" xmlns:wpi="http://schemas.microsoft.com/office/word/2010/wordprocessingInk" xmlns:wne="http://schemas.microsoft.com/office/word/2006/wordml" xmlns:wps="http://schemas.microsoft.com/office/word/2010/wordprocessingShape" mc:Ignorable="w14 w15 w16se w16cid w16 w16cex wp14">
   <w:p>
     <w:pPr>
       <w:pStyle w:val="Footer"/>
@@ -848,7 +809,7 @@
       <mc:AlternateContent>
         <mc:Choice Requires="wps">
           <w:drawing>
-            <wp:inline distT="0" distB="0" distL="0" distR="0" wp14:anchorId="6E0D32D0" wp14:editId="0B633985">
+            <wp:inline distT="0" distB="0" distL="0" distR="0" wp14:anchorId="7EA6E0DB" wp14:editId="630D20D4">
               <wp:extent cx="6855460" cy="806450"/>
               <wp:effectExtent l="0" t="0" r="21590" b="12700"/>
               <wp:docPr id="2" name="Rounded Rectangle 6"/>
@@ -968,7 +929,7 @@
 </file>
 
 <file path=word/footnotes.xml><?xml version="1.0" encoding="utf-8"?>
-<w:footnotes xmlns:wpc="http://schemas.microsoft.com/office/word/2010/wordprocessingCanvas" xmlns:cx="http://schemas.microsoft.com/office/drawing/2014/chartex" xmlns:cx1="http://schemas.microsoft.com/office/drawing/2015/9/8/chartex" xmlns:mc="http://schemas.openxmlformats.org/markup-compatibility/2006" xmlns:o="urn:schemas-microsoft-com:office:office" xmlns:r="http://schemas.openxmlformats.org/officeDocument/2006/relationships" xmlns:m="http://schemas.openxmlformats.org/officeDocument/2006/math" xmlns:v="urn:schemas-microsoft-com:vml" xmlns:wp14="http://schemas.microsoft.com/office/word/2010/wordprocessingDrawing" xmlns:wp="http://schemas.openxmlformats.org/drawingml/2006/wordprocessingDrawing" xmlns:w10="urn:schemas-microsoft-com:office:word" xmlns:w="http://schemas.openxmlformats.org/wordprocessingml/2006/main" xmlns:w14="http://schemas.microsoft.com/office/word/2010/wordml" xmlns:w15="http://schemas.microsoft.com/office/word/2012/wordml" xmlns:w16se="http://schemas.microsoft.com/office/word/2015/wordml/symex" xmlns:wpg="http://schemas.microsoft.com/office/word/2010/wordprocessingGroup" xmlns:wpi="http://schemas.microsoft.com/office/word/2010/wordprocessingInk" xmlns:wne="http://schemas.microsoft.com/office/word/2006/wordml" xmlns:wps="http://schemas.microsoft.com/office/word/2010/wordprocessingShape" mc:Ignorable="w14 w15 w16se wp14">
+<w:footnotes xmlns:wpc="http://schemas.microsoft.com/office/word/2010/wordprocessingCanvas" xmlns:cx="http://schemas.microsoft.com/office/drawing/2014/chartex" xmlns:cx1="http://schemas.microsoft.com/office/drawing/2015/9/8/chartex" xmlns:cx2="http://schemas.microsoft.com/office/drawing/2015/10/21/chartex" xmlns:cx3="http://schemas.microsoft.com/office/drawing/2016/5/9/chartex" xmlns:cx4="http://schemas.microsoft.com/office/drawing/2016/5/10/chartex" xmlns:cx5="http://schemas.microsoft.com/office/drawing/2016/5/11/chartex" xmlns:cx6="http://schemas.microsoft.com/office/drawing/2016/5/12/chartex" xmlns:cx7="http://schemas.microsoft.com/office/drawing/2016/5/13/chartex" xmlns:cx8="http://schemas.microsoft.com/office/drawing/2016/5/14/chartex" xmlns:mc="http://schemas.openxmlformats.org/markup-compatibility/2006" xmlns:aink="http://schemas.microsoft.com/office/drawing/2016/ink" xmlns:am3d="http://schemas.microsoft.com/office/drawing/2017/model3d" xmlns:o="urn:schemas-microsoft-com:office:office" xmlns:r="http://schemas.openxmlformats.org/officeDocument/2006/relationships" xmlns:m="http://schemas.openxmlformats.org/officeDocument/2006/math" xmlns:v="urn:schemas-microsoft-com:vml" xmlns:wp14="http://schemas.microsoft.com/office/word/2010/wordprocessingDrawing" xmlns:wp="http://schemas.openxmlformats.org/drawingml/2006/wordprocessingDrawing" xmlns:w10="urn:schemas-microsoft-com:office:word" xmlns:w="http://schemas.openxmlformats.org/wordprocessingml/2006/main" xmlns:w14="http://schemas.microsoft.com/office/word/2010/wordml" xmlns:w15="http://schemas.microsoft.com/office/word/2012/wordml" xmlns:w16cex="http://schemas.microsoft.com/office/word/2018/wordml/cex" xmlns:w16cid="http://schemas.microsoft.com/office/word/2016/wordml/cid" xmlns:w16="http://schemas.microsoft.com/office/word/2018/wordml" xmlns:w16se="http://schemas.microsoft.com/office/word/2015/wordml/symex" xmlns:wpg="http://schemas.microsoft.com/office/word/2010/wordprocessingGroup" xmlns:wpi="http://schemas.microsoft.com/office/word/2010/wordprocessingInk" xmlns:wne="http://schemas.microsoft.com/office/word/2006/wordml" xmlns:wps="http://schemas.microsoft.com/office/word/2010/wordprocessingShape" mc:Ignorable="w14 w15 w16se w16cid w16 w16cex wp14">
   <w:footnote w:type="separator" w:id="-1">
     <w:p>
       <w:pPr>
@@ -993,7 +954,7 @@
 </file>
 
 <file path=word/numbering.xml><?xml version="1.0" encoding="utf-8"?>
-<w:numbering xmlns:wpc="http://schemas.microsoft.com/office/word/2010/wordprocessingCanvas" xmlns:cx="http://schemas.microsoft.com/office/drawing/2014/chartex" xmlns:cx1="http://schemas.microsoft.com/office/drawing/2015/9/8/chartex" xmlns:mc="http://schemas.openxmlformats.org/markup-compatibility/2006" xmlns:o="urn:schemas-microsoft-com:office:office" xmlns:r="http://schemas.openxmlformats.org/officeDocument/2006/relationships" xmlns:m="http://schemas.openxmlformats.org/officeDocument/2006/math" xmlns:v="urn:schemas-microsoft-com:vml" xmlns:wp14="http://schemas.microsoft.com/office/word/2010/wordprocessingDrawing" xmlns:wp="http://schemas.openxmlformats.org/drawingml/2006/wordprocessingDrawing" xmlns:w10="urn:schemas-microsoft-com:office:word" xmlns:w="http://schemas.openxmlformats.org/wordprocessingml/2006/main" xmlns:w14="http://schemas.microsoft.com/office/word/2010/wordml" xmlns:w15="http://schemas.microsoft.com/office/word/2012/wordml" xmlns:w16se="http://schemas.microsoft.com/office/word/2015/wordml/symex" xmlns:wpg="http://schemas.microsoft.com/office/word/2010/wordprocessingGroup" xmlns:wpi="http://schemas.microsoft.com/office/word/2010/wordprocessingInk" xmlns:wne="http://schemas.microsoft.com/office/word/2006/wordml" xmlns:wps="http://schemas.microsoft.com/office/word/2010/wordprocessingShape" mc:Ignorable="w14 w15 w16se wp14">
+<w:numbering xmlns:wpc="http://schemas.microsoft.com/office/word/2010/wordprocessingCanvas" xmlns:cx="http://schemas.microsoft.com/office/drawing/2014/chartex" xmlns:cx1="http://schemas.microsoft.com/office/drawing/2015/9/8/chartex" xmlns:cx2="http://schemas.microsoft.com/office/drawing/2015/10/21/chartex" xmlns:cx3="http://schemas.microsoft.com/office/drawing/2016/5/9/chartex" xmlns:cx4="http://schemas.microsoft.com/office/drawing/2016/5/10/chartex" xmlns:cx5="http://schemas.microsoft.com/office/drawing/2016/5/11/chartex" xmlns:cx6="http://schemas.microsoft.com/office/drawing/2016/5/12/chartex" xmlns:cx7="http://schemas.microsoft.com/office/drawing/2016/5/13/chartex" xmlns:cx8="http://schemas.microsoft.com/office/drawing/2016/5/14/chartex" xmlns:mc="http://schemas.openxmlformats.org/markup-compatibility/2006" xmlns:aink="http://schemas.microsoft.com/office/drawing/2016/ink" xmlns:am3d="http://schemas.microsoft.com/office/drawing/2017/model3d" xmlns:o="urn:schemas-microsoft-com:office:office" xmlns:r="http://schemas.openxmlformats.org/officeDocument/2006/relationships" xmlns:m="http://schemas.openxmlformats.org/officeDocument/2006/math" xmlns:v="urn:schemas-microsoft-com:vml" xmlns:wp14="http://schemas.microsoft.com/office/word/2010/wordprocessingDrawing" xmlns:wp="http://schemas.openxmlformats.org/drawingml/2006/wordprocessingDrawing" xmlns:w10="urn:schemas-microsoft-com:office:word" xmlns:w="http://schemas.openxmlformats.org/wordprocessingml/2006/main" xmlns:w14="http://schemas.microsoft.com/office/word/2010/wordml" xmlns:w15="http://schemas.microsoft.com/office/word/2012/wordml" xmlns:w16cex="http://schemas.microsoft.com/office/word/2018/wordml/cex" xmlns:w16cid="http://schemas.microsoft.com/office/word/2016/wordml/cid" xmlns:w16="http://schemas.microsoft.com/office/word/2018/wordml" xmlns:w16se="http://schemas.microsoft.com/office/word/2015/wordml/symex" xmlns:wpg="http://schemas.microsoft.com/office/word/2010/wordprocessingGroup" xmlns:wpi="http://schemas.microsoft.com/office/word/2010/wordprocessingInk" xmlns:wne="http://schemas.microsoft.com/office/word/2006/wordml" xmlns:wps="http://schemas.microsoft.com/office/word/2010/wordprocessingShape" mc:Ignorable="w14 w15 w16se w16cid w16 w16cex wp14">
   <w:abstractNum w:abstractNumId="0" w15:restartNumberingAfterBreak="0">
     <w:nsid w:val="42FE4542"/>
     <w:multiLevelType w:val="multilevel"/>
@@ -1993,7 +1954,7 @@
 </file>
 
 <file path=word/styles.xml><?xml version="1.0" encoding="utf-8"?>
-<w:styles xmlns:mc="http://schemas.openxmlformats.org/markup-compatibility/2006" xmlns:r="http://schemas.openxmlformats.org/officeDocument/2006/relationships" xmlns:w="http://schemas.openxmlformats.org/wordprocessingml/2006/main" xmlns:w14="http://schemas.microsoft.com/office/word/2010/wordml" xmlns:w15="http://schemas.microsoft.com/office/word/2012/wordml" xmlns:w16se="http://schemas.microsoft.com/office/word/2015/wordml/symex" mc:Ignorable="w14 w15 w16se">
+<w:styles xmlns:mc="http://schemas.openxmlformats.org/markup-compatibility/2006" xmlns:r="http://schemas.openxmlformats.org/officeDocument/2006/relationships" xmlns:w="http://schemas.openxmlformats.org/wordprocessingml/2006/main" xmlns:w14="http://schemas.microsoft.com/office/word/2010/wordml" xmlns:w15="http://schemas.microsoft.com/office/word/2012/wordml" xmlns:w16cex="http://schemas.microsoft.com/office/word/2018/wordml/cex" xmlns:w16cid="http://schemas.microsoft.com/office/word/2016/wordml/cid" xmlns:w16="http://schemas.microsoft.com/office/word/2018/wordml" xmlns:w16se="http://schemas.microsoft.com/office/word/2015/wordml/symex" mc:Ignorable="w14 w15 w16se w16cid w16 w16cex">
   <w:docDefaults>
     <w:rPrDefault>
       <w:rPr>
@@ -2009,7 +1970,7 @@
       </w:pPr>
     </w:pPrDefault>
   </w:docDefaults>
-  <w:latentStyles w:defLockedState="0" w:defUIPriority="99" w:defSemiHidden="0" w:defUnhideWhenUsed="0" w:defQFormat="0" w:count="371">
+  <w:latentStyles w:defLockedState="0" w:defUIPriority="99" w:defSemiHidden="0" w:defUnhideWhenUsed="0" w:defQFormat="0" w:count="376">
     <w:lsdException w:name="Normal" w:uiPriority="0" w:qFormat="1"/>
     <w:lsdException w:name="heading 1" w:uiPriority="9" w:qFormat="1"/>
     <w:lsdException w:name="heading 2" w:semiHidden="1" w:uiPriority="9" w:unhideWhenUsed="1" w:qFormat="1"/>
@@ -2115,7 +2076,6 @@
     <w:lsdException w:name="HTML Sample" w:semiHidden="1" w:unhideWhenUsed="1"/>
     <w:lsdException w:name="HTML Typewriter" w:semiHidden="1" w:unhideWhenUsed="1"/>
     <w:lsdException w:name="HTML Variable" w:semiHidden="1" w:unhideWhenUsed="1"/>
-    <w:lsdException w:name="Normal Table" w:semiHidden="1" w:unhideWhenUsed="1"/>
     <w:lsdException w:name="annotation subject" w:semiHidden="1" w:unhideWhenUsed="1"/>
     <w:lsdException w:name="No List" w:semiHidden="1" w:unhideWhenUsed="1"/>
     <w:lsdException w:name="Outline List 1" w:semiHidden="1" w:unhideWhenUsed="1"/>
@@ -2158,11 +2118,8 @@
     <w:lsdException w:name="Table Contemporary" w:semiHidden="1" w:unhideWhenUsed="1"/>
     <w:lsdException w:name="Table Elegant" w:semiHidden="1" w:unhideWhenUsed="1"/>
     <w:lsdException w:name="Table Professional" w:semiHidden="1" w:unhideWhenUsed="1"/>
-    <w:lsdException w:name="Table Subtle 1" w:semiHidden="1" w:unhideWhenUsed="1"/>
     <w:lsdException w:name="Table Subtle 2" w:semiHidden="1" w:unhideWhenUsed="1"/>
     <w:lsdException w:name="Table Web 1" w:semiHidden="1" w:unhideWhenUsed="1"/>
-    <w:lsdException w:name="Table Web 2" w:semiHidden="1" w:unhideWhenUsed="1"/>
-    <w:lsdException w:name="Table Web 3" w:semiHidden="1" w:unhideWhenUsed="1"/>
     <w:lsdException w:name="Balloon Text" w:semiHidden="1" w:unhideWhenUsed="1"/>
     <w:lsdException w:name="Table Grid" w:uiPriority="39"/>
     <w:lsdException w:name="Table Theme" w:semiHidden="1" w:unhideWhenUsed="1"/>
@@ -2381,6 +2338,11 @@
     <w:lsdException w:name="List Table 5 Dark Accent 6" w:uiPriority="50"/>
     <w:lsdException w:name="List Table 6 Colorful Accent 6" w:uiPriority="51"/>
     <w:lsdException w:name="List Table 7 Colorful Accent 6" w:uiPriority="52"/>
+    <w:lsdException w:name="Mention" w:semiHidden="1" w:unhideWhenUsed="1"/>
+    <w:lsdException w:name="Smart Hyperlink" w:semiHidden="1" w:unhideWhenUsed="1"/>
+    <w:lsdException w:name="Hashtag" w:semiHidden="1" w:unhideWhenUsed="1"/>
+    <w:lsdException w:name="Unresolved Mention" w:semiHidden="1" w:unhideWhenUsed="1"/>
+    <w:lsdException w:name="Smart Link" w:semiHidden="1" w:unhideWhenUsed="1"/>
   </w:latentStyles>
   <w:style w:type="paragraph" w:default="1" w:styleId="Normal">
     <w:name w:val="Normal"/>

</xml_diff>

<commit_message>
change next step document to more closely reflect the actual steps that individuals filling out this petition would need to take
</commit_message>
<xml_diff>
--- a/docassemble/PetitionToChangeNameMinorCJP25/data/templates/petition_to_name_change_minor_CJP25_next_steps.docx
+++ b/docassemble/PetitionToChangeNameMinorCJP25/data/templates/petition_to_name_change_minor_CJP25_next_steps.docx
@@ -1,6 +1,6 @@
 
 <file path=word/document.xml><?xml version="1.0" encoding="utf-8"?>
-<w:document xmlns:wpc="http://schemas.microsoft.com/office/word/2010/wordprocessingCanvas" xmlns:cx="http://schemas.microsoft.com/office/drawing/2014/chartex" xmlns:cx1="http://schemas.microsoft.com/office/drawing/2015/9/8/chartex" xmlns:cx2="http://schemas.microsoft.com/office/drawing/2015/10/21/chartex" xmlns:cx3="http://schemas.microsoft.com/office/drawing/2016/5/9/chartex" xmlns:cx4="http://schemas.microsoft.com/office/drawing/2016/5/10/chartex" xmlns:cx5="http://schemas.microsoft.com/office/drawing/2016/5/11/chartex" xmlns:cx6="http://schemas.microsoft.com/office/drawing/2016/5/12/chartex" xmlns:cx7="http://schemas.microsoft.com/office/drawing/2016/5/13/chartex" xmlns:cx8="http://schemas.microsoft.com/office/drawing/2016/5/14/chartex" xmlns:mc="http://schemas.openxmlformats.org/markup-compatibility/2006" xmlns:aink="http://schemas.microsoft.com/office/drawing/2016/ink" xmlns:am3d="http://schemas.microsoft.com/office/drawing/2017/model3d" xmlns:o="urn:schemas-microsoft-com:office:office" xmlns:r="http://schemas.openxmlformats.org/officeDocument/2006/relationships" xmlns:m="http://schemas.openxmlformats.org/officeDocument/2006/math" xmlns:v="urn:schemas-microsoft-com:vml" xmlns:wp14="http://schemas.microsoft.com/office/word/2010/wordprocessingDrawing" xmlns:wp="http://schemas.openxmlformats.org/drawingml/2006/wordprocessingDrawing" xmlns:w10="urn:schemas-microsoft-com:office:word" xmlns:w="http://schemas.openxmlformats.org/wordprocessingml/2006/main" xmlns:w14="http://schemas.microsoft.com/office/word/2010/wordml" xmlns:w15="http://schemas.microsoft.com/office/word/2012/wordml" xmlns:w16cex="http://schemas.microsoft.com/office/word/2018/wordml/cex" xmlns:w16cid="http://schemas.microsoft.com/office/word/2016/wordml/cid" xmlns:w16="http://schemas.microsoft.com/office/word/2018/wordml" xmlns:w16se="http://schemas.microsoft.com/office/word/2015/wordml/symex" xmlns:wpg="http://schemas.microsoft.com/office/word/2010/wordprocessingGroup" xmlns:wpi="http://schemas.microsoft.com/office/word/2010/wordprocessingInk" xmlns:wne="http://schemas.microsoft.com/office/word/2006/wordml" xmlns:wps="http://schemas.microsoft.com/office/word/2010/wordprocessingShape" mc:Ignorable="w14 w15 w16se w16cid w16 w16cex wp14">
+<w:document xmlns:wpc="http://schemas.microsoft.com/office/word/2010/wordprocessingCanvas" xmlns:cx="http://schemas.microsoft.com/office/drawing/2014/chartex" xmlns:cx1="http://schemas.microsoft.com/office/drawing/2015/9/8/chartex" xmlns:cx2="http://schemas.microsoft.com/office/drawing/2015/10/21/chartex" xmlns:cx3="http://schemas.microsoft.com/office/drawing/2016/5/9/chartex" xmlns:cx4="http://schemas.microsoft.com/office/drawing/2016/5/10/chartex" xmlns:cx5="http://schemas.microsoft.com/office/drawing/2016/5/11/chartex" xmlns:cx6="http://schemas.microsoft.com/office/drawing/2016/5/12/chartex" xmlns:cx7="http://schemas.microsoft.com/office/drawing/2016/5/13/chartex" xmlns:cx8="http://schemas.microsoft.com/office/drawing/2016/5/14/chartex" xmlns:mc="http://schemas.openxmlformats.org/markup-compatibility/2006" xmlns:aink="http://schemas.microsoft.com/office/drawing/2016/ink" xmlns:am3d="http://schemas.microsoft.com/office/drawing/2017/model3d" xmlns:o="urn:schemas-microsoft-com:office:office" xmlns:r="http://schemas.openxmlformats.org/officeDocument/2006/relationships" xmlns:m="http://schemas.openxmlformats.org/officeDocument/2006/math" xmlns:v="urn:schemas-microsoft-com:vml" xmlns:wp14="http://schemas.microsoft.com/office/word/2010/wordprocessingDrawing" xmlns:wp="http://schemas.openxmlformats.org/drawingml/2006/wordprocessingDrawing" xmlns:w10="urn:schemas-microsoft-com:office:word" xmlns:w="http://schemas.openxmlformats.org/wordprocessingml/2006/main" xmlns:w14="http://schemas.microsoft.com/office/word/2010/wordml" xmlns:w15="http://schemas.microsoft.com/office/word/2012/wordml" xmlns:w16cex="http://schemas.microsoft.com/office/word/2018/wordml/cex" xmlns:w16cid="http://schemas.microsoft.com/office/word/2016/wordml/cid" xmlns:w16="http://schemas.microsoft.com/office/word/2018/wordml" xmlns:w16sdtdh="http://schemas.microsoft.com/office/word/2020/wordml/sdtdatahash" xmlns:w16se="http://schemas.microsoft.com/office/word/2015/wordml/symex" xmlns:wpg="http://schemas.microsoft.com/office/word/2010/wordprocessingGroup" xmlns:wpi="http://schemas.microsoft.com/office/word/2010/wordprocessingInk" xmlns:wne="http://schemas.microsoft.com/office/word/2006/wordml" xmlns:wps="http://schemas.microsoft.com/office/word/2010/wordprocessingShape" mc:Ignorable="w14 w15 w16se w16cid w16 w16cex w16sdtdh wp14">
   <w:body>
     <w:tbl>
       <w:tblPr>
@@ -41,7 +41,16 @@
                 <w:sz w:val="36"/>
                 <w:szCs w:val="36"/>
               </w:rPr>
-              <w:t>Ask the court for a Petition to Change the Name of a Minor</w:t>
+              <w:t>Petition to Change the Name of a Minor</w:t>
+            </w:r>
+            <w:r>
+              <w:rPr>
+                <w:rFonts w:cs="Arial"/>
+                <w:b/>
+                <w:sz w:val="36"/>
+                <w:szCs w:val="36"/>
+              </w:rPr>
+              <w:t xml:space="preserve"> Child</w:t>
             </w:r>
           </w:p>
         </w:tc>
@@ -65,24 +74,59 @@
         <w:t>{{ users }}</w:t>
       </w:r>
       <w:r>
-        <w:t xml:space="preserve">! You have finished all the forms you need to Ask the court for a Petition to Change the Name of a Minor. The rest of the pages in this packet are your </w:t>
+        <w:t xml:space="preserve">! You have finished </w:t>
+      </w:r>
+      <w:r>
+        <w:t>most of</w:t>
+      </w:r>
+      <w:r>
+        <w:t xml:space="preserve"> the forms you need for a </w:t>
+      </w:r>
+      <w:r>
+        <w:t>p</w:t>
+      </w:r>
+      <w:r>
+        <w:t xml:space="preserve">etition to </w:t>
+      </w:r>
+      <w:r>
+        <w:t>c</w:t>
+      </w:r>
+      <w:r>
+        <w:t xml:space="preserve">hange the </w:t>
+      </w:r>
+      <w:r>
+        <w:t>n</w:t>
+      </w:r>
+      <w:r>
+        <w:t xml:space="preserve">ame of a </w:t>
+      </w:r>
+      <w:r>
+        <w:t>m</w:t>
+      </w:r>
+      <w:r>
+        <w:t>inor</w:t>
+      </w:r>
+      <w:r>
+        <w:t xml:space="preserve"> child</w:t>
+      </w:r>
+      <w:r>
+        <w:t>. T</w:t>
+      </w:r>
+      <w:r>
+        <w:t xml:space="preserve">he rest </w:t>
+      </w:r>
+      <w:r>
+        <w:t xml:space="preserve">of the pages in this packet are your </w:t>
       </w:r>
       <w:r>
         <w:t>petition</w:t>
       </w:r>
       <w:r>
+        <w:t>, and you must now bring your petition and some additional forms to a notary public for notarization</w:t>
+      </w:r>
+      <w:r>
         <w:t>.</w:t>
       </w:r>
-    </w:p>
-    <w:p>
-      <w:pPr>
-        <w:spacing w:after="80" w:line="240" w:lineRule="auto"/>
-        <w:rPr>
-          <w:rFonts w:eastAsia="Arial" w:cs="Arial"/>
-          <w:szCs w:val="20"/>
-          <w:lang w:val="en"/>
-        </w:rPr>
-      </w:pPr>
     </w:p>
     <w:p>
       <w:pPr>
@@ -104,6 +148,9 @@
       <w:r>
         <w:t>Next steps</w:t>
       </w:r>
+      <w:r>
+        <w:t>:</w:t>
+      </w:r>
     </w:p>
     <w:p>
       <w:pPr>
@@ -115,41 +162,123 @@
         <w:suppressAutoHyphens/>
         <w:snapToGrid w:val="0"/>
         <w:rPr>
-          <w14:textOutline w14:w="9525" w14:cap="rnd" w14:cmpd="sng" w14:algn="ctr">
-            <w14:noFill/>
-            <w14:prstDash w14:val="solid"/>
-            <w14:bevel/>
-          </w14:textOutline>
-        </w:rPr>
-      </w:pPr>
-      <w:r>
-        <w:rPr>
-          <w14:textOutline w14:w="9525" w14:cap="rnd" w14:cmpd="sng" w14:algn="ctr">
-            <w14:noFill/>
-            <w14:prstDash w14:val="solid"/>
-            <w14:bevel/>
-          </w14:textOutline>
-        </w:rPr>
-        <w:t xml:space="preserve">File this </w:t>
-      </w:r>
-      <w:r>
-        <w:rPr>
-          <w:highlight w:val="yellow"/>
-        </w:rPr>
-        <w:t>[application/petition/complaint]</w:t>
-      </w:r>
-      <w:r>
-        <w:t xml:space="preserve"> with the court </w:t>
-      </w:r>
-      <w:r>
-        <w:rPr>
-          <w14:textOutline w14:w="9525" w14:cap="rnd" w14:cmpd="sng" w14:algn="ctr">
-            <w14:noFill/>
-            <w14:prstDash w14:val="solid"/>
-            <w14:bevel/>
-          </w14:textOutline>
-        </w:rPr>
-        <w:t>now.</w:t>
+          <w:rFonts w:ascii="Arial" w:hAnsi="Arial" w:cs="Arial"/>
+          <w14:textOutline w14:w="9525" w14:cap="rnd" w14:cmpd="sng" w14:algn="ctr">
+            <w14:noFill/>
+            <w14:prstDash w14:val="solid"/>
+            <w14:bevel/>
+          </w14:textOutline>
+        </w:rPr>
+      </w:pPr>
+      <w:r>
+        <w:rPr>
+          <w:rFonts w:ascii="Arial" w:hAnsi="Arial" w:cs="Arial"/>
+          <w14:textOutline w14:w="9525" w14:cap="rnd" w14:cmpd="sng" w14:algn="ctr">
+            <w14:noFill/>
+            <w14:prstDash w14:val="solid"/>
+            <w14:bevel/>
+          </w14:textOutline>
+        </w:rPr>
+        <w:t xml:space="preserve">Make sure that you have a printed copy of this petition, </w:t>
+      </w:r>
+      <w:r>
+        <w:rPr>
+          <w:rFonts w:ascii="Arial" w:hAnsi="Arial" w:cs="Arial"/>
+          <w14:textOutline w14:w="9525" w14:cap="rnd" w14:cmpd="sng" w14:algn="ctr">
+            <w14:noFill/>
+            <w14:prstDash w14:val="solid"/>
+            <w14:bevel/>
+          </w14:textOutline>
+        </w:rPr>
+        <w:t xml:space="preserve">along with </w:t>
+      </w:r>
+      <w:r>
+        <w:rPr>
+          <w:rFonts w:ascii="Arial" w:hAnsi="Arial" w:cs="Arial"/>
+          <w14:textOutline w14:w="9525" w14:cap="rnd" w14:cmpd="sng" w14:algn="ctr">
+            <w14:noFill/>
+            <w14:prstDash w14:val="solid"/>
+            <w14:bevel/>
+          </w14:textOutline>
+        </w:rPr>
+        <w:t>your CARI  and WMS</w:t>
+      </w:r>
+      <w:r>
+        <w:rPr>
+          <w:rFonts w:ascii="Arial" w:hAnsi="Arial" w:cs="Arial"/>
+          <w14:textOutline w14:w="9525" w14:cap="rnd" w14:cmpd="sng" w14:algn="ctr">
+            <w14:noFill/>
+            <w14:prstDash w14:val="solid"/>
+            <w14:bevel/>
+          </w14:textOutline>
+        </w:rPr>
+        <w:t xml:space="preserve"> release request</w:t>
+      </w:r>
+      <w:r>
+        <w:rPr>
+          <w:rFonts w:ascii="Arial" w:hAnsi="Arial" w:cs="Arial"/>
+          <w14:textOutline w14:w="9525" w14:cap="rnd" w14:cmpd="sng" w14:algn="ctr">
+            <w14:noFill/>
+            <w14:prstDash w14:val="solid"/>
+            <w14:bevel/>
+          </w14:textOutline>
+        </w:rPr>
+        <w:t xml:space="preserve"> form</w:t>
+      </w:r>
+      <w:r>
+        <w:rPr>
+          <w:rFonts w:ascii="Arial" w:hAnsi="Arial" w:cs="Arial"/>
+          <w14:textOutline w14:w="9525" w14:cap="rnd" w14:cmpd="sng" w14:algn="ctr">
+            <w14:noFill/>
+            <w14:prstDash w14:val="solid"/>
+            <w14:bevel/>
+          </w14:textOutline>
+        </w:rPr>
+        <w:t>.</w:t>
+      </w:r>
+      <w:r>
+        <w:rPr>
+          <w:rFonts w:ascii="Arial" w:hAnsi="Arial" w:cs="Arial"/>
+          <w14:textOutline w14:w="9525" w14:cap="rnd" w14:cmpd="sng" w14:algn="ctr">
+            <w14:noFill/>
+            <w14:prstDash w14:val="solid"/>
+            <w14:bevel/>
+          </w14:textOutline>
+        </w:rPr>
+        <w:t xml:space="preserve"> </w:t>
+      </w:r>
+      <w:r>
+        <w:rPr>
+          <w:rFonts w:ascii="Arial" w:hAnsi="Arial" w:cs="Arial"/>
+          <w14:textOutline w14:w="9525" w14:cap="rnd" w14:cmpd="sng" w14:algn="ctr">
+            <w14:noFill/>
+            <w14:prstDash w14:val="solid"/>
+            <w14:bevel/>
+          </w14:textOutline>
+        </w:rPr>
+        <w:t>Also print</w:t>
+      </w:r>
+      <w:r>
+        <w:rPr>
+          <w:rFonts w:ascii="Arial" w:hAnsi="Arial" w:cs="Arial"/>
+          <w14:textOutline w14:w="9525" w14:cap="rnd" w14:cmpd="sng" w14:algn="ctr">
+            <w14:noFill/>
+            <w14:prstDash w14:val="solid"/>
+            <w14:bevel/>
+          </w14:textOutline>
+        </w:rPr>
+        <w:t xml:space="preserve"> proof of guardianship if necessary</w:t>
+      </w:r>
+      <w:r>
+        <w:rPr>
+          <w:rFonts w:ascii="Arial" w:hAnsi="Arial" w:cs="Arial"/>
+          <w14:textOutline w14:w="9525" w14:cap="rnd" w14:cmpd="sng" w14:algn="ctr">
+            <w14:noFill/>
+            <w14:prstDash w14:val="solid"/>
+            <w14:bevel/>
+          </w14:textOutline>
+        </w:rPr>
+        <w:t>.</w:t>
       </w:r>
     </w:p>
     <w:p>
@@ -162,26 +291,35 @@
         <w:suppressAutoHyphens/>
         <w:snapToGrid w:val="0"/>
         <w:rPr>
-          <w:b/>
-          <w:bCs/>
-          <w14:textOutline w14:w="9525" w14:cap="rnd" w14:cmpd="sng" w14:algn="ctr">
-            <w14:noFill/>
-            <w14:prstDash w14:val="solid"/>
-            <w14:bevel/>
-          </w14:textOutline>
-        </w:rPr>
-      </w:pPr>
-      <w:r>
-        <w:rPr>
-          <w:b/>
-          <w:bCs/>
-          <w14:textOutline w14:w="9525" w14:cap="rnd" w14:cmpd="sng" w14:algn="ctr">
-            <w14:noFill/>
-            <w14:prstDash w14:val="solid"/>
-            <w14:bevel/>
-          </w14:textOutline>
-        </w:rPr>
-        <w:t>Keep a copy for yourself.</w:t>
+          <w:rFonts w:ascii="Arial" w:hAnsi="Arial" w:cs="Arial"/>
+          <w14:textOutline w14:w="9525" w14:cap="rnd" w14:cmpd="sng" w14:algn="ctr">
+            <w14:noFill/>
+            <w14:prstDash w14:val="solid"/>
+            <w14:bevel/>
+          </w14:textOutline>
+        </w:rPr>
+      </w:pPr>
+      <w:r>
+        <w:rPr>
+          <w:rFonts w:ascii="Arial" w:hAnsi="Arial" w:cs="Arial"/>
+          <w14:textOutline w14:w="9525" w14:cap="rnd" w14:cmpd="sng" w14:algn="ctr">
+            <w14:noFill/>
+            <w14:prstDash w14:val="solid"/>
+            <w14:bevel/>
+          </w14:textOutline>
+        </w:rPr>
+        <w:t>Bring these documents to a notary public to have this petition notarized</w:t>
+      </w:r>
+      <w:r>
+        <w:rPr>
+          <w:rFonts w:ascii="Arial" w:hAnsi="Arial" w:cs="Arial"/>
+          <w14:textOutline w14:w="9525" w14:cap="rnd" w14:cmpd="sng" w14:algn="ctr">
+            <w14:noFill/>
+            <w14:prstDash w14:val="solid"/>
+            <w14:bevel/>
+          </w14:textOutline>
+        </w:rPr>
+        <w:t>.</w:t>
       </w:r>
     </w:p>
     <w:p>
@@ -194,22 +332,70 @@
         <w:suppressAutoHyphens/>
         <w:snapToGrid w:val="0"/>
         <w:rPr>
-          <w14:textOutline w14:w="9525" w14:cap="rnd" w14:cmpd="sng" w14:algn="ctr">
-            <w14:noFill/>
-            <w14:prstDash w14:val="solid"/>
-            <w14:bevel/>
-          </w14:textOutline>
-        </w:rPr>
-      </w:pPr>
-      <w:r>
-        <w:rPr>
-          <w14:textOutline w14:w="9525" w14:cap="rnd" w14:cmpd="sng" w14:algn="ctr">
-            <w14:noFill/>
-            <w14:prstDash w14:val="solid"/>
-            <w14:bevel/>
-          </w14:textOutline>
-        </w:rPr>
-        <w:t>The clerk will tell you how to "go to" the hearing. It will probably happen over the phone or a "Zoom" video conference.</w:t>
+          <w:rFonts w:ascii="Arial" w:hAnsi="Arial" w:cs="Arial"/>
+          <w14:textOutline w14:w="9525" w14:cap="rnd" w14:cmpd="sng" w14:algn="ctr">
+            <w14:noFill/>
+            <w14:prstDash w14:val="solid"/>
+            <w14:bevel/>
+          </w14:textOutline>
+        </w:rPr>
+      </w:pPr>
+      <w:r>
+        <w:rPr>
+          <w:rFonts w:ascii="Arial" w:hAnsi="Arial" w:cs="Arial"/>
+          <w14:textOutline w14:w="9525" w14:cap="rnd" w14:cmpd="sng" w14:algn="ctr">
+            <w14:noFill/>
+            <w14:prstDash w14:val="solid"/>
+            <w14:bevel/>
+          </w14:textOutline>
+        </w:rPr>
+        <w:t>After the documents are signed and notarized, f</w:t>
+      </w:r>
+      <w:r>
+        <w:rPr>
+          <w:rFonts w:ascii="Arial" w:hAnsi="Arial" w:cs="Arial"/>
+          <w14:textOutline w14:w="9525" w14:cap="rnd" w14:cmpd="sng" w14:algn="ctr">
+            <w14:noFill/>
+            <w14:prstDash w14:val="solid"/>
+            <w14:bevel/>
+          </w14:textOutline>
+        </w:rPr>
+        <w:t xml:space="preserve">ile this </w:t>
+      </w:r>
+      <w:r>
+        <w:rPr>
+          <w:rFonts w:ascii="Arial" w:hAnsi="Arial" w:cs="Arial"/>
+        </w:rPr>
+        <w:t xml:space="preserve">petition with the </w:t>
+      </w:r>
+      <w:r>
+        <w:rPr>
+          <w:rFonts w:ascii="Arial" w:hAnsi="Arial" w:cs="Arial"/>
+        </w:rPr>
+        <w:t xml:space="preserve">probate and family </w:t>
+      </w:r>
+      <w:r>
+        <w:rPr>
+          <w:rFonts w:ascii="Arial" w:hAnsi="Arial" w:cs="Arial"/>
+        </w:rPr>
+        <w:t>court</w:t>
+      </w:r>
+      <w:r>
+        <w:rPr>
+          <w:rFonts w:ascii="Arial" w:hAnsi="Arial" w:cs="Arial"/>
+        </w:rPr>
+        <w:t xml:space="preserve"> that you selected during the interview</w:t>
+      </w:r>
+      <w:r>
+        <w:rPr>
+          <w:rFonts w:ascii="Arial" w:hAnsi="Arial" w:cs="Arial"/>
+          <w14:textOutline w14:w="9525" w14:cap="rnd" w14:cmpd="sng" w14:algn="ctr">
+            <w14:noFill/>
+            <w14:prstDash w14:val="solid"/>
+            <w14:bevel/>
+          </w14:textOutline>
+        </w:rPr>
+        <w:t>.</w:t>
       </w:r>
     </w:p>
     <w:p>
@@ -222,46 +408,164 @@
         <w:suppressAutoHyphens/>
         <w:snapToGrid w:val="0"/>
         <w:rPr>
-          <w14:textOutline w14:w="9525" w14:cap="rnd" w14:cmpd="sng" w14:algn="ctr">
-            <w14:noFill/>
-            <w14:prstDash w14:val="solid"/>
-            <w14:bevel/>
-          </w14:textOutline>
-        </w:rPr>
-      </w:pPr>
-      <w:r>
-        <w:rPr>
-          <w14:textOutline w14:w="9525" w14:cap="rnd" w14:cmpd="sng" w14:algn="ctr">
-            <w14:noFill/>
-            <w14:prstDash w14:val="solid"/>
-            <w14:bevel/>
-          </w14:textOutline>
-        </w:rPr>
-        <w:t xml:space="preserve">If the judge decides to grant your </w:t>
-      </w:r>
-      <w:r>
-        <w:rPr>
-          <w:highlight w:val="yellow"/>
-          <w14:textOutline w14:w="9525" w14:cap="rnd" w14:cmpd="sng" w14:algn="ctr">
-            <w14:noFill/>
-            <w14:prstDash w14:val="solid"/>
-            <w14:bevel/>
-          </w14:textOutline>
-        </w:rPr>
-        <w:t>[application/petition/complaint]</w:t>
-      </w:r>
-      <w:r>
-        <w:rPr>
-          <w14:textOutline w14:w="9525" w14:cap="rnd" w14:cmpd="sng" w14:algn="ctr">
-            <w14:noFill/>
-            <w14:prstDash w14:val="solid"/>
-            <w14:bevel/>
-          </w14:textOutline>
-        </w:rPr>
-        <w:t>:</w:t>
-      </w:r>
-      <w:r>
-        <w:rPr>
+          <w:rFonts w:ascii="Arial" w:hAnsi="Arial" w:cs="Arial"/>
+          <w14:textOutline w14:w="9525" w14:cap="rnd" w14:cmpd="sng" w14:algn="ctr">
+            <w14:noFill/>
+            <w14:prstDash w14:val="solid"/>
+            <w14:bevel/>
+          </w14:textOutline>
+        </w:rPr>
+      </w:pPr>
+      <w:r>
+        <w:rPr>
+          <w:rFonts w:ascii="Arial" w:hAnsi="Arial" w:cs="Arial"/>
+          <w14:textOutline w14:w="9525" w14:cap="rnd" w14:cmpd="sng" w14:algn="ctr">
+            <w14:noFill/>
+            <w14:prstDash w14:val="solid"/>
+            <w14:bevel/>
+          </w14:textOutline>
+        </w:rPr>
+        <w:t xml:space="preserve">If any of the individuals </w:t>
+      </w:r>
+      <w:r>
+        <w:rPr>
+          <w:rFonts w:ascii="Arial" w:hAnsi="Arial" w:cs="Arial"/>
+          <w14:textOutline w14:w="9525" w14:cap="rnd" w14:cmpd="sng" w14:algn="ctr">
+            <w14:noFill/>
+            <w14:prstDash w14:val="solid"/>
+            <w14:bevel/>
+          </w14:textOutline>
+        </w:rPr>
+        <w:t xml:space="preserve">presenting this petition </w:t>
+      </w:r>
+      <w:r>
+        <w:rPr>
+          <w:rFonts w:ascii="Arial" w:hAnsi="Arial" w:cs="Arial"/>
+          <w14:textOutline w14:w="9525" w14:cap="rnd" w14:cmpd="sng" w14:algn="ctr">
+            <w14:noFill/>
+            <w14:prstDash w14:val="solid"/>
+            <w14:bevel/>
+          </w14:textOutline>
+        </w:rPr>
+        <w:t xml:space="preserve">indicated in the interview that they </w:t>
+      </w:r>
+      <w:r>
+        <w:rPr>
+          <w:rFonts w:ascii="Arial" w:hAnsi="Arial" w:cs="Arial"/>
+          <w:b/>
+          <w:bCs/>
+          <w14:textOutline w14:w="9525" w14:cap="rnd" w14:cmpd="sng" w14:algn="ctr">
+            <w14:noFill/>
+            <w14:prstDash w14:val="solid"/>
+            <w14:bevel/>
+          </w14:textOutline>
+        </w:rPr>
+        <w:t>do not assent</w:t>
+      </w:r>
+      <w:r>
+        <w:rPr>
+          <w:rFonts w:ascii="Arial" w:hAnsi="Arial" w:cs="Arial"/>
+          <w14:textOutline w14:w="9525" w14:cap="rnd" w14:cmpd="sng" w14:algn="ctr">
+            <w14:noFill/>
+            <w14:prstDash w14:val="solid"/>
+            <w14:bevel/>
+          </w14:textOutline>
+        </w:rPr>
+        <w:t xml:space="preserve"> to the name change, then </w:t>
+      </w:r>
+      <w:r>
+        <w:rPr>
+          <w:rFonts w:ascii="Arial" w:hAnsi="Arial" w:cs="Arial"/>
+          <w:b/>
+          <w:bCs/>
+          <w14:textOutline w14:w="9525" w14:cap="rnd" w14:cmpd="sng" w14:algn="ctr">
+            <w14:noFill/>
+            <w14:prstDash w14:val="solid"/>
+            <w14:bevel/>
+          </w14:textOutline>
+        </w:rPr>
+        <w:t>said individuals must be served with a copy of the documents that were filed with the court</w:t>
+      </w:r>
+      <w:r>
+        <w:rPr>
+          <w:rFonts w:ascii="Arial" w:hAnsi="Arial" w:cs="Arial"/>
+          <w14:textOutline w14:w="9525" w14:cap="rnd" w14:cmpd="sng" w14:algn="ctr">
+            <w14:noFill/>
+            <w14:prstDash w14:val="solid"/>
+            <w14:bevel/>
+          </w14:textOutline>
+        </w:rPr>
+        <w:t xml:space="preserve"> and given a chance to object to the name change. </w:t>
+      </w:r>
+      <w:r>
+        <w:rPr>
+          <w:rFonts w:ascii="Arial" w:hAnsi="Arial" w:cs="Arial"/>
+          <w14:textOutline w14:w="9525" w14:cap="rnd" w14:cmpd="sng" w14:algn="ctr">
+            <w14:noFill/>
+            <w14:prstDash w14:val="solid"/>
+            <w14:bevel/>
+          </w14:textOutline>
+        </w:rPr>
+        <w:t>You should also</w:t>
+      </w:r>
+      <w:r>
+        <w:rPr>
+          <w:rFonts w:ascii="Arial" w:hAnsi="Arial" w:cs="Arial"/>
+          <w14:textOutline w14:w="9525" w14:cap="rnd" w14:cmpd="sng" w14:algn="ctr">
+            <w14:noFill/>
+            <w14:prstDash w14:val="solid"/>
+            <w14:bevel/>
+          </w14:textOutline>
+        </w:rPr>
+        <w:t xml:space="preserve"> </w:t>
+      </w:r>
+      <w:r>
+        <w:rPr>
+          <w:rFonts w:ascii="Arial" w:hAnsi="Arial" w:cs="Arial"/>
+          <w14:textOutline w14:w="9525" w14:cap="rnd" w14:cmpd="sng" w14:algn="ctr">
+            <w14:noFill/>
+            <w14:prstDash w14:val="solid"/>
+            <w14:bevel/>
+          </w14:textOutline>
+        </w:rPr>
+        <w:t>k</w:t>
+      </w:r>
+      <w:r>
+        <w:rPr>
+          <w:rFonts w:ascii="Arial" w:hAnsi="Arial" w:cs="Arial"/>
+          <w14:textOutline w14:w="9525" w14:cap="rnd" w14:cmpd="sng" w14:algn="ctr">
+            <w14:noFill/>
+            <w14:prstDash w14:val="solid"/>
+            <w14:bevel/>
+          </w14:textOutline>
+        </w:rPr>
+        <w:t xml:space="preserve">eep a copy of all </w:t>
+      </w:r>
+      <w:r>
+        <w:rPr>
+          <w:rFonts w:ascii="Arial" w:hAnsi="Arial" w:cs="Arial"/>
+          <w14:textOutline w14:w="9525" w14:cap="rnd" w14:cmpd="sng" w14:algn="ctr">
+            <w14:noFill/>
+            <w14:prstDash w14:val="solid"/>
+            <w14:bevel/>
+          </w14:textOutline>
+        </w:rPr>
+        <w:t xml:space="preserve">of the filed </w:t>
+      </w:r>
+      <w:r>
+        <w:rPr>
+          <w:rFonts w:ascii="Arial" w:hAnsi="Arial" w:cs="Arial"/>
+          <w14:textOutline w14:w="9525" w14:cap="rnd" w14:cmpd="sng" w14:algn="ctr">
+            <w14:noFill/>
+            <w14:prstDash w14:val="solid"/>
+            <w14:bevel/>
+          </w14:textOutline>
+        </w:rPr>
+        <w:t>documents for yourself and any of the individuals presenting this petition</w:t>
+      </w:r>
+      <w:r>
+        <w:rPr>
+          <w:rFonts w:ascii="Arial" w:hAnsi="Arial" w:cs="Arial"/>
           <w14:textOutline w14:w="9525" w14:cap="rnd" w14:cmpd="sng" w14:algn="ctr">
             <w14:noFill/>
             <w14:prstDash w14:val="solid"/>
@@ -281,30 +585,413 @@
         <w:suppressAutoHyphens/>
         <w:snapToGrid w:val="0"/>
         <w:rPr>
-          <w14:textOutline w14:w="9525" w14:cap="rnd" w14:cmpd="sng" w14:algn="ctr">
-            <w14:noFill/>
-            <w14:prstDash w14:val="solid"/>
-            <w14:bevel/>
-          </w14:textOutline>
-        </w:rPr>
-      </w:pPr>
-      <w:r>
-        <w:rPr>
-          <w14:textOutline w14:w="9525" w14:cap="rnd" w14:cmpd="sng" w14:algn="ctr">
-            <w14:noFill/>
-            <w14:prstDash w14:val="solid"/>
-            <w14:bevel/>
-          </w14:textOutline>
-        </w:rPr>
-        <w:t>Check the order when you get it to make sure it is correct.</w:t>
+          <w:rFonts w:ascii="Arial" w:hAnsi="Arial" w:cs="Arial"/>
+          <w14:textOutline w14:w="9525" w14:cap="rnd" w14:cmpd="sng" w14:algn="ctr">
+            <w14:noFill/>
+            <w14:prstDash w14:val="solid"/>
+            <w14:bevel/>
+          </w14:textOutline>
+        </w:rPr>
+      </w:pPr>
+      <w:r>
+        <w:rPr>
+          <w:rFonts w:ascii="Arial" w:hAnsi="Arial" w:cs="Arial"/>
+          <w14:textOutline w14:w="9525" w14:cap="rnd" w14:cmpd="sng" w14:algn="ctr">
+            <w14:noFill/>
+            <w14:prstDash w14:val="solid"/>
+            <w14:bevel/>
+          </w14:textOutline>
+        </w:rPr>
+        <w:t>If there are no objections to the petition and the judge decides to grant it, then you will receive notice from the court when the child’s name change has been approved.</w:t>
       </w:r>
     </w:p>
     <w:p>
       <w:pPr>
+        <w:pStyle w:val="ListParagraph"/>
+        <w:numPr>
+          <w:ilvl w:val="0"/>
+          <w:numId w:val="7"/>
+        </w:numPr>
+        <w:suppressAutoHyphens/>
+        <w:snapToGrid w:val="0"/>
+        <w:rPr>
+          <w:rFonts w:ascii="Arial" w:hAnsi="Arial" w:cs="Arial"/>
+          <w14:textOutline w14:w="9525" w14:cap="rnd" w14:cmpd="sng" w14:algn="ctr">
+            <w14:noFill/>
+            <w14:prstDash w14:val="solid"/>
+            <w14:bevel/>
+          </w14:textOutline>
+        </w:rPr>
+      </w:pPr>
+      <w:r>
+        <w:rPr>
+          <w:rFonts w:ascii="Arial" w:hAnsi="Arial" w:cs="Arial"/>
+          <w14:textOutline w14:w="9525" w14:cap="rnd" w14:cmpd="sng" w14:algn="ctr">
+            <w14:noFill/>
+            <w14:prstDash w14:val="solid"/>
+            <w14:bevel/>
+          </w14:textOutline>
+        </w:rPr>
+        <w:t>If there are objections to the name change, then t</w:t>
+      </w:r>
+      <w:r>
+        <w:rPr>
+          <w:rFonts w:ascii="Arial" w:hAnsi="Arial" w:cs="Arial"/>
+          <w14:textOutline w14:w="9525" w14:cap="rnd" w14:cmpd="sng" w14:algn="ctr">
+            <w14:noFill/>
+            <w14:prstDash w14:val="solid"/>
+            <w14:bevel/>
+          </w14:textOutline>
+        </w:rPr>
+        <w:t>he</w:t>
+      </w:r>
+      <w:r>
+        <w:rPr>
+          <w:rFonts w:ascii="Arial" w:hAnsi="Arial" w:cs="Arial"/>
+          <w14:textOutline w14:w="9525" w14:cap="rnd" w14:cmpd="sng" w14:algn="ctr">
+            <w14:noFill/>
+            <w14:prstDash w14:val="solid"/>
+            <w14:bevel/>
+          </w14:textOutline>
+        </w:rPr>
+        <w:t>re will be a hearing where the non-assenting individual can object to the child’s name change. In this case, the</w:t>
+      </w:r>
+      <w:r>
+        <w:rPr>
+          <w:rFonts w:ascii="Arial" w:hAnsi="Arial" w:cs="Arial"/>
+          <w14:textOutline w14:w="9525" w14:cap="rnd" w14:cmpd="sng" w14:algn="ctr">
+            <w14:noFill/>
+            <w14:prstDash w14:val="solid"/>
+            <w14:bevel/>
+          </w14:textOutline>
+        </w:rPr>
+        <w:t xml:space="preserve"> clerk will tell you how to "go to" the hearing.</w:t>
+      </w:r>
+    </w:p>
+    <w:p>
+      <w:pPr>
+        <w:pStyle w:val="ListParagraph"/>
+        <w:numPr>
+          <w:ilvl w:val="0"/>
+          <w:numId w:val="7"/>
+        </w:numPr>
+        <w:suppressAutoHyphens/>
+        <w:snapToGrid w:val="0"/>
+        <w:rPr>
+          <w:rFonts w:ascii="Arial" w:hAnsi="Arial" w:cs="Arial"/>
+          <w14:textOutline w14:w="9525" w14:cap="rnd" w14:cmpd="sng" w14:algn="ctr">
+            <w14:noFill/>
+            <w14:prstDash w14:val="solid"/>
+            <w14:bevel/>
+          </w14:textOutline>
+        </w:rPr>
+      </w:pPr>
+      <w:r>
+        <w:rPr>
+          <w:rFonts w:ascii="Arial" w:hAnsi="Arial" w:cs="Arial"/>
+          <w14:textOutline w14:w="9525" w14:cap="rnd" w14:cmpd="sng" w14:algn="ctr">
+            <w14:noFill/>
+            <w14:prstDash w14:val="solid"/>
+            <w14:bevel/>
+          </w14:textOutline>
+        </w:rPr>
+        <w:t xml:space="preserve">Check the order when you get it to make sure </w:t>
+      </w:r>
+      <w:r>
+        <w:rPr>
+          <w:rFonts w:ascii="Arial" w:hAnsi="Arial" w:cs="Arial"/>
+          <w14:textOutline w14:w="9525" w14:cap="rnd" w14:cmpd="sng" w14:algn="ctr">
+            <w14:noFill/>
+            <w14:prstDash w14:val="solid"/>
+            <w14:bevel/>
+          </w14:textOutline>
+        </w:rPr>
+        <w:t>that the child’s name was changed correctly</w:t>
+      </w:r>
+      <w:r>
+        <w:rPr>
+          <w:rFonts w:ascii="Arial" w:hAnsi="Arial" w:cs="Arial"/>
+          <w14:textOutline w14:w="9525" w14:cap="rnd" w14:cmpd="sng" w14:algn="ctr">
+            <w14:noFill/>
+            <w14:prstDash w14:val="solid"/>
+            <w14:bevel/>
+          </w14:textOutline>
+        </w:rPr>
+        <w:t>.</w:t>
+      </w:r>
+    </w:p>
+    <w:p>
+      <w:pPr>
         <w:pStyle w:val="Heading2"/>
       </w:pPr>
       <w:r>
-        <w:t>To file your application right away</w:t>
+        <w:t>Getting your documents notarized:</w:t>
+      </w:r>
+    </w:p>
+    <w:p>
+      <w:pPr>
+        <w:pStyle w:val="NumberedList"/>
+        <w:numPr>
+          <w:ilvl w:val="0"/>
+          <w:numId w:val="4"/>
+        </w:numPr>
+        <w:rPr>
+          <w:rFonts w:ascii="Arial" w:hAnsi="Arial" w:cs="Arial"/>
+        </w:rPr>
+      </w:pPr>
+      <w:r>
+        <w:rPr>
+          <w:rFonts w:ascii="Arial" w:hAnsi="Arial" w:cs="Arial"/>
+        </w:rPr>
+        <w:t>Notary publics can typically be found in city or town clerk offices, courts, local banks, real estate or insurance offices, travel agencies, at a local drugstore or pharmacy, or in the phonebook.</w:t>
+      </w:r>
+    </w:p>
+    <w:p>
+      <w:pPr>
+        <w:pStyle w:val="NumberedList"/>
+        <w:numPr>
+          <w:ilvl w:val="0"/>
+          <w:numId w:val="4"/>
+        </w:numPr>
+        <w:rPr>
+          <w:rFonts w:ascii="Arial" w:hAnsi="Arial" w:cs="Arial"/>
+        </w:rPr>
+      </w:pPr>
+      <w:r>
+        <w:rPr>
+          <w:rFonts w:ascii="Arial" w:hAnsi="Arial" w:cs="Arial"/>
+        </w:rPr>
+        <w:t xml:space="preserve">Each individual involved in the presentation of this petition must appear before the notary public. </w:t>
+      </w:r>
+      <w:r>
+        <w:rPr>
+          <w:rFonts w:ascii="Arial" w:hAnsi="Arial" w:cs="Arial"/>
+        </w:rPr>
+        <w:t xml:space="preserve">Bring the documents from this petition that you need to have notarized as well as </w:t>
+      </w:r>
+      <w:r>
+        <w:rPr>
+          <w:rFonts w:ascii="Arial" w:hAnsi="Arial" w:cs="Arial"/>
+        </w:rPr>
+        <w:t>any government-issued photo I.D. for each individual.</w:t>
+      </w:r>
+    </w:p>
+    <w:p>
+      <w:pPr>
+        <w:pStyle w:val="NumberedList"/>
+        <w:numPr>
+          <w:ilvl w:val="0"/>
+          <w:numId w:val="4"/>
+        </w:numPr>
+        <w:rPr>
+          <w:rFonts w:ascii="Arial" w:hAnsi="Arial" w:cs="Arial"/>
+        </w:rPr>
+      </w:pPr>
+      <w:r>
+        <w:rPr>
+          <w:rFonts w:ascii="Arial" w:hAnsi="Arial" w:cs="Arial"/>
+        </w:rPr>
+        <w:t>The child’s birth certificate is also required in order for the petition to be notarized.</w:t>
+      </w:r>
+    </w:p>
+    <w:p>
+      <w:pPr>
+        <w:pStyle w:val="NumberedList"/>
+        <w:numPr>
+          <w:ilvl w:val="0"/>
+          <w:numId w:val="4"/>
+        </w:numPr>
+        <w:rPr>
+          <w:rFonts w:ascii="Arial" w:hAnsi="Arial" w:cs="Arial"/>
+        </w:rPr>
+      </w:pPr>
+      <w:r>
+        <w:rPr>
+          <w:rFonts w:ascii="Arial" w:hAnsi="Arial" w:cs="Arial"/>
+        </w:rPr>
+        <w:t xml:space="preserve">In Massachusetts, notarizing a document should not ever cost more than $1.25. If a notary says that </w:t>
+      </w:r>
+      <w:r>
+        <w:rPr>
+          <w:rFonts w:ascii="Arial" w:hAnsi="Arial" w:cs="Arial"/>
+        </w:rPr>
+        <w:t>notarization</w:t>
+      </w:r>
+      <w:r>
+        <w:rPr>
+          <w:rFonts w:ascii="Arial" w:hAnsi="Arial" w:cs="Arial"/>
+        </w:rPr>
+        <w:t xml:space="preserve"> </w:t>
+      </w:r>
+      <w:r>
+        <w:rPr>
+          <w:rFonts w:ascii="Arial" w:hAnsi="Arial" w:cs="Arial"/>
+        </w:rPr>
+        <w:t>will cost more than $1.25</w:t>
+      </w:r>
+      <w:r>
+        <w:rPr>
+          <w:rFonts w:ascii="Arial" w:hAnsi="Arial" w:cs="Arial"/>
+        </w:rPr>
+        <w:t>, call 617-725-4030 to speak with the governor’s legal counsel.</w:t>
+      </w:r>
+    </w:p>
+    <w:p>
+      <w:pPr>
+        <w:pStyle w:val="Heading2"/>
+      </w:pPr>
+      <w:r>
+        <w:t>Paying your filing fee:</w:t>
+      </w:r>
+    </w:p>
+    <w:p>
+      <w:r>
+        <w:t>Th</w:t>
+      </w:r>
+      <w:r>
+        <w:t>ere will typically be a filing fee when submitting this petition to the court</w:t>
+      </w:r>
+      <w:r>
+        <w:t>.</w:t>
+      </w:r>
+      <w:r>
+        <w:t xml:space="preserve"> You can call the court that you intend to file at to find out which methods of payment are accepted.</w:t>
+      </w:r>
+    </w:p>
+    <w:p>
+      <w:r>
+        <w:t>Filing fees typically include a $150 filing charge, a $15 surcharge, a $15 fee for</w:t>
+      </w:r>
+      <w:r>
+        <w:t xml:space="preserve"> citation of</w:t>
+      </w:r>
+      <w:r>
+        <w:t xml:space="preserve"> publication if required, and an additional $100 fee if filing during a divorce nisi period.</w:t>
+      </w:r>
+    </w:p>
+    <w:p>
+      <w:r>
+        <w:rPr>
+          <w:bCs/>
+        </w:rPr>
+        <w:t>If you cannot pay the filing fee, you can ask to have the fee waived</w:t>
+      </w:r>
+      <w:r>
+        <w:t>.</w:t>
+      </w:r>
+      <w:r>
+        <w:t xml:space="preserve"> In order to do so, you must qualify under the federal poverty income guidelines and file an Affidavit of Indigency.</w:t>
+      </w:r>
+    </w:p>
+    <w:p>
+      <w:pPr>
+        <w:pStyle w:val="Heading2"/>
+      </w:pPr>
+      <w:r>
+        <w:t>After you have filed your petition:</w:t>
+      </w:r>
+    </w:p>
+    <w:p>
+      <w:pPr>
+        <w:pStyle w:val="NumberedList"/>
+        <w:numPr>
+          <w:ilvl w:val="0"/>
+          <w:numId w:val="5"/>
+        </w:numPr>
+        <w:rPr>
+          <w:rFonts w:ascii="Arial" w:hAnsi="Arial" w:cs="Arial"/>
+        </w:rPr>
+      </w:pPr>
+      <w:r>
+        <w:rPr>
+          <w:rFonts w:ascii="Arial" w:hAnsi="Arial" w:cs="Arial"/>
+        </w:rPr>
+        <w:t>After the petition is filed, you need to give public notice of the petition by publishing the citation for publication that the court will send you</w:t>
+      </w:r>
+      <w:r>
+        <w:rPr>
+          <w:rFonts w:ascii="Arial" w:hAnsi="Arial" w:cs="Arial"/>
+        </w:rPr>
+        <w:t>.</w:t>
+      </w:r>
+      <w:r>
+        <w:rPr>
+          <w:rFonts w:ascii="Arial" w:hAnsi="Arial" w:cs="Arial"/>
+        </w:rPr>
+        <w:t xml:space="preserve"> Arrange to have this citation published in a local newspaper and mailed to all necessary parties.</w:t>
+      </w:r>
+      <w:r>
+        <w:rPr>
+          <w:rFonts w:ascii="Arial" w:hAnsi="Arial" w:cs="Arial"/>
+        </w:rPr>
+        <w:t xml:space="preserve"> </w:t>
+      </w:r>
+    </w:p>
+    <w:p>
+      <w:pPr>
+        <w:pStyle w:val="NumberedList"/>
+        <w:numPr>
+          <w:ilvl w:val="0"/>
+          <w:numId w:val="5"/>
+        </w:numPr>
+        <w:rPr>
+          <w:rFonts w:ascii="Arial" w:hAnsi="Arial" w:cs="Arial"/>
+        </w:rPr>
+      </w:pPr>
+      <w:r>
+        <w:rPr>
+          <w:rFonts w:ascii="Arial" w:hAnsi="Arial" w:cs="Arial"/>
+        </w:rPr>
+        <w:t>You must also serve notice to any parties listed on the petition that did not assent to the petition</w:t>
+      </w:r>
+      <w:r>
+        <w:rPr>
+          <w:rFonts w:ascii="Arial" w:hAnsi="Arial" w:cs="Arial"/>
+        </w:rPr>
+        <w:t>.</w:t>
+      </w:r>
+      <w:bookmarkStart w:id="0" w:name="_eim2ht2zskaf"/>
+      <w:bookmarkEnd w:id="0"/>
+      <w:r>
+        <w:rPr>
+          <w:rFonts w:ascii="Arial" w:hAnsi="Arial" w:cs="Arial"/>
+        </w:rPr>
+        <w:t xml:space="preserve"> This can be done via mail with return receipt requested. This does not need to be completed if the court has terminated the rights of the parent or guardian who has not assented, or if the court has otherwise waived need for notice.</w:t>
+      </w:r>
+    </w:p>
+    <w:p>
+      <w:pPr>
+        <w:pStyle w:val="NumberedList"/>
+        <w:numPr>
+          <w:ilvl w:val="0"/>
+          <w:numId w:val="5"/>
+        </w:numPr>
+        <w:rPr>
+          <w:rFonts w:ascii="Arial" w:hAnsi="Arial" w:cs="Arial"/>
+        </w:rPr>
+      </w:pPr>
+      <w:r>
+        <w:rPr>
+          <w:rFonts w:ascii="Arial" w:hAnsi="Arial" w:cs="Arial"/>
+        </w:rPr>
+        <w:t>Following publication and mailing, return the following to the court: the original citation with a clipping of the notice from the newspaper, the green return receipt postcard, and your signature certifying that you have mailed and published the notice</w:t>
+      </w:r>
+      <w:r>
+        <w:rPr>
+          <w:rFonts w:ascii="Arial" w:hAnsi="Arial" w:cs="Arial"/>
+        </w:rPr>
+        <w:t>.</w:t>
+      </w:r>
+    </w:p>
+    <w:p>
+      <w:pPr>
+        <w:pStyle w:val="Heading2"/>
+      </w:pPr>
+      <w:r>
+        <w:t>Final steps</w:t>
+      </w:r>
+      <w:r>
+        <w:t>:</w:t>
       </w:r>
     </w:p>
     <w:p>
@@ -327,34 +1014,31 @@
           <w:ilvl w:val="0"/>
           <w:numId w:val="8"/>
         </w:numPr>
-        <w:suppressAutoHyphens/>
-      </w:pPr>
-      <w:r>
-        <w:t xml:space="preserve">Call the {{ </w:t>
+      </w:pPr>
+      <w:r>
+        <w:t>{%p if defined('</w:t>
       </w:r>
       <w:proofErr w:type="spellStart"/>
       <w:r>
-        <w:t>trial_court</w:t>
+        <w:t>trial_court.address.address</w:t>
       </w:r>
       <w:proofErr w:type="spellEnd"/>
       <w:r>
-        <w:t xml:space="preserve"> }} {{ </w:t>
+        <w:t xml:space="preserve">') %} The address of your court, if you need it, is: </w:t>
+      </w:r>
+      <w:bookmarkStart w:id="1" w:name="_ayzduvo09uaz"/>
+      <w:bookmarkEnd w:id="1"/>
+      <w:r>
+        <w:br/>
+        <w:t xml:space="preserve">{{ </w:t>
       </w:r>
       <w:proofErr w:type="spellStart"/>
       <w:r>
-        <w:t>showifdef</w:t>
+        <w:t>trial_court.address.on_one_line</w:t>
       </w:r>
       <w:proofErr w:type="spellEnd"/>
       <w:r>
-        <w:t>('</w:t>
-      </w:r>
-      <w:proofErr w:type="spellStart"/>
-      <w:r>
-        <w:t>trial_court.phone_number</w:t>
-      </w:r>
-      <w:proofErr w:type="spellEnd"/>
-      <w:r>
-        <w:t>') }} to find out how they want you to send your forms to them.</w:t>
+        <w:t>() }}.</w:t>
       </w:r>
     </w:p>
     <w:p>
@@ -366,268 +1050,9 @@
         </w:numPr>
       </w:pPr>
       <w:r>
-        <w:t>{%p if defined('</w:t>
-      </w:r>
-      <w:proofErr w:type="spellStart"/>
-      <w:r>
-        <w:t>trial_court.address.address</w:t>
-      </w:r>
-      <w:proofErr w:type="spellEnd"/>
-      <w:r>
-        <w:t xml:space="preserve">') %} The address of your court, if you need it, is: </w:t>
-      </w:r>
-      <w:bookmarkStart w:id="0" w:name="_ayzduvo09uaz"/>
-      <w:bookmarkEnd w:id="0"/>
-      <w:r>
-        <w:br/>
-        <w:t xml:space="preserve">{{ </w:t>
-      </w:r>
-      <w:proofErr w:type="spellStart"/>
-      <w:r>
-        <w:t>trial_court.address.on_one_line</w:t>
-      </w:r>
-      <w:proofErr w:type="spellEnd"/>
-      <w:r>
-        <w:t>() }}.</w:t>
+        <w:t>{%p endif %}</w:t>
       </w:r>
     </w:p>
-    <w:p>
-      <w:pPr>
-        <w:pStyle w:val="NumberedList"/>
-        <w:numPr>
-          <w:ilvl w:val="0"/>
-          <w:numId w:val="8"/>
-        </w:numPr>
-      </w:pPr>
-      <w:r>
-        <w:t>{%p endif %}</w:t>
-      </w:r>
-    </w:p>
-    <w:p>
-      <w:pPr>
-        <w:pStyle w:val="Heading2"/>
-      </w:pPr>
-      <w:r>
-        <w:t>Serving the other party</w:t>
-      </w:r>
-    </w:p>
-    <w:p>
-      <w:pPr>
-        <w:pStyle w:val="NumberedList"/>
-        <w:numPr>
-          <w:ilvl w:val="0"/>
-          <w:numId w:val="4"/>
-        </w:numPr>
-        <w:rPr>
-          <w:rFonts w:ascii="Arial" w:hAnsi="Arial" w:cs="Arial"/>
-        </w:rPr>
-      </w:pPr>
-    </w:p>
-    <w:p>
-      <w:pPr>
-        <w:pStyle w:val="NumberedList"/>
-        <w:rPr>
-          <w:rFonts w:ascii="Arial" w:hAnsi="Arial" w:cs="Arial"/>
-        </w:rPr>
-      </w:pPr>
-    </w:p>
-    <w:p>
-      <w:pPr>
-        <w:pStyle w:val="Heading2"/>
-      </w:pPr>
-      <w:r>
-        <w:t>What happens in the hearing?</w:t>
-      </w:r>
-    </w:p>
-    <w:p>
-      <w:r>
-        <w:t>The judge reads your complaint and your evidence. They may ask you questions.</w:t>
-      </w:r>
-    </w:p>
-    <w:p>
-      <w:r>
-        <w:rPr>
-          <w:b/>
-        </w:rPr>
-        <w:t>Tell</w:t>
-      </w:r>
-      <w:r>
-        <w:t xml:space="preserve"> the judge why you need a Petition to Change the Name of a Minor. Talk about the facts that you wrote in your complaint. Tell the judge about any evidence that you have.</w:t>
-      </w:r>
-    </w:p>
-    <w:p>
-      <w:pPr>
-        <w:pStyle w:val="Heading2"/>
-      </w:pPr>
-      <w:r>
-        <w:t>What can the judge do?</w:t>
-      </w:r>
-    </w:p>
-    <w:p>
-      <w:r>
-        <w:t xml:space="preserve">At the </w:t>
-      </w:r>
-      <w:proofErr w:type="gramStart"/>
-      <w:r>
-        <w:t>hearing</w:t>
-      </w:r>
-      <w:proofErr w:type="gramEnd"/>
-      <w:r>
-        <w:t xml:space="preserve"> the judge can do 3 things:</w:t>
-      </w:r>
-    </w:p>
-    <w:p>
-      <w:pPr>
-        <w:pStyle w:val="NumberedList"/>
-        <w:numPr>
-          <w:ilvl w:val="0"/>
-          <w:numId w:val="5"/>
-        </w:numPr>
-        <w:rPr>
-          <w:rFonts w:ascii="Arial" w:hAnsi="Arial" w:cs="Arial"/>
-        </w:rPr>
-      </w:pPr>
-      <w:r>
-        <w:rPr>
-          <w:rFonts w:ascii="Arial" w:hAnsi="Arial" w:cs="Arial"/>
-        </w:rPr>
-        <w:t xml:space="preserve">. </w:t>
-      </w:r>
-    </w:p>
-    <w:p>
-      <w:pPr>
-        <w:pStyle w:val="NumberedList"/>
-        <w:numPr>
-          <w:ilvl w:val="0"/>
-          <w:numId w:val="5"/>
-        </w:numPr>
-        <w:rPr>
-          <w:rFonts w:ascii="Arial" w:hAnsi="Arial" w:cs="Arial"/>
-        </w:rPr>
-      </w:pPr>
-      <w:r>
-        <w:rPr>
-          <w:rFonts w:ascii="Arial" w:hAnsi="Arial" w:cs="Arial"/>
-        </w:rPr>
-        <w:t>.</w:t>
-      </w:r>
-      <w:bookmarkStart w:id="1" w:name="_eim2ht2zskaf"/>
-      <w:bookmarkEnd w:id="1"/>
-    </w:p>
-    <w:p>
-      <w:pPr>
-        <w:pStyle w:val="NumberedList"/>
-        <w:numPr>
-          <w:ilvl w:val="0"/>
-          <w:numId w:val="5"/>
-        </w:numPr>
-        <w:rPr>
-          <w:rFonts w:ascii="Arial" w:hAnsi="Arial" w:cs="Arial"/>
-        </w:rPr>
-      </w:pPr>
-      <w:r>
-        <w:rPr>
-          <w:rFonts w:ascii="Arial" w:hAnsi="Arial" w:cs="Arial"/>
-        </w:rPr>
-        <w:t>.</w:t>
-      </w:r>
-    </w:p>
-    <w:p>
-      <w:pPr>
-        <w:pStyle w:val="Heading2"/>
-      </w:pPr>
-      <w:r>
-        <w:t>What happens if the judge makes the order?</w:t>
-      </w:r>
-    </w:p>
-    <w:p>
-      <w:r>
-        <w:t>If the judge decides to grant your order, they:</w:t>
-      </w:r>
-    </w:p>
-    <w:p>
-      <w:pPr>
-        <w:pStyle w:val="NumberedList"/>
-        <w:numPr>
-          <w:ilvl w:val="0"/>
-          <w:numId w:val="6"/>
-        </w:numPr>
-        <w:rPr>
-          <w:rFonts w:ascii="Arial" w:hAnsi="Arial" w:cs="Arial"/>
-        </w:rPr>
-      </w:pPr>
-      <w:r>
-        <w:rPr>
-          <w:rFonts w:ascii="Arial" w:hAnsi="Arial" w:cs="Arial"/>
-        </w:rPr>
-        <w:t>.</w:t>
-      </w:r>
-    </w:p>
-    <w:p>
-      <w:pPr>
-        <w:pStyle w:val="NumberedList"/>
-        <w:numPr>
-          <w:ilvl w:val="0"/>
-          <w:numId w:val="6"/>
-        </w:numPr>
-        <w:rPr>
-          <w:rFonts w:ascii="Arial" w:hAnsi="Arial" w:cs="Arial"/>
-        </w:rPr>
-      </w:pPr>
-      <w:r>
-        <w:rPr>
-          <w:rFonts w:ascii="Arial" w:hAnsi="Arial" w:cs="Arial"/>
-        </w:rPr>
-        <w:t>.</w:t>
-      </w:r>
-    </w:p>
-    <w:p>
-      <w:pPr>
-        <w:pStyle w:val="NumberedList"/>
-        <w:numPr>
-          <w:ilvl w:val="0"/>
-          <w:numId w:val="6"/>
-        </w:numPr>
-        <w:rPr>
-          <w:rFonts w:ascii="Arial" w:hAnsi="Arial" w:cs="Arial"/>
-        </w:rPr>
-      </w:pPr>
-      <w:r>
-        <w:rPr>
-          <w:rFonts w:ascii="Arial" w:hAnsi="Arial" w:cs="Arial"/>
-        </w:rPr>
-        <w:t xml:space="preserve">. </w:t>
-      </w:r>
-    </w:p>
-    <w:p>
-      <w:pPr>
-        <w:rPr>
-          <w:b/>
-        </w:rPr>
-      </w:pPr>
-    </w:p>
-    <w:p>
-      <w:pPr>
-        <w:pStyle w:val="FrameContents"/>
-        <w:rPr>
-          <w:rFonts w:ascii="Arial" w:hAnsi="Arial" w:cs="Arial"/>
-        </w:rPr>
-      </w:pPr>
-      <w:r>
-        <w:rPr>
-          <w:rFonts w:ascii="Arial" w:hAnsi="Arial" w:cs="Arial"/>
-          <w:b/>
-        </w:rPr>
-        <w:t xml:space="preserve">Read </w:t>
-      </w:r>
-      <w:r>
-        <w:rPr>
-          <w:rFonts w:ascii="Arial" w:hAnsi="Arial" w:cs="Arial"/>
-        </w:rPr>
-        <w:t>the order as soon as you get it. Call the court to fix any mistakes. You may need to go back in front of the judge to get the order corrected.</w:t>
-      </w:r>
-    </w:p>
-    <w:p/>
     <w:sectPr>
       <w:type w:val="continuous"/>
       <w:pgSz w:w="12240" w:h="15840"/>
@@ -640,7 +1065,7 @@
 </file>
 
 <file path=word/endnotes.xml><?xml version="1.0" encoding="utf-8"?>
-<w:endnotes xmlns:wpc="http://schemas.microsoft.com/office/word/2010/wordprocessingCanvas" xmlns:cx="http://schemas.microsoft.com/office/drawing/2014/chartex" xmlns:cx1="http://schemas.microsoft.com/office/drawing/2015/9/8/chartex" xmlns:cx2="http://schemas.microsoft.com/office/drawing/2015/10/21/chartex" xmlns:cx3="http://schemas.microsoft.com/office/drawing/2016/5/9/chartex" xmlns:cx4="http://schemas.microsoft.com/office/drawing/2016/5/10/chartex" xmlns:cx5="http://schemas.microsoft.com/office/drawing/2016/5/11/chartex" xmlns:cx6="http://schemas.microsoft.com/office/drawing/2016/5/12/chartex" xmlns:cx7="http://schemas.microsoft.com/office/drawing/2016/5/13/chartex" xmlns:cx8="http://schemas.microsoft.com/office/drawing/2016/5/14/chartex" xmlns:mc="http://schemas.openxmlformats.org/markup-compatibility/2006" xmlns:aink="http://schemas.microsoft.com/office/drawing/2016/ink" xmlns:am3d="http://schemas.microsoft.com/office/drawing/2017/model3d" xmlns:o="urn:schemas-microsoft-com:office:office" xmlns:r="http://schemas.openxmlformats.org/officeDocument/2006/relationships" xmlns:m="http://schemas.openxmlformats.org/officeDocument/2006/math" xmlns:v="urn:schemas-microsoft-com:vml" xmlns:wp14="http://schemas.microsoft.com/office/word/2010/wordprocessingDrawing" xmlns:wp="http://schemas.openxmlformats.org/drawingml/2006/wordprocessingDrawing" xmlns:w10="urn:schemas-microsoft-com:office:word" xmlns:w="http://schemas.openxmlformats.org/wordprocessingml/2006/main" xmlns:w14="http://schemas.microsoft.com/office/word/2010/wordml" xmlns:w15="http://schemas.microsoft.com/office/word/2012/wordml" xmlns:w16cex="http://schemas.microsoft.com/office/word/2018/wordml/cex" xmlns:w16cid="http://schemas.microsoft.com/office/word/2016/wordml/cid" xmlns:w16="http://schemas.microsoft.com/office/word/2018/wordml" xmlns:w16se="http://schemas.microsoft.com/office/word/2015/wordml/symex" xmlns:wpg="http://schemas.microsoft.com/office/word/2010/wordprocessingGroup" xmlns:wpi="http://schemas.microsoft.com/office/word/2010/wordprocessingInk" xmlns:wne="http://schemas.microsoft.com/office/word/2006/wordml" xmlns:wps="http://schemas.microsoft.com/office/word/2010/wordprocessingShape" mc:Ignorable="w14 w15 w16se w16cid w16 w16cex wp14">
+<w:endnotes xmlns:wpc="http://schemas.microsoft.com/office/word/2010/wordprocessingCanvas" xmlns:cx="http://schemas.microsoft.com/office/drawing/2014/chartex" xmlns:cx1="http://schemas.microsoft.com/office/drawing/2015/9/8/chartex" xmlns:cx2="http://schemas.microsoft.com/office/drawing/2015/10/21/chartex" xmlns:cx3="http://schemas.microsoft.com/office/drawing/2016/5/9/chartex" xmlns:cx4="http://schemas.microsoft.com/office/drawing/2016/5/10/chartex" xmlns:cx5="http://schemas.microsoft.com/office/drawing/2016/5/11/chartex" xmlns:cx6="http://schemas.microsoft.com/office/drawing/2016/5/12/chartex" xmlns:cx7="http://schemas.microsoft.com/office/drawing/2016/5/13/chartex" xmlns:cx8="http://schemas.microsoft.com/office/drawing/2016/5/14/chartex" xmlns:mc="http://schemas.openxmlformats.org/markup-compatibility/2006" xmlns:aink="http://schemas.microsoft.com/office/drawing/2016/ink" xmlns:am3d="http://schemas.microsoft.com/office/drawing/2017/model3d" xmlns:o="urn:schemas-microsoft-com:office:office" xmlns:r="http://schemas.openxmlformats.org/officeDocument/2006/relationships" xmlns:m="http://schemas.openxmlformats.org/officeDocument/2006/math" xmlns:v="urn:schemas-microsoft-com:vml" xmlns:wp14="http://schemas.microsoft.com/office/word/2010/wordprocessingDrawing" xmlns:wp="http://schemas.openxmlformats.org/drawingml/2006/wordprocessingDrawing" xmlns:w10="urn:schemas-microsoft-com:office:word" xmlns:w="http://schemas.openxmlformats.org/wordprocessingml/2006/main" xmlns:w14="http://schemas.microsoft.com/office/word/2010/wordml" xmlns:w15="http://schemas.microsoft.com/office/word/2012/wordml" xmlns:w16cex="http://schemas.microsoft.com/office/word/2018/wordml/cex" xmlns:w16cid="http://schemas.microsoft.com/office/word/2016/wordml/cid" xmlns:w16="http://schemas.microsoft.com/office/word/2018/wordml" xmlns:w16sdtdh="http://schemas.microsoft.com/office/word/2020/wordml/sdtdatahash" xmlns:w16se="http://schemas.microsoft.com/office/word/2015/wordml/symex" xmlns:wpg="http://schemas.microsoft.com/office/word/2010/wordprocessingGroup" xmlns:wpi="http://schemas.microsoft.com/office/word/2010/wordprocessingInk" xmlns:wne="http://schemas.microsoft.com/office/word/2006/wordml" xmlns:wps="http://schemas.microsoft.com/office/word/2010/wordprocessingShape" mc:Ignorable="w14 w15 w16se w16cid w16 w16cex w16sdtdh wp14">
   <w:endnote w:type="separator" w:id="-1">
     <w:p>
       <w:pPr>
@@ -665,7 +1090,7 @@
 </file>
 
 <file path=word/footer1.xml><?xml version="1.0" encoding="utf-8"?>
-<w:ftr xmlns:wpc="http://schemas.microsoft.com/office/word/2010/wordprocessingCanvas" xmlns:cx="http://schemas.microsoft.com/office/drawing/2014/chartex" xmlns:cx1="http://schemas.microsoft.com/office/drawing/2015/9/8/chartex" xmlns:cx2="http://schemas.microsoft.com/office/drawing/2015/10/21/chartex" xmlns:cx3="http://schemas.microsoft.com/office/drawing/2016/5/9/chartex" xmlns:cx4="http://schemas.microsoft.com/office/drawing/2016/5/10/chartex" xmlns:cx5="http://schemas.microsoft.com/office/drawing/2016/5/11/chartex" xmlns:cx6="http://schemas.microsoft.com/office/drawing/2016/5/12/chartex" xmlns:cx7="http://schemas.microsoft.com/office/drawing/2016/5/13/chartex" xmlns:cx8="http://schemas.microsoft.com/office/drawing/2016/5/14/chartex" xmlns:mc="http://schemas.openxmlformats.org/markup-compatibility/2006" xmlns:aink="http://schemas.microsoft.com/office/drawing/2016/ink" xmlns:am3d="http://schemas.microsoft.com/office/drawing/2017/model3d" xmlns:o="urn:schemas-microsoft-com:office:office" xmlns:r="http://schemas.openxmlformats.org/officeDocument/2006/relationships" xmlns:m="http://schemas.openxmlformats.org/officeDocument/2006/math" xmlns:v="urn:schemas-microsoft-com:vml" xmlns:wp14="http://schemas.microsoft.com/office/word/2010/wordprocessingDrawing" xmlns:wp="http://schemas.openxmlformats.org/drawingml/2006/wordprocessingDrawing" xmlns:w10="urn:schemas-microsoft-com:office:word" xmlns:w="http://schemas.openxmlformats.org/wordprocessingml/2006/main" xmlns:w14="http://schemas.microsoft.com/office/word/2010/wordml" xmlns:w15="http://schemas.microsoft.com/office/word/2012/wordml" xmlns:w16cex="http://schemas.microsoft.com/office/word/2018/wordml/cex" xmlns:w16cid="http://schemas.microsoft.com/office/word/2016/wordml/cid" xmlns:w16="http://schemas.microsoft.com/office/word/2018/wordml" xmlns:w16se="http://schemas.microsoft.com/office/word/2015/wordml/symex" xmlns:wpg="http://schemas.microsoft.com/office/word/2010/wordprocessingGroup" xmlns:wpi="http://schemas.microsoft.com/office/word/2010/wordprocessingInk" xmlns:wne="http://schemas.microsoft.com/office/word/2006/wordml" xmlns:wps="http://schemas.microsoft.com/office/word/2010/wordprocessingShape" mc:Ignorable="w14 w15 w16se w16cid w16 w16cex wp14">
+<w:ftr xmlns:wpc="http://schemas.microsoft.com/office/word/2010/wordprocessingCanvas" xmlns:cx="http://schemas.microsoft.com/office/drawing/2014/chartex" xmlns:cx1="http://schemas.microsoft.com/office/drawing/2015/9/8/chartex" xmlns:cx2="http://schemas.microsoft.com/office/drawing/2015/10/21/chartex" xmlns:cx3="http://schemas.microsoft.com/office/drawing/2016/5/9/chartex" xmlns:cx4="http://schemas.microsoft.com/office/drawing/2016/5/10/chartex" xmlns:cx5="http://schemas.microsoft.com/office/drawing/2016/5/11/chartex" xmlns:cx6="http://schemas.microsoft.com/office/drawing/2016/5/12/chartex" xmlns:cx7="http://schemas.microsoft.com/office/drawing/2016/5/13/chartex" xmlns:cx8="http://schemas.microsoft.com/office/drawing/2016/5/14/chartex" xmlns:mc="http://schemas.openxmlformats.org/markup-compatibility/2006" xmlns:aink="http://schemas.microsoft.com/office/drawing/2016/ink" xmlns:am3d="http://schemas.microsoft.com/office/drawing/2017/model3d" xmlns:o="urn:schemas-microsoft-com:office:office" xmlns:r="http://schemas.openxmlformats.org/officeDocument/2006/relationships" xmlns:m="http://schemas.openxmlformats.org/officeDocument/2006/math" xmlns:v="urn:schemas-microsoft-com:vml" xmlns:wp14="http://schemas.microsoft.com/office/word/2010/wordprocessingDrawing" xmlns:wp="http://schemas.openxmlformats.org/drawingml/2006/wordprocessingDrawing" xmlns:w10="urn:schemas-microsoft-com:office:word" xmlns:w="http://schemas.openxmlformats.org/wordprocessingml/2006/main" xmlns:w14="http://schemas.microsoft.com/office/word/2010/wordml" xmlns:w15="http://schemas.microsoft.com/office/word/2012/wordml" xmlns:w16cex="http://schemas.microsoft.com/office/word/2018/wordml/cex" xmlns:w16cid="http://schemas.microsoft.com/office/word/2016/wordml/cid" xmlns:w16="http://schemas.microsoft.com/office/word/2018/wordml" xmlns:w16sdtdh="http://schemas.microsoft.com/office/word/2020/wordml/sdtdatahash" xmlns:w16se="http://schemas.microsoft.com/office/word/2015/wordml/symex" xmlns:wpg="http://schemas.microsoft.com/office/word/2010/wordprocessingGroup" xmlns:wpi="http://schemas.microsoft.com/office/word/2010/wordprocessingInk" xmlns:wne="http://schemas.microsoft.com/office/word/2006/wordml" xmlns:wps="http://schemas.microsoft.com/office/word/2010/wordprocessingShape" mc:Ignorable="w14 w15 w16se w16cid w16 w16cex w16sdtdh wp14">
   <w:p>
     <w:pPr>
       <w:pStyle w:val="Footer"/>
@@ -797,7 +1222,7 @@
 </file>
 
 <file path=word/footer2.xml><?xml version="1.0" encoding="utf-8"?>
-<w:ftr xmlns:wpc="http://schemas.microsoft.com/office/word/2010/wordprocessingCanvas" xmlns:cx="http://schemas.microsoft.com/office/drawing/2014/chartex" xmlns:cx1="http://schemas.microsoft.com/office/drawing/2015/9/8/chartex" xmlns:cx2="http://schemas.microsoft.com/office/drawing/2015/10/21/chartex" xmlns:cx3="http://schemas.microsoft.com/office/drawing/2016/5/9/chartex" xmlns:cx4="http://schemas.microsoft.com/office/drawing/2016/5/10/chartex" xmlns:cx5="http://schemas.microsoft.com/office/drawing/2016/5/11/chartex" xmlns:cx6="http://schemas.microsoft.com/office/drawing/2016/5/12/chartex" xmlns:cx7="http://schemas.microsoft.com/office/drawing/2016/5/13/chartex" xmlns:cx8="http://schemas.microsoft.com/office/drawing/2016/5/14/chartex" xmlns:mc="http://schemas.openxmlformats.org/markup-compatibility/2006" xmlns:aink="http://schemas.microsoft.com/office/drawing/2016/ink" xmlns:am3d="http://schemas.microsoft.com/office/drawing/2017/model3d" xmlns:o="urn:schemas-microsoft-com:office:office" xmlns:r="http://schemas.openxmlformats.org/officeDocument/2006/relationships" xmlns:m="http://schemas.openxmlformats.org/officeDocument/2006/math" xmlns:v="urn:schemas-microsoft-com:vml" xmlns:wp14="http://schemas.microsoft.com/office/word/2010/wordprocessingDrawing" xmlns:wp="http://schemas.openxmlformats.org/drawingml/2006/wordprocessingDrawing" xmlns:w10="urn:schemas-microsoft-com:office:word" xmlns:w="http://schemas.openxmlformats.org/wordprocessingml/2006/main" xmlns:w14="http://schemas.microsoft.com/office/word/2010/wordml" xmlns:w15="http://schemas.microsoft.com/office/word/2012/wordml" xmlns:w16cex="http://schemas.microsoft.com/office/word/2018/wordml/cex" xmlns:w16cid="http://schemas.microsoft.com/office/word/2016/wordml/cid" xmlns:w16="http://schemas.microsoft.com/office/word/2018/wordml" xmlns:w16se="http://schemas.microsoft.com/office/word/2015/wordml/symex" xmlns:wpg="http://schemas.microsoft.com/office/word/2010/wordprocessingGroup" xmlns:wpi="http://schemas.microsoft.com/office/word/2010/wordprocessingInk" xmlns:wne="http://schemas.microsoft.com/office/word/2006/wordml" xmlns:wps="http://schemas.microsoft.com/office/word/2010/wordprocessingShape" mc:Ignorable="w14 w15 w16se w16cid w16 w16cex wp14">
+<w:ftr xmlns:wpc="http://schemas.microsoft.com/office/word/2010/wordprocessingCanvas" xmlns:cx="http://schemas.microsoft.com/office/drawing/2014/chartex" xmlns:cx1="http://schemas.microsoft.com/office/drawing/2015/9/8/chartex" xmlns:cx2="http://schemas.microsoft.com/office/drawing/2015/10/21/chartex" xmlns:cx3="http://schemas.microsoft.com/office/drawing/2016/5/9/chartex" xmlns:cx4="http://schemas.microsoft.com/office/drawing/2016/5/10/chartex" xmlns:cx5="http://schemas.microsoft.com/office/drawing/2016/5/11/chartex" xmlns:cx6="http://schemas.microsoft.com/office/drawing/2016/5/12/chartex" xmlns:cx7="http://schemas.microsoft.com/office/drawing/2016/5/13/chartex" xmlns:cx8="http://schemas.microsoft.com/office/drawing/2016/5/14/chartex" xmlns:mc="http://schemas.openxmlformats.org/markup-compatibility/2006" xmlns:aink="http://schemas.microsoft.com/office/drawing/2016/ink" xmlns:am3d="http://schemas.microsoft.com/office/drawing/2017/model3d" xmlns:o="urn:schemas-microsoft-com:office:office" xmlns:r="http://schemas.openxmlformats.org/officeDocument/2006/relationships" xmlns:m="http://schemas.openxmlformats.org/officeDocument/2006/math" xmlns:v="urn:schemas-microsoft-com:vml" xmlns:wp14="http://schemas.microsoft.com/office/word/2010/wordprocessingDrawing" xmlns:wp="http://schemas.openxmlformats.org/drawingml/2006/wordprocessingDrawing" xmlns:w10="urn:schemas-microsoft-com:office:word" xmlns:w="http://schemas.openxmlformats.org/wordprocessingml/2006/main" xmlns:w14="http://schemas.microsoft.com/office/word/2010/wordml" xmlns:w15="http://schemas.microsoft.com/office/word/2012/wordml" xmlns:w16cex="http://schemas.microsoft.com/office/word/2018/wordml/cex" xmlns:w16cid="http://schemas.microsoft.com/office/word/2016/wordml/cid" xmlns:w16="http://schemas.microsoft.com/office/word/2018/wordml" xmlns:w16sdtdh="http://schemas.microsoft.com/office/word/2020/wordml/sdtdatahash" xmlns:w16se="http://schemas.microsoft.com/office/word/2015/wordml/symex" xmlns:wpg="http://schemas.microsoft.com/office/word/2010/wordprocessingGroup" xmlns:wpi="http://schemas.microsoft.com/office/word/2010/wordprocessingInk" xmlns:wne="http://schemas.microsoft.com/office/word/2006/wordml" xmlns:wps="http://schemas.microsoft.com/office/word/2010/wordprocessingShape" mc:Ignorable="w14 w15 w16se w16cid w16 w16cex w16sdtdh wp14">
   <w:p>
     <w:pPr>
       <w:pStyle w:val="Footer"/>
@@ -809,9 +1234,9 @@
       <mc:AlternateContent>
         <mc:Choice Requires="wps">
           <w:drawing>
-            <wp:inline distT="0" distB="0" distL="0" distR="0" wp14:anchorId="7EA6E0DB" wp14:editId="630D20D4">
-              <wp:extent cx="6855460" cy="806450"/>
-              <wp:effectExtent l="0" t="0" r="21590" b="12700"/>
+            <wp:inline distT="0" distB="0" distL="0" distR="0" wp14:anchorId="7EA6E0DB" wp14:editId="6F221346">
+              <wp:extent cx="6855460" cy="609600"/>
+              <wp:effectExtent l="0" t="0" r="21590" b="19050"/>
               <wp:docPr id="2" name="Rounded Rectangle 6"/>
               <wp:cNvGraphicFramePr/>
               <a:graphic xmlns:a="http://schemas.openxmlformats.org/drawingml/2006/main">
@@ -821,7 +1246,7 @@
                     <wps:spPr>
                       <a:xfrm>
                         <a:off x="0" y="0"/>
-                        <a:ext cx="6855460" cy="806450"/>
+                        <a:ext cx="6855460" cy="609600"/>
                       </a:xfrm>
                       <a:prstGeom prst="roundRect">
                         <a:avLst>
@@ -876,6 +1301,16 @@
                             </w:rPr>
                             <w:t xml:space="preserve">Find out more about what to do : </w:t>
                           </w:r>
+                          <w:hyperlink r:id="rId1" w:history="1">
+                            <w:r>
+                              <w:rPr>
+                                <w:rStyle w:val="Hyperlink"/>
+                                <w:rFonts w:ascii="Arial" w:hAnsi="Arial" w:cs="Arial"/>
+                                <w:sz w:val="22"/>
+                              </w:rPr>
+                              <w:t>Legally change the name of a child under 18 - Mass.gov</w:t>
+                            </w:r>
+                          </w:hyperlink>
                         </w:p>
                         <w:p/>
                       </w:txbxContent>
@@ -894,7 +1329,7 @@
         </mc:Choice>
         <mc:Fallback>
           <w:pict>
-            <v:roundrect w14:anchorId="6E0D32D0" id="_x0000_s1027" style="width:539.8pt;height:63.5pt;visibility:visible;mso-wrap-style:square;mso-left-percent:-10001;mso-top-percent:-10001;mso-position-horizontal:absolute;mso-position-horizontal-relative:char;mso-position-vertical:absolute;mso-position-vertical-relative:line;mso-left-percent:-10001;mso-top-percent:-10001;v-text-anchor:middle" arcsize="10923f" o:gfxdata="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" fillcolor="#f2f2f2 [3052]" strokecolor="#bfbfbf [2412]" strokeweight=".18mm">
+            <v:roundrect w14:anchorId="7EA6E0DB" id="_x0000_s1027" style="width:539.8pt;height:48pt;visibility:visible;mso-wrap-style:square;mso-left-percent:-10001;mso-top-percent:-10001;mso-position-horizontal:absolute;mso-position-horizontal-relative:char;mso-position-vertical:absolute;mso-position-vertical-relative:line;mso-left-percent:-10001;mso-top-percent:-10001;v-text-anchor:middle" arcsize="10923f" o:gfxdata="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" fillcolor="#f2f2f2 [3052]" strokecolor="#bfbfbf [2412]" strokeweight=".18mm">
               <v:stroke joinstyle="miter"/>
               <v:textbox inset="14.4pt,14.4pt,14.4pt,14.4pt">
                 <w:txbxContent>
@@ -914,6 +1349,16 @@
                       </w:rPr>
                       <w:t xml:space="preserve">Find out more about what to do : </w:t>
                     </w:r>
+                    <w:hyperlink r:id="rId2" w:history="1">
+                      <w:r>
+                        <w:rPr>
+                          <w:rStyle w:val="Hyperlink"/>
+                          <w:rFonts w:ascii="Arial" w:hAnsi="Arial" w:cs="Arial"/>
+                          <w:sz w:val="22"/>
+                        </w:rPr>
+                        <w:t>Legally change the name of a child under 18 - Mass.gov</w:t>
+                      </w:r>
+                    </w:hyperlink>
                   </w:p>
                   <w:p/>
                 </w:txbxContent>
@@ -929,7 +1374,7 @@
 </file>
 
 <file path=word/footnotes.xml><?xml version="1.0" encoding="utf-8"?>
-<w:footnotes xmlns:wpc="http://schemas.microsoft.com/office/word/2010/wordprocessingCanvas" xmlns:cx="http://schemas.microsoft.com/office/drawing/2014/chartex" xmlns:cx1="http://schemas.microsoft.com/office/drawing/2015/9/8/chartex" xmlns:cx2="http://schemas.microsoft.com/office/drawing/2015/10/21/chartex" xmlns:cx3="http://schemas.microsoft.com/office/drawing/2016/5/9/chartex" xmlns:cx4="http://schemas.microsoft.com/office/drawing/2016/5/10/chartex" xmlns:cx5="http://schemas.microsoft.com/office/drawing/2016/5/11/chartex" xmlns:cx6="http://schemas.microsoft.com/office/drawing/2016/5/12/chartex" xmlns:cx7="http://schemas.microsoft.com/office/drawing/2016/5/13/chartex" xmlns:cx8="http://schemas.microsoft.com/office/drawing/2016/5/14/chartex" xmlns:mc="http://schemas.openxmlformats.org/markup-compatibility/2006" xmlns:aink="http://schemas.microsoft.com/office/drawing/2016/ink" xmlns:am3d="http://schemas.microsoft.com/office/drawing/2017/model3d" xmlns:o="urn:schemas-microsoft-com:office:office" xmlns:r="http://schemas.openxmlformats.org/officeDocument/2006/relationships" xmlns:m="http://schemas.openxmlformats.org/officeDocument/2006/math" xmlns:v="urn:schemas-microsoft-com:vml" xmlns:wp14="http://schemas.microsoft.com/office/word/2010/wordprocessingDrawing" xmlns:wp="http://schemas.openxmlformats.org/drawingml/2006/wordprocessingDrawing" xmlns:w10="urn:schemas-microsoft-com:office:word" xmlns:w="http://schemas.openxmlformats.org/wordprocessingml/2006/main" xmlns:w14="http://schemas.microsoft.com/office/word/2010/wordml" xmlns:w15="http://schemas.microsoft.com/office/word/2012/wordml" xmlns:w16cex="http://schemas.microsoft.com/office/word/2018/wordml/cex" xmlns:w16cid="http://schemas.microsoft.com/office/word/2016/wordml/cid" xmlns:w16="http://schemas.microsoft.com/office/word/2018/wordml" xmlns:w16se="http://schemas.microsoft.com/office/word/2015/wordml/symex" xmlns:wpg="http://schemas.microsoft.com/office/word/2010/wordprocessingGroup" xmlns:wpi="http://schemas.microsoft.com/office/word/2010/wordprocessingInk" xmlns:wne="http://schemas.microsoft.com/office/word/2006/wordml" xmlns:wps="http://schemas.microsoft.com/office/word/2010/wordprocessingShape" mc:Ignorable="w14 w15 w16se w16cid w16 w16cex wp14">
+<w:footnotes xmlns:wpc="http://schemas.microsoft.com/office/word/2010/wordprocessingCanvas" xmlns:cx="http://schemas.microsoft.com/office/drawing/2014/chartex" xmlns:cx1="http://schemas.microsoft.com/office/drawing/2015/9/8/chartex" xmlns:cx2="http://schemas.microsoft.com/office/drawing/2015/10/21/chartex" xmlns:cx3="http://schemas.microsoft.com/office/drawing/2016/5/9/chartex" xmlns:cx4="http://schemas.microsoft.com/office/drawing/2016/5/10/chartex" xmlns:cx5="http://schemas.microsoft.com/office/drawing/2016/5/11/chartex" xmlns:cx6="http://schemas.microsoft.com/office/drawing/2016/5/12/chartex" xmlns:cx7="http://schemas.microsoft.com/office/drawing/2016/5/13/chartex" xmlns:cx8="http://schemas.microsoft.com/office/drawing/2016/5/14/chartex" xmlns:mc="http://schemas.openxmlformats.org/markup-compatibility/2006" xmlns:aink="http://schemas.microsoft.com/office/drawing/2016/ink" xmlns:am3d="http://schemas.microsoft.com/office/drawing/2017/model3d" xmlns:o="urn:schemas-microsoft-com:office:office" xmlns:r="http://schemas.openxmlformats.org/officeDocument/2006/relationships" xmlns:m="http://schemas.openxmlformats.org/officeDocument/2006/math" xmlns:v="urn:schemas-microsoft-com:vml" xmlns:wp14="http://schemas.microsoft.com/office/word/2010/wordprocessingDrawing" xmlns:wp="http://schemas.openxmlformats.org/drawingml/2006/wordprocessingDrawing" xmlns:w10="urn:schemas-microsoft-com:office:word" xmlns:w="http://schemas.openxmlformats.org/wordprocessingml/2006/main" xmlns:w14="http://schemas.microsoft.com/office/word/2010/wordml" xmlns:w15="http://schemas.microsoft.com/office/word/2012/wordml" xmlns:w16cex="http://schemas.microsoft.com/office/word/2018/wordml/cex" xmlns:w16cid="http://schemas.microsoft.com/office/word/2016/wordml/cid" xmlns:w16="http://schemas.microsoft.com/office/word/2018/wordml" xmlns:w16sdtdh="http://schemas.microsoft.com/office/word/2020/wordml/sdtdatahash" xmlns:w16se="http://schemas.microsoft.com/office/word/2015/wordml/symex" xmlns:wpg="http://schemas.microsoft.com/office/word/2010/wordprocessingGroup" xmlns:wpi="http://schemas.microsoft.com/office/word/2010/wordprocessingInk" xmlns:wne="http://schemas.microsoft.com/office/word/2006/wordml" xmlns:wps="http://schemas.microsoft.com/office/word/2010/wordprocessingShape" mc:Ignorable="w14 w15 w16se w16cid w16 w16cex w16sdtdh wp14">
   <w:footnote w:type="separator" w:id="-1">
     <w:p>
       <w:pPr>
@@ -954,7 +1399,7 @@
 </file>
 
 <file path=word/numbering.xml><?xml version="1.0" encoding="utf-8"?>
-<w:numbering xmlns:wpc="http://schemas.microsoft.com/office/word/2010/wordprocessingCanvas" xmlns:cx="http://schemas.microsoft.com/office/drawing/2014/chartex" xmlns:cx1="http://schemas.microsoft.com/office/drawing/2015/9/8/chartex" xmlns:cx2="http://schemas.microsoft.com/office/drawing/2015/10/21/chartex" xmlns:cx3="http://schemas.microsoft.com/office/drawing/2016/5/9/chartex" xmlns:cx4="http://schemas.microsoft.com/office/drawing/2016/5/10/chartex" xmlns:cx5="http://schemas.microsoft.com/office/drawing/2016/5/11/chartex" xmlns:cx6="http://schemas.microsoft.com/office/drawing/2016/5/12/chartex" xmlns:cx7="http://schemas.microsoft.com/office/drawing/2016/5/13/chartex" xmlns:cx8="http://schemas.microsoft.com/office/drawing/2016/5/14/chartex" xmlns:mc="http://schemas.openxmlformats.org/markup-compatibility/2006" xmlns:aink="http://schemas.microsoft.com/office/drawing/2016/ink" xmlns:am3d="http://schemas.microsoft.com/office/drawing/2017/model3d" xmlns:o="urn:schemas-microsoft-com:office:office" xmlns:r="http://schemas.openxmlformats.org/officeDocument/2006/relationships" xmlns:m="http://schemas.openxmlformats.org/officeDocument/2006/math" xmlns:v="urn:schemas-microsoft-com:vml" xmlns:wp14="http://schemas.microsoft.com/office/word/2010/wordprocessingDrawing" xmlns:wp="http://schemas.openxmlformats.org/drawingml/2006/wordprocessingDrawing" xmlns:w10="urn:schemas-microsoft-com:office:word" xmlns:w="http://schemas.openxmlformats.org/wordprocessingml/2006/main" xmlns:w14="http://schemas.microsoft.com/office/word/2010/wordml" xmlns:w15="http://schemas.microsoft.com/office/word/2012/wordml" xmlns:w16cex="http://schemas.microsoft.com/office/word/2018/wordml/cex" xmlns:w16cid="http://schemas.microsoft.com/office/word/2016/wordml/cid" xmlns:w16="http://schemas.microsoft.com/office/word/2018/wordml" xmlns:w16se="http://schemas.microsoft.com/office/word/2015/wordml/symex" xmlns:wpg="http://schemas.microsoft.com/office/word/2010/wordprocessingGroup" xmlns:wpi="http://schemas.microsoft.com/office/word/2010/wordprocessingInk" xmlns:wne="http://schemas.microsoft.com/office/word/2006/wordml" xmlns:wps="http://schemas.microsoft.com/office/word/2010/wordprocessingShape" mc:Ignorable="w14 w15 w16se w16cid w16 w16cex wp14">
+<w:numbering xmlns:wpc="http://schemas.microsoft.com/office/word/2010/wordprocessingCanvas" xmlns:cx="http://schemas.microsoft.com/office/drawing/2014/chartex" xmlns:cx1="http://schemas.microsoft.com/office/drawing/2015/9/8/chartex" xmlns:cx2="http://schemas.microsoft.com/office/drawing/2015/10/21/chartex" xmlns:cx3="http://schemas.microsoft.com/office/drawing/2016/5/9/chartex" xmlns:cx4="http://schemas.microsoft.com/office/drawing/2016/5/10/chartex" xmlns:cx5="http://schemas.microsoft.com/office/drawing/2016/5/11/chartex" xmlns:cx6="http://schemas.microsoft.com/office/drawing/2016/5/12/chartex" xmlns:cx7="http://schemas.microsoft.com/office/drawing/2016/5/13/chartex" xmlns:cx8="http://schemas.microsoft.com/office/drawing/2016/5/14/chartex" xmlns:mc="http://schemas.openxmlformats.org/markup-compatibility/2006" xmlns:aink="http://schemas.microsoft.com/office/drawing/2016/ink" xmlns:am3d="http://schemas.microsoft.com/office/drawing/2017/model3d" xmlns:o="urn:schemas-microsoft-com:office:office" xmlns:r="http://schemas.openxmlformats.org/officeDocument/2006/relationships" xmlns:m="http://schemas.openxmlformats.org/officeDocument/2006/math" xmlns:v="urn:schemas-microsoft-com:vml" xmlns:wp14="http://schemas.microsoft.com/office/word/2010/wordprocessingDrawing" xmlns:wp="http://schemas.openxmlformats.org/drawingml/2006/wordprocessingDrawing" xmlns:w10="urn:schemas-microsoft-com:office:word" xmlns:w="http://schemas.openxmlformats.org/wordprocessingml/2006/main" xmlns:w14="http://schemas.microsoft.com/office/word/2010/wordml" xmlns:w15="http://schemas.microsoft.com/office/word/2012/wordml" xmlns:w16cex="http://schemas.microsoft.com/office/word/2018/wordml/cex" xmlns:w16cid="http://schemas.microsoft.com/office/word/2016/wordml/cid" xmlns:w16="http://schemas.microsoft.com/office/word/2018/wordml" xmlns:w16sdtdh="http://schemas.microsoft.com/office/word/2020/wordml/sdtdatahash" xmlns:w16se="http://schemas.microsoft.com/office/word/2015/wordml/symex" xmlns:wpg="http://schemas.microsoft.com/office/word/2010/wordprocessingGroup" xmlns:wpi="http://schemas.microsoft.com/office/word/2010/wordprocessingInk" xmlns:wne="http://schemas.microsoft.com/office/word/2006/wordml" xmlns:wps="http://schemas.microsoft.com/office/word/2010/wordprocessingShape" mc:Ignorable="w14 w15 w16se w16cid w16 w16cex w16sdtdh wp14">
   <w:abstractNum w:abstractNumId="0" w15:restartNumberingAfterBreak="0">
     <w:nsid w:val="42FE4542"/>
     <w:multiLevelType w:val="multilevel"/>
@@ -1954,7 +2399,7 @@
 </file>
 
 <file path=word/styles.xml><?xml version="1.0" encoding="utf-8"?>
-<w:styles xmlns:mc="http://schemas.openxmlformats.org/markup-compatibility/2006" xmlns:r="http://schemas.openxmlformats.org/officeDocument/2006/relationships" xmlns:w="http://schemas.openxmlformats.org/wordprocessingml/2006/main" xmlns:w14="http://schemas.microsoft.com/office/word/2010/wordml" xmlns:w15="http://schemas.microsoft.com/office/word/2012/wordml" xmlns:w16cex="http://schemas.microsoft.com/office/word/2018/wordml/cex" xmlns:w16cid="http://schemas.microsoft.com/office/word/2016/wordml/cid" xmlns:w16="http://schemas.microsoft.com/office/word/2018/wordml" xmlns:w16se="http://schemas.microsoft.com/office/word/2015/wordml/symex" mc:Ignorable="w14 w15 w16se w16cid w16 w16cex">
+<w:styles xmlns:mc="http://schemas.openxmlformats.org/markup-compatibility/2006" xmlns:r="http://schemas.openxmlformats.org/officeDocument/2006/relationships" xmlns:w="http://schemas.openxmlformats.org/wordprocessingml/2006/main" xmlns:w14="http://schemas.microsoft.com/office/word/2010/wordml" xmlns:w15="http://schemas.microsoft.com/office/word/2012/wordml" xmlns:w16cex="http://schemas.microsoft.com/office/word/2018/wordml/cex" xmlns:w16cid="http://schemas.microsoft.com/office/word/2016/wordml/cid" xmlns:w16="http://schemas.microsoft.com/office/word/2018/wordml" xmlns:w16sdtdh="http://schemas.microsoft.com/office/word/2020/wordml/sdtdatahash" xmlns:w16se="http://schemas.microsoft.com/office/word/2015/wordml/symex" mc:Ignorable="w14 w15 w16se w16cid w16 w16cex w16sdtdh">
   <w:docDefaults>
     <w:rPrDefault>
       <w:rPr>
@@ -2076,6 +2521,7 @@
     <w:lsdException w:name="HTML Sample" w:semiHidden="1" w:unhideWhenUsed="1"/>
     <w:lsdException w:name="HTML Typewriter" w:semiHidden="1" w:unhideWhenUsed="1"/>
     <w:lsdException w:name="HTML Variable" w:semiHidden="1" w:unhideWhenUsed="1"/>
+    <w:lsdException w:name="Normal Table" w:semiHidden="1" w:unhideWhenUsed="1"/>
     <w:lsdException w:name="annotation subject" w:semiHidden="1" w:unhideWhenUsed="1"/>
     <w:lsdException w:name="No List" w:semiHidden="1" w:unhideWhenUsed="1"/>
     <w:lsdException w:name="Outline List 1" w:semiHidden="1" w:unhideWhenUsed="1"/>
@@ -2118,8 +2564,11 @@
     <w:lsdException w:name="Table Contemporary" w:semiHidden="1" w:unhideWhenUsed="1"/>
     <w:lsdException w:name="Table Elegant" w:semiHidden="1" w:unhideWhenUsed="1"/>
     <w:lsdException w:name="Table Professional" w:semiHidden="1" w:unhideWhenUsed="1"/>
+    <w:lsdException w:name="Table Subtle 1" w:semiHidden="1" w:unhideWhenUsed="1"/>
     <w:lsdException w:name="Table Subtle 2" w:semiHidden="1" w:unhideWhenUsed="1"/>
     <w:lsdException w:name="Table Web 1" w:semiHidden="1" w:unhideWhenUsed="1"/>
+    <w:lsdException w:name="Table Web 2" w:semiHidden="1" w:unhideWhenUsed="1"/>
+    <w:lsdException w:name="Table Web 3" w:semiHidden="1" w:unhideWhenUsed="1"/>
     <w:lsdException w:name="Balloon Text" w:semiHidden="1" w:unhideWhenUsed="1"/>
     <w:lsdException w:name="Table Grid" w:uiPriority="39"/>
     <w:lsdException w:name="Table Theme" w:semiHidden="1" w:unhideWhenUsed="1"/>
@@ -2537,6 +2986,29 @@
       <w:sz w:val="20"/>
     </w:rPr>
   </w:style>
+  <w:style w:type="character" w:styleId="Hyperlink">
+    <w:name w:val="Hyperlink"/>
+    <w:basedOn w:val="DefaultParagraphFont"/>
+    <w:uiPriority w:val="99"/>
+    <w:unhideWhenUsed/>
+    <w:rsid w:val="00954006"/>
+    <w:rPr>
+      <w:color w:val="F49100" w:themeColor="hyperlink"/>
+      <w:u w:val="single"/>
+    </w:rPr>
+  </w:style>
+  <w:style w:type="character" w:styleId="UnresolvedMention">
+    <w:name w:val="Unresolved Mention"/>
+    <w:basedOn w:val="DefaultParagraphFont"/>
+    <w:uiPriority w:val="99"/>
+    <w:semiHidden/>
+    <w:unhideWhenUsed/>
+    <w:rsid w:val="00954006"/>
+    <w:rPr>
+      <w:color w:val="605E5C"/>
+      <w:shd w:val="clear" w:color="auto" w:fill="E1DFDD"/>
+    </w:rPr>
+  </w:style>
 </w:styles>
 </file>
 

</xml_diff>

<commit_message>
change language of next steps document to be clearer, change wording to reflect that they might not have an attorney, and add hyperlink
</commit_message>
<xml_diff>
--- a/docassemble/PetitionToChangeNameMinorCJP25/data/templates/petition_to_name_change_minor_CJP25_next_steps.docx
+++ b/docassemble/PetitionToChangeNameMinorCJP25/data/templates/petition_to_name_change_minor_CJP25_next_steps.docx
@@ -1,6 +1,6 @@
 
 <file path=word/document.xml><?xml version="1.0" encoding="utf-8"?>
-<w:document xmlns:wpc="http://schemas.microsoft.com/office/word/2010/wordprocessingCanvas" xmlns:cx="http://schemas.microsoft.com/office/drawing/2014/chartex" xmlns:cx1="http://schemas.microsoft.com/office/drawing/2015/9/8/chartex" xmlns:cx2="http://schemas.microsoft.com/office/drawing/2015/10/21/chartex" xmlns:cx3="http://schemas.microsoft.com/office/drawing/2016/5/9/chartex" xmlns:cx4="http://schemas.microsoft.com/office/drawing/2016/5/10/chartex" xmlns:cx5="http://schemas.microsoft.com/office/drawing/2016/5/11/chartex" xmlns:cx6="http://schemas.microsoft.com/office/drawing/2016/5/12/chartex" xmlns:cx7="http://schemas.microsoft.com/office/drawing/2016/5/13/chartex" xmlns:cx8="http://schemas.microsoft.com/office/drawing/2016/5/14/chartex" xmlns:mc="http://schemas.openxmlformats.org/markup-compatibility/2006" xmlns:aink="http://schemas.microsoft.com/office/drawing/2016/ink" xmlns:am3d="http://schemas.microsoft.com/office/drawing/2017/model3d" xmlns:o="urn:schemas-microsoft-com:office:office" xmlns:r="http://schemas.openxmlformats.org/officeDocument/2006/relationships" xmlns:m="http://schemas.openxmlformats.org/officeDocument/2006/math" xmlns:v="urn:schemas-microsoft-com:vml" xmlns:wp14="http://schemas.microsoft.com/office/word/2010/wordprocessingDrawing" xmlns:wp="http://schemas.openxmlformats.org/drawingml/2006/wordprocessingDrawing" xmlns:w10="urn:schemas-microsoft-com:office:word" xmlns:w="http://schemas.openxmlformats.org/wordprocessingml/2006/main" xmlns:w14="http://schemas.microsoft.com/office/word/2010/wordml" xmlns:w15="http://schemas.microsoft.com/office/word/2012/wordml" xmlns:w16cex="http://schemas.microsoft.com/office/word/2018/wordml/cex" xmlns:w16cid="http://schemas.microsoft.com/office/word/2016/wordml/cid" xmlns:w16="http://schemas.microsoft.com/office/word/2018/wordml" xmlns:w16se="http://schemas.microsoft.com/office/word/2015/wordml/symex" xmlns:wpg="http://schemas.microsoft.com/office/word/2010/wordprocessingGroup" xmlns:wpi="http://schemas.microsoft.com/office/word/2010/wordprocessingInk" xmlns:wne="http://schemas.microsoft.com/office/word/2006/wordml" xmlns:wps="http://schemas.microsoft.com/office/word/2010/wordprocessingShape" mc:Ignorable="w14 w15 w16se w16cid w16 w16cex wp14">
+<w:document xmlns:wpc="http://schemas.microsoft.com/office/word/2010/wordprocessingCanvas" xmlns:cx="http://schemas.microsoft.com/office/drawing/2014/chartex" xmlns:cx1="http://schemas.microsoft.com/office/drawing/2015/9/8/chartex" xmlns:cx2="http://schemas.microsoft.com/office/drawing/2015/10/21/chartex" xmlns:cx3="http://schemas.microsoft.com/office/drawing/2016/5/9/chartex" xmlns:cx4="http://schemas.microsoft.com/office/drawing/2016/5/10/chartex" xmlns:cx5="http://schemas.microsoft.com/office/drawing/2016/5/11/chartex" xmlns:cx6="http://schemas.microsoft.com/office/drawing/2016/5/12/chartex" xmlns:cx7="http://schemas.microsoft.com/office/drawing/2016/5/13/chartex" xmlns:cx8="http://schemas.microsoft.com/office/drawing/2016/5/14/chartex" xmlns:mc="http://schemas.openxmlformats.org/markup-compatibility/2006" xmlns:aink="http://schemas.microsoft.com/office/drawing/2016/ink" xmlns:am3d="http://schemas.microsoft.com/office/drawing/2017/model3d" xmlns:o="urn:schemas-microsoft-com:office:office" xmlns:r="http://schemas.openxmlformats.org/officeDocument/2006/relationships" xmlns:m="http://schemas.openxmlformats.org/officeDocument/2006/math" xmlns:v="urn:schemas-microsoft-com:vml" xmlns:wp14="http://schemas.microsoft.com/office/word/2010/wordprocessingDrawing" xmlns:wp="http://schemas.openxmlformats.org/drawingml/2006/wordprocessingDrawing" xmlns:w10="urn:schemas-microsoft-com:office:word" xmlns:w="http://schemas.openxmlformats.org/wordprocessingml/2006/main" xmlns:w14="http://schemas.microsoft.com/office/word/2010/wordml" xmlns:w15="http://schemas.microsoft.com/office/word/2012/wordml" xmlns:w16cex="http://schemas.microsoft.com/office/word/2018/wordml/cex" xmlns:w16cid="http://schemas.microsoft.com/office/word/2016/wordml/cid" xmlns:w16="http://schemas.microsoft.com/office/word/2018/wordml" xmlns:w16sdtdh="http://schemas.microsoft.com/office/word/2020/wordml/sdtdatahash" xmlns:w16se="http://schemas.microsoft.com/office/word/2015/wordml/symex" xmlns:wpg="http://schemas.microsoft.com/office/word/2010/wordprocessingGroup" xmlns:wpi="http://schemas.microsoft.com/office/word/2010/wordprocessingInk" xmlns:wne="http://schemas.microsoft.com/office/word/2006/wordml" xmlns:wps="http://schemas.microsoft.com/office/word/2010/wordprocessingShape" mc:Ignorable="w14 w15 w16se w16cid w16 w16cex w16sdtdh wp14">
   <w:body>
     <w:tbl>
       <w:tblPr>
@@ -41,7 +41,25 @@
                 <w:sz w:val="36"/>
                 <w:szCs w:val="36"/>
               </w:rPr>
-              <w:t>Ask the court for a Petition to Change the Name of a Minor</w:t>
+              <w:t>What’s Next</w:t>
+            </w:r>
+            <w:r>
+              <w:rPr>
+                <w:rFonts w:cs="Arial"/>
+                <w:b/>
+                <w:sz w:val="36"/>
+                <w:szCs w:val="36"/>
+              </w:rPr>
+              <w:t xml:space="preserve"> for a Petition to Change the Name of a Minor</w:t>
+            </w:r>
+            <w:r>
+              <w:rPr>
+                <w:rFonts w:cs="Arial"/>
+                <w:b/>
+                <w:sz w:val="36"/>
+                <w:szCs w:val="36"/>
+              </w:rPr>
+              <w:t>?</w:t>
             </w:r>
           </w:p>
         </w:tc>
@@ -58,39 +76,89 @@
       </w:pPr>
     </w:p>
     <w:p>
-      <w:r>
+      <w:pPr>
+        <w:rPr>
+          <w:rFonts w:cs="Arial"/>
+        </w:rPr>
+      </w:pPr>
+      <w:r>
+        <w:rPr>
+          <w:rFonts w:cs="Arial"/>
+        </w:rPr>
         <w:t xml:space="preserve">Congratulations </w:t>
       </w:r>
-      <w:proofErr w:type="gramStart"/>
-      <w:r>
-        <w:t>{{ users</w:t>
-      </w:r>
-      <w:proofErr w:type="gramEnd"/>
-      <w:r>
-        <w:t xml:space="preserve"> }}</w:t>
-      </w:r>
-      <w:r>
-        <w:t xml:space="preserve">! You have finished all the forms you need to </w:t>
-      </w:r>
-      <w:r>
+      <w:r>
+        <w:rPr>
+          <w:rFonts w:cs="Arial"/>
+        </w:rPr>
+        <w:t>{{ users }}</w:t>
+      </w:r>
+      <w:r>
+        <w:rPr>
+          <w:rFonts w:cs="Arial"/>
+        </w:rPr>
+        <w:t xml:space="preserve">! You have </w:t>
+      </w:r>
+      <w:r>
+        <w:rPr>
+          <w:rFonts w:cs="Arial"/>
+        </w:rPr>
+        <w:t>completed</w:t>
+      </w:r>
+      <w:r>
+        <w:rPr>
+          <w:rFonts w:cs="Arial"/>
+        </w:rPr>
+        <w:t xml:space="preserve"> </w:t>
+      </w:r>
+      <w:r>
+        <w:rPr>
+          <w:rFonts w:cs="Arial"/>
+        </w:rPr>
+        <w:t xml:space="preserve">the </w:t>
+      </w:r>
+      <w:r>
+        <w:rPr>
+          <w:rFonts w:cs="Arial"/>
+        </w:rPr>
+        <w:t xml:space="preserve">first of the </w:t>
+      </w:r>
+      <w:r>
+        <w:rPr>
+          <w:rFonts w:cs="Arial"/>
+        </w:rPr>
+        <w:t>forms</w:t>
+      </w:r>
+      <w:r>
+        <w:rPr>
+          <w:rFonts w:cs="Arial"/>
+        </w:rPr>
+        <w:t xml:space="preserve"> required</w:t>
+      </w:r>
+      <w:r>
+        <w:rPr>
+          <w:rFonts w:cs="Arial"/>
+        </w:rPr>
+        <w:t xml:space="preserve"> to </w:t>
+      </w:r>
+      <w:r>
+        <w:rPr>
+          <w:rFonts w:cs="Arial"/>
+        </w:rPr>
         <w:t>a</w:t>
       </w:r>
       <w:r>
+        <w:rPr>
+          <w:rFonts w:cs="Arial"/>
+        </w:rPr>
         <w:t xml:space="preserve">sk the court for a Petition to Change the Name of a Minor. </w:t>
       </w:r>
     </w:p>
     <w:p>
       <w:pPr>
-        <w:spacing w:after="80" w:line="240" w:lineRule="auto"/>
-        <w:rPr>
-          <w:rFonts w:eastAsia="Arial" w:cs="Arial"/>
-          <w:szCs w:val="20"/>
-          <w:lang w:val="en"/>
-        </w:rPr>
-      </w:pPr>
-    </w:p>
-    <w:p>
-      <w:pPr>
+        <w:rPr>
+          <w:rFonts w:cs="Arial"/>
+        </w:rPr>
         <w:sectPr>
           <w:footerReference w:type="default" r:id="rId7"/>
           <w:footerReference w:type="first" r:id="rId8"/>
@@ -105,9 +173,21 @@
     <w:p>
       <w:pPr>
         <w:pStyle w:val="Heading2"/>
-      </w:pPr>
-      <w:r>
+        <w:rPr>
+          <w:rFonts w:cs="Arial"/>
+        </w:rPr>
+      </w:pPr>
+      <w:r>
+        <w:rPr>
+          <w:rFonts w:cs="Arial"/>
+        </w:rPr>
         <w:t>Next steps</w:t>
+      </w:r>
+      <w:r>
+        <w:rPr>
+          <w:rFonts w:cs="Arial"/>
+        </w:rPr>
+        <w:t>:</w:t>
       </w:r>
     </w:p>
     <w:p>
@@ -117,6 +197,7 @@
         <w:snapToGrid w:val="0"/>
         <w:ind w:left="360"/>
         <w:rPr>
+          <w:rFonts w:ascii="Arial" w:hAnsi="Arial" w:cs="Arial"/>
           <w14:textOutline w14:w="9525" w14:cap="rnd" w14:cmpd="sng" w14:algn="ctr">
             <w14:noFill/>
             <w14:prstDash w14:val="solid"/>
@@ -135,6 +216,7 @@
         <w:suppressAutoHyphens/>
         <w:snapToGrid w:val="0"/>
         <w:rPr>
+          <w:rFonts w:ascii="Arial" w:hAnsi="Arial" w:cs="Arial"/>
           <w14:textOutline w14:w="9525" w14:cap="rnd" w14:cmpd="sng" w14:algn="ctr">
             <w14:noFill/>
             <w14:prstDash w14:val="solid"/>
@@ -144,38 +226,47 @@
       </w:pPr>
       <w:r>
         <w:rPr>
+          <w:rFonts w:ascii="Arial" w:hAnsi="Arial" w:cs="Arial"/>
           <w14:textOutline w14:w="9525" w14:cap="rnd" w14:cmpd="sng" w14:algn="ctr">
             <w14:noFill/>
             <w14:prstDash w14:val="solid"/>
             <w14:bevel/>
           </w14:textOutline>
         </w:rPr>
-        <w:t xml:space="preserve">Go to your notary public with the finished form and valid </w:t>
-      </w:r>
-    </w:p>
-    <w:p>
-      <w:pPr>
-        <w:pStyle w:val="ListParagraph"/>
-        <w:suppressAutoHyphens/>
-        <w:snapToGrid w:val="0"/>
-        <w:ind w:left="360"/>
-        <w:rPr>
+        <w:t>Print out the pages of the form that you have filled out and take them to a Notary Public with a</w:t>
+      </w:r>
+      <w:r>
+        <w:rPr>
+          <w:rFonts w:ascii="Arial" w:hAnsi="Arial" w:cs="Arial"/>
           <w14:textOutline w14:w="9525" w14:cap="rnd" w14:cmpd="sng" w14:algn="ctr">
             <w14:noFill/>
             <w14:prstDash w14:val="solid"/>
             <w14:bevel/>
           </w14:textOutline>
         </w:rPr>
-      </w:pPr>
-      <w:r>
-        <w:rPr>
+        <w:t xml:space="preserve"> valid personal </w:t>
+      </w:r>
+      <w:r>
+        <w:rPr>
+          <w:rFonts w:ascii="Arial" w:hAnsi="Arial" w:cs="Arial"/>
           <w14:textOutline w14:w="9525" w14:cap="rnd" w14:cmpd="sng" w14:algn="ctr">
             <w14:noFill/>
             <w14:prstDash w14:val="solid"/>
             <w14:bevel/>
           </w14:textOutline>
         </w:rPr>
-        <w:t>personal ID, i.e., Passport, driving license and get it notarized by that notary public.</w:t>
+        <w:t>identification</w:t>
+      </w:r>
+      <w:r>
+        <w:rPr>
+          <w:rFonts w:ascii="Arial" w:hAnsi="Arial" w:cs="Arial"/>
+          <w14:textOutline w14:w="9525" w14:cap="rnd" w14:cmpd="sng" w14:algn="ctr">
+            <w14:noFill/>
+            <w14:prstDash w14:val="solid"/>
+            <w14:bevel/>
+          </w14:textOutline>
+        </w:rPr>
+        <w:t>.</w:t>
       </w:r>
     </w:p>
     <w:p>
@@ -188,6 +279,7 @@
         <w:suppressAutoHyphens/>
         <w:snapToGrid w:val="0"/>
         <w:rPr>
+          <w:rFonts w:ascii="Arial" w:hAnsi="Arial" w:cs="Arial"/>
           <w14:textOutline w14:w="9525" w14:cap="rnd" w14:cmpd="sng" w14:algn="ctr">
             <w14:noFill/>
             <w14:prstDash w14:val="solid"/>
@@ -197,6 +289,7 @@
       </w:pPr>
       <w:r>
         <w:rPr>
+          <w:rFonts w:ascii="Arial" w:hAnsi="Arial" w:cs="Arial"/>
           <w14:textOutline w14:w="9525" w14:cap="rnd" w14:cmpd="sng" w14:algn="ctr">
             <w14:noFill/>
             <w14:prstDash w14:val="solid"/>
@@ -207,13 +300,47 @@
       </w:r>
       <w:r>
         <w:rPr>
+          <w:rFonts w:ascii="Arial" w:hAnsi="Arial" w:cs="Arial"/>
           <w14:textOutline w14:w="9525" w14:cap="rnd" w14:cmpd="sng" w14:algn="ctr">
             <w14:noFill/>
             <w14:prstDash w14:val="solid"/>
             <w14:bevel/>
           </w14:textOutline>
         </w:rPr>
-        <w:t>your attorney.</w:t>
+        <w:t xml:space="preserve">your </w:t>
+      </w:r>
+      <w:r>
+        <w:rPr>
+          <w:rFonts w:ascii="Arial" w:hAnsi="Arial" w:cs="Arial"/>
+          <w14:textOutline w14:w="9525" w14:cap="rnd" w14:cmpd="sng" w14:algn="ctr">
+            <w14:noFill/>
+            <w14:prstDash w14:val="solid"/>
+            <w14:bevel/>
+          </w14:textOutline>
+        </w:rPr>
+        <w:t>attorney</w:t>
+      </w:r>
+      <w:r>
+        <w:rPr>
+          <w:rFonts w:ascii="Arial" w:hAnsi="Arial" w:cs="Arial"/>
+          <w14:textOutline w14:w="9525" w14:cap="rnd" w14:cmpd="sng" w14:algn="ctr">
+            <w14:noFill/>
+            <w14:prstDash w14:val="solid"/>
+            <w14:bevel/>
+          </w14:textOutline>
+        </w:rPr>
+        <w:t xml:space="preserve"> if you have one</w:t>
+      </w:r>
+      <w:r>
+        <w:rPr>
+          <w:rFonts w:ascii="Arial" w:hAnsi="Arial" w:cs="Arial"/>
+          <w14:textOutline w14:w="9525" w14:cap="rnd" w14:cmpd="sng" w14:algn="ctr">
+            <w14:noFill/>
+            <w14:prstDash w14:val="solid"/>
+            <w14:bevel/>
+          </w14:textOutline>
+        </w:rPr>
+        <w:t>.</w:t>
       </w:r>
     </w:p>
     <w:p>
@@ -226,6 +353,7 @@
         <w:suppressAutoHyphens/>
         <w:snapToGrid w:val="0"/>
         <w:rPr>
+          <w:rFonts w:ascii="Arial" w:hAnsi="Arial" w:cs="Arial"/>
           <w:b/>
           <w:bCs/>
           <w14:textOutline w14:w="9525" w14:cap="rnd" w14:cmpd="sng" w14:algn="ctr">
@@ -237,6 +365,7 @@
       </w:pPr>
       <w:r>
         <w:rPr>
+          <w:rFonts w:ascii="Arial" w:hAnsi="Arial" w:cs="Arial"/>
           <w:b/>
           <w:bCs/>
           <w14:textOutline w14:w="9525" w14:cap="rnd" w14:cmpd="sng" w14:algn="ctr">
@@ -245,7 +374,33 @@
             <w14:bevel/>
           </w14:textOutline>
         </w:rPr>
-        <w:t>Keep a copy for yourself.</w:t>
+        <w:t xml:space="preserve">Keep a copy </w:t>
+      </w:r>
+      <w:r>
+        <w:rPr>
+          <w:rFonts w:ascii="Arial" w:hAnsi="Arial" w:cs="Arial"/>
+          <w:b/>
+          <w:bCs/>
+          <w14:textOutline w14:w="9525" w14:cap="rnd" w14:cmpd="sng" w14:algn="ctr">
+            <w14:noFill/>
+            <w14:prstDash w14:val="solid"/>
+            <w14:bevel/>
+          </w14:textOutline>
+        </w:rPr>
+        <w:t xml:space="preserve">of the printed forms </w:t>
+      </w:r>
+      <w:r>
+        <w:rPr>
+          <w:rFonts w:ascii="Arial" w:hAnsi="Arial" w:cs="Arial"/>
+          <w:b/>
+          <w:bCs/>
+          <w14:textOutline w14:w="9525" w14:cap="rnd" w14:cmpd="sng" w14:algn="ctr">
+            <w14:noFill/>
+            <w14:prstDash w14:val="solid"/>
+            <w14:bevel/>
+          </w14:textOutline>
+        </w:rPr>
+        <w:t>for yourself.</w:t>
       </w:r>
     </w:p>
     <w:p>
@@ -258,6 +413,7 @@
         <w:suppressAutoHyphens/>
         <w:snapToGrid w:val="0"/>
         <w:rPr>
+          <w:rFonts w:ascii="Arial" w:hAnsi="Arial" w:cs="Arial"/>
           <w14:textOutline w14:w="9525" w14:cap="rnd" w14:cmpd="sng" w14:algn="ctr">
             <w14:noFill/>
             <w14:prstDash w14:val="solid"/>
@@ -267,6 +423,7 @@
       </w:pPr>
       <w:r>
         <w:rPr>
+          <w:rFonts w:ascii="Arial" w:hAnsi="Arial" w:cs="Arial"/>
           <w14:textOutline w14:w="9525" w14:cap="rnd" w14:cmpd="sng" w14:algn="ctr">
             <w14:noFill/>
             <w14:prstDash w14:val="solid"/>
@@ -286,6 +443,7 @@
         <w:suppressAutoHyphens/>
         <w:snapToGrid w:val="0"/>
         <w:rPr>
+          <w:rFonts w:ascii="Arial" w:hAnsi="Arial" w:cs="Arial"/>
           <w14:textOutline w14:w="9525" w14:cap="rnd" w14:cmpd="sng" w14:algn="ctr">
             <w14:noFill/>
             <w14:prstDash w14:val="solid"/>
@@ -295,16 +453,40 @@
       </w:pPr>
       <w:r>
         <w:rPr>
+          <w:rFonts w:ascii="Arial" w:hAnsi="Arial" w:cs="Arial"/>
           <w14:textOutline w14:w="9525" w14:cap="rnd" w14:cmpd="sng" w14:algn="ctr">
             <w14:noFill/>
             <w14:prstDash w14:val="solid"/>
             <w14:bevel/>
           </w14:textOutline>
         </w:rPr>
-        <w:t xml:space="preserve">If the judge decides to grant your </w:t>
-      </w:r>
-      <w:r>
-        <w:rPr>
+        <w:t xml:space="preserve">If the judge decides to grant </w:t>
+      </w:r>
+      <w:r>
+        <w:rPr>
+          <w:rFonts w:ascii="Arial" w:hAnsi="Arial" w:cs="Arial"/>
+          <w14:textOutline w14:w="9525" w14:cap="rnd" w14:cmpd="sng" w14:algn="ctr">
+            <w14:noFill/>
+            <w14:prstDash w14:val="solid"/>
+            <w14:bevel/>
+          </w14:textOutline>
+        </w:rPr>
+        <w:t>the</w:t>
+      </w:r>
+      <w:r>
+        <w:rPr>
+          <w:rFonts w:ascii="Arial" w:hAnsi="Arial" w:cs="Arial"/>
+          <w14:textOutline w14:w="9525" w14:cap="rnd" w14:cmpd="sng" w14:algn="ctr">
+            <w14:noFill/>
+            <w14:prstDash w14:val="solid"/>
+            <w14:bevel/>
+          </w14:textOutline>
+        </w:rPr>
+        <w:t xml:space="preserve"> </w:t>
+      </w:r>
+      <w:r>
+        <w:rPr>
+          <w:rFonts w:ascii="Arial" w:hAnsi="Arial" w:cs="Arial"/>
           <w14:textOutline w14:w="9525" w14:cap="rnd" w14:cmpd="sng" w14:algn="ctr">
             <w14:noFill/>
             <w14:prstDash w14:val="solid"/>
@@ -324,6 +506,7 @@
         <w:suppressAutoHyphens/>
         <w:snapToGrid w:val="0"/>
         <w:rPr>
+          <w:rFonts w:ascii="Arial" w:hAnsi="Arial" w:cs="Arial"/>
           <w14:textOutline w14:w="9525" w14:cap="rnd" w14:cmpd="sng" w14:algn="ctr">
             <w14:noFill/>
             <w14:prstDash w14:val="solid"/>
@@ -333,6 +516,7 @@
       </w:pPr>
       <w:r>
         <w:rPr>
+          <w:rFonts w:ascii="Arial" w:hAnsi="Arial" w:cs="Arial"/>
           <w14:textOutline w14:w="9525" w14:cap="rnd" w14:cmpd="sng" w14:algn="ctr">
             <w14:noFill/>
             <w14:prstDash w14:val="solid"/>
@@ -345,9 +529,127 @@
     <w:p>
       <w:pPr>
         <w:pStyle w:val="Heading2"/>
-      </w:pPr>
-      <w:r>
-        <w:t>To file your application right away</w:t>
+        <w:rPr>
+          <w:rFonts w:cs="Arial"/>
+        </w:rPr>
+      </w:pPr>
+      <w:r>
+        <w:rPr>
+          <w:rFonts w:cs="Arial"/>
+        </w:rPr>
+        <w:t>Finding a Notary Public</w:t>
+      </w:r>
+      <w:r>
+        <w:rPr>
+          <w:rFonts w:cs="Arial"/>
+        </w:rPr>
+        <w:t>:</w:t>
+      </w:r>
+    </w:p>
+    <w:p>
+      <w:pPr>
+        <w:spacing w:after="0"/>
+      </w:pPr>
+    </w:p>
+    <w:p>
+      <w:pPr>
+        <w:pStyle w:val="ListParagraph"/>
+        <w:numPr>
+          <w:ilvl w:val="0"/>
+          <w:numId w:val="9"/>
+        </w:numPr>
+        <w:spacing w:after="0"/>
+        <w:rPr>
+          <w:rFonts w:ascii="Arial" w:hAnsi="Arial" w:cs="Arial"/>
+        </w:rPr>
+      </w:pPr>
+      <w:r>
+        <w:rPr>
+          <w:rFonts w:ascii="Arial" w:hAnsi="Arial" w:cs="Arial"/>
+        </w:rPr>
+        <w:t>Notary Publics can typically be found at city offices, courts, banks, real estate and insurance offices, travel agencies, local drug stores or pharmacies, or in the phone book.</w:t>
+      </w:r>
+    </w:p>
+    <w:p>
+      <w:pPr>
+        <w:pStyle w:val="ListParagraph"/>
+        <w:numPr>
+          <w:ilvl w:val="0"/>
+          <w:numId w:val="9"/>
+        </w:numPr>
+        <w:spacing w:after="0"/>
+        <w:rPr>
+          <w:rFonts w:ascii="Arial" w:hAnsi="Arial" w:cs="Arial"/>
+        </w:rPr>
+      </w:pPr>
+      <w:r>
+        <w:rPr>
+          <w:rFonts w:ascii="Arial" w:hAnsi="Arial" w:cs="Arial"/>
+        </w:rPr>
+        <w:t xml:space="preserve">Bring a form of identification that proves </w:t>
+      </w:r>
+      <w:r>
+        <w:rPr>
+          <w:rFonts w:ascii="Arial" w:hAnsi="Arial" w:cs="Arial"/>
+        </w:rPr>
+        <w:t>each party’s</w:t>
+      </w:r>
+      <w:r>
+        <w:rPr>
+          <w:rFonts w:ascii="Arial" w:hAnsi="Arial" w:cs="Arial"/>
+        </w:rPr>
+        <w:t xml:space="preserve"> identity and has legal weight, such as a birth certificate, driver’s license, or passport.</w:t>
+      </w:r>
+    </w:p>
+    <w:p>
+      <w:pPr>
+        <w:pStyle w:val="ListParagraph"/>
+        <w:numPr>
+          <w:ilvl w:val="0"/>
+          <w:numId w:val="9"/>
+        </w:numPr>
+        <w:spacing w:after="0"/>
+        <w:rPr>
+          <w:rFonts w:ascii="Arial" w:hAnsi="Arial" w:cs="Arial"/>
+        </w:rPr>
+      </w:pPr>
+      <w:r>
+        <w:rPr>
+          <w:rFonts w:ascii="Arial" w:hAnsi="Arial" w:cs="Arial"/>
+        </w:rPr>
+        <w:t>Notarizing a document should never cost more than $1.25 in the state of Massachusetts.</w:t>
+      </w:r>
+    </w:p>
+    <w:p>
+      <w:pPr>
+        <w:pStyle w:val="Heading2"/>
+        <w:rPr>
+          <w:rFonts w:cs="Arial"/>
+        </w:rPr>
+      </w:pPr>
+      <w:r>
+        <w:rPr>
+          <w:rFonts w:cs="Arial"/>
+        </w:rPr>
+        <w:t xml:space="preserve">To file </w:t>
+      </w:r>
+      <w:r>
+        <w:rPr>
+          <w:rFonts w:cs="Arial"/>
+        </w:rPr>
+        <w:t>the</w:t>
+      </w:r>
+      <w:r>
+        <w:rPr>
+          <w:rFonts w:cs="Arial"/>
+        </w:rPr>
+        <w:t xml:space="preserve"> application right away</w:t>
+      </w:r>
+      <w:r>
+        <w:rPr>
+          <w:rFonts w:cs="Arial"/>
+        </w:rPr>
+        <w:t>:</w:t>
       </w:r>
     </w:p>
     <w:p>
@@ -355,6 +657,9 @@
         <w:pStyle w:val="NumberedList"/>
         <w:suppressAutoHyphens/>
         <w:ind w:left="360"/>
+        <w:rPr>
+          <w:rFonts w:ascii="Arial" w:hAnsi="Arial" w:cs="Arial"/>
+        </w:rPr>
       </w:pPr>
     </w:p>
     <w:p>
@@ -365,9 +670,27 @@
           <w:numId w:val="8"/>
         </w:numPr>
         <w:suppressAutoHyphens/>
-      </w:pPr>
-      <w:r>
-        <w:t xml:space="preserve">Look over the forms below, one more time. Make sure everything is correct. </w:t>
+        <w:rPr>
+          <w:rFonts w:ascii="Arial" w:hAnsi="Arial" w:cs="Arial"/>
+        </w:rPr>
+      </w:pPr>
+      <w:r>
+        <w:rPr>
+          <w:rFonts w:ascii="Arial" w:hAnsi="Arial" w:cs="Arial"/>
+        </w:rPr>
+        <w:t>Look over the forms below one more time</w:t>
+      </w:r>
+      <w:r>
+        <w:rPr>
+          <w:rFonts w:ascii="Arial" w:hAnsi="Arial" w:cs="Arial"/>
+        </w:rPr>
+        <w:t xml:space="preserve"> and m</w:t>
+      </w:r>
+      <w:r>
+        <w:rPr>
+          <w:rFonts w:ascii="Arial" w:hAnsi="Arial" w:cs="Arial"/>
+        </w:rPr>
+        <w:t xml:space="preserve">ake sure everything is correct. </w:t>
       </w:r>
     </w:p>
     <w:p>
@@ -378,15 +701,15 @@
           <w:numId w:val="8"/>
         </w:numPr>
         <w:suppressAutoHyphens/>
-      </w:pPr>
-      <w:r>
-        <w:t xml:space="preserve">Call </w:t>
-      </w:r>
-      <w:r>
-        <w:t xml:space="preserve">your local court services </w:t>
-      </w:r>
-      <w:r>
-        <w:t>to find out how they want you to send your forms to them.</w:t>
+        <w:rPr>
+          <w:rFonts w:ascii="Arial" w:hAnsi="Arial" w:cs="Arial"/>
+        </w:rPr>
+      </w:pPr>
+      <w:r>
+        <w:rPr>
+          <w:rFonts w:ascii="Arial" w:hAnsi="Arial" w:cs="Arial"/>
+        </w:rPr>
+        <w:t>Ensure that you have attached the Notary Public’s signatures or proof of notarization before submitting.</w:t>
       </w:r>
     </w:p>
     <w:p>
@@ -397,17 +720,77 @@
           <w:numId w:val="8"/>
         </w:numPr>
         <w:suppressAutoHyphens/>
-      </w:pPr>
-      <w:r>
-        <w:t>Make sure all the details provided in the form are correct.</w:t>
+        <w:rPr>
+          <w:rFonts w:ascii="Arial" w:hAnsi="Arial" w:cs="Arial"/>
+        </w:rPr>
+      </w:pPr>
+      <w:r>
+        <w:rPr>
+          <w:rFonts w:ascii="Arial" w:hAnsi="Arial" w:cs="Arial"/>
+        </w:rPr>
+        <w:t xml:space="preserve">Call </w:t>
+      </w:r>
+      <w:r>
+        <w:rPr>
+          <w:rFonts w:ascii="Arial" w:hAnsi="Arial" w:cs="Arial"/>
+        </w:rPr>
+        <w:t>the court that you selected during the interview</w:t>
+      </w:r>
+      <w:r>
+        <w:rPr>
+          <w:rFonts w:ascii="Arial" w:hAnsi="Arial" w:cs="Arial"/>
+        </w:rPr>
+        <w:t xml:space="preserve"> </w:t>
+      </w:r>
+      <w:r>
+        <w:rPr>
+          <w:rFonts w:ascii="Arial" w:hAnsi="Arial" w:cs="Arial"/>
+        </w:rPr>
+        <w:t xml:space="preserve">to find out how they want you to </w:t>
+      </w:r>
+      <w:r>
+        <w:rPr>
+          <w:rFonts w:ascii="Arial" w:hAnsi="Arial" w:cs="Arial"/>
+        </w:rPr>
+        <w:t>submit</w:t>
+      </w:r>
+      <w:r>
+        <w:rPr>
+          <w:rFonts w:ascii="Arial" w:hAnsi="Arial" w:cs="Arial"/>
+        </w:rPr>
+        <w:t xml:space="preserve"> </w:t>
+      </w:r>
+      <w:r>
+        <w:rPr>
+          <w:rFonts w:ascii="Arial" w:hAnsi="Arial" w:cs="Arial"/>
+        </w:rPr>
+        <w:t>the</w:t>
+      </w:r>
+      <w:r>
+        <w:rPr>
+          <w:rFonts w:ascii="Arial" w:hAnsi="Arial" w:cs="Arial"/>
+        </w:rPr>
+        <w:t xml:space="preserve"> forms.</w:t>
       </w:r>
     </w:p>
     <w:p>
       <w:pPr>
         <w:pStyle w:val="Heading2"/>
-      </w:pPr>
-      <w:r>
+        <w:rPr>
+          <w:rFonts w:cs="Arial"/>
+        </w:rPr>
+      </w:pPr>
+      <w:r>
+        <w:rPr>
+          <w:rFonts w:cs="Arial"/>
+        </w:rPr>
         <w:t>Serving the other party</w:t>
+      </w:r>
+      <w:r>
+        <w:rPr>
+          <w:rFonts w:cs="Arial"/>
+        </w:rPr>
+        <w:t>:</w:t>
       </w:r>
     </w:p>
     <w:p>
@@ -434,7 +817,163 @@
         <w:rPr>
           <w:rFonts w:ascii="Arial" w:hAnsi="Arial" w:cs="Arial"/>
         </w:rPr>
-        <w:t xml:space="preserve">Within a reasonable time of filing the application, the applicant must mail or personally serve all interested parties, with a copy of this Application of the name change and the Notice of Final Hearing. Failure of the applicant to comply with this requirement will result in a dismissal of the Application without prejudice. </w:t>
+        <w:t xml:space="preserve">Within a reasonable time of filing the application, the applicant must mail or personally serve all interested parties with a copy of this </w:t>
+      </w:r>
+      <w:r>
+        <w:rPr>
+          <w:rFonts w:ascii="Arial" w:hAnsi="Arial" w:cs="Arial"/>
+        </w:rPr>
+        <w:t>Petition</w:t>
+      </w:r>
+      <w:r>
+        <w:rPr>
+          <w:rFonts w:ascii="Arial" w:hAnsi="Arial" w:cs="Arial"/>
+        </w:rPr>
+        <w:t xml:space="preserve"> </w:t>
+      </w:r>
+      <w:r>
+        <w:rPr>
+          <w:rFonts w:ascii="Arial" w:hAnsi="Arial" w:cs="Arial"/>
+        </w:rPr>
+        <w:t>to Change the</w:t>
+      </w:r>
+      <w:r>
+        <w:rPr>
+          <w:rFonts w:ascii="Arial" w:hAnsi="Arial" w:cs="Arial"/>
+        </w:rPr>
+        <w:t xml:space="preserve"> </w:t>
+      </w:r>
+      <w:r>
+        <w:rPr>
+          <w:rFonts w:ascii="Arial" w:hAnsi="Arial" w:cs="Arial"/>
+        </w:rPr>
+        <w:t>N</w:t>
+      </w:r>
+      <w:r>
+        <w:rPr>
+          <w:rFonts w:ascii="Arial" w:hAnsi="Arial" w:cs="Arial"/>
+        </w:rPr>
+        <w:t>ame</w:t>
+      </w:r>
+      <w:r>
+        <w:rPr>
+          <w:rFonts w:ascii="Arial" w:hAnsi="Arial" w:cs="Arial"/>
+        </w:rPr>
+        <w:t xml:space="preserve"> of a Minor</w:t>
+      </w:r>
+      <w:r>
+        <w:rPr>
+          <w:rFonts w:ascii="Arial" w:hAnsi="Arial" w:cs="Arial"/>
+        </w:rPr>
+        <w:t>,</w:t>
+      </w:r>
+      <w:r>
+        <w:rPr>
+          <w:rFonts w:ascii="Arial" w:hAnsi="Arial" w:cs="Arial"/>
+        </w:rPr>
+        <w:t xml:space="preserve"> a</w:t>
+      </w:r>
+      <w:r>
+        <w:rPr>
+          <w:rFonts w:ascii="Arial" w:hAnsi="Arial" w:cs="Arial"/>
+        </w:rPr>
+        <w:t>s well as</w:t>
+      </w:r>
+      <w:r>
+        <w:rPr>
+          <w:rFonts w:ascii="Arial" w:hAnsi="Arial" w:cs="Arial"/>
+        </w:rPr>
+        <w:t xml:space="preserve"> </w:t>
+      </w:r>
+      <w:r>
+        <w:rPr>
+          <w:rFonts w:ascii="Arial" w:hAnsi="Arial" w:cs="Arial"/>
+        </w:rPr>
+        <w:t>a</w:t>
+      </w:r>
+      <w:r>
+        <w:rPr>
+          <w:rFonts w:ascii="Arial" w:hAnsi="Arial" w:cs="Arial"/>
+        </w:rPr>
+        <w:t xml:space="preserve"> </w:t>
+      </w:r>
+      <w:r>
+        <w:rPr>
+          <w:rFonts w:ascii="Arial" w:hAnsi="Arial" w:cs="Arial"/>
+        </w:rPr>
+        <w:t>n</w:t>
+      </w:r>
+      <w:r>
+        <w:rPr>
+          <w:rFonts w:ascii="Arial" w:hAnsi="Arial" w:cs="Arial"/>
+        </w:rPr>
+        <w:t xml:space="preserve">otice of </w:t>
+      </w:r>
+      <w:r>
+        <w:rPr>
+          <w:rFonts w:ascii="Arial" w:hAnsi="Arial" w:cs="Arial"/>
+        </w:rPr>
+        <w:t>f</w:t>
+      </w:r>
+      <w:r>
+        <w:rPr>
+          <w:rFonts w:ascii="Arial" w:hAnsi="Arial" w:cs="Arial"/>
+        </w:rPr>
+        <w:t xml:space="preserve">inal </w:t>
+      </w:r>
+      <w:r>
+        <w:rPr>
+          <w:rFonts w:ascii="Arial" w:hAnsi="Arial" w:cs="Arial"/>
+        </w:rPr>
+        <w:t>h</w:t>
+      </w:r>
+      <w:r>
+        <w:rPr>
+          <w:rFonts w:ascii="Arial" w:hAnsi="Arial" w:cs="Arial"/>
+        </w:rPr>
+        <w:t>earing</w:t>
+      </w:r>
+      <w:r>
+        <w:rPr>
+          <w:rFonts w:ascii="Arial" w:hAnsi="Arial" w:cs="Arial"/>
+        </w:rPr>
+        <w:t xml:space="preserve"> if </w:t>
+      </w:r>
+      <w:r>
+        <w:rPr>
+          <w:rFonts w:ascii="Arial" w:hAnsi="Arial" w:cs="Arial"/>
+        </w:rPr>
+        <w:t>applicable</w:t>
+      </w:r>
+      <w:r>
+        <w:rPr>
+          <w:rFonts w:ascii="Arial" w:hAnsi="Arial" w:cs="Arial"/>
+        </w:rPr>
+        <w:t xml:space="preserve">. Failure of the applicant to comply with this requirement will result in a dismissal of the </w:t>
+      </w:r>
+      <w:r>
+        <w:rPr>
+          <w:rFonts w:ascii="Arial" w:hAnsi="Arial" w:cs="Arial"/>
+        </w:rPr>
+        <w:t>petition</w:t>
+      </w:r>
+      <w:r>
+        <w:rPr>
+          <w:rFonts w:ascii="Arial" w:hAnsi="Arial" w:cs="Arial"/>
+        </w:rPr>
+        <w:t xml:space="preserve"> </w:t>
+      </w:r>
+      <w:r>
+        <w:rPr>
+          <w:rFonts w:ascii="Arial" w:hAnsi="Arial" w:cs="Arial"/>
+        </w:rPr>
+        <w:t>by the court</w:t>
+      </w:r>
+      <w:r>
+        <w:rPr>
+          <w:rFonts w:ascii="Arial" w:hAnsi="Arial" w:cs="Arial"/>
+        </w:rPr>
+        <w:t xml:space="preserve">. </w:t>
       </w:r>
     </w:p>
     <w:p>
@@ -448,33 +987,15 @@
     <w:p>
       <w:pPr>
         <w:pStyle w:val="Heading2"/>
-      </w:pPr>
-      <w:r>
-        <w:t>What happens in the hearing?</w:t>
-      </w:r>
-    </w:p>
-    <w:p/>
-    <w:p>
-      <w:r>
-        <w:t>The judge reads your complaint and your evidence. They may ask you questions.</w:t>
-      </w:r>
-    </w:p>
-    <w:p>
-      <w:r>
-        <w:rPr>
-          <w:b/>
-        </w:rPr>
-        <w:t>Tell</w:t>
-      </w:r>
-      <w:r>
-        <w:t xml:space="preserve"> the judge why you need a Petition to Change the Name of a Minor. Talk about the facts that you wrote in your complaint. Tell the judge about any evidence that you have.</w:t>
-      </w:r>
-    </w:p>
-    <w:p>
-      <w:pPr>
-        <w:pStyle w:val="Heading2"/>
-      </w:pPr>
-      <w:r>
+        <w:spacing w:before="0"/>
+        <w:rPr>
+          <w:rFonts w:cs="Arial"/>
+        </w:rPr>
+      </w:pPr>
+      <w:r>
+        <w:rPr>
+          <w:rFonts w:cs="Arial"/>
+        </w:rPr>
         <w:t>What can the judge do?</w:t>
       </w:r>
     </w:p>
@@ -520,7 +1041,19 @@
         <w:rPr>
           <w:rFonts w:ascii="Arial" w:hAnsi="Arial" w:cs="Arial"/>
         </w:rPr>
-        <w:t>If application is filed o</w:t>
+        <w:t xml:space="preserve">If </w:t>
+      </w:r>
+      <w:r>
+        <w:rPr>
+          <w:rFonts w:ascii="Arial" w:hAnsi="Arial" w:cs="Arial"/>
+        </w:rPr>
+        <w:t>the petition</w:t>
+      </w:r>
+      <w:r>
+        <w:rPr>
+          <w:rFonts w:ascii="Arial" w:hAnsi="Arial" w:cs="Arial"/>
+        </w:rPr>
+        <w:t xml:space="preserve"> is filed o</w:t>
       </w:r>
       <w:r>
         <w:rPr>
@@ -532,13 +1065,37 @@
         <w:rPr>
           <w:rFonts w:ascii="Arial" w:hAnsi="Arial" w:cs="Arial"/>
         </w:rPr>
-        <w:t>child,</w:t>
-      </w:r>
-      <w:r>
-        <w:rPr>
-          <w:rFonts w:ascii="Arial" w:hAnsi="Arial" w:cs="Arial"/>
-        </w:rPr>
-        <w:t xml:space="preserve"> it is the applicant’s responsibility to submit all the applicable supporting documents for the court’s discretion. </w:t>
+        <w:t>child</w:t>
+      </w:r>
+      <w:r>
+        <w:rPr>
+          <w:rFonts w:ascii="Arial" w:hAnsi="Arial" w:cs="Arial"/>
+        </w:rPr>
+        <w:t xml:space="preserve"> by another party</w:t>
+      </w:r>
+      <w:r>
+        <w:rPr>
+          <w:rFonts w:ascii="Arial" w:hAnsi="Arial" w:cs="Arial"/>
+        </w:rPr>
+        <w:t>,</w:t>
+      </w:r>
+      <w:r>
+        <w:rPr>
+          <w:rFonts w:ascii="Arial" w:hAnsi="Arial" w:cs="Arial"/>
+        </w:rPr>
+        <w:t xml:space="preserve"> it is the </w:t>
+      </w:r>
+      <w:r>
+        <w:rPr>
+          <w:rFonts w:ascii="Arial" w:hAnsi="Arial" w:cs="Arial"/>
+        </w:rPr>
+        <w:t>petitioner</w:t>
+      </w:r>
+      <w:r>
+        <w:rPr>
+          <w:rFonts w:ascii="Arial" w:hAnsi="Arial" w:cs="Arial"/>
+        </w:rPr>
+        <w:t xml:space="preserve">’s responsibility to submit all the applicable supporting documents for the court’s discretion. </w:t>
       </w:r>
     </w:p>
     <w:p>
@@ -558,7 +1115,97 @@
         <w:rPr>
           <w:rFonts w:ascii="Arial" w:hAnsi="Arial" w:cs="Arial"/>
         </w:rPr>
-        <w:t>The approval of the Application for Change of Name of a Minor requires a Final Hearing that will be held either before a judge in Family Court or Judge-In-Chambers.</w:t>
+        <w:t>Final</w:t>
+      </w:r>
+      <w:r>
+        <w:rPr>
+          <w:rFonts w:ascii="Arial" w:hAnsi="Arial" w:cs="Arial"/>
+        </w:rPr>
+        <w:t xml:space="preserve"> approval of the </w:t>
+      </w:r>
+      <w:r>
+        <w:rPr>
+          <w:rFonts w:ascii="Arial" w:hAnsi="Arial" w:cs="Arial"/>
+        </w:rPr>
+        <w:t>Petition</w:t>
+      </w:r>
+      <w:r>
+        <w:rPr>
+          <w:rFonts w:ascii="Arial" w:hAnsi="Arial" w:cs="Arial"/>
+        </w:rPr>
+        <w:t xml:space="preserve"> </w:t>
+      </w:r>
+      <w:r>
+        <w:rPr>
+          <w:rFonts w:ascii="Arial" w:hAnsi="Arial" w:cs="Arial"/>
+        </w:rPr>
+        <w:t>to</w:t>
+      </w:r>
+      <w:r>
+        <w:rPr>
+          <w:rFonts w:ascii="Arial" w:hAnsi="Arial" w:cs="Arial"/>
+        </w:rPr>
+        <w:t xml:space="preserve"> Change</w:t>
+      </w:r>
+      <w:r>
+        <w:rPr>
+          <w:rFonts w:ascii="Arial" w:hAnsi="Arial" w:cs="Arial"/>
+        </w:rPr>
+        <w:t xml:space="preserve"> the</w:t>
+      </w:r>
+      <w:r>
+        <w:rPr>
+          <w:rFonts w:ascii="Arial" w:hAnsi="Arial" w:cs="Arial"/>
+        </w:rPr>
+        <w:t xml:space="preserve"> Name of a Minor requires a </w:t>
+      </w:r>
+      <w:r>
+        <w:rPr>
+          <w:rFonts w:ascii="Arial" w:hAnsi="Arial" w:cs="Arial"/>
+        </w:rPr>
+        <w:t>f</w:t>
+      </w:r>
+      <w:r>
+        <w:rPr>
+          <w:rFonts w:ascii="Arial" w:hAnsi="Arial" w:cs="Arial"/>
+        </w:rPr>
+        <w:t xml:space="preserve">inal </w:t>
+      </w:r>
+      <w:r>
+        <w:rPr>
+          <w:rFonts w:ascii="Arial" w:hAnsi="Arial" w:cs="Arial"/>
+        </w:rPr>
+        <w:t>h</w:t>
+      </w:r>
+      <w:r>
+        <w:rPr>
+          <w:rFonts w:ascii="Arial" w:hAnsi="Arial" w:cs="Arial"/>
+        </w:rPr>
+        <w:t>earing that will be held either before a judge in Family</w:t>
+      </w:r>
+      <w:r>
+        <w:rPr>
+          <w:rFonts w:ascii="Arial" w:hAnsi="Arial" w:cs="Arial"/>
+        </w:rPr>
+        <w:t xml:space="preserve"> or Probate</w:t>
+      </w:r>
+      <w:r>
+        <w:rPr>
+          <w:rFonts w:ascii="Arial" w:hAnsi="Arial" w:cs="Arial"/>
+        </w:rPr>
+        <w:t xml:space="preserve"> Court or</w:t>
+      </w:r>
+      <w:r>
+        <w:rPr>
+          <w:rFonts w:ascii="Arial" w:hAnsi="Arial" w:cs="Arial"/>
+        </w:rPr>
+        <w:t xml:space="preserve"> a </w:t>
+      </w:r>
+      <w:r>
+        <w:rPr>
+          <w:rFonts w:ascii="Arial" w:hAnsi="Arial" w:cs="Arial"/>
+        </w:rPr>
+        <w:t>Judge-In-Chambers.</w:t>
       </w:r>
     </w:p>
     <w:p>
@@ -576,7 +1223,49 @@
         <w:rPr>
           <w:rFonts w:ascii="Arial" w:hAnsi="Arial" w:cs="Arial"/>
         </w:rPr>
-        <w:t>The process may take approximately 2-to-5 weeks to complete</w:t>
+        <w:t xml:space="preserve">The </w:t>
+      </w:r>
+      <w:r>
+        <w:rPr>
+          <w:rFonts w:ascii="Arial" w:hAnsi="Arial" w:cs="Arial"/>
+        </w:rPr>
+        <w:t xml:space="preserve">entire petitioning </w:t>
+      </w:r>
+      <w:r>
+        <w:rPr>
+          <w:rFonts w:ascii="Arial" w:hAnsi="Arial" w:cs="Arial"/>
+        </w:rPr>
+        <w:t xml:space="preserve">process </w:t>
+      </w:r>
+      <w:r>
+        <w:rPr>
+          <w:rFonts w:ascii="Arial" w:hAnsi="Arial" w:cs="Arial"/>
+        </w:rPr>
+        <w:t>can</w:t>
+      </w:r>
+      <w:r>
+        <w:rPr>
+          <w:rFonts w:ascii="Arial" w:hAnsi="Arial" w:cs="Arial"/>
+        </w:rPr>
+        <w:t xml:space="preserve"> take </w:t>
+      </w:r>
+      <w:r>
+        <w:rPr>
+          <w:rFonts w:ascii="Arial" w:hAnsi="Arial" w:cs="Arial"/>
+        </w:rPr>
+        <w:t>between</w:t>
+      </w:r>
+      <w:r>
+        <w:rPr>
+          <w:rFonts w:ascii="Arial" w:hAnsi="Arial" w:cs="Arial"/>
+        </w:rPr>
+        <w:t xml:space="preserve"> 2-to-5 weeks to complete</w:t>
+      </w:r>
+      <w:r>
+        <w:rPr>
+          <w:rFonts w:ascii="Arial" w:hAnsi="Arial" w:cs="Arial"/>
+        </w:rPr>
+        <w:t>.</w:t>
       </w:r>
     </w:p>
     <w:p>
@@ -594,7 +1283,37 @@
         <w:rPr>
           <w:rFonts w:ascii="Arial" w:hAnsi="Arial" w:cs="Arial"/>
         </w:rPr>
-        <w:t>The court will request a criminal record check on you and/or minor child over age of 11 from the Office of the Commissioner of Probation.</w:t>
+        <w:t xml:space="preserve">The court will request a criminal record check on </w:t>
+      </w:r>
+      <w:r>
+        <w:rPr>
+          <w:rFonts w:ascii="Arial" w:hAnsi="Arial" w:cs="Arial"/>
+        </w:rPr>
+        <w:t>any parties involved</w:t>
+      </w:r>
+      <w:r>
+        <w:rPr>
+          <w:rFonts w:ascii="Arial" w:hAnsi="Arial" w:cs="Arial"/>
+        </w:rPr>
+        <w:t xml:space="preserve"> from the Office of the Commissioner of Probation.</w:t>
+      </w:r>
+      <w:r>
+        <w:rPr>
+          <w:rFonts w:ascii="Arial" w:hAnsi="Arial" w:cs="Arial"/>
+        </w:rPr>
+        <w:t xml:space="preserve"> The minor child will also be </w:t>
+      </w:r>
+      <w:r>
+        <w:rPr>
+          <w:rFonts w:ascii="Arial" w:hAnsi="Arial" w:cs="Arial"/>
+        </w:rPr>
+        <w:t xml:space="preserve">subject to a </w:t>
+      </w:r>
+      <w:r>
+        <w:rPr>
+          <w:rFonts w:ascii="Arial" w:hAnsi="Arial" w:cs="Arial"/>
+        </w:rPr>
+        <w:t>background check if they are over the age of 12.</w:t>
       </w:r>
     </w:p>
     <w:p>
@@ -612,15 +1331,129 @@
         <w:rPr>
           <w:rFonts w:ascii="Arial" w:hAnsi="Arial" w:cs="Arial"/>
         </w:rPr>
-        <w:t>The court will also send a Notice of Petition for Change of name, which instructs you to provide public notice of your request by publishing the notice in a local newspaper.</w:t>
+        <w:t xml:space="preserve">The court will send a </w:t>
+      </w:r>
+      <w:r>
+        <w:rPr>
+          <w:rFonts w:ascii="Arial" w:hAnsi="Arial" w:cs="Arial"/>
+        </w:rPr>
+        <w:t>n</w:t>
+      </w:r>
+      <w:r>
+        <w:rPr>
+          <w:rFonts w:ascii="Arial" w:hAnsi="Arial" w:cs="Arial"/>
+        </w:rPr>
+        <w:t xml:space="preserve">otice of Petition </w:t>
+      </w:r>
+      <w:r>
+        <w:rPr>
+          <w:rFonts w:ascii="Arial" w:hAnsi="Arial" w:cs="Arial"/>
+        </w:rPr>
+        <w:t>to Change the Name of a Minor</w:t>
+      </w:r>
+      <w:r>
+        <w:rPr>
+          <w:rFonts w:ascii="Arial" w:hAnsi="Arial" w:cs="Arial"/>
+        </w:rPr>
+        <w:t>, which</w:t>
+      </w:r>
+      <w:r>
+        <w:rPr>
+          <w:rFonts w:ascii="Arial" w:hAnsi="Arial" w:cs="Arial"/>
+        </w:rPr>
+        <w:t xml:space="preserve"> will</w:t>
+      </w:r>
+      <w:r>
+        <w:rPr>
+          <w:rFonts w:ascii="Arial" w:hAnsi="Arial" w:cs="Arial"/>
+        </w:rPr>
+        <w:t xml:space="preserve"> instruct you</w:t>
+      </w:r>
+      <w:r>
+        <w:rPr>
+          <w:rFonts w:ascii="Arial" w:hAnsi="Arial" w:cs="Arial"/>
+        </w:rPr>
+        <w:t xml:space="preserve"> as</w:t>
+      </w:r>
+      <w:r>
+        <w:rPr>
+          <w:rFonts w:ascii="Arial" w:hAnsi="Arial" w:cs="Arial"/>
+        </w:rPr>
+        <w:t xml:space="preserve"> to </w:t>
+      </w:r>
+      <w:r>
+        <w:rPr>
+          <w:rFonts w:ascii="Arial" w:hAnsi="Arial" w:cs="Arial"/>
+        </w:rPr>
+        <w:t xml:space="preserve">how you can </w:t>
+      </w:r>
+      <w:r>
+        <w:rPr>
+          <w:rFonts w:ascii="Arial" w:hAnsi="Arial" w:cs="Arial"/>
+        </w:rPr>
+        <w:t xml:space="preserve">provide public notice of </w:t>
+      </w:r>
+      <w:r>
+        <w:rPr>
+          <w:rFonts w:ascii="Arial" w:hAnsi="Arial" w:cs="Arial"/>
+        </w:rPr>
+        <w:t>the</w:t>
+      </w:r>
+      <w:r>
+        <w:rPr>
+          <w:rFonts w:ascii="Arial" w:hAnsi="Arial" w:cs="Arial"/>
+        </w:rPr>
+        <w:t xml:space="preserve"> request by publishing </w:t>
+      </w:r>
+      <w:r>
+        <w:rPr>
+          <w:rFonts w:ascii="Arial" w:hAnsi="Arial" w:cs="Arial"/>
+        </w:rPr>
+        <w:t>a</w:t>
+      </w:r>
+      <w:r>
+        <w:rPr>
+          <w:rFonts w:ascii="Arial" w:hAnsi="Arial" w:cs="Arial"/>
+        </w:rPr>
+        <w:t xml:space="preserve"> notice in a local newspaper.</w:t>
       </w:r>
     </w:p>
     <w:p>
       <w:pPr>
         <w:pStyle w:val="Heading2"/>
-      </w:pPr>
-      <w:r>
-        <w:t>What happens if the judge makes the order?</w:t>
+        <w:rPr>
+          <w:rFonts w:cs="Arial"/>
+        </w:rPr>
+      </w:pPr>
+      <w:r>
+        <w:rPr>
+          <w:rFonts w:cs="Arial"/>
+        </w:rPr>
+        <w:t xml:space="preserve">What happens if the judge </w:t>
+      </w:r>
+      <w:r>
+        <w:rPr>
+          <w:rFonts w:cs="Arial"/>
+        </w:rPr>
+        <w:t>grants</w:t>
+      </w:r>
+      <w:r>
+        <w:rPr>
+          <w:rFonts w:cs="Arial"/>
+        </w:rPr>
+        <w:t xml:space="preserve"> the </w:t>
+      </w:r>
+      <w:r>
+        <w:rPr>
+          <w:rFonts w:cs="Arial"/>
+        </w:rPr>
+        <w:t>petition</w:t>
+      </w:r>
+      <w:r>
+        <w:rPr>
+          <w:rFonts w:cs="Arial"/>
+        </w:rPr>
+        <w:t>?</w:t>
       </w:r>
     </w:p>
     <w:p>
@@ -647,7 +1480,67 @@
         <w:rPr>
           <w:rFonts w:ascii="Arial" w:hAnsi="Arial" w:cs="Arial"/>
         </w:rPr>
-        <w:t>If the petition is approved by the judge, the court will issue you with a decree and certificate with your new name.</w:t>
+        <w:t>If the petition is approved by the judge, the court will issue a decree</w:t>
+      </w:r>
+      <w:r>
+        <w:rPr>
+          <w:rFonts w:ascii="Arial" w:hAnsi="Arial" w:cs="Arial"/>
+        </w:rPr>
+        <w:t xml:space="preserve"> to legally change the minor’s name,</w:t>
+      </w:r>
+      <w:r>
+        <w:rPr>
+          <w:rFonts w:ascii="Arial" w:hAnsi="Arial" w:cs="Arial"/>
+        </w:rPr>
+        <w:t xml:space="preserve"> </w:t>
+      </w:r>
+      <w:r>
+        <w:rPr>
+          <w:rFonts w:ascii="Arial" w:hAnsi="Arial" w:cs="Arial"/>
+        </w:rPr>
+        <w:t>as well as a</w:t>
+      </w:r>
+      <w:r>
+        <w:rPr>
+          <w:rFonts w:ascii="Arial" w:hAnsi="Arial" w:cs="Arial"/>
+        </w:rPr>
+        <w:t xml:space="preserve"> certificate </w:t>
+      </w:r>
+      <w:r>
+        <w:rPr>
+          <w:rFonts w:ascii="Arial" w:hAnsi="Arial" w:cs="Arial"/>
+        </w:rPr>
+        <w:t>displaying</w:t>
+      </w:r>
+      <w:r>
+        <w:rPr>
+          <w:rFonts w:ascii="Arial" w:hAnsi="Arial" w:cs="Arial"/>
+        </w:rPr>
+        <w:t xml:space="preserve"> </w:t>
+      </w:r>
+      <w:r>
+        <w:rPr>
+          <w:rFonts w:ascii="Arial" w:hAnsi="Arial" w:cs="Arial"/>
+        </w:rPr>
+        <w:t>the minor’s</w:t>
+      </w:r>
+      <w:r>
+        <w:rPr>
+          <w:rFonts w:ascii="Arial" w:hAnsi="Arial" w:cs="Arial"/>
+        </w:rPr>
+        <w:t xml:space="preserve"> new </w:t>
+      </w:r>
+      <w:r>
+        <w:rPr>
+          <w:rFonts w:ascii="Arial" w:hAnsi="Arial" w:cs="Arial"/>
+        </w:rPr>
+        <w:t xml:space="preserve">legal </w:t>
+      </w:r>
+      <w:r>
+        <w:rPr>
+          <w:rFonts w:ascii="Arial" w:hAnsi="Arial" w:cs="Arial"/>
+        </w:rPr>
+        <w:t>name.</w:t>
       </w:r>
     </w:p>
     <w:p>
@@ -665,21 +1558,86 @@
         <w:rPr>
           <w:rFonts w:ascii="Arial" w:hAnsi="Arial" w:cs="Arial"/>
         </w:rPr>
-        <w:t xml:space="preserve">If there are objections, the court will schedule a hearing. After a hearing, the court may schedule a trial date, dismiss your petition, or sign a change of name decree. If the judge allows your change of name request, the court will issue a decree and certificate with your new name. </w:t>
-      </w:r>
-    </w:p>
-    <w:p>
-      <w:pPr>
-        <w:pStyle w:val="NumberedList"/>
-        <w:ind w:left="360"/>
-        <w:rPr>
-          <w:rFonts w:ascii="Arial" w:hAnsi="Arial" w:cs="Arial"/>
-        </w:rPr>
-      </w:pPr>
-    </w:p>
-    <w:p>
-      <w:pPr>
-        <w:rPr>
+        <w:t xml:space="preserve">If there are </w:t>
+      </w:r>
+      <w:r>
+        <w:rPr>
+          <w:rFonts w:ascii="Arial" w:hAnsi="Arial" w:cs="Arial"/>
+        </w:rPr>
+        <w:t xml:space="preserve">any </w:t>
+      </w:r>
+      <w:r>
+        <w:rPr>
+          <w:rFonts w:ascii="Arial" w:hAnsi="Arial" w:cs="Arial"/>
+        </w:rPr>
+        <w:t xml:space="preserve">objections, the court will schedule a hearing. After a hearing, the court may schedule a trial date, dismiss </w:t>
+      </w:r>
+      <w:r>
+        <w:rPr>
+          <w:rFonts w:ascii="Arial" w:hAnsi="Arial" w:cs="Arial"/>
+        </w:rPr>
+        <w:t>the</w:t>
+      </w:r>
+      <w:r>
+        <w:rPr>
+          <w:rFonts w:ascii="Arial" w:hAnsi="Arial" w:cs="Arial"/>
+        </w:rPr>
+        <w:t xml:space="preserve"> petition, or sign a </w:t>
+      </w:r>
+      <w:r>
+        <w:rPr>
+          <w:rFonts w:ascii="Arial" w:hAnsi="Arial" w:cs="Arial"/>
+        </w:rPr>
+        <w:t xml:space="preserve">name change </w:t>
+      </w:r>
+      <w:r>
+        <w:rPr>
+          <w:rFonts w:ascii="Arial" w:hAnsi="Arial" w:cs="Arial"/>
+        </w:rPr>
+        <w:t xml:space="preserve">decree. If the judge allows </w:t>
+      </w:r>
+      <w:r>
+        <w:rPr>
+          <w:rFonts w:ascii="Arial" w:hAnsi="Arial" w:cs="Arial"/>
+        </w:rPr>
+        <w:t>the</w:t>
+      </w:r>
+      <w:r>
+        <w:rPr>
+          <w:rFonts w:ascii="Arial" w:hAnsi="Arial" w:cs="Arial"/>
+        </w:rPr>
+        <w:t xml:space="preserve"> </w:t>
+      </w:r>
+      <w:r>
+        <w:rPr>
+          <w:rFonts w:ascii="Arial" w:hAnsi="Arial" w:cs="Arial"/>
+        </w:rPr>
+        <w:t>name change</w:t>
+      </w:r>
+      <w:r>
+        <w:rPr>
+          <w:rFonts w:ascii="Arial" w:hAnsi="Arial" w:cs="Arial"/>
+        </w:rPr>
+        <w:t xml:space="preserve"> request, the court will issue a decree and certificate with </w:t>
+      </w:r>
+      <w:r>
+        <w:rPr>
+          <w:rFonts w:ascii="Arial" w:hAnsi="Arial" w:cs="Arial"/>
+        </w:rPr>
+        <w:t>the minor’s</w:t>
+      </w:r>
+      <w:r>
+        <w:rPr>
+          <w:rFonts w:ascii="Arial" w:hAnsi="Arial" w:cs="Arial"/>
+        </w:rPr>
+        <w:t xml:space="preserve"> new name. </w:t>
+      </w:r>
+    </w:p>
+    <w:p>
+      <w:pPr>
+        <w:spacing w:after="0"/>
+        <w:rPr>
+          <w:rFonts w:cs="Arial"/>
           <w:b/>
         </w:rPr>
       </w:pPr>
@@ -702,10 +1660,52 @@
         <w:rPr>
           <w:rFonts w:ascii="Arial" w:hAnsi="Arial" w:cs="Arial"/>
         </w:rPr>
-        <w:t>the order as soon as you get it. Call the court to fix any mistakes. You may need to go back in front of the judge to get the order corrected.</w:t>
-      </w:r>
-    </w:p>
-    <w:p/>
+        <w:t>the order as soon as you get it. Call the court to fix any mistakes</w:t>
+      </w:r>
+      <w:r>
+        <w:rPr>
+          <w:rFonts w:ascii="Arial" w:hAnsi="Arial" w:cs="Arial"/>
+        </w:rPr>
+        <w:t xml:space="preserve"> or errors that you see</w:t>
+      </w:r>
+      <w:r>
+        <w:rPr>
+          <w:rFonts w:ascii="Arial" w:hAnsi="Arial" w:cs="Arial"/>
+        </w:rPr>
+        <w:t xml:space="preserve">. You may need to </w:t>
+      </w:r>
+      <w:r>
+        <w:rPr>
+          <w:rFonts w:ascii="Arial" w:hAnsi="Arial" w:cs="Arial"/>
+        </w:rPr>
+        <w:t>appear before</w:t>
+      </w:r>
+      <w:r>
+        <w:rPr>
+          <w:rFonts w:ascii="Arial" w:hAnsi="Arial" w:cs="Arial"/>
+        </w:rPr>
+        <w:t xml:space="preserve"> the judge to </w:t>
+      </w:r>
+      <w:r>
+        <w:rPr>
+          <w:rFonts w:ascii="Arial" w:hAnsi="Arial" w:cs="Arial"/>
+        </w:rPr>
+        <w:t>have</w:t>
+      </w:r>
+      <w:r>
+        <w:rPr>
+          <w:rFonts w:ascii="Arial" w:hAnsi="Arial" w:cs="Arial"/>
+        </w:rPr>
+        <w:t xml:space="preserve"> the order corrected.</w:t>
+      </w:r>
+    </w:p>
+    <w:p>
+      <w:pPr>
+        <w:rPr>
+          <w:rFonts w:cs="Arial"/>
+        </w:rPr>
+      </w:pPr>
+    </w:p>
     <w:sectPr>
       <w:type w:val="continuous"/>
       <w:pgSz w:w="12240" w:h="15840"/>
@@ -718,7 +1718,7 @@
 </file>
 
 <file path=word/endnotes.xml><?xml version="1.0" encoding="utf-8"?>
-<w:endnotes xmlns:wpc="http://schemas.microsoft.com/office/word/2010/wordprocessingCanvas" xmlns:cx="http://schemas.microsoft.com/office/drawing/2014/chartex" xmlns:cx1="http://schemas.microsoft.com/office/drawing/2015/9/8/chartex" xmlns:cx2="http://schemas.microsoft.com/office/drawing/2015/10/21/chartex" xmlns:cx3="http://schemas.microsoft.com/office/drawing/2016/5/9/chartex" xmlns:cx4="http://schemas.microsoft.com/office/drawing/2016/5/10/chartex" xmlns:cx5="http://schemas.microsoft.com/office/drawing/2016/5/11/chartex" xmlns:cx6="http://schemas.microsoft.com/office/drawing/2016/5/12/chartex" xmlns:cx7="http://schemas.microsoft.com/office/drawing/2016/5/13/chartex" xmlns:cx8="http://schemas.microsoft.com/office/drawing/2016/5/14/chartex" xmlns:mc="http://schemas.openxmlformats.org/markup-compatibility/2006" xmlns:aink="http://schemas.microsoft.com/office/drawing/2016/ink" xmlns:am3d="http://schemas.microsoft.com/office/drawing/2017/model3d" xmlns:o="urn:schemas-microsoft-com:office:office" xmlns:r="http://schemas.openxmlformats.org/officeDocument/2006/relationships" xmlns:m="http://schemas.openxmlformats.org/officeDocument/2006/math" xmlns:v="urn:schemas-microsoft-com:vml" xmlns:wp14="http://schemas.microsoft.com/office/word/2010/wordprocessingDrawing" xmlns:wp="http://schemas.openxmlformats.org/drawingml/2006/wordprocessingDrawing" xmlns:w10="urn:schemas-microsoft-com:office:word" xmlns:w="http://schemas.openxmlformats.org/wordprocessingml/2006/main" xmlns:w14="http://schemas.microsoft.com/office/word/2010/wordml" xmlns:w15="http://schemas.microsoft.com/office/word/2012/wordml" xmlns:w16cex="http://schemas.microsoft.com/office/word/2018/wordml/cex" xmlns:w16cid="http://schemas.microsoft.com/office/word/2016/wordml/cid" xmlns:w16="http://schemas.microsoft.com/office/word/2018/wordml" xmlns:w16se="http://schemas.microsoft.com/office/word/2015/wordml/symex" xmlns:wpg="http://schemas.microsoft.com/office/word/2010/wordprocessingGroup" xmlns:wpi="http://schemas.microsoft.com/office/word/2010/wordprocessingInk" xmlns:wne="http://schemas.microsoft.com/office/word/2006/wordml" xmlns:wps="http://schemas.microsoft.com/office/word/2010/wordprocessingShape" mc:Ignorable="w14 w15 w16se w16cid w16 w16cex wp14">
+<w:endnotes xmlns:wpc="http://schemas.microsoft.com/office/word/2010/wordprocessingCanvas" xmlns:cx="http://schemas.microsoft.com/office/drawing/2014/chartex" xmlns:cx1="http://schemas.microsoft.com/office/drawing/2015/9/8/chartex" xmlns:cx2="http://schemas.microsoft.com/office/drawing/2015/10/21/chartex" xmlns:cx3="http://schemas.microsoft.com/office/drawing/2016/5/9/chartex" xmlns:cx4="http://schemas.microsoft.com/office/drawing/2016/5/10/chartex" xmlns:cx5="http://schemas.microsoft.com/office/drawing/2016/5/11/chartex" xmlns:cx6="http://schemas.microsoft.com/office/drawing/2016/5/12/chartex" xmlns:cx7="http://schemas.microsoft.com/office/drawing/2016/5/13/chartex" xmlns:cx8="http://schemas.microsoft.com/office/drawing/2016/5/14/chartex" xmlns:mc="http://schemas.openxmlformats.org/markup-compatibility/2006" xmlns:aink="http://schemas.microsoft.com/office/drawing/2016/ink" xmlns:am3d="http://schemas.microsoft.com/office/drawing/2017/model3d" xmlns:o="urn:schemas-microsoft-com:office:office" xmlns:r="http://schemas.openxmlformats.org/officeDocument/2006/relationships" xmlns:m="http://schemas.openxmlformats.org/officeDocument/2006/math" xmlns:v="urn:schemas-microsoft-com:vml" xmlns:wp14="http://schemas.microsoft.com/office/word/2010/wordprocessingDrawing" xmlns:wp="http://schemas.openxmlformats.org/drawingml/2006/wordprocessingDrawing" xmlns:w10="urn:schemas-microsoft-com:office:word" xmlns:w="http://schemas.openxmlformats.org/wordprocessingml/2006/main" xmlns:w14="http://schemas.microsoft.com/office/word/2010/wordml" xmlns:w15="http://schemas.microsoft.com/office/word/2012/wordml" xmlns:w16cex="http://schemas.microsoft.com/office/word/2018/wordml/cex" xmlns:w16cid="http://schemas.microsoft.com/office/word/2016/wordml/cid" xmlns:w16="http://schemas.microsoft.com/office/word/2018/wordml" xmlns:w16sdtdh="http://schemas.microsoft.com/office/word/2020/wordml/sdtdatahash" xmlns:w16se="http://schemas.microsoft.com/office/word/2015/wordml/symex" xmlns:wpg="http://schemas.microsoft.com/office/word/2010/wordprocessingGroup" xmlns:wpi="http://schemas.microsoft.com/office/word/2010/wordprocessingInk" xmlns:wne="http://schemas.microsoft.com/office/word/2006/wordml" xmlns:wps="http://schemas.microsoft.com/office/word/2010/wordprocessingShape" mc:Ignorable="w14 w15 w16se w16cid w16 w16cex w16sdtdh wp14">
   <w:endnote w:type="separator" w:id="-1">
     <w:p>
       <w:pPr>
@@ -743,7 +1743,7 @@
 </file>
 
 <file path=word/footer1.xml><?xml version="1.0" encoding="utf-8"?>
-<w:ftr xmlns:wpc="http://schemas.microsoft.com/office/word/2010/wordprocessingCanvas" xmlns:cx="http://schemas.microsoft.com/office/drawing/2014/chartex" xmlns:cx1="http://schemas.microsoft.com/office/drawing/2015/9/8/chartex" xmlns:cx2="http://schemas.microsoft.com/office/drawing/2015/10/21/chartex" xmlns:cx3="http://schemas.microsoft.com/office/drawing/2016/5/9/chartex" xmlns:cx4="http://schemas.microsoft.com/office/drawing/2016/5/10/chartex" xmlns:cx5="http://schemas.microsoft.com/office/drawing/2016/5/11/chartex" xmlns:cx6="http://schemas.microsoft.com/office/drawing/2016/5/12/chartex" xmlns:cx7="http://schemas.microsoft.com/office/drawing/2016/5/13/chartex" xmlns:cx8="http://schemas.microsoft.com/office/drawing/2016/5/14/chartex" xmlns:mc="http://schemas.openxmlformats.org/markup-compatibility/2006" xmlns:aink="http://schemas.microsoft.com/office/drawing/2016/ink" xmlns:am3d="http://schemas.microsoft.com/office/drawing/2017/model3d" xmlns:o="urn:schemas-microsoft-com:office:office" xmlns:r="http://schemas.openxmlformats.org/officeDocument/2006/relationships" xmlns:m="http://schemas.openxmlformats.org/officeDocument/2006/math" xmlns:v="urn:schemas-microsoft-com:vml" xmlns:wp14="http://schemas.microsoft.com/office/word/2010/wordprocessingDrawing" xmlns:wp="http://schemas.openxmlformats.org/drawingml/2006/wordprocessingDrawing" xmlns:w10="urn:schemas-microsoft-com:office:word" xmlns:w="http://schemas.openxmlformats.org/wordprocessingml/2006/main" xmlns:w14="http://schemas.microsoft.com/office/word/2010/wordml" xmlns:w15="http://schemas.microsoft.com/office/word/2012/wordml" xmlns:w16cex="http://schemas.microsoft.com/office/word/2018/wordml/cex" xmlns:w16cid="http://schemas.microsoft.com/office/word/2016/wordml/cid" xmlns:w16="http://schemas.microsoft.com/office/word/2018/wordml" xmlns:w16se="http://schemas.microsoft.com/office/word/2015/wordml/symex" xmlns:wpg="http://schemas.microsoft.com/office/word/2010/wordprocessingGroup" xmlns:wpi="http://schemas.microsoft.com/office/word/2010/wordprocessingInk" xmlns:wne="http://schemas.microsoft.com/office/word/2006/wordml" xmlns:wps="http://schemas.microsoft.com/office/word/2010/wordprocessingShape" mc:Ignorable="w14 w15 w16se w16cid w16 w16cex wp14">
+<w:ftr xmlns:wpc="http://schemas.microsoft.com/office/word/2010/wordprocessingCanvas" xmlns:cx="http://schemas.microsoft.com/office/drawing/2014/chartex" xmlns:cx1="http://schemas.microsoft.com/office/drawing/2015/9/8/chartex" xmlns:cx2="http://schemas.microsoft.com/office/drawing/2015/10/21/chartex" xmlns:cx3="http://schemas.microsoft.com/office/drawing/2016/5/9/chartex" xmlns:cx4="http://schemas.microsoft.com/office/drawing/2016/5/10/chartex" xmlns:cx5="http://schemas.microsoft.com/office/drawing/2016/5/11/chartex" xmlns:cx6="http://schemas.microsoft.com/office/drawing/2016/5/12/chartex" xmlns:cx7="http://schemas.microsoft.com/office/drawing/2016/5/13/chartex" xmlns:cx8="http://schemas.microsoft.com/office/drawing/2016/5/14/chartex" xmlns:mc="http://schemas.openxmlformats.org/markup-compatibility/2006" xmlns:aink="http://schemas.microsoft.com/office/drawing/2016/ink" xmlns:am3d="http://schemas.microsoft.com/office/drawing/2017/model3d" xmlns:o="urn:schemas-microsoft-com:office:office" xmlns:r="http://schemas.openxmlformats.org/officeDocument/2006/relationships" xmlns:m="http://schemas.openxmlformats.org/officeDocument/2006/math" xmlns:v="urn:schemas-microsoft-com:vml" xmlns:wp14="http://schemas.microsoft.com/office/word/2010/wordprocessingDrawing" xmlns:wp="http://schemas.openxmlformats.org/drawingml/2006/wordprocessingDrawing" xmlns:w10="urn:schemas-microsoft-com:office:word" xmlns:w="http://schemas.openxmlformats.org/wordprocessingml/2006/main" xmlns:w14="http://schemas.microsoft.com/office/word/2010/wordml" xmlns:w15="http://schemas.microsoft.com/office/word/2012/wordml" xmlns:w16cex="http://schemas.microsoft.com/office/word/2018/wordml/cex" xmlns:w16cid="http://schemas.microsoft.com/office/word/2016/wordml/cid" xmlns:w16="http://schemas.microsoft.com/office/word/2018/wordml" xmlns:w16sdtdh="http://schemas.microsoft.com/office/word/2020/wordml/sdtdatahash" xmlns:w16se="http://schemas.microsoft.com/office/word/2015/wordml/symex" xmlns:wpg="http://schemas.microsoft.com/office/word/2010/wordprocessingGroup" xmlns:wpi="http://schemas.microsoft.com/office/word/2010/wordprocessingInk" xmlns:wne="http://schemas.microsoft.com/office/word/2006/wordml" xmlns:wps="http://schemas.microsoft.com/office/word/2010/wordprocessingShape" mc:Ignorable="w14 w15 w16se w16cid w16 w16cex w16sdtdh wp14">
   <w:p>
     <w:pPr>
       <w:pStyle w:val="Footer"/>
@@ -820,25 +1820,7 @@
                               <w:color w:val="000000" w:themeColor="text1"/>
                               <w:sz w:val="22"/>
                             </w:rPr>
-                            <w:t xml:space="preserve">Find out more about what to </w:t>
-                          </w:r>
-                          <w:proofErr w:type="gramStart"/>
-                          <w:r>
-                            <w:rPr>
-                              <w:rFonts w:ascii="Arial" w:hAnsi="Arial" w:cs="Arial"/>
-                              <w:color w:val="000000" w:themeColor="text1"/>
-                              <w:sz w:val="22"/>
-                            </w:rPr>
-                            <w:t>do :</w:t>
-                          </w:r>
-                          <w:proofErr w:type="gramEnd"/>
-                          <w:r>
-                            <w:rPr>
-                              <w:rFonts w:ascii="Arial" w:hAnsi="Arial" w:cs="Arial"/>
-                              <w:color w:val="000000" w:themeColor="text1"/>
-                              <w:sz w:val="22"/>
-                            </w:rPr>
-                            <w:t xml:space="preserve"> </w:t>
+                            <w:t xml:space="preserve">Find out more about what to do : </w:t>
                           </w:r>
                         </w:p>
                         <w:p/>
@@ -893,7 +1875,7 @@
 </file>
 
 <file path=word/footer2.xml><?xml version="1.0" encoding="utf-8"?>
-<w:ftr xmlns:wpc="http://schemas.microsoft.com/office/word/2010/wordprocessingCanvas" xmlns:cx="http://schemas.microsoft.com/office/drawing/2014/chartex" xmlns:cx1="http://schemas.microsoft.com/office/drawing/2015/9/8/chartex" xmlns:cx2="http://schemas.microsoft.com/office/drawing/2015/10/21/chartex" xmlns:cx3="http://schemas.microsoft.com/office/drawing/2016/5/9/chartex" xmlns:cx4="http://schemas.microsoft.com/office/drawing/2016/5/10/chartex" xmlns:cx5="http://schemas.microsoft.com/office/drawing/2016/5/11/chartex" xmlns:cx6="http://schemas.microsoft.com/office/drawing/2016/5/12/chartex" xmlns:cx7="http://schemas.microsoft.com/office/drawing/2016/5/13/chartex" xmlns:cx8="http://schemas.microsoft.com/office/drawing/2016/5/14/chartex" xmlns:mc="http://schemas.openxmlformats.org/markup-compatibility/2006" xmlns:aink="http://schemas.microsoft.com/office/drawing/2016/ink" xmlns:am3d="http://schemas.microsoft.com/office/drawing/2017/model3d" xmlns:o="urn:schemas-microsoft-com:office:office" xmlns:r="http://schemas.openxmlformats.org/officeDocument/2006/relationships" xmlns:m="http://schemas.openxmlformats.org/officeDocument/2006/math" xmlns:v="urn:schemas-microsoft-com:vml" xmlns:wp14="http://schemas.microsoft.com/office/word/2010/wordprocessingDrawing" xmlns:wp="http://schemas.openxmlformats.org/drawingml/2006/wordprocessingDrawing" xmlns:w10="urn:schemas-microsoft-com:office:word" xmlns:w="http://schemas.openxmlformats.org/wordprocessingml/2006/main" xmlns:w14="http://schemas.microsoft.com/office/word/2010/wordml" xmlns:w15="http://schemas.microsoft.com/office/word/2012/wordml" xmlns:w16cex="http://schemas.microsoft.com/office/word/2018/wordml/cex" xmlns:w16cid="http://schemas.microsoft.com/office/word/2016/wordml/cid" xmlns:w16="http://schemas.microsoft.com/office/word/2018/wordml" xmlns:w16se="http://schemas.microsoft.com/office/word/2015/wordml/symex" xmlns:wpg="http://schemas.microsoft.com/office/word/2010/wordprocessingGroup" xmlns:wpi="http://schemas.microsoft.com/office/word/2010/wordprocessingInk" xmlns:wne="http://schemas.microsoft.com/office/word/2006/wordml" xmlns:wps="http://schemas.microsoft.com/office/word/2010/wordprocessingShape" mc:Ignorable="w14 w15 w16se w16cid w16 w16cex wp14">
+<w:ftr xmlns:wpc="http://schemas.microsoft.com/office/word/2010/wordprocessingCanvas" xmlns:cx="http://schemas.microsoft.com/office/drawing/2014/chartex" xmlns:cx1="http://schemas.microsoft.com/office/drawing/2015/9/8/chartex" xmlns:cx2="http://schemas.microsoft.com/office/drawing/2015/10/21/chartex" xmlns:cx3="http://schemas.microsoft.com/office/drawing/2016/5/9/chartex" xmlns:cx4="http://schemas.microsoft.com/office/drawing/2016/5/10/chartex" xmlns:cx5="http://schemas.microsoft.com/office/drawing/2016/5/11/chartex" xmlns:cx6="http://schemas.microsoft.com/office/drawing/2016/5/12/chartex" xmlns:cx7="http://schemas.microsoft.com/office/drawing/2016/5/13/chartex" xmlns:cx8="http://schemas.microsoft.com/office/drawing/2016/5/14/chartex" xmlns:mc="http://schemas.openxmlformats.org/markup-compatibility/2006" xmlns:aink="http://schemas.microsoft.com/office/drawing/2016/ink" xmlns:am3d="http://schemas.microsoft.com/office/drawing/2017/model3d" xmlns:o="urn:schemas-microsoft-com:office:office" xmlns:r="http://schemas.openxmlformats.org/officeDocument/2006/relationships" xmlns:m="http://schemas.openxmlformats.org/officeDocument/2006/math" xmlns:v="urn:schemas-microsoft-com:vml" xmlns:wp14="http://schemas.microsoft.com/office/word/2010/wordprocessingDrawing" xmlns:wp="http://schemas.openxmlformats.org/drawingml/2006/wordprocessingDrawing" xmlns:w10="urn:schemas-microsoft-com:office:word" xmlns:w="http://schemas.openxmlformats.org/wordprocessingml/2006/main" xmlns:w14="http://schemas.microsoft.com/office/word/2010/wordml" xmlns:w15="http://schemas.microsoft.com/office/word/2012/wordml" xmlns:w16cex="http://schemas.microsoft.com/office/word/2018/wordml/cex" xmlns:w16cid="http://schemas.microsoft.com/office/word/2016/wordml/cid" xmlns:w16="http://schemas.microsoft.com/office/word/2018/wordml" xmlns:w16sdtdh="http://schemas.microsoft.com/office/word/2020/wordml/sdtdatahash" xmlns:w16se="http://schemas.microsoft.com/office/word/2015/wordml/symex" xmlns:wpg="http://schemas.microsoft.com/office/word/2010/wordprocessingGroup" xmlns:wpi="http://schemas.microsoft.com/office/word/2010/wordprocessingInk" xmlns:wne="http://schemas.microsoft.com/office/word/2006/wordml" xmlns:wps="http://schemas.microsoft.com/office/word/2010/wordprocessingShape" mc:Ignorable="w14 w15 w16se w16cid w16 w16cex w16sdtdh wp14">
   <w:p>
     <w:pPr>
       <w:pStyle w:val="Footer"/>
@@ -970,26 +1952,18 @@
                               <w:color w:val="000000" w:themeColor="text1"/>
                               <w:sz w:val="22"/>
                             </w:rPr>
-                            <w:t xml:space="preserve">Find out more about what to </w:t>
+                            <w:t xml:space="preserve">Find out more about what to do : </w:t>
                           </w:r>
-                          <w:proofErr w:type="gramStart"/>
-                          <w:r>
-                            <w:rPr>
-                              <w:rFonts w:ascii="Arial" w:hAnsi="Arial" w:cs="Arial"/>
-                              <w:color w:val="000000" w:themeColor="text1"/>
-                              <w:sz w:val="22"/>
-                            </w:rPr>
-                            <w:t>do :</w:t>
-                          </w:r>
-                          <w:proofErr w:type="gramEnd"/>
-                          <w:r>
-                            <w:rPr>
-                              <w:rFonts w:ascii="Arial" w:hAnsi="Arial" w:cs="Arial"/>
-                              <w:color w:val="000000" w:themeColor="text1"/>
-                              <w:sz w:val="22"/>
-                            </w:rPr>
-                            <w:t xml:space="preserve"> </w:t>
-                          </w:r>
+                          <w:hyperlink r:id="rId1" w:history="1">
+                            <w:r>
+                              <w:rPr>
+                                <w:rStyle w:val="Hyperlink"/>
+                                <w:rFonts w:ascii="Arial" w:hAnsi="Arial" w:cs="Arial"/>
+                                <w:sz w:val="22"/>
+                              </w:rPr>
+                              <w:t>https://www.masslegalhelp.org/children-and-families/probate-and-family-court/notary</w:t>
+                            </w:r>
+                          </w:hyperlink>
                         </w:p>
                         <w:p/>
                       </w:txbxContent>
@@ -1008,7 +1982,7 @@
         </mc:Choice>
         <mc:Fallback>
           <w:pict>
-            <v:roundrect w14:anchorId="6E0D32D0" id="_x0000_s1027" style="width:539.8pt;height:63.5pt;visibility:visible;mso-wrap-style:square;mso-left-percent:-10001;mso-top-percent:-10001;mso-position-horizontal:absolute;mso-position-horizontal-relative:char;mso-position-vertical:absolute;mso-position-vertical-relative:line;mso-left-percent:-10001;mso-top-percent:-10001;v-text-anchor:middle" arcsize="10923f" o:gfxdata="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" fillcolor="#f2f2f2 [3052]" strokecolor="#bfbfbf [2412]" strokeweight=".18mm">
+            <v:roundrect w14:anchorId="4CC127C2" id="_x0000_s1027" style="width:539.8pt;height:63.5pt;visibility:visible;mso-wrap-style:square;mso-left-percent:-10001;mso-top-percent:-10001;mso-position-horizontal:absolute;mso-position-horizontal-relative:char;mso-position-vertical:absolute;mso-position-vertical-relative:line;mso-left-percent:-10001;mso-top-percent:-10001;v-text-anchor:middle" arcsize="10923f" o:gfxdata="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" fillcolor="#f2f2f2 [3052]" strokecolor="#bfbfbf [2412]" strokeweight=".18mm">
               <v:stroke joinstyle="miter"/>
               <v:textbox inset="14.4pt,14.4pt,14.4pt,14.4pt">
                 <w:txbxContent>
@@ -1028,6 +2002,16 @@
                       </w:rPr>
                       <w:t xml:space="preserve">Find out more about what to do : </w:t>
                     </w:r>
+                    <w:hyperlink r:id="rId2" w:history="1">
+                      <w:r>
+                        <w:rPr>
+                          <w:rStyle w:val="Hyperlink"/>
+                          <w:rFonts w:ascii="Arial" w:hAnsi="Arial" w:cs="Arial"/>
+                          <w:sz w:val="22"/>
+                        </w:rPr>
+                        <w:t>https://www.masslegalhelp.org/children-and-families/probate-and-family-court/notary</w:t>
+                      </w:r>
+                    </w:hyperlink>
                   </w:p>
                   <w:p/>
                 </w:txbxContent>
@@ -1043,7 +2027,7 @@
 </file>
 
 <file path=word/footnotes.xml><?xml version="1.0" encoding="utf-8"?>
-<w:footnotes xmlns:wpc="http://schemas.microsoft.com/office/word/2010/wordprocessingCanvas" xmlns:cx="http://schemas.microsoft.com/office/drawing/2014/chartex" xmlns:cx1="http://schemas.microsoft.com/office/drawing/2015/9/8/chartex" xmlns:cx2="http://schemas.microsoft.com/office/drawing/2015/10/21/chartex" xmlns:cx3="http://schemas.microsoft.com/office/drawing/2016/5/9/chartex" xmlns:cx4="http://schemas.microsoft.com/office/drawing/2016/5/10/chartex" xmlns:cx5="http://schemas.microsoft.com/office/drawing/2016/5/11/chartex" xmlns:cx6="http://schemas.microsoft.com/office/drawing/2016/5/12/chartex" xmlns:cx7="http://schemas.microsoft.com/office/drawing/2016/5/13/chartex" xmlns:cx8="http://schemas.microsoft.com/office/drawing/2016/5/14/chartex" xmlns:mc="http://schemas.openxmlformats.org/markup-compatibility/2006" xmlns:aink="http://schemas.microsoft.com/office/drawing/2016/ink" xmlns:am3d="http://schemas.microsoft.com/office/drawing/2017/model3d" xmlns:o="urn:schemas-microsoft-com:office:office" xmlns:r="http://schemas.openxmlformats.org/officeDocument/2006/relationships" xmlns:m="http://schemas.openxmlformats.org/officeDocument/2006/math" xmlns:v="urn:schemas-microsoft-com:vml" xmlns:wp14="http://schemas.microsoft.com/office/word/2010/wordprocessingDrawing" xmlns:wp="http://schemas.openxmlformats.org/drawingml/2006/wordprocessingDrawing" xmlns:w10="urn:schemas-microsoft-com:office:word" xmlns:w="http://schemas.openxmlformats.org/wordprocessingml/2006/main" xmlns:w14="http://schemas.microsoft.com/office/word/2010/wordml" xmlns:w15="http://schemas.microsoft.com/office/word/2012/wordml" xmlns:w16cex="http://schemas.microsoft.com/office/word/2018/wordml/cex" xmlns:w16cid="http://schemas.microsoft.com/office/word/2016/wordml/cid" xmlns:w16="http://schemas.microsoft.com/office/word/2018/wordml" xmlns:w16se="http://schemas.microsoft.com/office/word/2015/wordml/symex" xmlns:wpg="http://schemas.microsoft.com/office/word/2010/wordprocessingGroup" xmlns:wpi="http://schemas.microsoft.com/office/word/2010/wordprocessingInk" xmlns:wne="http://schemas.microsoft.com/office/word/2006/wordml" xmlns:wps="http://schemas.microsoft.com/office/word/2010/wordprocessingShape" mc:Ignorable="w14 w15 w16se w16cid w16 w16cex wp14">
+<w:footnotes xmlns:wpc="http://schemas.microsoft.com/office/word/2010/wordprocessingCanvas" xmlns:cx="http://schemas.microsoft.com/office/drawing/2014/chartex" xmlns:cx1="http://schemas.microsoft.com/office/drawing/2015/9/8/chartex" xmlns:cx2="http://schemas.microsoft.com/office/drawing/2015/10/21/chartex" xmlns:cx3="http://schemas.microsoft.com/office/drawing/2016/5/9/chartex" xmlns:cx4="http://schemas.microsoft.com/office/drawing/2016/5/10/chartex" xmlns:cx5="http://schemas.microsoft.com/office/drawing/2016/5/11/chartex" xmlns:cx6="http://schemas.microsoft.com/office/drawing/2016/5/12/chartex" xmlns:cx7="http://schemas.microsoft.com/office/drawing/2016/5/13/chartex" xmlns:cx8="http://schemas.microsoft.com/office/drawing/2016/5/14/chartex" xmlns:mc="http://schemas.openxmlformats.org/markup-compatibility/2006" xmlns:aink="http://schemas.microsoft.com/office/drawing/2016/ink" xmlns:am3d="http://schemas.microsoft.com/office/drawing/2017/model3d" xmlns:o="urn:schemas-microsoft-com:office:office" xmlns:r="http://schemas.openxmlformats.org/officeDocument/2006/relationships" xmlns:m="http://schemas.openxmlformats.org/officeDocument/2006/math" xmlns:v="urn:schemas-microsoft-com:vml" xmlns:wp14="http://schemas.microsoft.com/office/word/2010/wordprocessingDrawing" xmlns:wp="http://schemas.openxmlformats.org/drawingml/2006/wordprocessingDrawing" xmlns:w10="urn:schemas-microsoft-com:office:word" xmlns:w="http://schemas.openxmlformats.org/wordprocessingml/2006/main" xmlns:w14="http://schemas.microsoft.com/office/word/2010/wordml" xmlns:w15="http://schemas.microsoft.com/office/word/2012/wordml" xmlns:w16cex="http://schemas.microsoft.com/office/word/2018/wordml/cex" xmlns:w16cid="http://schemas.microsoft.com/office/word/2016/wordml/cid" xmlns:w16="http://schemas.microsoft.com/office/word/2018/wordml" xmlns:w16sdtdh="http://schemas.microsoft.com/office/word/2020/wordml/sdtdatahash" xmlns:w16se="http://schemas.microsoft.com/office/word/2015/wordml/symex" xmlns:wpg="http://schemas.microsoft.com/office/word/2010/wordprocessingGroup" xmlns:wpi="http://schemas.microsoft.com/office/word/2010/wordprocessingInk" xmlns:wne="http://schemas.microsoft.com/office/word/2006/wordml" xmlns:wps="http://schemas.microsoft.com/office/word/2010/wordprocessingShape" mc:Ignorable="w14 w15 w16se w16cid w16 w16cex w16sdtdh wp14">
   <w:footnote w:type="separator" w:id="-1">
     <w:p>
       <w:pPr>
@@ -1068,7 +2052,7 @@
 </file>
 
 <file path=word/numbering.xml><?xml version="1.0" encoding="utf-8"?>
-<w:numbering xmlns:wpc="http://schemas.microsoft.com/office/word/2010/wordprocessingCanvas" xmlns:cx="http://schemas.microsoft.com/office/drawing/2014/chartex" xmlns:cx1="http://schemas.microsoft.com/office/drawing/2015/9/8/chartex" xmlns:cx2="http://schemas.microsoft.com/office/drawing/2015/10/21/chartex" xmlns:cx3="http://schemas.microsoft.com/office/drawing/2016/5/9/chartex" xmlns:cx4="http://schemas.microsoft.com/office/drawing/2016/5/10/chartex" xmlns:cx5="http://schemas.microsoft.com/office/drawing/2016/5/11/chartex" xmlns:cx6="http://schemas.microsoft.com/office/drawing/2016/5/12/chartex" xmlns:cx7="http://schemas.microsoft.com/office/drawing/2016/5/13/chartex" xmlns:cx8="http://schemas.microsoft.com/office/drawing/2016/5/14/chartex" xmlns:mc="http://schemas.openxmlformats.org/markup-compatibility/2006" xmlns:aink="http://schemas.microsoft.com/office/drawing/2016/ink" xmlns:am3d="http://schemas.microsoft.com/office/drawing/2017/model3d" xmlns:o="urn:schemas-microsoft-com:office:office" xmlns:r="http://schemas.openxmlformats.org/officeDocument/2006/relationships" xmlns:m="http://schemas.openxmlformats.org/officeDocument/2006/math" xmlns:v="urn:schemas-microsoft-com:vml" xmlns:wp14="http://schemas.microsoft.com/office/word/2010/wordprocessingDrawing" xmlns:wp="http://schemas.openxmlformats.org/drawingml/2006/wordprocessingDrawing" xmlns:w10="urn:schemas-microsoft-com:office:word" xmlns:w="http://schemas.openxmlformats.org/wordprocessingml/2006/main" xmlns:w14="http://schemas.microsoft.com/office/word/2010/wordml" xmlns:w15="http://schemas.microsoft.com/office/word/2012/wordml" xmlns:w16cex="http://schemas.microsoft.com/office/word/2018/wordml/cex" xmlns:w16cid="http://schemas.microsoft.com/office/word/2016/wordml/cid" xmlns:w16="http://schemas.microsoft.com/office/word/2018/wordml" xmlns:w16se="http://schemas.microsoft.com/office/word/2015/wordml/symex" xmlns:wpg="http://schemas.microsoft.com/office/word/2010/wordprocessingGroup" xmlns:wpi="http://schemas.microsoft.com/office/word/2010/wordprocessingInk" xmlns:wne="http://schemas.microsoft.com/office/word/2006/wordml" xmlns:wps="http://schemas.microsoft.com/office/word/2010/wordprocessingShape" mc:Ignorable="w14 w15 w16se w16cid w16 w16cex wp14">
+<w:numbering xmlns:wpc="http://schemas.microsoft.com/office/word/2010/wordprocessingCanvas" xmlns:cx="http://schemas.microsoft.com/office/drawing/2014/chartex" xmlns:cx1="http://schemas.microsoft.com/office/drawing/2015/9/8/chartex" xmlns:cx2="http://schemas.microsoft.com/office/drawing/2015/10/21/chartex" xmlns:cx3="http://schemas.microsoft.com/office/drawing/2016/5/9/chartex" xmlns:cx4="http://schemas.microsoft.com/office/drawing/2016/5/10/chartex" xmlns:cx5="http://schemas.microsoft.com/office/drawing/2016/5/11/chartex" xmlns:cx6="http://schemas.microsoft.com/office/drawing/2016/5/12/chartex" xmlns:cx7="http://schemas.microsoft.com/office/drawing/2016/5/13/chartex" xmlns:cx8="http://schemas.microsoft.com/office/drawing/2016/5/14/chartex" xmlns:mc="http://schemas.openxmlformats.org/markup-compatibility/2006" xmlns:aink="http://schemas.microsoft.com/office/drawing/2016/ink" xmlns:am3d="http://schemas.microsoft.com/office/drawing/2017/model3d" xmlns:o="urn:schemas-microsoft-com:office:office" xmlns:r="http://schemas.openxmlformats.org/officeDocument/2006/relationships" xmlns:m="http://schemas.openxmlformats.org/officeDocument/2006/math" xmlns:v="urn:schemas-microsoft-com:vml" xmlns:wp14="http://schemas.microsoft.com/office/word/2010/wordprocessingDrawing" xmlns:wp="http://schemas.openxmlformats.org/drawingml/2006/wordprocessingDrawing" xmlns:w10="urn:schemas-microsoft-com:office:word" xmlns:w="http://schemas.openxmlformats.org/wordprocessingml/2006/main" xmlns:w14="http://schemas.microsoft.com/office/word/2010/wordml" xmlns:w15="http://schemas.microsoft.com/office/word/2012/wordml" xmlns:w16cex="http://schemas.microsoft.com/office/word/2018/wordml/cex" xmlns:w16cid="http://schemas.microsoft.com/office/word/2016/wordml/cid" xmlns:w16="http://schemas.microsoft.com/office/word/2018/wordml" xmlns:w16sdtdh="http://schemas.microsoft.com/office/word/2020/wordml/sdtdatahash" xmlns:w16se="http://schemas.microsoft.com/office/word/2015/wordml/symex" xmlns:wpg="http://schemas.microsoft.com/office/word/2010/wordprocessingGroup" xmlns:wpi="http://schemas.microsoft.com/office/word/2010/wordprocessingInk" xmlns:wne="http://schemas.microsoft.com/office/word/2006/wordml" xmlns:wps="http://schemas.microsoft.com/office/word/2010/wordprocessingShape" mc:Ignorable="w14 w15 w16se w16cid w16 w16cex w16sdtdh wp14">
   <w:abstractNum w:abstractNumId="0" w15:restartNumberingAfterBreak="0">
     <w:nsid w:val="42FE4542"/>
     <w:multiLevelType w:val="multilevel"/>
@@ -1572,9 +2556,9 @@
     </w:lvl>
   </w:abstractNum>
   <w:abstractNum w:abstractNumId="4" w15:restartNumberingAfterBreak="0">
-    <w:nsid w:val="61F25434"/>
+    <w:nsid w:val="51FE47DB"/>
     <w:multiLevelType w:val="multilevel"/>
-    <w:tmpl w:val="452AA838"/>
+    <w:tmpl w:val="CD502C96"/>
     <w:lvl w:ilvl="0">
       <w:start w:val="1"/>
       <w:numFmt w:val="decimal"/>
@@ -1717,15 +2701,18 @@
     </w:lvl>
   </w:abstractNum>
   <w:abstractNum w:abstractNumId="5" w15:restartNumberingAfterBreak="0">
-    <w:nsid w:val="620B1BB7"/>
+    <w:nsid w:val="61F25434"/>
     <w:multiLevelType w:val="multilevel"/>
-    <w:tmpl w:val="19BE1666"/>
+    <w:tmpl w:val="452AA838"/>
     <w:lvl w:ilvl="0">
       <w:start w:val="1"/>
       <w:numFmt w:val="decimal"/>
       <w:lvlText w:val="%1."/>
       <w:lvlJc w:val="left"/>
       <w:pPr>
+        <w:tabs>
+          <w:tab w:val="num" w:pos="0"/>
+        </w:tabs>
         <w:ind w:left="360" w:hanging="360"/>
       </w:pPr>
       <w:rPr>
@@ -1743,11 +2730,13 @@
       <w:lvlText w:val=""/>
       <w:lvlJc w:val="left"/>
       <w:pPr>
+        <w:tabs>
+          <w:tab w:val="num" w:pos="0"/>
+        </w:tabs>
         <w:ind w:left="1440" w:hanging="360"/>
       </w:pPr>
       <w:rPr>
         <w:rFonts w:ascii="Wingdings 2" w:hAnsi="Wingdings 2" w:cs="Wingdings 2" w:hint="default"/>
-        <w:u w:val="none"/>
       </w:rPr>
     </w:lvl>
     <w:lvl w:ilvl="2">
@@ -1756,6 +2745,9 @@
       <w:lvlText w:val="%3."/>
       <w:lvlJc w:val="right"/>
       <w:pPr>
+        <w:tabs>
+          <w:tab w:val="num" w:pos="0"/>
+        </w:tabs>
         <w:ind w:left="2160" w:hanging="360"/>
       </w:pPr>
       <w:rPr>
@@ -1768,6 +2760,9 @@
       <w:lvlText w:val="%4."/>
       <w:lvlJc w:val="left"/>
       <w:pPr>
+        <w:tabs>
+          <w:tab w:val="num" w:pos="0"/>
+        </w:tabs>
         <w:ind w:left="2880" w:hanging="360"/>
       </w:pPr>
       <w:rPr>
@@ -1780,6 +2775,9 @@
       <w:lvlText w:val="%5."/>
       <w:lvlJc w:val="left"/>
       <w:pPr>
+        <w:tabs>
+          <w:tab w:val="num" w:pos="0"/>
+        </w:tabs>
         <w:ind w:left="3600" w:hanging="360"/>
       </w:pPr>
       <w:rPr>
@@ -1792,6 +2790,9 @@
       <w:lvlText w:val="%6."/>
       <w:lvlJc w:val="right"/>
       <w:pPr>
+        <w:tabs>
+          <w:tab w:val="num" w:pos="0"/>
+        </w:tabs>
         <w:ind w:left="4320" w:hanging="360"/>
       </w:pPr>
       <w:rPr>
@@ -1804,6 +2805,9 @@
       <w:lvlText w:val="%7."/>
       <w:lvlJc w:val="left"/>
       <w:pPr>
+        <w:tabs>
+          <w:tab w:val="num" w:pos="0"/>
+        </w:tabs>
         <w:ind w:left="5040" w:hanging="360"/>
       </w:pPr>
       <w:rPr>
@@ -1816,6 +2820,9 @@
       <w:lvlText w:val="%8."/>
       <w:lvlJc w:val="left"/>
       <w:pPr>
+        <w:tabs>
+          <w:tab w:val="num" w:pos="0"/>
+        </w:tabs>
         <w:ind w:left="5760" w:hanging="360"/>
       </w:pPr>
       <w:rPr>
@@ -1828,6 +2835,9 @@
       <w:lvlText w:val="%9."/>
       <w:lvlJc w:val="right"/>
       <w:pPr>
+        <w:tabs>
+          <w:tab w:val="num" w:pos="0"/>
+        </w:tabs>
         <w:ind w:left="6480" w:hanging="360"/>
       </w:pPr>
       <w:rPr>
@@ -1836,95 +2846,9 @@
     </w:lvl>
   </w:abstractNum>
   <w:abstractNum w:abstractNumId="6" w15:restartNumberingAfterBreak="0">
-    <w:nsid w:val="6DC9770E"/>
-    <w:multiLevelType w:val="hybridMultilevel"/>
-    <w:tmpl w:val="42E80FA2"/>
-    <w:lvl w:ilvl="0" w:tplc="0409000F">
-      <w:start w:val="1"/>
-      <w:numFmt w:val="decimal"/>
-      <w:lvlText w:val="%1."/>
-      <w:lvlJc w:val="left"/>
-      <w:pPr>
-        <w:ind w:left="720" w:hanging="360"/>
-      </w:pPr>
-    </w:lvl>
-    <w:lvl w:ilvl="1" w:tplc="04090019" w:tentative="1">
-      <w:start w:val="1"/>
-      <w:numFmt w:val="lowerLetter"/>
-      <w:lvlText w:val="%2."/>
-      <w:lvlJc w:val="left"/>
-      <w:pPr>
-        <w:ind w:left="1440" w:hanging="360"/>
-      </w:pPr>
-    </w:lvl>
-    <w:lvl w:ilvl="2" w:tplc="0409001B" w:tentative="1">
-      <w:start w:val="1"/>
-      <w:numFmt w:val="lowerRoman"/>
-      <w:lvlText w:val="%3."/>
-      <w:lvlJc w:val="right"/>
-      <w:pPr>
-        <w:ind w:left="2160" w:hanging="180"/>
-      </w:pPr>
-    </w:lvl>
-    <w:lvl w:ilvl="3" w:tplc="0409000F" w:tentative="1">
-      <w:start w:val="1"/>
-      <w:numFmt w:val="decimal"/>
-      <w:lvlText w:val="%4."/>
-      <w:lvlJc w:val="left"/>
-      <w:pPr>
-        <w:ind w:left="2880" w:hanging="360"/>
-      </w:pPr>
-    </w:lvl>
-    <w:lvl w:ilvl="4" w:tplc="04090019" w:tentative="1">
-      <w:start w:val="1"/>
-      <w:numFmt w:val="lowerLetter"/>
-      <w:lvlText w:val="%5."/>
-      <w:lvlJc w:val="left"/>
-      <w:pPr>
-        <w:ind w:left="3600" w:hanging="360"/>
-      </w:pPr>
-    </w:lvl>
-    <w:lvl w:ilvl="5" w:tplc="0409001B" w:tentative="1">
-      <w:start w:val="1"/>
-      <w:numFmt w:val="lowerRoman"/>
-      <w:lvlText w:val="%6."/>
-      <w:lvlJc w:val="right"/>
-      <w:pPr>
-        <w:ind w:left="4320" w:hanging="180"/>
-      </w:pPr>
-    </w:lvl>
-    <w:lvl w:ilvl="6" w:tplc="0409000F" w:tentative="1">
-      <w:start w:val="1"/>
-      <w:numFmt w:val="decimal"/>
-      <w:lvlText w:val="%7."/>
-      <w:lvlJc w:val="left"/>
-      <w:pPr>
-        <w:ind w:left="5040" w:hanging="360"/>
-      </w:pPr>
-    </w:lvl>
-    <w:lvl w:ilvl="7" w:tplc="04090019" w:tentative="1">
-      <w:start w:val="1"/>
-      <w:numFmt w:val="lowerLetter"/>
-      <w:lvlText w:val="%8."/>
-      <w:lvlJc w:val="left"/>
-      <w:pPr>
-        <w:ind w:left="5760" w:hanging="360"/>
-      </w:pPr>
-    </w:lvl>
-    <w:lvl w:ilvl="8" w:tplc="0409001B" w:tentative="1">
-      <w:start w:val="1"/>
-      <w:numFmt w:val="lowerRoman"/>
-      <w:lvlText w:val="%9."/>
-      <w:lvlJc w:val="right"/>
-      <w:pPr>
-        <w:ind w:left="6480" w:hanging="180"/>
-      </w:pPr>
-    </w:lvl>
-  </w:abstractNum>
-  <w:abstractNum w:abstractNumId="7" w15:restartNumberingAfterBreak="0">
-    <w:nsid w:val="70F12DF3"/>
+    <w:nsid w:val="620B1BB7"/>
     <w:multiLevelType w:val="multilevel"/>
-    <w:tmpl w:val="11EAA22A"/>
+    <w:tmpl w:val="19BE1666"/>
     <w:lvl w:ilvl="0">
       <w:start w:val="1"/>
       <w:numFmt w:val="decimal"/>
@@ -2040,17 +2964,222 @@
       </w:rPr>
     </w:lvl>
   </w:abstractNum>
+  <w:abstractNum w:abstractNumId="7" w15:restartNumberingAfterBreak="0">
+    <w:nsid w:val="6DC9770E"/>
+    <w:multiLevelType w:val="hybridMultilevel"/>
+    <w:tmpl w:val="42E80FA2"/>
+    <w:lvl w:ilvl="0" w:tplc="0409000F">
+      <w:start w:val="1"/>
+      <w:numFmt w:val="decimal"/>
+      <w:lvlText w:val="%1."/>
+      <w:lvlJc w:val="left"/>
+      <w:pPr>
+        <w:ind w:left="720" w:hanging="360"/>
+      </w:pPr>
+    </w:lvl>
+    <w:lvl w:ilvl="1" w:tplc="04090019" w:tentative="1">
+      <w:start w:val="1"/>
+      <w:numFmt w:val="lowerLetter"/>
+      <w:lvlText w:val="%2."/>
+      <w:lvlJc w:val="left"/>
+      <w:pPr>
+        <w:ind w:left="1440" w:hanging="360"/>
+      </w:pPr>
+    </w:lvl>
+    <w:lvl w:ilvl="2" w:tplc="0409001B" w:tentative="1">
+      <w:start w:val="1"/>
+      <w:numFmt w:val="lowerRoman"/>
+      <w:lvlText w:val="%3."/>
+      <w:lvlJc w:val="right"/>
+      <w:pPr>
+        <w:ind w:left="2160" w:hanging="180"/>
+      </w:pPr>
+    </w:lvl>
+    <w:lvl w:ilvl="3" w:tplc="0409000F" w:tentative="1">
+      <w:start w:val="1"/>
+      <w:numFmt w:val="decimal"/>
+      <w:lvlText w:val="%4."/>
+      <w:lvlJc w:val="left"/>
+      <w:pPr>
+        <w:ind w:left="2880" w:hanging="360"/>
+      </w:pPr>
+    </w:lvl>
+    <w:lvl w:ilvl="4" w:tplc="04090019" w:tentative="1">
+      <w:start w:val="1"/>
+      <w:numFmt w:val="lowerLetter"/>
+      <w:lvlText w:val="%5."/>
+      <w:lvlJc w:val="left"/>
+      <w:pPr>
+        <w:ind w:left="3600" w:hanging="360"/>
+      </w:pPr>
+    </w:lvl>
+    <w:lvl w:ilvl="5" w:tplc="0409001B" w:tentative="1">
+      <w:start w:val="1"/>
+      <w:numFmt w:val="lowerRoman"/>
+      <w:lvlText w:val="%6."/>
+      <w:lvlJc w:val="right"/>
+      <w:pPr>
+        <w:ind w:left="4320" w:hanging="180"/>
+      </w:pPr>
+    </w:lvl>
+    <w:lvl w:ilvl="6" w:tplc="0409000F" w:tentative="1">
+      <w:start w:val="1"/>
+      <w:numFmt w:val="decimal"/>
+      <w:lvlText w:val="%7."/>
+      <w:lvlJc w:val="left"/>
+      <w:pPr>
+        <w:ind w:left="5040" w:hanging="360"/>
+      </w:pPr>
+    </w:lvl>
+    <w:lvl w:ilvl="7" w:tplc="04090019" w:tentative="1">
+      <w:start w:val="1"/>
+      <w:numFmt w:val="lowerLetter"/>
+      <w:lvlText w:val="%8."/>
+      <w:lvlJc w:val="left"/>
+      <w:pPr>
+        <w:ind w:left="5760" w:hanging="360"/>
+      </w:pPr>
+    </w:lvl>
+    <w:lvl w:ilvl="8" w:tplc="0409001B" w:tentative="1">
+      <w:start w:val="1"/>
+      <w:numFmt w:val="lowerRoman"/>
+      <w:lvlText w:val="%9."/>
+      <w:lvlJc w:val="right"/>
+      <w:pPr>
+        <w:ind w:left="6480" w:hanging="180"/>
+      </w:pPr>
+    </w:lvl>
+  </w:abstractNum>
+  <w:abstractNum w:abstractNumId="8" w15:restartNumberingAfterBreak="0">
+    <w:nsid w:val="70F12DF3"/>
+    <w:multiLevelType w:val="multilevel"/>
+    <w:tmpl w:val="11EAA22A"/>
+    <w:lvl w:ilvl="0">
+      <w:start w:val="1"/>
+      <w:numFmt w:val="decimal"/>
+      <w:lvlText w:val="%1."/>
+      <w:lvlJc w:val="left"/>
+      <w:pPr>
+        <w:ind w:left="360" w:hanging="360"/>
+      </w:pPr>
+      <w:rPr>
+        <w:b/>
+        <w:bCs w:val="0"/>
+        <w:i w:val="0"/>
+        <w:color w:val="000000"/>
+        <w:sz w:val="20"/>
+        <w:u w:val="none"/>
+      </w:rPr>
+    </w:lvl>
+    <w:lvl w:ilvl="1">
+      <w:start w:val="1"/>
+      <w:numFmt w:val="bullet"/>
+      <w:lvlText w:val=""/>
+      <w:lvlJc w:val="left"/>
+      <w:pPr>
+        <w:ind w:left="1440" w:hanging="360"/>
+      </w:pPr>
+      <w:rPr>
+        <w:rFonts w:ascii="Wingdings 2" w:hAnsi="Wingdings 2" w:cs="Wingdings 2" w:hint="default"/>
+        <w:u w:val="none"/>
+      </w:rPr>
+    </w:lvl>
+    <w:lvl w:ilvl="2">
+      <w:start w:val="1"/>
+      <w:numFmt w:val="lowerRoman"/>
+      <w:lvlText w:val="%3."/>
+      <w:lvlJc w:val="right"/>
+      <w:pPr>
+        <w:ind w:left="2160" w:hanging="360"/>
+      </w:pPr>
+      <w:rPr>
+        <w:u w:val="none"/>
+      </w:rPr>
+    </w:lvl>
+    <w:lvl w:ilvl="3">
+      <w:start w:val="1"/>
+      <w:numFmt w:val="decimal"/>
+      <w:lvlText w:val="%4."/>
+      <w:lvlJc w:val="left"/>
+      <w:pPr>
+        <w:ind w:left="2880" w:hanging="360"/>
+      </w:pPr>
+      <w:rPr>
+        <w:u w:val="none"/>
+      </w:rPr>
+    </w:lvl>
+    <w:lvl w:ilvl="4">
+      <w:start w:val="1"/>
+      <w:numFmt w:val="lowerLetter"/>
+      <w:lvlText w:val="%5."/>
+      <w:lvlJc w:val="left"/>
+      <w:pPr>
+        <w:ind w:left="3600" w:hanging="360"/>
+      </w:pPr>
+      <w:rPr>
+        <w:u w:val="none"/>
+      </w:rPr>
+    </w:lvl>
+    <w:lvl w:ilvl="5">
+      <w:start w:val="1"/>
+      <w:numFmt w:val="lowerRoman"/>
+      <w:lvlText w:val="%6."/>
+      <w:lvlJc w:val="right"/>
+      <w:pPr>
+        <w:ind w:left="4320" w:hanging="360"/>
+      </w:pPr>
+      <w:rPr>
+        <w:u w:val="none"/>
+      </w:rPr>
+    </w:lvl>
+    <w:lvl w:ilvl="6">
+      <w:start w:val="1"/>
+      <w:numFmt w:val="decimal"/>
+      <w:lvlText w:val="%7."/>
+      <w:lvlJc w:val="left"/>
+      <w:pPr>
+        <w:ind w:left="5040" w:hanging="360"/>
+      </w:pPr>
+      <w:rPr>
+        <w:u w:val="none"/>
+      </w:rPr>
+    </w:lvl>
+    <w:lvl w:ilvl="7">
+      <w:start w:val="1"/>
+      <w:numFmt w:val="lowerLetter"/>
+      <w:lvlText w:val="%8."/>
+      <w:lvlJc w:val="left"/>
+      <w:pPr>
+        <w:ind w:left="5760" w:hanging="360"/>
+      </w:pPr>
+      <w:rPr>
+        <w:u w:val="none"/>
+      </w:rPr>
+    </w:lvl>
+    <w:lvl w:ilvl="8">
+      <w:start w:val="1"/>
+      <w:numFmt w:val="lowerRoman"/>
+      <w:lvlText w:val="%9."/>
+      <w:lvlJc w:val="right"/>
+      <w:pPr>
+        <w:ind w:left="6480" w:hanging="360"/>
+      </w:pPr>
+      <w:rPr>
+        <w:u w:val="none"/>
+      </w:rPr>
+    </w:lvl>
+  </w:abstractNum>
   <w:num w:numId="1">
-    <w:abstractNumId w:val="7"/>
+    <w:abstractNumId w:val="8"/>
   </w:num>
   <w:num w:numId="2">
     <w:abstractNumId w:val="1"/>
   </w:num>
   <w:num w:numId="3">
-    <w:abstractNumId w:val="6"/>
+    <w:abstractNumId w:val="7"/>
   </w:num>
   <w:num w:numId="4">
-    <w:abstractNumId w:val="5"/>
+    <w:abstractNumId w:val="6"/>
   </w:num>
   <w:num w:numId="5">
     <w:abstractNumId w:val="3"/>
@@ -2062,13 +3191,16 @@
     <w:abstractNumId w:val="2"/>
   </w:num>
   <w:num w:numId="8">
+    <w:abstractNumId w:val="5"/>
+  </w:num>
+  <w:num w:numId="9">
     <w:abstractNumId w:val="4"/>
   </w:num>
 </w:numbering>
 </file>
 
 <file path=word/styles.xml><?xml version="1.0" encoding="utf-8"?>
-<w:styles xmlns:mc="http://schemas.openxmlformats.org/markup-compatibility/2006" xmlns:r="http://schemas.openxmlformats.org/officeDocument/2006/relationships" xmlns:w="http://schemas.openxmlformats.org/wordprocessingml/2006/main" xmlns:w14="http://schemas.microsoft.com/office/word/2010/wordml" xmlns:w15="http://schemas.microsoft.com/office/word/2012/wordml" xmlns:w16cex="http://schemas.microsoft.com/office/word/2018/wordml/cex" xmlns:w16cid="http://schemas.microsoft.com/office/word/2016/wordml/cid" xmlns:w16="http://schemas.microsoft.com/office/word/2018/wordml" xmlns:w16se="http://schemas.microsoft.com/office/word/2015/wordml/symex" mc:Ignorable="w14 w15 w16se w16cid w16 w16cex">
+<w:styles xmlns:mc="http://schemas.openxmlformats.org/markup-compatibility/2006" xmlns:r="http://schemas.openxmlformats.org/officeDocument/2006/relationships" xmlns:w="http://schemas.openxmlformats.org/wordprocessingml/2006/main" xmlns:w14="http://schemas.microsoft.com/office/word/2010/wordml" xmlns:w15="http://schemas.microsoft.com/office/word/2012/wordml" xmlns:w16cex="http://schemas.microsoft.com/office/word/2018/wordml/cex" xmlns:w16cid="http://schemas.microsoft.com/office/word/2016/wordml/cid" xmlns:w16="http://schemas.microsoft.com/office/word/2018/wordml" xmlns:w16sdtdh="http://schemas.microsoft.com/office/word/2020/wordml/sdtdatahash" xmlns:w16se="http://schemas.microsoft.com/office/word/2015/wordml/symex" mc:Ignorable="w14 w15 w16se w16cid w16 w16cex w16sdtdh">
   <w:docDefaults>
     <w:rPrDefault>
       <w:rPr>
@@ -2190,6 +3322,7 @@
     <w:lsdException w:name="HTML Sample" w:semiHidden="1" w:unhideWhenUsed="1"/>
     <w:lsdException w:name="HTML Typewriter" w:semiHidden="1" w:unhideWhenUsed="1"/>
     <w:lsdException w:name="HTML Variable" w:semiHidden="1" w:unhideWhenUsed="1"/>
+    <w:lsdException w:name="Normal Table" w:semiHidden="1" w:unhideWhenUsed="1"/>
     <w:lsdException w:name="annotation subject" w:semiHidden="1" w:unhideWhenUsed="1"/>
     <w:lsdException w:name="No List" w:semiHidden="1" w:unhideWhenUsed="1"/>
     <w:lsdException w:name="Outline List 1" w:semiHidden="1" w:unhideWhenUsed="1"/>
@@ -2232,8 +3365,11 @@
     <w:lsdException w:name="Table Contemporary" w:semiHidden="1" w:unhideWhenUsed="1"/>
     <w:lsdException w:name="Table Elegant" w:semiHidden="1" w:unhideWhenUsed="1"/>
     <w:lsdException w:name="Table Professional" w:semiHidden="1" w:unhideWhenUsed="1"/>
+    <w:lsdException w:name="Table Subtle 1" w:semiHidden="1" w:unhideWhenUsed="1"/>
     <w:lsdException w:name="Table Subtle 2" w:semiHidden="1" w:unhideWhenUsed="1"/>
     <w:lsdException w:name="Table Web 1" w:semiHidden="1" w:unhideWhenUsed="1"/>
+    <w:lsdException w:name="Table Web 2" w:semiHidden="1" w:unhideWhenUsed="1"/>
+    <w:lsdException w:name="Table Web 3" w:semiHidden="1" w:unhideWhenUsed="1"/>
     <w:lsdException w:name="Balloon Text" w:semiHidden="1" w:unhideWhenUsed="1"/>
     <w:lsdException w:name="Table Grid" w:uiPriority="39"/>
     <w:lsdException w:name="Table Theme" w:semiHidden="1" w:unhideWhenUsed="1"/>
@@ -2651,6 +3787,29 @@
       <w:sz w:val="20"/>
     </w:rPr>
   </w:style>
+  <w:style w:type="character" w:styleId="Hyperlink">
+    <w:name w:val="Hyperlink"/>
+    <w:basedOn w:val="DefaultParagraphFont"/>
+    <w:uiPriority w:val="99"/>
+    <w:unhideWhenUsed/>
+    <w:rsid w:val="00AF1198"/>
+    <w:rPr>
+      <w:color w:val="F49100" w:themeColor="hyperlink"/>
+      <w:u w:val="single"/>
+    </w:rPr>
+  </w:style>
+  <w:style w:type="character" w:styleId="UnresolvedMention">
+    <w:name w:val="Unresolved Mention"/>
+    <w:basedOn w:val="DefaultParagraphFont"/>
+    <w:uiPriority w:val="99"/>
+    <w:semiHidden/>
+    <w:unhideWhenUsed/>
+    <w:rsid w:val="00AF1198"/>
+    <w:rPr>
+      <w:color w:val="605E5C"/>
+      <w:shd w:val="clear" w:color="auto" w:fill="E1DFDD"/>
+    </w:rPr>
+  </w:style>
 </w:styles>
 </file>
 

</xml_diff>

<commit_message>
add subquestions where necessary to inform the person filling out the interview that they may need to bring additional documents to the notary public
</commit_message>
<xml_diff>
--- a/docassemble/PetitionToChangeNameMinorCJP25/data/templates/petition_to_name_change_minor_CJP25_next_steps.docx
+++ b/docassemble/PetitionToChangeNameMinorCJP25/data/templates/petition_to_name_change_minor_CJP25_next_steps.docx
@@ -1,6 +1,6 @@
 
 <file path=word/document.xml><?xml version="1.0" encoding="utf-8"?>
-<w:document xmlns:wpc="http://schemas.microsoft.com/office/word/2010/wordprocessingCanvas" xmlns:cx="http://schemas.microsoft.com/office/drawing/2014/chartex" xmlns:cx1="http://schemas.microsoft.com/office/drawing/2015/9/8/chartex" xmlns:cx2="http://schemas.microsoft.com/office/drawing/2015/10/21/chartex" xmlns:cx3="http://schemas.microsoft.com/office/drawing/2016/5/9/chartex" xmlns:cx4="http://schemas.microsoft.com/office/drawing/2016/5/10/chartex" xmlns:cx5="http://schemas.microsoft.com/office/drawing/2016/5/11/chartex" xmlns:cx6="http://schemas.microsoft.com/office/drawing/2016/5/12/chartex" xmlns:cx7="http://schemas.microsoft.com/office/drawing/2016/5/13/chartex" xmlns:cx8="http://schemas.microsoft.com/office/drawing/2016/5/14/chartex" xmlns:mc="http://schemas.openxmlformats.org/markup-compatibility/2006" xmlns:aink="http://schemas.microsoft.com/office/drawing/2016/ink" xmlns:am3d="http://schemas.microsoft.com/office/drawing/2017/model3d" xmlns:o="urn:schemas-microsoft-com:office:office" xmlns:r="http://schemas.openxmlformats.org/officeDocument/2006/relationships" xmlns:m="http://schemas.openxmlformats.org/officeDocument/2006/math" xmlns:v="urn:schemas-microsoft-com:vml" xmlns:wp14="http://schemas.microsoft.com/office/word/2010/wordprocessingDrawing" xmlns:wp="http://schemas.openxmlformats.org/drawingml/2006/wordprocessingDrawing" xmlns:w10="urn:schemas-microsoft-com:office:word" xmlns:w="http://schemas.openxmlformats.org/wordprocessingml/2006/main" xmlns:w14="http://schemas.microsoft.com/office/word/2010/wordml" xmlns:w15="http://schemas.microsoft.com/office/word/2012/wordml" xmlns:w16cex="http://schemas.microsoft.com/office/word/2018/wordml/cex" xmlns:w16cid="http://schemas.microsoft.com/office/word/2016/wordml/cid" xmlns:w16="http://schemas.microsoft.com/office/word/2018/wordml" xmlns:w16se="http://schemas.microsoft.com/office/word/2015/wordml/symex" xmlns:wpg="http://schemas.microsoft.com/office/word/2010/wordprocessingGroup" xmlns:wpi="http://schemas.microsoft.com/office/word/2010/wordprocessingInk" xmlns:wne="http://schemas.microsoft.com/office/word/2006/wordml" xmlns:wps="http://schemas.microsoft.com/office/word/2010/wordprocessingShape" mc:Ignorable="w14 w15 w16se w16cid w16 w16cex wp14">
+<w:document xmlns:wpc="http://schemas.microsoft.com/office/word/2010/wordprocessingCanvas" xmlns:cx="http://schemas.microsoft.com/office/drawing/2014/chartex" xmlns:cx1="http://schemas.microsoft.com/office/drawing/2015/9/8/chartex" xmlns:cx2="http://schemas.microsoft.com/office/drawing/2015/10/21/chartex" xmlns:cx3="http://schemas.microsoft.com/office/drawing/2016/5/9/chartex" xmlns:cx4="http://schemas.microsoft.com/office/drawing/2016/5/10/chartex" xmlns:cx5="http://schemas.microsoft.com/office/drawing/2016/5/11/chartex" xmlns:cx6="http://schemas.microsoft.com/office/drawing/2016/5/12/chartex" xmlns:cx7="http://schemas.microsoft.com/office/drawing/2016/5/13/chartex" xmlns:cx8="http://schemas.microsoft.com/office/drawing/2016/5/14/chartex" xmlns:mc="http://schemas.openxmlformats.org/markup-compatibility/2006" xmlns:aink="http://schemas.microsoft.com/office/drawing/2016/ink" xmlns:am3d="http://schemas.microsoft.com/office/drawing/2017/model3d" xmlns:o="urn:schemas-microsoft-com:office:office" xmlns:r="http://schemas.openxmlformats.org/officeDocument/2006/relationships" xmlns:m="http://schemas.openxmlformats.org/officeDocument/2006/math" xmlns:v="urn:schemas-microsoft-com:vml" xmlns:wp14="http://schemas.microsoft.com/office/word/2010/wordprocessingDrawing" xmlns:wp="http://schemas.openxmlformats.org/drawingml/2006/wordprocessingDrawing" xmlns:w10="urn:schemas-microsoft-com:office:word" xmlns:w="http://schemas.openxmlformats.org/wordprocessingml/2006/main" xmlns:w14="http://schemas.microsoft.com/office/word/2010/wordml" xmlns:w15="http://schemas.microsoft.com/office/word/2012/wordml" xmlns:w16cex="http://schemas.microsoft.com/office/word/2018/wordml/cex" xmlns:w16cid="http://schemas.microsoft.com/office/word/2016/wordml/cid" xmlns:w16="http://schemas.microsoft.com/office/word/2018/wordml" xmlns:w16sdtdh="http://schemas.microsoft.com/office/word/2020/wordml/sdtdatahash" xmlns:w16se="http://schemas.microsoft.com/office/word/2015/wordml/symex" xmlns:wpg="http://schemas.microsoft.com/office/word/2010/wordprocessingGroup" xmlns:wpi="http://schemas.microsoft.com/office/word/2010/wordprocessingInk" xmlns:wne="http://schemas.microsoft.com/office/word/2006/wordml" xmlns:wps="http://schemas.microsoft.com/office/word/2010/wordprocessingShape" mc:Ignorable="w14 w15 w16se w16cid w16 w16cex w16sdtdh wp14">
   <w:body>
     <w:tbl>
       <w:tblPr>
@@ -41,7 +41,25 @@
                 <w:sz w:val="36"/>
                 <w:szCs w:val="36"/>
               </w:rPr>
-              <w:t>Ask the court for a Petition to Change the Name of a Minor</w:t>
+              <w:t>What’s Next</w:t>
+            </w:r>
+            <w:r>
+              <w:rPr>
+                <w:rFonts w:cs="Arial"/>
+                <w:b/>
+                <w:sz w:val="36"/>
+                <w:szCs w:val="36"/>
+              </w:rPr>
+              <w:t xml:space="preserve"> for a Petition to Change the Name of a Minor</w:t>
+            </w:r>
+            <w:r>
+              <w:rPr>
+                <w:rFonts w:cs="Arial"/>
+                <w:b/>
+                <w:sz w:val="36"/>
+                <w:szCs w:val="36"/>
+              </w:rPr>
+              <w:t>?</w:t>
             </w:r>
           </w:p>
         </w:tc>
@@ -58,34 +76,89 @@
       </w:pPr>
     </w:p>
     <w:p>
-      <w:r>
+      <w:pPr>
+        <w:rPr>
+          <w:rFonts w:cs="Arial"/>
+        </w:rPr>
+      </w:pPr>
+      <w:r>
+        <w:rPr>
+          <w:rFonts w:cs="Arial"/>
+        </w:rPr>
         <w:t xml:space="preserve">Congratulations </w:t>
       </w:r>
       <w:r>
+        <w:rPr>
+          <w:rFonts w:cs="Arial"/>
+        </w:rPr>
         <w:t>{{ users }}</w:t>
       </w:r>
       <w:r>
-        <w:t xml:space="preserve">! You have finished all the forms you need to Ask the court for a Petition to Change the Name of a Minor. The rest of the pages in this packet are your </w:t>
-      </w:r>
-      <w:r>
-        <w:t>petition</w:t>
-      </w:r>
-      <w:r>
-        <w:t>.</w:t>
-      </w:r>
-    </w:p>
-    <w:p>
-      <w:pPr>
-        <w:spacing w:after="80" w:line="240" w:lineRule="auto"/>
-        <w:rPr>
-          <w:rFonts w:eastAsia="Arial" w:cs="Arial"/>
-          <w:szCs w:val="20"/>
-          <w:lang w:val="en"/>
-        </w:rPr>
-      </w:pPr>
-    </w:p>
-    <w:p>
-      <w:pPr>
+        <w:rPr>
+          <w:rFonts w:cs="Arial"/>
+        </w:rPr>
+        <w:t xml:space="preserve">! You have </w:t>
+      </w:r>
+      <w:r>
+        <w:rPr>
+          <w:rFonts w:cs="Arial"/>
+        </w:rPr>
+        <w:t>completed</w:t>
+      </w:r>
+      <w:r>
+        <w:rPr>
+          <w:rFonts w:cs="Arial"/>
+        </w:rPr>
+        <w:t xml:space="preserve"> </w:t>
+      </w:r>
+      <w:r>
+        <w:rPr>
+          <w:rFonts w:cs="Arial"/>
+        </w:rPr>
+        <w:t xml:space="preserve">the </w:t>
+      </w:r>
+      <w:r>
+        <w:rPr>
+          <w:rFonts w:cs="Arial"/>
+        </w:rPr>
+        <w:t xml:space="preserve">first of the </w:t>
+      </w:r>
+      <w:r>
+        <w:rPr>
+          <w:rFonts w:cs="Arial"/>
+        </w:rPr>
+        <w:t>forms</w:t>
+      </w:r>
+      <w:r>
+        <w:rPr>
+          <w:rFonts w:cs="Arial"/>
+        </w:rPr>
+        <w:t xml:space="preserve"> required</w:t>
+      </w:r>
+      <w:r>
+        <w:rPr>
+          <w:rFonts w:cs="Arial"/>
+        </w:rPr>
+        <w:t xml:space="preserve"> to </w:t>
+      </w:r>
+      <w:r>
+        <w:rPr>
+          <w:rFonts w:cs="Arial"/>
+        </w:rPr>
+        <w:t>a</w:t>
+      </w:r>
+      <w:r>
+        <w:rPr>
+          <w:rFonts w:cs="Arial"/>
+        </w:rPr>
+        <w:t xml:space="preserve">sk the court for a Petition to Change the Name of a Minor. </w:t>
+      </w:r>
+    </w:p>
+    <w:p>
+      <w:pPr>
+        <w:rPr>
+          <w:rFonts w:cs="Arial"/>
+        </w:rPr>
         <w:sectPr>
           <w:footerReference w:type="default" r:id="rId7"/>
           <w:footerReference w:type="first" r:id="rId8"/>
@@ -100,10 +173,38 @@
     <w:p>
       <w:pPr>
         <w:pStyle w:val="Heading2"/>
-      </w:pPr>
-      <w:r>
+        <w:rPr>
+          <w:rFonts w:cs="Arial"/>
+        </w:rPr>
+      </w:pPr>
+      <w:r>
+        <w:rPr>
+          <w:rFonts w:cs="Arial"/>
+        </w:rPr>
         <w:t>Next steps</w:t>
       </w:r>
+      <w:r>
+        <w:rPr>
+          <w:rFonts w:cs="Arial"/>
+        </w:rPr>
+        <w:t>:</w:t>
+      </w:r>
+    </w:p>
+    <w:p>
+      <w:pPr>
+        <w:pStyle w:val="ListParagraph"/>
+        <w:suppressAutoHyphens/>
+        <w:snapToGrid w:val="0"/>
+        <w:ind w:left="360"/>
+        <w:rPr>
+          <w:rFonts w:ascii="Arial" w:hAnsi="Arial" w:cs="Arial"/>
+          <w14:textOutline w14:w="9525" w14:cap="rnd" w14:cmpd="sng" w14:algn="ctr">
+            <w14:noFill/>
+            <w14:prstDash w14:val="solid"/>
+            <w14:bevel/>
+          </w14:textOutline>
+        </w:rPr>
+      </w:pPr>
     </w:p>
     <w:p>
       <w:pPr>
@@ -115,6 +216,7 @@
         <w:suppressAutoHyphens/>
         <w:snapToGrid w:val="0"/>
         <w:rPr>
+          <w:rFonts w:ascii="Arial" w:hAnsi="Arial" w:cs="Arial"/>
           <w14:textOutline w14:w="9525" w14:cap="rnd" w14:cmpd="sng" w14:algn="ctr">
             <w14:noFill/>
             <w14:prstDash w14:val="solid"/>
@@ -124,32 +226,47 @@
       </w:pPr>
       <w:r>
         <w:rPr>
+          <w:rFonts w:ascii="Arial" w:hAnsi="Arial" w:cs="Arial"/>
           <w14:textOutline w14:w="9525" w14:cap="rnd" w14:cmpd="sng" w14:algn="ctr">
             <w14:noFill/>
             <w14:prstDash w14:val="solid"/>
             <w14:bevel/>
           </w14:textOutline>
         </w:rPr>
-        <w:t xml:space="preserve">File this </w:t>
-      </w:r>
-      <w:r>
-        <w:rPr>
-          <w:highlight w:val="yellow"/>
-        </w:rPr>
-        <w:t>[application/petition/complaint]</w:t>
-      </w:r>
-      <w:r>
-        <w:t xml:space="preserve"> with the court </w:t>
-      </w:r>
-      <w:r>
-        <w:rPr>
+        <w:t>Print out the pages of the form that you have filled out and take them to a Notary Public with a</w:t>
+      </w:r>
+      <w:r>
+        <w:rPr>
+          <w:rFonts w:ascii="Arial" w:hAnsi="Arial" w:cs="Arial"/>
           <w14:textOutline w14:w="9525" w14:cap="rnd" w14:cmpd="sng" w14:algn="ctr">
             <w14:noFill/>
             <w14:prstDash w14:val="solid"/>
             <w14:bevel/>
           </w14:textOutline>
         </w:rPr>
-        <w:t>now.</w:t>
+        <w:t xml:space="preserve"> valid personal </w:t>
+      </w:r>
+      <w:r>
+        <w:rPr>
+          <w:rFonts w:ascii="Arial" w:hAnsi="Arial" w:cs="Arial"/>
+          <w14:textOutline w14:w="9525" w14:cap="rnd" w14:cmpd="sng" w14:algn="ctr">
+            <w14:noFill/>
+            <w14:prstDash w14:val="solid"/>
+            <w14:bevel/>
+          </w14:textOutline>
+        </w:rPr>
+        <w:t>identification</w:t>
+      </w:r>
+      <w:r>
+        <w:rPr>
+          <w:rFonts w:ascii="Arial" w:hAnsi="Arial" w:cs="Arial"/>
+          <w14:textOutline w14:w="9525" w14:cap="rnd" w14:cmpd="sng" w14:algn="ctr">
+            <w14:noFill/>
+            <w14:prstDash w14:val="solid"/>
+            <w14:bevel/>
+          </w14:textOutline>
+        </w:rPr>
+        <w:t>.</w:t>
       </w:r>
     </w:p>
     <w:p>
@@ -162,6 +279,81 @@
         <w:suppressAutoHyphens/>
         <w:snapToGrid w:val="0"/>
         <w:rPr>
+          <w:rFonts w:ascii="Arial" w:hAnsi="Arial" w:cs="Arial"/>
+          <w14:textOutline w14:w="9525" w14:cap="rnd" w14:cmpd="sng" w14:algn="ctr">
+            <w14:noFill/>
+            <w14:prstDash w14:val="solid"/>
+            <w14:bevel/>
+          </w14:textOutline>
+        </w:rPr>
+      </w:pPr>
+      <w:r>
+        <w:rPr>
+          <w:rFonts w:ascii="Arial" w:hAnsi="Arial" w:cs="Arial"/>
+          <w14:textOutline w14:w="9525" w14:cap="rnd" w14:cmpd="sng" w14:algn="ctr">
+            <w14:noFill/>
+            <w14:prstDash w14:val="solid"/>
+            <w14:bevel/>
+          </w14:textOutline>
+        </w:rPr>
+        <w:t xml:space="preserve">Deliver a copy to </w:t>
+      </w:r>
+      <w:r>
+        <w:rPr>
+          <w:rFonts w:ascii="Arial" w:hAnsi="Arial" w:cs="Arial"/>
+          <w14:textOutline w14:w="9525" w14:cap="rnd" w14:cmpd="sng" w14:algn="ctr">
+            <w14:noFill/>
+            <w14:prstDash w14:val="solid"/>
+            <w14:bevel/>
+          </w14:textOutline>
+        </w:rPr>
+        <w:t xml:space="preserve">your </w:t>
+      </w:r>
+      <w:r>
+        <w:rPr>
+          <w:rFonts w:ascii="Arial" w:hAnsi="Arial" w:cs="Arial"/>
+          <w14:textOutline w14:w="9525" w14:cap="rnd" w14:cmpd="sng" w14:algn="ctr">
+            <w14:noFill/>
+            <w14:prstDash w14:val="solid"/>
+            <w14:bevel/>
+          </w14:textOutline>
+        </w:rPr>
+        <w:t>attorney</w:t>
+      </w:r>
+      <w:r>
+        <w:rPr>
+          <w:rFonts w:ascii="Arial" w:hAnsi="Arial" w:cs="Arial"/>
+          <w14:textOutline w14:w="9525" w14:cap="rnd" w14:cmpd="sng" w14:algn="ctr">
+            <w14:noFill/>
+            <w14:prstDash w14:val="solid"/>
+            <w14:bevel/>
+          </w14:textOutline>
+        </w:rPr>
+        <w:t xml:space="preserve"> if you have one</w:t>
+      </w:r>
+      <w:r>
+        <w:rPr>
+          <w:rFonts w:ascii="Arial" w:hAnsi="Arial" w:cs="Arial"/>
+          <w14:textOutline w14:w="9525" w14:cap="rnd" w14:cmpd="sng" w14:algn="ctr">
+            <w14:noFill/>
+            <w14:prstDash w14:val="solid"/>
+            <w14:bevel/>
+          </w14:textOutline>
+        </w:rPr>
+        <w:t>.</w:t>
+      </w:r>
+    </w:p>
+    <w:p>
+      <w:pPr>
+        <w:pStyle w:val="ListParagraph"/>
+        <w:numPr>
+          <w:ilvl w:val="0"/>
+          <w:numId w:val="7"/>
+        </w:numPr>
+        <w:suppressAutoHyphens/>
+        <w:snapToGrid w:val="0"/>
+        <w:rPr>
+          <w:rFonts w:ascii="Arial" w:hAnsi="Arial" w:cs="Arial"/>
           <w:b/>
           <w:bCs/>
           <w14:textOutline w14:w="9525" w14:cap="rnd" w14:cmpd="sng" w14:algn="ctr">
@@ -173,6 +365,7 @@
       </w:pPr>
       <w:r>
         <w:rPr>
+          <w:rFonts w:ascii="Arial" w:hAnsi="Arial" w:cs="Arial"/>
           <w:b/>
           <w:bCs/>
           <w14:textOutline w14:w="9525" w14:cap="rnd" w14:cmpd="sng" w14:algn="ctr">
@@ -181,7 +374,33 @@
             <w14:bevel/>
           </w14:textOutline>
         </w:rPr>
-        <w:t>Keep a copy for yourself.</w:t>
+        <w:t xml:space="preserve">Keep a copy </w:t>
+      </w:r>
+      <w:r>
+        <w:rPr>
+          <w:rFonts w:ascii="Arial" w:hAnsi="Arial" w:cs="Arial"/>
+          <w:b/>
+          <w:bCs/>
+          <w14:textOutline w14:w="9525" w14:cap="rnd" w14:cmpd="sng" w14:algn="ctr">
+            <w14:noFill/>
+            <w14:prstDash w14:val="solid"/>
+            <w14:bevel/>
+          </w14:textOutline>
+        </w:rPr>
+        <w:t xml:space="preserve">of the printed forms </w:t>
+      </w:r>
+      <w:r>
+        <w:rPr>
+          <w:rFonts w:ascii="Arial" w:hAnsi="Arial" w:cs="Arial"/>
+          <w:b/>
+          <w:bCs/>
+          <w14:textOutline w14:w="9525" w14:cap="rnd" w14:cmpd="sng" w14:algn="ctr">
+            <w14:noFill/>
+            <w14:prstDash w14:val="solid"/>
+            <w14:bevel/>
+          </w14:textOutline>
+        </w:rPr>
+        <w:t>for yourself.</w:t>
       </w:r>
     </w:p>
     <w:p>
@@ -194,6 +413,7 @@
         <w:suppressAutoHyphens/>
         <w:snapToGrid w:val="0"/>
         <w:rPr>
+          <w:rFonts w:ascii="Arial" w:hAnsi="Arial" w:cs="Arial"/>
           <w14:textOutline w14:w="9525" w14:cap="rnd" w14:cmpd="sng" w14:algn="ctr">
             <w14:noFill/>
             <w14:prstDash w14:val="solid"/>
@@ -203,13 +423,14 @@
       </w:pPr>
       <w:r>
         <w:rPr>
+          <w:rFonts w:ascii="Arial" w:hAnsi="Arial" w:cs="Arial"/>
           <w14:textOutline w14:w="9525" w14:cap="rnd" w14:cmpd="sng" w14:algn="ctr">
             <w14:noFill/>
             <w14:prstDash w14:val="solid"/>
             <w14:bevel/>
           </w14:textOutline>
         </w:rPr>
-        <w:t>The clerk will tell you how to "go to" the hearing. It will probably happen over the phone or a "Zoom" video conference.</w:t>
+        <w:t>File the finished application to the court in your district.</w:t>
       </w:r>
     </w:p>
     <w:p>
@@ -222,6 +443,7 @@
         <w:suppressAutoHyphens/>
         <w:snapToGrid w:val="0"/>
         <w:rPr>
+          <w:rFonts w:ascii="Arial" w:hAnsi="Arial" w:cs="Arial"/>
           <w14:textOutline w14:w="9525" w14:cap="rnd" w14:cmpd="sng" w14:algn="ctr">
             <w14:noFill/>
             <w14:prstDash w14:val="solid"/>
@@ -231,44 +453,47 @@
       </w:pPr>
       <w:r>
         <w:rPr>
+          <w:rFonts w:ascii="Arial" w:hAnsi="Arial" w:cs="Arial"/>
           <w14:textOutline w14:w="9525" w14:cap="rnd" w14:cmpd="sng" w14:algn="ctr">
             <w14:noFill/>
             <w14:prstDash w14:val="solid"/>
             <w14:bevel/>
           </w14:textOutline>
         </w:rPr>
-        <w:t xml:space="preserve">If the judge decides to grant your </w:t>
-      </w:r>
-      <w:r>
-        <w:rPr>
-          <w:highlight w:val="yellow"/>
+        <w:t xml:space="preserve">If the judge decides to grant </w:t>
+      </w:r>
+      <w:r>
+        <w:rPr>
+          <w:rFonts w:ascii="Arial" w:hAnsi="Arial" w:cs="Arial"/>
           <w14:textOutline w14:w="9525" w14:cap="rnd" w14:cmpd="sng" w14:algn="ctr">
             <w14:noFill/>
             <w14:prstDash w14:val="solid"/>
             <w14:bevel/>
           </w14:textOutline>
         </w:rPr>
-        <w:t>[application/petition/complaint]</w:t>
-      </w:r>
-      <w:r>
-        <w:rPr>
+        <w:t>the</w:t>
+      </w:r>
+      <w:r>
+        <w:rPr>
+          <w:rFonts w:ascii="Arial" w:hAnsi="Arial" w:cs="Arial"/>
           <w14:textOutline w14:w="9525" w14:cap="rnd" w14:cmpd="sng" w14:algn="ctr">
             <w14:noFill/>
             <w14:prstDash w14:val="solid"/>
             <w14:bevel/>
           </w14:textOutline>
         </w:rPr>
-        <w:t>:</w:t>
-      </w:r>
-      <w:r>
-        <w:rPr>
+        <w:t xml:space="preserve"> </w:t>
+      </w:r>
+      <w:r>
+        <w:rPr>
+          <w:rFonts w:ascii="Arial" w:hAnsi="Arial" w:cs="Arial"/>
           <w14:textOutline w14:w="9525" w14:cap="rnd" w14:cmpd="sng" w14:algn="ctr">
             <w14:noFill/>
             <w14:prstDash w14:val="solid"/>
             <w14:bevel/>
           </w14:textOutline>
         </w:rPr>
-        <w:t>.</w:t>
+        <w:t>petition you will get the name of the minor changed.</w:t>
       </w:r>
     </w:p>
     <w:p>
@@ -281,6 +506,7 @@
         <w:suppressAutoHyphens/>
         <w:snapToGrid w:val="0"/>
         <w:rPr>
+          <w:rFonts w:ascii="Arial" w:hAnsi="Arial" w:cs="Arial"/>
           <w14:textOutline w14:w="9525" w14:cap="rnd" w14:cmpd="sng" w14:algn="ctr">
             <w14:noFill/>
             <w14:prstDash w14:val="solid"/>
@@ -290,6 +516,7 @@
       </w:pPr>
       <w:r>
         <w:rPr>
+          <w:rFonts w:ascii="Arial" w:hAnsi="Arial" w:cs="Arial"/>
           <w14:textOutline w14:w="9525" w14:cap="rnd" w14:cmpd="sng" w14:algn="ctr">
             <w14:noFill/>
             <w14:prstDash w14:val="solid"/>
@@ -302,10 +529,138 @@
     <w:p>
       <w:pPr>
         <w:pStyle w:val="Heading2"/>
-      </w:pPr>
-      <w:r>
-        <w:t>To file your application right away</w:t>
-      </w:r>
+        <w:rPr>
+          <w:rFonts w:cs="Arial"/>
+        </w:rPr>
+      </w:pPr>
+      <w:r>
+        <w:rPr>
+          <w:rFonts w:cs="Arial"/>
+        </w:rPr>
+        <w:t>Finding a Notary Public</w:t>
+      </w:r>
+      <w:r>
+        <w:rPr>
+          <w:rFonts w:cs="Arial"/>
+        </w:rPr>
+        <w:t>:</w:t>
+      </w:r>
+    </w:p>
+    <w:p>
+      <w:pPr>
+        <w:spacing w:after="0"/>
+      </w:pPr>
+    </w:p>
+    <w:p>
+      <w:pPr>
+        <w:pStyle w:val="ListParagraph"/>
+        <w:numPr>
+          <w:ilvl w:val="0"/>
+          <w:numId w:val="9"/>
+        </w:numPr>
+        <w:spacing w:after="0"/>
+        <w:rPr>
+          <w:rFonts w:ascii="Arial" w:hAnsi="Arial" w:cs="Arial"/>
+        </w:rPr>
+      </w:pPr>
+      <w:r>
+        <w:rPr>
+          <w:rFonts w:ascii="Arial" w:hAnsi="Arial" w:cs="Arial"/>
+        </w:rPr>
+        <w:t>Notary Publics can typically be found at city offices, courts, banks, real estate and insurance offices, travel agencies, local drug stores or pharmacies, or in the phone book.</w:t>
+      </w:r>
+    </w:p>
+    <w:p>
+      <w:pPr>
+        <w:pStyle w:val="ListParagraph"/>
+        <w:numPr>
+          <w:ilvl w:val="0"/>
+          <w:numId w:val="9"/>
+        </w:numPr>
+        <w:spacing w:after="0"/>
+        <w:rPr>
+          <w:rFonts w:ascii="Arial" w:hAnsi="Arial" w:cs="Arial"/>
+        </w:rPr>
+      </w:pPr>
+      <w:r>
+        <w:rPr>
+          <w:rFonts w:ascii="Arial" w:hAnsi="Arial" w:cs="Arial"/>
+        </w:rPr>
+        <w:t xml:space="preserve">Bring a form of identification that proves </w:t>
+      </w:r>
+      <w:r>
+        <w:rPr>
+          <w:rFonts w:ascii="Arial" w:hAnsi="Arial" w:cs="Arial"/>
+        </w:rPr>
+        <w:t>each party’s</w:t>
+      </w:r>
+      <w:r>
+        <w:rPr>
+          <w:rFonts w:ascii="Arial" w:hAnsi="Arial" w:cs="Arial"/>
+        </w:rPr>
+        <w:t xml:space="preserve"> identity and has legal weight, such as a birth certificate, driver’s license, or passport.</w:t>
+      </w:r>
+    </w:p>
+    <w:p>
+      <w:pPr>
+        <w:pStyle w:val="ListParagraph"/>
+        <w:numPr>
+          <w:ilvl w:val="0"/>
+          <w:numId w:val="9"/>
+        </w:numPr>
+        <w:spacing w:after="0"/>
+        <w:rPr>
+          <w:rFonts w:ascii="Arial" w:hAnsi="Arial" w:cs="Arial"/>
+        </w:rPr>
+      </w:pPr>
+      <w:r>
+        <w:rPr>
+          <w:rFonts w:ascii="Arial" w:hAnsi="Arial" w:cs="Arial"/>
+        </w:rPr>
+        <w:t>Notarizing a document should never cost more than $1.25 in the state of Massachusetts.</w:t>
+      </w:r>
+    </w:p>
+    <w:p>
+      <w:pPr>
+        <w:pStyle w:val="Heading2"/>
+        <w:rPr>
+          <w:rFonts w:cs="Arial"/>
+        </w:rPr>
+      </w:pPr>
+      <w:r>
+        <w:rPr>
+          <w:rFonts w:cs="Arial"/>
+        </w:rPr>
+        <w:t xml:space="preserve">To file </w:t>
+      </w:r>
+      <w:r>
+        <w:rPr>
+          <w:rFonts w:cs="Arial"/>
+        </w:rPr>
+        <w:t>the</w:t>
+      </w:r>
+      <w:r>
+        <w:rPr>
+          <w:rFonts w:cs="Arial"/>
+        </w:rPr>
+        <w:t xml:space="preserve"> application right away</w:t>
+      </w:r>
+      <w:r>
+        <w:rPr>
+          <w:rFonts w:cs="Arial"/>
+        </w:rPr>
+        <w:t>:</w:t>
+      </w:r>
+    </w:p>
+    <w:p>
+      <w:pPr>
+        <w:pStyle w:val="NumberedList"/>
+        <w:suppressAutoHyphens/>
+        <w:ind w:left="360"/>
+        <w:rPr>
+          <w:rFonts w:ascii="Arial" w:hAnsi="Arial" w:cs="Arial"/>
+        </w:rPr>
+      </w:pPr>
     </w:p>
     <w:p>
       <w:pPr>
@@ -315,9 +670,27 @@
           <w:numId w:val="8"/>
         </w:numPr>
         <w:suppressAutoHyphens/>
-      </w:pPr>
-      <w:r>
-        <w:t xml:space="preserve">Look over the forms below, one more time. Make sure everything is correct. </w:t>
+        <w:rPr>
+          <w:rFonts w:ascii="Arial" w:hAnsi="Arial" w:cs="Arial"/>
+        </w:rPr>
+      </w:pPr>
+      <w:r>
+        <w:rPr>
+          <w:rFonts w:ascii="Arial" w:hAnsi="Arial" w:cs="Arial"/>
+        </w:rPr>
+        <w:t>Look over the forms below one more time</w:t>
+      </w:r>
+      <w:r>
+        <w:rPr>
+          <w:rFonts w:ascii="Arial" w:hAnsi="Arial" w:cs="Arial"/>
+        </w:rPr>
+        <w:t xml:space="preserve"> and m</w:t>
+      </w:r>
+      <w:r>
+        <w:rPr>
+          <w:rFonts w:ascii="Arial" w:hAnsi="Arial" w:cs="Arial"/>
+        </w:rPr>
+        <w:t xml:space="preserve">ake sure everything is correct. </w:t>
       </w:r>
     </w:p>
     <w:p>
@@ -328,33 +701,15 @@
           <w:numId w:val="8"/>
         </w:numPr>
         <w:suppressAutoHyphens/>
-      </w:pPr>
-      <w:r>
-        <w:t xml:space="preserve">Call the {{ </w:t>
-      </w:r>
-      <w:proofErr w:type="spellStart"/>
-      <w:r>
-        <w:t>trial_court</w:t>
-      </w:r>
-      <w:proofErr w:type="spellEnd"/>
-      <w:r>
-        <w:t xml:space="preserve"> }} {{ </w:t>
-      </w:r>
-      <w:proofErr w:type="spellStart"/>
-      <w:r>
-        <w:t>showifdef</w:t>
-      </w:r>
-      <w:proofErr w:type="spellEnd"/>
-      <w:r>
-        <w:t>('</w:t>
-      </w:r>
-      <w:proofErr w:type="spellStart"/>
-      <w:r>
-        <w:t>trial_court.phone_number</w:t>
-      </w:r>
-      <w:proofErr w:type="spellEnd"/>
-      <w:r>
-        <w:t>') }} to find out how they want you to send your forms to them.</w:t>
+        <w:rPr>
+          <w:rFonts w:ascii="Arial" w:hAnsi="Arial" w:cs="Arial"/>
+        </w:rPr>
+      </w:pPr>
+      <w:r>
+        <w:rPr>
+          <w:rFonts w:ascii="Arial" w:hAnsi="Arial" w:cs="Arial"/>
+        </w:rPr>
+        <w:t>Ensure that you have attached the Notary Public’s signatures or proof of notarization before submitting.</w:t>
       </w:r>
     </w:p>
     <w:p>
@@ -364,52 +719,88 @@
           <w:ilvl w:val="0"/>
           <w:numId w:val="8"/>
         </w:numPr>
-      </w:pPr>
-      <w:r>
-        <w:t>{%p if defined('</w:t>
-      </w:r>
-      <w:proofErr w:type="spellStart"/>
-      <w:r>
-        <w:t>trial_court.address.address</w:t>
-      </w:r>
-      <w:proofErr w:type="spellEnd"/>
-      <w:r>
-        <w:t xml:space="preserve">') %} The address of your court, if you need it, is: </w:t>
-      </w:r>
-      <w:bookmarkStart w:id="0" w:name="_ayzduvo09uaz"/>
-      <w:bookmarkEnd w:id="0"/>
-      <w:r>
-        <w:br/>
-        <w:t xml:space="preserve">{{ </w:t>
-      </w:r>
-      <w:proofErr w:type="spellStart"/>
-      <w:r>
-        <w:t>trial_court.address.on_one_line</w:t>
-      </w:r>
-      <w:proofErr w:type="spellEnd"/>
-      <w:r>
-        <w:t>() }}.</w:t>
+        <w:suppressAutoHyphens/>
+        <w:rPr>
+          <w:rFonts w:ascii="Arial" w:hAnsi="Arial" w:cs="Arial"/>
+        </w:rPr>
+      </w:pPr>
+      <w:r>
+        <w:rPr>
+          <w:rFonts w:ascii="Arial" w:hAnsi="Arial" w:cs="Arial"/>
+        </w:rPr>
+        <w:t xml:space="preserve">Call </w:t>
+      </w:r>
+      <w:r>
+        <w:rPr>
+          <w:rFonts w:ascii="Arial" w:hAnsi="Arial" w:cs="Arial"/>
+        </w:rPr>
+        <w:t>the court that you selected during the interview</w:t>
+      </w:r>
+      <w:r>
+        <w:rPr>
+          <w:rFonts w:ascii="Arial" w:hAnsi="Arial" w:cs="Arial"/>
+        </w:rPr>
+        <w:t xml:space="preserve"> </w:t>
+      </w:r>
+      <w:r>
+        <w:rPr>
+          <w:rFonts w:ascii="Arial" w:hAnsi="Arial" w:cs="Arial"/>
+        </w:rPr>
+        <w:t xml:space="preserve">to find out how they want you to </w:t>
+      </w:r>
+      <w:r>
+        <w:rPr>
+          <w:rFonts w:ascii="Arial" w:hAnsi="Arial" w:cs="Arial"/>
+        </w:rPr>
+        <w:t>submit</w:t>
+      </w:r>
+      <w:r>
+        <w:rPr>
+          <w:rFonts w:ascii="Arial" w:hAnsi="Arial" w:cs="Arial"/>
+        </w:rPr>
+        <w:t xml:space="preserve"> </w:t>
+      </w:r>
+      <w:r>
+        <w:rPr>
+          <w:rFonts w:ascii="Arial" w:hAnsi="Arial" w:cs="Arial"/>
+        </w:rPr>
+        <w:t>the</w:t>
+      </w:r>
+      <w:r>
+        <w:rPr>
+          <w:rFonts w:ascii="Arial" w:hAnsi="Arial" w:cs="Arial"/>
+        </w:rPr>
+        <w:t xml:space="preserve"> forms.</w:t>
+      </w:r>
+    </w:p>
+    <w:p>
+      <w:pPr>
+        <w:pStyle w:val="Heading2"/>
+        <w:rPr>
+          <w:rFonts w:cs="Arial"/>
+        </w:rPr>
+      </w:pPr>
+      <w:r>
+        <w:rPr>
+          <w:rFonts w:cs="Arial"/>
+        </w:rPr>
+        <w:t>Serving the other party</w:t>
+      </w:r>
+      <w:r>
+        <w:rPr>
+          <w:rFonts w:cs="Arial"/>
+        </w:rPr>
+        <w:t>:</w:t>
       </w:r>
     </w:p>
     <w:p>
       <w:pPr>
         <w:pStyle w:val="NumberedList"/>
-        <w:numPr>
-          <w:ilvl w:val="0"/>
-          <w:numId w:val="8"/>
-        </w:numPr>
-      </w:pPr>
-      <w:r>
-        <w:t>{%p endif %}</w:t>
-      </w:r>
-    </w:p>
-    <w:p>
-      <w:pPr>
-        <w:pStyle w:val="Heading2"/>
-      </w:pPr>
-      <w:r>
-        <w:t>Serving the other party</w:t>
-      </w:r>
+        <w:ind w:left="360"/>
+        <w:rPr>
+          <w:rFonts w:ascii="Arial" w:hAnsi="Arial" w:cs="Arial"/>
+        </w:rPr>
+      </w:pPr>
     </w:p>
     <w:p>
       <w:pPr>
@@ -422,6 +813,168 @@
           <w:rFonts w:ascii="Arial" w:hAnsi="Arial" w:cs="Arial"/>
         </w:rPr>
       </w:pPr>
+      <w:r>
+        <w:rPr>
+          <w:rFonts w:ascii="Arial" w:hAnsi="Arial" w:cs="Arial"/>
+        </w:rPr>
+        <w:t xml:space="preserve">Within a reasonable time of filing the application, the applicant must mail or personally serve all interested parties with a copy of this </w:t>
+      </w:r>
+      <w:r>
+        <w:rPr>
+          <w:rFonts w:ascii="Arial" w:hAnsi="Arial" w:cs="Arial"/>
+        </w:rPr>
+        <w:t>Petition</w:t>
+      </w:r>
+      <w:r>
+        <w:rPr>
+          <w:rFonts w:ascii="Arial" w:hAnsi="Arial" w:cs="Arial"/>
+        </w:rPr>
+        <w:t xml:space="preserve"> </w:t>
+      </w:r>
+      <w:r>
+        <w:rPr>
+          <w:rFonts w:ascii="Arial" w:hAnsi="Arial" w:cs="Arial"/>
+        </w:rPr>
+        <w:t>to Change the</w:t>
+      </w:r>
+      <w:r>
+        <w:rPr>
+          <w:rFonts w:ascii="Arial" w:hAnsi="Arial" w:cs="Arial"/>
+        </w:rPr>
+        <w:t xml:space="preserve"> </w:t>
+      </w:r>
+      <w:r>
+        <w:rPr>
+          <w:rFonts w:ascii="Arial" w:hAnsi="Arial" w:cs="Arial"/>
+        </w:rPr>
+        <w:t>N</w:t>
+      </w:r>
+      <w:r>
+        <w:rPr>
+          <w:rFonts w:ascii="Arial" w:hAnsi="Arial" w:cs="Arial"/>
+        </w:rPr>
+        <w:t>ame</w:t>
+      </w:r>
+      <w:r>
+        <w:rPr>
+          <w:rFonts w:ascii="Arial" w:hAnsi="Arial" w:cs="Arial"/>
+        </w:rPr>
+        <w:t xml:space="preserve"> of a Minor</w:t>
+      </w:r>
+      <w:r>
+        <w:rPr>
+          <w:rFonts w:ascii="Arial" w:hAnsi="Arial" w:cs="Arial"/>
+        </w:rPr>
+        <w:t>,</w:t>
+      </w:r>
+      <w:r>
+        <w:rPr>
+          <w:rFonts w:ascii="Arial" w:hAnsi="Arial" w:cs="Arial"/>
+        </w:rPr>
+        <w:t xml:space="preserve"> a</w:t>
+      </w:r>
+      <w:r>
+        <w:rPr>
+          <w:rFonts w:ascii="Arial" w:hAnsi="Arial" w:cs="Arial"/>
+        </w:rPr>
+        <w:t>s well as</w:t>
+      </w:r>
+      <w:r>
+        <w:rPr>
+          <w:rFonts w:ascii="Arial" w:hAnsi="Arial" w:cs="Arial"/>
+        </w:rPr>
+        <w:t xml:space="preserve"> </w:t>
+      </w:r>
+      <w:r>
+        <w:rPr>
+          <w:rFonts w:ascii="Arial" w:hAnsi="Arial" w:cs="Arial"/>
+        </w:rPr>
+        <w:t>a</w:t>
+      </w:r>
+      <w:r>
+        <w:rPr>
+          <w:rFonts w:ascii="Arial" w:hAnsi="Arial" w:cs="Arial"/>
+        </w:rPr>
+        <w:t xml:space="preserve"> </w:t>
+      </w:r>
+      <w:r>
+        <w:rPr>
+          <w:rFonts w:ascii="Arial" w:hAnsi="Arial" w:cs="Arial"/>
+        </w:rPr>
+        <w:t>n</w:t>
+      </w:r>
+      <w:r>
+        <w:rPr>
+          <w:rFonts w:ascii="Arial" w:hAnsi="Arial" w:cs="Arial"/>
+        </w:rPr>
+        <w:t xml:space="preserve">otice of </w:t>
+      </w:r>
+      <w:r>
+        <w:rPr>
+          <w:rFonts w:ascii="Arial" w:hAnsi="Arial" w:cs="Arial"/>
+        </w:rPr>
+        <w:t>f</w:t>
+      </w:r>
+      <w:r>
+        <w:rPr>
+          <w:rFonts w:ascii="Arial" w:hAnsi="Arial" w:cs="Arial"/>
+        </w:rPr>
+        <w:t xml:space="preserve">inal </w:t>
+      </w:r>
+      <w:r>
+        <w:rPr>
+          <w:rFonts w:ascii="Arial" w:hAnsi="Arial" w:cs="Arial"/>
+        </w:rPr>
+        <w:t>h</w:t>
+      </w:r>
+      <w:r>
+        <w:rPr>
+          <w:rFonts w:ascii="Arial" w:hAnsi="Arial" w:cs="Arial"/>
+        </w:rPr>
+        <w:t>earing</w:t>
+      </w:r>
+      <w:r>
+        <w:rPr>
+          <w:rFonts w:ascii="Arial" w:hAnsi="Arial" w:cs="Arial"/>
+        </w:rPr>
+        <w:t xml:space="preserve"> if </w:t>
+      </w:r>
+      <w:r>
+        <w:rPr>
+          <w:rFonts w:ascii="Arial" w:hAnsi="Arial" w:cs="Arial"/>
+        </w:rPr>
+        <w:t>applicable</w:t>
+      </w:r>
+      <w:r>
+        <w:rPr>
+          <w:rFonts w:ascii="Arial" w:hAnsi="Arial" w:cs="Arial"/>
+        </w:rPr>
+        <w:t xml:space="preserve">. Failure of the applicant to comply with this requirement will result in a dismissal of the </w:t>
+      </w:r>
+      <w:r>
+        <w:rPr>
+          <w:rFonts w:ascii="Arial" w:hAnsi="Arial" w:cs="Arial"/>
+        </w:rPr>
+        <w:t>petition</w:t>
+      </w:r>
+      <w:r>
+        <w:rPr>
+          <w:rFonts w:ascii="Arial" w:hAnsi="Arial" w:cs="Arial"/>
+        </w:rPr>
+        <w:t xml:space="preserve"> </w:t>
+      </w:r>
+      <w:r>
+        <w:rPr>
+          <w:rFonts w:ascii="Arial" w:hAnsi="Arial" w:cs="Arial"/>
+        </w:rPr>
+        <w:t>by the court</w:t>
+      </w:r>
+      <w:r>
+        <w:rPr>
+          <w:rFonts w:ascii="Arial" w:hAnsi="Arial" w:cs="Arial"/>
+        </w:rPr>
+        <w:t xml:space="preserve">. </w:t>
+      </w:r>
     </w:p>
     <w:p>
       <w:pPr>
@@ -434,47 +987,26 @@
     <w:p>
       <w:pPr>
         <w:pStyle w:val="Heading2"/>
-      </w:pPr>
-      <w:r>
-        <w:t>What happens in the hearing?</w:t>
-      </w:r>
-    </w:p>
-    <w:p>
-      <w:r>
-        <w:t>The judge reads your complaint and your evidence. They may ask you questions.</w:t>
-      </w:r>
-    </w:p>
-    <w:p>
-      <w:r>
-        <w:rPr>
-          <w:b/>
-        </w:rPr>
-        <w:t>Tell</w:t>
-      </w:r>
-      <w:r>
-        <w:t xml:space="preserve"> the judge why you need a Petition to Change the Name of a Minor. Talk about the facts that you wrote in your complaint. Tell the judge about any evidence that you have.</w:t>
-      </w:r>
-    </w:p>
-    <w:p>
-      <w:pPr>
-        <w:pStyle w:val="Heading2"/>
-      </w:pPr>
-      <w:r>
+        <w:spacing w:before="0"/>
+        <w:rPr>
+          <w:rFonts w:cs="Arial"/>
+        </w:rPr>
+      </w:pPr>
+      <w:r>
+        <w:rPr>
+          <w:rFonts w:cs="Arial"/>
+        </w:rPr>
         <w:t>What can the judge do?</w:t>
       </w:r>
     </w:p>
     <w:p>
-      <w:r>
-        <w:t xml:space="preserve">At the </w:t>
-      </w:r>
-      <w:proofErr w:type="gramStart"/>
-      <w:r>
-        <w:t>hearing</w:t>
-      </w:r>
-      <w:proofErr w:type="gramEnd"/>
-      <w:r>
-        <w:t xml:space="preserve"> the judge can do 3 things:</w:t>
-      </w:r>
+      <w:pPr>
+        <w:pStyle w:val="NumberedList"/>
+        <w:ind w:left="360"/>
+        <w:rPr>
+          <w:rFonts w:ascii="Arial" w:hAnsi="Arial" w:cs="Arial"/>
+        </w:rPr>
+      </w:pPr>
     </w:p>
     <w:p>
       <w:pPr>
@@ -491,7 +1023,79 @@
         <w:rPr>
           <w:rFonts w:ascii="Arial" w:hAnsi="Arial" w:cs="Arial"/>
         </w:rPr>
-        <w:t xml:space="preserve">. </w:t>
+        <w:t xml:space="preserve">The application will be reviewed for completion, </w:t>
+      </w:r>
+      <w:r>
+        <w:rPr>
+          <w:rFonts w:ascii="Arial" w:hAnsi="Arial" w:cs="Arial"/>
+        </w:rPr>
+        <w:t>clarity,</w:t>
+      </w:r>
+      <w:r>
+        <w:rPr>
+          <w:rFonts w:ascii="Arial" w:hAnsi="Arial" w:cs="Arial"/>
+        </w:rPr>
+        <w:t xml:space="preserve"> and proper supporting documentation. Such documentation will include child’s original or certified birth certificate, proof of residency etc. </w:t>
+      </w:r>
+      <w:r>
+        <w:rPr>
+          <w:rFonts w:ascii="Arial" w:hAnsi="Arial" w:cs="Arial"/>
+        </w:rPr>
+        <w:t xml:space="preserve">If </w:t>
+      </w:r>
+      <w:r>
+        <w:rPr>
+          <w:rFonts w:ascii="Arial" w:hAnsi="Arial" w:cs="Arial"/>
+        </w:rPr>
+        <w:t>the petition</w:t>
+      </w:r>
+      <w:r>
+        <w:rPr>
+          <w:rFonts w:ascii="Arial" w:hAnsi="Arial" w:cs="Arial"/>
+        </w:rPr>
+        <w:t xml:space="preserve"> is filed o</w:t>
+      </w:r>
+      <w:r>
+        <w:rPr>
+          <w:rFonts w:ascii="Arial" w:hAnsi="Arial" w:cs="Arial"/>
+        </w:rPr>
+        <w:t xml:space="preserve">n behalf of the minor </w:t>
+      </w:r>
+      <w:r>
+        <w:rPr>
+          <w:rFonts w:ascii="Arial" w:hAnsi="Arial" w:cs="Arial"/>
+        </w:rPr>
+        <w:t>child</w:t>
+      </w:r>
+      <w:r>
+        <w:rPr>
+          <w:rFonts w:ascii="Arial" w:hAnsi="Arial" w:cs="Arial"/>
+        </w:rPr>
+        <w:t xml:space="preserve"> by another party</w:t>
+      </w:r>
+      <w:r>
+        <w:rPr>
+          <w:rFonts w:ascii="Arial" w:hAnsi="Arial" w:cs="Arial"/>
+        </w:rPr>
+        <w:t>,</w:t>
+      </w:r>
+      <w:r>
+        <w:rPr>
+          <w:rFonts w:ascii="Arial" w:hAnsi="Arial" w:cs="Arial"/>
+        </w:rPr>
+        <w:t xml:space="preserve"> it is the </w:t>
+      </w:r>
+      <w:r>
+        <w:rPr>
+          <w:rFonts w:ascii="Arial" w:hAnsi="Arial" w:cs="Arial"/>
+        </w:rPr>
+        <w:t>petitioner</w:t>
+      </w:r>
+      <w:r>
+        <w:rPr>
+          <w:rFonts w:ascii="Arial" w:hAnsi="Arial" w:cs="Arial"/>
+        </w:rPr>
+        <w:t xml:space="preserve">’s responsibility to submit all the applicable supporting documents for the court’s discretion. </w:t>
       </w:r>
     </w:p>
     <w:p>
@@ -505,14 +1109,104 @@
           <w:rFonts w:ascii="Arial" w:hAnsi="Arial" w:cs="Arial"/>
         </w:rPr>
       </w:pPr>
-      <w:r>
-        <w:rPr>
-          <w:rFonts w:ascii="Arial" w:hAnsi="Arial" w:cs="Arial"/>
-        </w:rPr>
-        <w:t>.</w:t>
-      </w:r>
-      <w:bookmarkStart w:id="1" w:name="_eim2ht2zskaf"/>
-      <w:bookmarkEnd w:id="1"/>
+      <w:bookmarkStart w:id="0" w:name="_eim2ht2zskaf"/>
+      <w:bookmarkEnd w:id="0"/>
+      <w:r>
+        <w:rPr>
+          <w:rFonts w:ascii="Arial" w:hAnsi="Arial" w:cs="Arial"/>
+        </w:rPr>
+        <w:t>Final</w:t>
+      </w:r>
+      <w:r>
+        <w:rPr>
+          <w:rFonts w:ascii="Arial" w:hAnsi="Arial" w:cs="Arial"/>
+        </w:rPr>
+        <w:t xml:space="preserve"> approval of the </w:t>
+      </w:r>
+      <w:r>
+        <w:rPr>
+          <w:rFonts w:ascii="Arial" w:hAnsi="Arial" w:cs="Arial"/>
+        </w:rPr>
+        <w:t>Petition</w:t>
+      </w:r>
+      <w:r>
+        <w:rPr>
+          <w:rFonts w:ascii="Arial" w:hAnsi="Arial" w:cs="Arial"/>
+        </w:rPr>
+        <w:t xml:space="preserve"> </w:t>
+      </w:r>
+      <w:r>
+        <w:rPr>
+          <w:rFonts w:ascii="Arial" w:hAnsi="Arial" w:cs="Arial"/>
+        </w:rPr>
+        <w:t>to</w:t>
+      </w:r>
+      <w:r>
+        <w:rPr>
+          <w:rFonts w:ascii="Arial" w:hAnsi="Arial" w:cs="Arial"/>
+        </w:rPr>
+        <w:t xml:space="preserve"> Change</w:t>
+      </w:r>
+      <w:r>
+        <w:rPr>
+          <w:rFonts w:ascii="Arial" w:hAnsi="Arial" w:cs="Arial"/>
+        </w:rPr>
+        <w:t xml:space="preserve"> the</w:t>
+      </w:r>
+      <w:r>
+        <w:rPr>
+          <w:rFonts w:ascii="Arial" w:hAnsi="Arial" w:cs="Arial"/>
+        </w:rPr>
+        <w:t xml:space="preserve"> Name of a Minor requires a </w:t>
+      </w:r>
+      <w:r>
+        <w:rPr>
+          <w:rFonts w:ascii="Arial" w:hAnsi="Arial" w:cs="Arial"/>
+        </w:rPr>
+        <w:t>f</w:t>
+      </w:r>
+      <w:r>
+        <w:rPr>
+          <w:rFonts w:ascii="Arial" w:hAnsi="Arial" w:cs="Arial"/>
+        </w:rPr>
+        <w:t xml:space="preserve">inal </w:t>
+      </w:r>
+      <w:r>
+        <w:rPr>
+          <w:rFonts w:ascii="Arial" w:hAnsi="Arial" w:cs="Arial"/>
+        </w:rPr>
+        <w:t>h</w:t>
+      </w:r>
+      <w:r>
+        <w:rPr>
+          <w:rFonts w:ascii="Arial" w:hAnsi="Arial" w:cs="Arial"/>
+        </w:rPr>
+        <w:t>earing that will be held either before a judge in Family</w:t>
+      </w:r>
+      <w:r>
+        <w:rPr>
+          <w:rFonts w:ascii="Arial" w:hAnsi="Arial" w:cs="Arial"/>
+        </w:rPr>
+        <w:t xml:space="preserve"> or Probate</w:t>
+      </w:r>
+      <w:r>
+        <w:rPr>
+          <w:rFonts w:ascii="Arial" w:hAnsi="Arial" w:cs="Arial"/>
+        </w:rPr>
+        <w:t xml:space="preserve"> Court or</w:t>
+      </w:r>
+      <w:r>
+        <w:rPr>
+          <w:rFonts w:ascii="Arial" w:hAnsi="Arial" w:cs="Arial"/>
+        </w:rPr>
+        <w:t xml:space="preserve"> a </w:t>
+      </w:r>
+      <w:r>
+        <w:rPr>
+          <w:rFonts w:ascii="Arial" w:hAnsi="Arial" w:cs="Arial"/>
+        </w:rPr>
+        <w:t>Judge-In-Chambers.</w:t>
+      </w:r>
     </w:p>
     <w:p>
       <w:pPr>
@@ -529,21 +1223,247 @@
         <w:rPr>
           <w:rFonts w:ascii="Arial" w:hAnsi="Arial" w:cs="Arial"/>
         </w:rPr>
+        <w:t xml:space="preserve">The </w:t>
+      </w:r>
+      <w:r>
+        <w:rPr>
+          <w:rFonts w:ascii="Arial" w:hAnsi="Arial" w:cs="Arial"/>
+        </w:rPr>
+        <w:t xml:space="preserve">entire petitioning </w:t>
+      </w:r>
+      <w:r>
+        <w:rPr>
+          <w:rFonts w:ascii="Arial" w:hAnsi="Arial" w:cs="Arial"/>
+        </w:rPr>
+        <w:t xml:space="preserve">process </w:t>
+      </w:r>
+      <w:r>
+        <w:rPr>
+          <w:rFonts w:ascii="Arial" w:hAnsi="Arial" w:cs="Arial"/>
+        </w:rPr>
+        <w:t>can</w:t>
+      </w:r>
+      <w:r>
+        <w:rPr>
+          <w:rFonts w:ascii="Arial" w:hAnsi="Arial" w:cs="Arial"/>
+        </w:rPr>
+        <w:t xml:space="preserve"> take </w:t>
+      </w:r>
+      <w:r>
+        <w:rPr>
+          <w:rFonts w:ascii="Arial" w:hAnsi="Arial" w:cs="Arial"/>
+        </w:rPr>
+        <w:t>between</w:t>
+      </w:r>
+      <w:r>
+        <w:rPr>
+          <w:rFonts w:ascii="Arial" w:hAnsi="Arial" w:cs="Arial"/>
+        </w:rPr>
+        <w:t xml:space="preserve"> 2-to-5 weeks to complete</w:t>
+      </w:r>
+      <w:r>
+        <w:rPr>
+          <w:rFonts w:ascii="Arial" w:hAnsi="Arial" w:cs="Arial"/>
+        </w:rPr>
         <w:t>.</w:t>
       </w:r>
     </w:p>
     <w:p>
       <w:pPr>
+        <w:pStyle w:val="NumberedList"/>
+        <w:numPr>
+          <w:ilvl w:val="0"/>
+          <w:numId w:val="5"/>
+        </w:numPr>
+        <w:rPr>
+          <w:rFonts w:ascii="Arial" w:hAnsi="Arial" w:cs="Arial"/>
+        </w:rPr>
+      </w:pPr>
+      <w:r>
+        <w:rPr>
+          <w:rFonts w:ascii="Arial" w:hAnsi="Arial" w:cs="Arial"/>
+        </w:rPr>
+        <w:t xml:space="preserve">The court will request a criminal record check on </w:t>
+      </w:r>
+      <w:r>
+        <w:rPr>
+          <w:rFonts w:ascii="Arial" w:hAnsi="Arial" w:cs="Arial"/>
+        </w:rPr>
+        <w:t>any parties involved</w:t>
+      </w:r>
+      <w:r>
+        <w:rPr>
+          <w:rFonts w:ascii="Arial" w:hAnsi="Arial" w:cs="Arial"/>
+        </w:rPr>
+        <w:t xml:space="preserve"> from the Office of the Commissioner of Probation.</w:t>
+      </w:r>
+      <w:r>
+        <w:rPr>
+          <w:rFonts w:ascii="Arial" w:hAnsi="Arial" w:cs="Arial"/>
+        </w:rPr>
+        <w:t xml:space="preserve"> The minor child will also be </w:t>
+      </w:r>
+      <w:r>
+        <w:rPr>
+          <w:rFonts w:ascii="Arial" w:hAnsi="Arial" w:cs="Arial"/>
+        </w:rPr>
+        <w:t xml:space="preserve">subject to a </w:t>
+      </w:r>
+      <w:r>
+        <w:rPr>
+          <w:rFonts w:ascii="Arial" w:hAnsi="Arial" w:cs="Arial"/>
+        </w:rPr>
+        <w:t>background check if they are over the age of 12.</w:t>
+      </w:r>
+    </w:p>
+    <w:p>
+      <w:pPr>
+        <w:pStyle w:val="NumberedList"/>
+        <w:numPr>
+          <w:ilvl w:val="0"/>
+          <w:numId w:val="5"/>
+        </w:numPr>
+        <w:rPr>
+          <w:rFonts w:ascii="Arial" w:hAnsi="Arial" w:cs="Arial"/>
+        </w:rPr>
+      </w:pPr>
+      <w:r>
+        <w:rPr>
+          <w:rFonts w:ascii="Arial" w:hAnsi="Arial" w:cs="Arial"/>
+        </w:rPr>
+        <w:t xml:space="preserve">The court will send a </w:t>
+      </w:r>
+      <w:r>
+        <w:rPr>
+          <w:rFonts w:ascii="Arial" w:hAnsi="Arial" w:cs="Arial"/>
+        </w:rPr>
+        <w:t>n</w:t>
+      </w:r>
+      <w:r>
+        <w:rPr>
+          <w:rFonts w:ascii="Arial" w:hAnsi="Arial" w:cs="Arial"/>
+        </w:rPr>
+        <w:t xml:space="preserve">otice of Petition </w:t>
+      </w:r>
+      <w:r>
+        <w:rPr>
+          <w:rFonts w:ascii="Arial" w:hAnsi="Arial" w:cs="Arial"/>
+        </w:rPr>
+        <w:t>to Change the Name of a Minor</w:t>
+      </w:r>
+      <w:r>
+        <w:rPr>
+          <w:rFonts w:ascii="Arial" w:hAnsi="Arial" w:cs="Arial"/>
+        </w:rPr>
+        <w:t>, which</w:t>
+      </w:r>
+      <w:r>
+        <w:rPr>
+          <w:rFonts w:ascii="Arial" w:hAnsi="Arial" w:cs="Arial"/>
+        </w:rPr>
+        <w:t xml:space="preserve"> will</w:t>
+      </w:r>
+      <w:r>
+        <w:rPr>
+          <w:rFonts w:ascii="Arial" w:hAnsi="Arial" w:cs="Arial"/>
+        </w:rPr>
+        <w:t xml:space="preserve"> instruct you</w:t>
+      </w:r>
+      <w:r>
+        <w:rPr>
+          <w:rFonts w:ascii="Arial" w:hAnsi="Arial" w:cs="Arial"/>
+        </w:rPr>
+        <w:t xml:space="preserve"> as</w:t>
+      </w:r>
+      <w:r>
+        <w:rPr>
+          <w:rFonts w:ascii="Arial" w:hAnsi="Arial" w:cs="Arial"/>
+        </w:rPr>
+        <w:t xml:space="preserve"> to </w:t>
+      </w:r>
+      <w:r>
+        <w:rPr>
+          <w:rFonts w:ascii="Arial" w:hAnsi="Arial" w:cs="Arial"/>
+        </w:rPr>
+        <w:t xml:space="preserve">how you can </w:t>
+      </w:r>
+      <w:r>
+        <w:rPr>
+          <w:rFonts w:ascii="Arial" w:hAnsi="Arial" w:cs="Arial"/>
+        </w:rPr>
+        <w:t xml:space="preserve">provide public notice of </w:t>
+      </w:r>
+      <w:r>
+        <w:rPr>
+          <w:rFonts w:ascii="Arial" w:hAnsi="Arial" w:cs="Arial"/>
+        </w:rPr>
+        <w:t>the</w:t>
+      </w:r>
+      <w:r>
+        <w:rPr>
+          <w:rFonts w:ascii="Arial" w:hAnsi="Arial" w:cs="Arial"/>
+        </w:rPr>
+        <w:t xml:space="preserve"> request by publishing </w:t>
+      </w:r>
+      <w:r>
+        <w:rPr>
+          <w:rFonts w:ascii="Arial" w:hAnsi="Arial" w:cs="Arial"/>
+        </w:rPr>
+        <w:t>a</w:t>
+      </w:r>
+      <w:r>
+        <w:rPr>
+          <w:rFonts w:ascii="Arial" w:hAnsi="Arial" w:cs="Arial"/>
+        </w:rPr>
+        <w:t xml:space="preserve"> notice in a local newspaper.</w:t>
+      </w:r>
+    </w:p>
+    <w:p>
+      <w:pPr>
         <w:pStyle w:val="Heading2"/>
-      </w:pPr>
-      <w:r>
-        <w:t>What happens if the judge makes the order?</w:t>
-      </w:r>
-    </w:p>
-    <w:p>
-      <w:r>
-        <w:t>If the judge decides to grant your order, they:</w:t>
-      </w:r>
+        <w:rPr>
+          <w:rFonts w:cs="Arial"/>
+        </w:rPr>
+      </w:pPr>
+      <w:r>
+        <w:rPr>
+          <w:rFonts w:cs="Arial"/>
+        </w:rPr>
+        <w:t xml:space="preserve">What happens if the judge </w:t>
+      </w:r>
+      <w:r>
+        <w:rPr>
+          <w:rFonts w:cs="Arial"/>
+        </w:rPr>
+        <w:t>grants</w:t>
+      </w:r>
+      <w:r>
+        <w:rPr>
+          <w:rFonts w:cs="Arial"/>
+        </w:rPr>
+        <w:t xml:space="preserve"> the </w:t>
+      </w:r>
+      <w:r>
+        <w:rPr>
+          <w:rFonts w:cs="Arial"/>
+        </w:rPr>
+        <w:t>petition</w:t>
+      </w:r>
+      <w:r>
+        <w:rPr>
+          <w:rFonts w:cs="Arial"/>
+        </w:rPr>
+        <w:t>?</w:t>
+      </w:r>
+    </w:p>
+    <w:p>
+      <w:pPr>
+        <w:pStyle w:val="NumberedList"/>
+        <w:ind w:left="360"/>
+        <w:rPr>
+          <w:rFonts w:ascii="Arial" w:hAnsi="Arial" w:cs="Arial"/>
+        </w:rPr>
+      </w:pPr>
     </w:p>
     <w:p>
       <w:pPr>
@@ -560,7 +1480,67 @@
         <w:rPr>
           <w:rFonts w:ascii="Arial" w:hAnsi="Arial" w:cs="Arial"/>
         </w:rPr>
-        <w:t>.</w:t>
+        <w:t>If the petition is approved by the judge, the court will issue a decree</w:t>
+      </w:r>
+      <w:r>
+        <w:rPr>
+          <w:rFonts w:ascii="Arial" w:hAnsi="Arial" w:cs="Arial"/>
+        </w:rPr>
+        <w:t xml:space="preserve"> to legally change the minor’s name,</w:t>
+      </w:r>
+      <w:r>
+        <w:rPr>
+          <w:rFonts w:ascii="Arial" w:hAnsi="Arial" w:cs="Arial"/>
+        </w:rPr>
+        <w:t xml:space="preserve"> </w:t>
+      </w:r>
+      <w:r>
+        <w:rPr>
+          <w:rFonts w:ascii="Arial" w:hAnsi="Arial" w:cs="Arial"/>
+        </w:rPr>
+        <w:t>as well as a</w:t>
+      </w:r>
+      <w:r>
+        <w:rPr>
+          <w:rFonts w:ascii="Arial" w:hAnsi="Arial" w:cs="Arial"/>
+        </w:rPr>
+        <w:t xml:space="preserve"> certificate </w:t>
+      </w:r>
+      <w:r>
+        <w:rPr>
+          <w:rFonts w:ascii="Arial" w:hAnsi="Arial" w:cs="Arial"/>
+        </w:rPr>
+        <w:t>displaying</w:t>
+      </w:r>
+      <w:r>
+        <w:rPr>
+          <w:rFonts w:ascii="Arial" w:hAnsi="Arial" w:cs="Arial"/>
+        </w:rPr>
+        <w:t xml:space="preserve"> </w:t>
+      </w:r>
+      <w:r>
+        <w:rPr>
+          <w:rFonts w:ascii="Arial" w:hAnsi="Arial" w:cs="Arial"/>
+        </w:rPr>
+        <w:t>the minor’s</w:t>
+      </w:r>
+      <w:r>
+        <w:rPr>
+          <w:rFonts w:ascii="Arial" w:hAnsi="Arial" w:cs="Arial"/>
+        </w:rPr>
+        <w:t xml:space="preserve"> new </w:t>
+      </w:r>
+      <w:r>
+        <w:rPr>
+          <w:rFonts w:ascii="Arial" w:hAnsi="Arial" w:cs="Arial"/>
+        </w:rPr>
+        <w:t xml:space="preserve">legal </w:t>
+      </w:r>
+      <w:r>
+        <w:rPr>
+          <w:rFonts w:ascii="Arial" w:hAnsi="Arial" w:cs="Arial"/>
+        </w:rPr>
+        <w:t>name.</w:t>
       </w:r>
     </w:p>
     <w:p>
@@ -578,30 +1558,86 @@
         <w:rPr>
           <w:rFonts w:ascii="Arial" w:hAnsi="Arial" w:cs="Arial"/>
         </w:rPr>
-        <w:t>.</w:t>
-      </w:r>
-    </w:p>
-    <w:p>
-      <w:pPr>
-        <w:pStyle w:val="NumberedList"/>
-        <w:numPr>
-          <w:ilvl w:val="0"/>
-          <w:numId w:val="6"/>
-        </w:numPr>
-        <w:rPr>
-          <w:rFonts w:ascii="Arial" w:hAnsi="Arial" w:cs="Arial"/>
-        </w:rPr>
-      </w:pPr>
-      <w:r>
-        <w:rPr>
-          <w:rFonts w:ascii="Arial" w:hAnsi="Arial" w:cs="Arial"/>
-        </w:rPr>
-        <w:t xml:space="preserve">. </w:t>
-      </w:r>
-    </w:p>
-    <w:p>
-      <w:pPr>
-        <w:rPr>
+        <w:t xml:space="preserve">If there are </w:t>
+      </w:r>
+      <w:r>
+        <w:rPr>
+          <w:rFonts w:ascii="Arial" w:hAnsi="Arial" w:cs="Arial"/>
+        </w:rPr>
+        <w:t xml:space="preserve">any </w:t>
+      </w:r>
+      <w:r>
+        <w:rPr>
+          <w:rFonts w:ascii="Arial" w:hAnsi="Arial" w:cs="Arial"/>
+        </w:rPr>
+        <w:t xml:space="preserve">objections, the court will schedule a hearing. After a hearing, the court may schedule a trial date, dismiss </w:t>
+      </w:r>
+      <w:r>
+        <w:rPr>
+          <w:rFonts w:ascii="Arial" w:hAnsi="Arial" w:cs="Arial"/>
+        </w:rPr>
+        <w:t>the</w:t>
+      </w:r>
+      <w:r>
+        <w:rPr>
+          <w:rFonts w:ascii="Arial" w:hAnsi="Arial" w:cs="Arial"/>
+        </w:rPr>
+        <w:t xml:space="preserve"> petition, or sign a </w:t>
+      </w:r>
+      <w:r>
+        <w:rPr>
+          <w:rFonts w:ascii="Arial" w:hAnsi="Arial" w:cs="Arial"/>
+        </w:rPr>
+        <w:t xml:space="preserve">name change </w:t>
+      </w:r>
+      <w:r>
+        <w:rPr>
+          <w:rFonts w:ascii="Arial" w:hAnsi="Arial" w:cs="Arial"/>
+        </w:rPr>
+        <w:t xml:space="preserve">decree. If the judge allows </w:t>
+      </w:r>
+      <w:r>
+        <w:rPr>
+          <w:rFonts w:ascii="Arial" w:hAnsi="Arial" w:cs="Arial"/>
+        </w:rPr>
+        <w:t>the</w:t>
+      </w:r>
+      <w:r>
+        <w:rPr>
+          <w:rFonts w:ascii="Arial" w:hAnsi="Arial" w:cs="Arial"/>
+        </w:rPr>
+        <w:t xml:space="preserve"> </w:t>
+      </w:r>
+      <w:r>
+        <w:rPr>
+          <w:rFonts w:ascii="Arial" w:hAnsi="Arial" w:cs="Arial"/>
+        </w:rPr>
+        <w:t>name change</w:t>
+      </w:r>
+      <w:r>
+        <w:rPr>
+          <w:rFonts w:ascii="Arial" w:hAnsi="Arial" w:cs="Arial"/>
+        </w:rPr>
+        <w:t xml:space="preserve"> request, the court will issue a decree and certificate with </w:t>
+      </w:r>
+      <w:r>
+        <w:rPr>
+          <w:rFonts w:ascii="Arial" w:hAnsi="Arial" w:cs="Arial"/>
+        </w:rPr>
+        <w:t>the minor’s</w:t>
+      </w:r>
+      <w:r>
+        <w:rPr>
+          <w:rFonts w:ascii="Arial" w:hAnsi="Arial" w:cs="Arial"/>
+        </w:rPr>
+        <w:t xml:space="preserve"> new name. </w:t>
+      </w:r>
+    </w:p>
+    <w:p>
+      <w:pPr>
+        <w:spacing w:after="0"/>
+        <w:rPr>
+          <w:rFonts w:cs="Arial"/>
           <w:b/>
         </w:rPr>
       </w:pPr>
@@ -624,10 +1660,52 @@
         <w:rPr>
           <w:rFonts w:ascii="Arial" w:hAnsi="Arial" w:cs="Arial"/>
         </w:rPr>
-        <w:t>the order as soon as you get it. Call the court to fix any mistakes. You may need to go back in front of the judge to get the order corrected.</w:t>
-      </w:r>
-    </w:p>
-    <w:p/>
+        <w:t>the order as soon as you get it. Call the court to fix any mistakes</w:t>
+      </w:r>
+      <w:r>
+        <w:rPr>
+          <w:rFonts w:ascii="Arial" w:hAnsi="Arial" w:cs="Arial"/>
+        </w:rPr>
+        <w:t xml:space="preserve"> or errors that you see</w:t>
+      </w:r>
+      <w:r>
+        <w:rPr>
+          <w:rFonts w:ascii="Arial" w:hAnsi="Arial" w:cs="Arial"/>
+        </w:rPr>
+        <w:t xml:space="preserve">. You may need to </w:t>
+      </w:r>
+      <w:r>
+        <w:rPr>
+          <w:rFonts w:ascii="Arial" w:hAnsi="Arial" w:cs="Arial"/>
+        </w:rPr>
+        <w:t>appear before</w:t>
+      </w:r>
+      <w:r>
+        <w:rPr>
+          <w:rFonts w:ascii="Arial" w:hAnsi="Arial" w:cs="Arial"/>
+        </w:rPr>
+        <w:t xml:space="preserve"> the judge to </w:t>
+      </w:r>
+      <w:r>
+        <w:rPr>
+          <w:rFonts w:ascii="Arial" w:hAnsi="Arial" w:cs="Arial"/>
+        </w:rPr>
+        <w:t>have</w:t>
+      </w:r>
+      <w:r>
+        <w:rPr>
+          <w:rFonts w:ascii="Arial" w:hAnsi="Arial" w:cs="Arial"/>
+        </w:rPr>
+        <w:t xml:space="preserve"> the order corrected.</w:t>
+      </w:r>
+    </w:p>
+    <w:p>
+      <w:pPr>
+        <w:rPr>
+          <w:rFonts w:cs="Arial"/>
+        </w:rPr>
+      </w:pPr>
+    </w:p>
     <w:sectPr>
       <w:type w:val="continuous"/>
       <w:pgSz w:w="12240" w:h="15840"/>
@@ -640,7 +1718,7 @@
 </file>
 
 <file path=word/endnotes.xml><?xml version="1.0" encoding="utf-8"?>
-<w:endnotes xmlns:wpc="http://schemas.microsoft.com/office/word/2010/wordprocessingCanvas" xmlns:cx="http://schemas.microsoft.com/office/drawing/2014/chartex" xmlns:cx1="http://schemas.microsoft.com/office/drawing/2015/9/8/chartex" xmlns:cx2="http://schemas.microsoft.com/office/drawing/2015/10/21/chartex" xmlns:cx3="http://schemas.microsoft.com/office/drawing/2016/5/9/chartex" xmlns:cx4="http://schemas.microsoft.com/office/drawing/2016/5/10/chartex" xmlns:cx5="http://schemas.microsoft.com/office/drawing/2016/5/11/chartex" xmlns:cx6="http://schemas.microsoft.com/office/drawing/2016/5/12/chartex" xmlns:cx7="http://schemas.microsoft.com/office/drawing/2016/5/13/chartex" xmlns:cx8="http://schemas.microsoft.com/office/drawing/2016/5/14/chartex" xmlns:mc="http://schemas.openxmlformats.org/markup-compatibility/2006" xmlns:aink="http://schemas.microsoft.com/office/drawing/2016/ink" xmlns:am3d="http://schemas.microsoft.com/office/drawing/2017/model3d" xmlns:o="urn:schemas-microsoft-com:office:office" xmlns:r="http://schemas.openxmlformats.org/officeDocument/2006/relationships" xmlns:m="http://schemas.openxmlformats.org/officeDocument/2006/math" xmlns:v="urn:schemas-microsoft-com:vml" xmlns:wp14="http://schemas.microsoft.com/office/word/2010/wordprocessingDrawing" xmlns:wp="http://schemas.openxmlformats.org/drawingml/2006/wordprocessingDrawing" xmlns:w10="urn:schemas-microsoft-com:office:word" xmlns:w="http://schemas.openxmlformats.org/wordprocessingml/2006/main" xmlns:w14="http://schemas.microsoft.com/office/word/2010/wordml" xmlns:w15="http://schemas.microsoft.com/office/word/2012/wordml" xmlns:w16cex="http://schemas.microsoft.com/office/word/2018/wordml/cex" xmlns:w16cid="http://schemas.microsoft.com/office/word/2016/wordml/cid" xmlns:w16="http://schemas.microsoft.com/office/word/2018/wordml" xmlns:w16se="http://schemas.microsoft.com/office/word/2015/wordml/symex" xmlns:wpg="http://schemas.microsoft.com/office/word/2010/wordprocessingGroup" xmlns:wpi="http://schemas.microsoft.com/office/word/2010/wordprocessingInk" xmlns:wne="http://schemas.microsoft.com/office/word/2006/wordml" xmlns:wps="http://schemas.microsoft.com/office/word/2010/wordprocessingShape" mc:Ignorable="w14 w15 w16se w16cid w16 w16cex wp14">
+<w:endnotes xmlns:wpc="http://schemas.microsoft.com/office/word/2010/wordprocessingCanvas" xmlns:cx="http://schemas.microsoft.com/office/drawing/2014/chartex" xmlns:cx1="http://schemas.microsoft.com/office/drawing/2015/9/8/chartex" xmlns:cx2="http://schemas.microsoft.com/office/drawing/2015/10/21/chartex" xmlns:cx3="http://schemas.microsoft.com/office/drawing/2016/5/9/chartex" xmlns:cx4="http://schemas.microsoft.com/office/drawing/2016/5/10/chartex" xmlns:cx5="http://schemas.microsoft.com/office/drawing/2016/5/11/chartex" xmlns:cx6="http://schemas.microsoft.com/office/drawing/2016/5/12/chartex" xmlns:cx7="http://schemas.microsoft.com/office/drawing/2016/5/13/chartex" xmlns:cx8="http://schemas.microsoft.com/office/drawing/2016/5/14/chartex" xmlns:mc="http://schemas.openxmlformats.org/markup-compatibility/2006" xmlns:aink="http://schemas.microsoft.com/office/drawing/2016/ink" xmlns:am3d="http://schemas.microsoft.com/office/drawing/2017/model3d" xmlns:o="urn:schemas-microsoft-com:office:office" xmlns:r="http://schemas.openxmlformats.org/officeDocument/2006/relationships" xmlns:m="http://schemas.openxmlformats.org/officeDocument/2006/math" xmlns:v="urn:schemas-microsoft-com:vml" xmlns:wp14="http://schemas.microsoft.com/office/word/2010/wordprocessingDrawing" xmlns:wp="http://schemas.openxmlformats.org/drawingml/2006/wordprocessingDrawing" xmlns:w10="urn:schemas-microsoft-com:office:word" xmlns:w="http://schemas.openxmlformats.org/wordprocessingml/2006/main" xmlns:w14="http://schemas.microsoft.com/office/word/2010/wordml" xmlns:w15="http://schemas.microsoft.com/office/word/2012/wordml" xmlns:w16cex="http://schemas.microsoft.com/office/word/2018/wordml/cex" xmlns:w16cid="http://schemas.microsoft.com/office/word/2016/wordml/cid" xmlns:w16="http://schemas.microsoft.com/office/word/2018/wordml" xmlns:w16sdtdh="http://schemas.microsoft.com/office/word/2020/wordml/sdtdatahash" xmlns:w16se="http://schemas.microsoft.com/office/word/2015/wordml/symex" xmlns:wpg="http://schemas.microsoft.com/office/word/2010/wordprocessingGroup" xmlns:wpi="http://schemas.microsoft.com/office/word/2010/wordprocessingInk" xmlns:wne="http://schemas.microsoft.com/office/word/2006/wordml" xmlns:wps="http://schemas.microsoft.com/office/word/2010/wordprocessingShape" mc:Ignorable="w14 w15 w16se w16cid w16 w16cex w16sdtdh wp14">
   <w:endnote w:type="separator" w:id="-1">
     <w:p>
       <w:pPr>
@@ -665,7 +1743,7 @@
 </file>
 
 <file path=word/footer1.xml><?xml version="1.0" encoding="utf-8"?>
-<w:ftr xmlns:wpc="http://schemas.microsoft.com/office/word/2010/wordprocessingCanvas" xmlns:cx="http://schemas.microsoft.com/office/drawing/2014/chartex" xmlns:cx1="http://schemas.microsoft.com/office/drawing/2015/9/8/chartex" xmlns:cx2="http://schemas.microsoft.com/office/drawing/2015/10/21/chartex" xmlns:cx3="http://schemas.microsoft.com/office/drawing/2016/5/9/chartex" xmlns:cx4="http://schemas.microsoft.com/office/drawing/2016/5/10/chartex" xmlns:cx5="http://schemas.microsoft.com/office/drawing/2016/5/11/chartex" xmlns:cx6="http://schemas.microsoft.com/office/drawing/2016/5/12/chartex" xmlns:cx7="http://schemas.microsoft.com/office/drawing/2016/5/13/chartex" xmlns:cx8="http://schemas.microsoft.com/office/drawing/2016/5/14/chartex" xmlns:mc="http://schemas.openxmlformats.org/markup-compatibility/2006" xmlns:aink="http://schemas.microsoft.com/office/drawing/2016/ink" xmlns:am3d="http://schemas.microsoft.com/office/drawing/2017/model3d" xmlns:o="urn:schemas-microsoft-com:office:office" xmlns:r="http://schemas.openxmlformats.org/officeDocument/2006/relationships" xmlns:m="http://schemas.openxmlformats.org/officeDocument/2006/math" xmlns:v="urn:schemas-microsoft-com:vml" xmlns:wp14="http://schemas.microsoft.com/office/word/2010/wordprocessingDrawing" xmlns:wp="http://schemas.openxmlformats.org/drawingml/2006/wordprocessingDrawing" xmlns:w10="urn:schemas-microsoft-com:office:word" xmlns:w="http://schemas.openxmlformats.org/wordprocessingml/2006/main" xmlns:w14="http://schemas.microsoft.com/office/word/2010/wordml" xmlns:w15="http://schemas.microsoft.com/office/word/2012/wordml" xmlns:w16cex="http://schemas.microsoft.com/office/word/2018/wordml/cex" xmlns:w16cid="http://schemas.microsoft.com/office/word/2016/wordml/cid" xmlns:w16="http://schemas.microsoft.com/office/word/2018/wordml" xmlns:w16se="http://schemas.microsoft.com/office/word/2015/wordml/symex" xmlns:wpg="http://schemas.microsoft.com/office/word/2010/wordprocessingGroup" xmlns:wpi="http://schemas.microsoft.com/office/word/2010/wordprocessingInk" xmlns:wne="http://schemas.microsoft.com/office/word/2006/wordml" xmlns:wps="http://schemas.microsoft.com/office/word/2010/wordprocessingShape" mc:Ignorable="w14 w15 w16se w16cid w16 w16cex wp14">
+<w:ftr xmlns:wpc="http://schemas.microsoft.com/office/word/2010/wordprocessingCanvas" xmlns:cx="http://schemas.microsoft.com/office/drawing/2014/chartex" xmlns:cx1="http://schemas.microsoft.com/office/drawing/2015/9/8/chartex" xmlns:cx2="http://schemas.microsoft.com/office/drawing/2015/10/21/chartex" xmlns:cx3="http://schemas.microsoft.com/office/drawing/2016/5/9/chartex" xmlns:cx4="http://schemas.microsoft.com/office/drawing/2016/5/10/chartex" xmlns:cx5="http://schemas.microsoft.com/office/drawing/2016/5/11/chartex" xmlns:cx6="http://schemas.microsoft.com/office/drawing/2016/5/12/chartex" xmlns:cx7="http://schemas.microsoft.com/office/drawing/2016/5/13/chartex" xmlns:cx8="http://schemas.microsoft.com/office/drawing/2016/5/14/chartex" xmlns:mc="http://schemas.openxmlformats.org/markup-compatibility/2006" xmlns:aink="http://schemas.microsoft.com/office/drawing/2016/ink" xmlns:am3d="http://schemas.microsoft.com/office/drawing/2017/model3d" xmlns:o="urn:schemas-microsoft-com:office:office" xmlns:r="http://schemas.openxmlformats.org/officeDocument/2006/relationships" xmlns:m="http://schemas.openxmlformats.org/officeDocument/2006/math" xmlns:v="urn:schemas-microsoft-com:vml" xmlns:wp14="http://schemas.microsoft.com/office/word/2010/wordprocessingDrawing" xmlns:wp="http://schemas.openxmlformats.org/drawingml/2006/wordprocessingDrawing" xmlns:w10="urn:schemas-microsoft-com:office:word" xmlns:w="http://schemas.openxmlformats.org/wordprocessingml/2006/main" xmlns:w14="http://schemas.microsoft.com/office/word/2010/wordml" xmlns:w15="http://schemas.microsoft.com/office/word/2012/wordml" xmlns:w16cex="http://schemas.microsoft.com/office/word/2018/wordml/cex" xmlns:w16cid="http://schemas.microsoft.com/office/word/2016/wordml/cid" xmlns:w16="http://schemas.microsoft.com/office/word/2018/wordml" xmlns:w16sdtdh="http://schemas.microsoft.com/office/word/2020/wordml/sdtdatahash" xmlns:w16se="http://schemas.microsoft.com/office/word/2015/wordml/symex" xmlns:wpg="http://schemas.microsoft.com/office/word/2010/wordprocessingGroup" xmlns:wpi="http://schemas.microsoft.com/office/word/2010/wordprocessingInk" xmlns:wne="http://schemas.microsoft.com/office/word/2006/wordml" xmlns:wps="http://schemas.microsoft.com/office/word/2010/wordprocessingShape" mc:Ignorable="w14 w15 w16se w16cid w16 w16cex w16sdtdh wp14">
   <w:p>
     <w:pPr>
       <w:pStyle w:val="Footer"/>
@@ -677,7 +1755,7 @@
       <mc:AlternateContent>
         <mc:Choice Requires="wps">
           <w:drawing>
-            <wp:inline distT="0" distB="0" distL="0" distR="0" wp14:anchorId="58D1C651" wp14:editId="02B1EB92">
+            <wp:inline distT="0" distB="0" distL="0" distR="0" wp14:anchorId="5CADC1C4" wp14:editId="10EF70A5">
               <wp:extent cx="6855460" cy="806450"/>
               <wp:effectExtent l="0" t="0" r="21590" b="12700"/>
               <wp:docPr id="1" name="Rounded Rectangle 6"/>
@@ -797,7 +1875,7 @@
 </file>
 
 <file path=word/footer2.xml><?xml version="1.0" encoding="utf-8"?>
-<w:ftr xmlns:wpc="http://schemas.microsoft.com/office/word/2010/wordprocessingCanvas" xmlns:cx="http://schemas.microsoft.com/office/drawing/2014/chartex" xmlns:cx1="http://schemas.microsoft.com/office/drawing/2015/9/8/chartex" xmlns:cx2="http://schemas.microsoft.com/office/drawing/2015/10/21/chartex" xmlns:cx3="http://schemas.microsoft.com/office/drawing/2016/5/9/chartex" xmlns:cx4="http://schemas.microsoft.com/office/drawing/2016/5/10/chartex" xmlns:cx5="http://schemas.microsoft.com/office/drawing/2016/5/11/chartex" xmlns:cx6="http://schemas.microsoft.com/office/drawing/2016/5/12/chartex" xmlns:cx7="http://schemas.microsoft.com/office/drawing/2016/5/13/chartex" xmlns:cx8="http://schemas.microsoft.com/office/drawing/2016/5/14/chartex" xmlns:mc="http://schemas.openxmlformats.org/markup-compatibility/2006" xmlns:aink="http://schemas.microsoft.com/office/drawing/2016/ink" xmlns:am3d="http://schemas.microsoft.com/office/drawing/2017/model3d" xmlns:o="urn:schemas-microsoft-com:office:office" xmlns:r="http://schemas.openxmlformats.org/officeDocument/2006/relationships" xmlns:m="http://schemas.openxmlformats.org/officeDocument/2006/math" xmlns:v="urn:schemas-microsoft-com:vml" xmlns:wp14="http://schemas.microsoft.com/office/word/2010/wordprocessingDrawing" xmlns:wp="http://schemas.openxmlformats.org/drawingml/2006/wordprocessingDrawing" xmlns:w10="urn:schemas-microsoft-com:office:word" xmlns:w="http://schemas.openxmlformats.org/wordprocessingml/2006/main" xmlns:w14="http://schemas.microsoft.com/office/word/2010/wordml" xmlns:w15="http://schemas.microsoft.com/office/word/2012/wordml" xmlns:w16cex="http://schemas.microsoft.com/office/word/2018/wordml/cex" xmlns:w16cid="http://schemas.microsoft.com/office/word/2016/wordml/cid" xmlns:w16="http://schemas.microsoft.com/office/word/2018/wordml" xmlns:w16se="http://schemas.microsoft.com/office/word/2015/wordml/symex" xmlns:wpg="http://schemas.microsoft.com/office/word/2010/wordprocessingGroup" xmlns:wpi="http://schemas.microsoft.com/office/word/2010/wordprocessingInk" xmlns:wne="http://schemas.microsoft.com/office/word/2006/wordml" xmlns:wps="http://schemas.microsoft.com/office/word/2010/wordprocessingShape" mc:Ignorable="w14 w15 w16se w16cid w16 w16cex wp14">
+<w:ftr xmlns:wpc="http://schemas.microsoft.com/office/word/2010/wordprocessingCanvas" xmlns:cx="http://schemas.microsoft.com/office/drawing/2014/chartex" xmlns:cx1="http://schemas.microsoft.com/office/drawing/2015/9/8/chartex" xmlns:cx2="http://schemas.microsoft.com/office/drawing/2015/10/21/chartex" xmlns:cx3="http://schemas.microsoft.com/office/drawing/2016/5/9/chartex" xmlns:cx4="http://schemas.microsoft.com/office/drawing/2016/5/10/chartex" xmlns:cx5="http://schemas.microsoft.com/office/drawing/2016/5/11/chartex" xmlns:cx6="http://schemas.microsoft.com/office/drawing/2016/5/12/chartex" xmlns:cx7="http://schemas.microsoft.com/office/drawing/2016/5/13/chartex" xmlns:cx8="http://schemas.microsoft.com/office/drawing/2016/5/14/chartex" xmlns:mc="http://schemas.openxmlformats.org/markup-compatibility/2006" xmlns:aink="http://schemas.microsoft.com/office/drawing/2016/ink" xmlns:am3d="http://schemas.microsoft.com/office/drawing/2017/model3d" xmlns:o="urn:schemas-microsoft-com:office:office" xmlns:r="http://schemas.openxmlformats.org/officeDocument/2006/relationships" xmlns:m="http://schemas.openxmlformats.org/officeDocument/2006/math" xmlns:v="urn:schemas-microsoft-com:vml" xmlns:wp14="http://schemas.microsoft.com/office/word/2010/wordprocessingDrawing" xmlns:wp="http://schemas.openxmlformats.org/drawingml/2006/wordprocessingDrawing" xmlns:w10="urn:schemas-microsoft-com:office:word" xmlns:w="http://schemas.openxmlformats.org/wordprocessingml/2006/main" xmlns:w14="http://schemas.microsoft.com/office/word/2010/wordml" xmlns:w15="http://schemas.microsoft.com/office/word/2012/wordml" xmlns:w16cex="http://schemas.microsoft.com/office/word/2018/wordml/cex" xmlns:w16cid="http://schemas.microsoft.com/office/word/2016/wordml/cid" xmlns:w16="http://schemas.microsoft.com/office/word/2018/wordml" xmlns:w16sdtdh="http://schemas.microsoft.com/office/word/2020/wordml/sdtdatahash" xmlns:w16se="http://schemas.microsoft.com/office/word/2015/wordml/symex" xmlns:wpg="http://schemas.microsoft.com/office/word/2010/wordprocessingGroup" xmlns:wpi="http://schemas.microsoft.com/office/word/2010/wordprocessingInk" xmlns:wne="http://schemas.microsoft.com/office/word/2006/wordml" xmlns:wps="http://schemas.microsoft.com/office/word/2010/wordprocessingShape" mc:Ignorable="w14 w15 w16se w16cid w16 w16cex w16sdtdh wp14">
   <w:p>
     <w:pPr>
       <w:pStyle w:val="Footer"/>
@@ -809,7 +1887,7 @@
       <mc:AlternateContent>
         <mc:Choice Requires="wps">
           <w:drawing>
-            <wp:inline distT="0" distB="0" distL="0" distR="0" wp14:anchorId="7EA6E0DB" wp14:editId="630D20D4">
+            <wp:inline distT="0" distB="0" distL="0" distR="0" wp14:anchorId="4CC127C2" wp14:editId="291F11B3">
               <wp:extent cx="6855460" cy="806450"/>
               <wp:effectExtent l="0" t="0" r="21590" b="12700"/>
               <wp:docPr id="2" name="Rounded Rectangle 6"/>
@@ -876,6 +1954,16 @@
                             </w:rPr>
                             <w:t xml:space="preserve">Find out more about what to do : </w:t>
                           </w:r>
+                          <w:hyperlink r:id="rId1" w:history="1">
+                            <w:r>
+                              <w:rPr>
+                                <w:rStyle w:val="Hyperlink"/>
+                                <w:rFonts w:ascii="Arial" w:hAnsi="Arial" w:cs="Arial"/>
+                                <w:sz w:val="22"/>
+                              </w:rPr>
+                              <w:t>https://www.masslegalhelp.org/children-and-families/probate-and-family-court/notary</w:t>
+                            </w:r>
+                          </w:hyperlink>
                         </w:p>
                         <w:p/>
                       </w:txbxContent>
@@ -894,7 +1982,7 @@
         </mc:Choice>
         <mc:Fallback>
           <w:pict>
-            <v:roundrect w14:anchorId="6E0D32D0" id="_x0000_s1027" style="width:539.8pt;height:63.5pt;visibility:visible;mso-wrap-style:square;mso-left-percent:-10001;mso-top-percent:-10001;mso-position-horizontal:absolute;mso-position-horizontal-relative:char;mso-position-vertical:absolute;mso-position-vertical-relative:line;mso-left-percent:-10001;mso-top-percent:-10001;v-text-anchor:middle" arcsize="10923f" o:gfxdata="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" fillcolor="#f2f2f2 [3052]" strokecolor="#bfbfbf [2412]" strokeweight=".18mm">
+            <v:roundrect w14:anchorId="4CC127C2" id="_x0000_s1027" style="width:539.8pt;height:63.5pt;visibility:visible;mso-wrap-style:square;mso-left-percent:-10001;mso-top-percent:-10001;mso-position-horizontal:absolute;mso-position-horizontal-relative:char;mso-position-vertical:absolute;mso-position-vertical-relative:line;mso-left-percent:-10001;mso-top-percent:-10001;v-text-anchor:middle" arcsize="10923f" o:gfxdata="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" fillcolor="#f2f2f2 [3052]" strokecolor="#bfbfbf [2412]" strokeweight=".18mm">
               <v:stroke joinstyle="miter"/>
               <v:textbox inset="14.4pt,14.4pt,14.4pt,14.4pt">
                 <w:txbxContent>
@@ -914,6 +2002,16 @@
                       </w:rPr>
                       <w:t xml:space="preserve">Find out more about what to do : </w:t>
                     </w:r>
+                    <w:hyperlink r:id="rId2" w:history="1">
+                      <w:r>
+                        <w:rPr>
+                          <w:rStyle w:val="Hyperlink"/>
+                          <w:rFonts w:ascii="Arial" w:hAnsi="Arial" w:cs="Arial"/>
+                          <w:sz w:val="22"/>
+                        </w:rPr>
+                        <w:t>https://www.masslegalhelp.org/children-and-families/probate-and-family-court/notary</w:t>
+                      </w:r>
+                    </w:hyperlink>
                   </w:p>
                   <w:p/>
                 </w:txbxContent>
@@ -929,7 +2027,7 @@
 </file>
 
 <file path=word/footnotes.xml><?xml version="1.0" encoding="utf-8"?>
-<w:footnotes xmlns:wpc="http://schemas.microsoft.com/office/word/2010/wordprocessingCanvas" xmlns:cx="http://schemas.microsoft.com/office/drawing/2014/chartex" xmlns:cx1="http://schemas.microsoft.com/office/drawing/2015/9/8/chartex" xmlns:cx2="http://schemas.microsoft.com/office/drawing/2015/10/21/chartex" xmlns:cx3="http://schemas.microsoft.com/office/drawing/2016/5/9/chartex" xmlns:cx4="http://schemas.microsoft.com/office/drawing/2016/5/10/chartex" xmlns:cx5="http://schemas.microsoft.com/office/drawing/2016/5/11/chartex" xmlns:cx6="http://schemas.microsoft.com/office/drawing/2016/5/12/chartex" xmlns:cx7="http://schemas.microsoft.com/office/drawing/2016/5/13/chartex" xmlns:cx8="http://schemas.microsoft.com/office/drawing/2016/5/14/chartex" xmlns:mc="http://schemas.openxmlformats.org/markup-compatibility/2006" xmlns:aink="http://schemas.microsoft.com/office/drawing/2016/ink" xmlns:am3d="http://schemas.microsoft.com/office/drawing/2017/model3d" xmlns:o="urn:schemas-microsoft-com:office:office" xmlns:r="http://schemas.openxmlformats.org/officeDocument/2006/relationships" xmlns:m="http://schemas.openxmlformats.org/officeDocument/2006/math" xmlns:v="urn:schemas-microsoft-com:vml" xmlns:wp14="http://schemas.microsoft.com/office/word/2010/wordprocessingDrawing" xmlns:wp="http://schemas.openxmlformats.org/drawingml/2006/wordprocessingDrawing" xmlns:w10="urn:schemas-microsoft-com:office:word" xmlns:w="http://schemas.openxmlformats.org/wordprocessingml/2006/main" xmlns:w14="http://schemas.microsoft.com/office/word/2010/wordml" xmlns:w15="http://schemas.microsoft.com/office/word/2012/wordml" xmlns:w16cex="http://schemas.microsoft.com/office/word/2018/wordml/cex" xmlns:w16cid="http://schemas.microsoft.com/office/word/2016/wordml/cid" xmlns:w16="http://schemas.microsoft.com/office/word/2018/wordml" xmlns:w16se="http://schemas.microsoft.com/office/word/2015/wordml/symex" xmlns:wpg="http://schemas.microsoft.com/office/word/2010/wordprocessingGroup" xmlns:wpi="http://schemas.microsoft.com/office/word/2010/wordprocessingInk" xmlns:wne="http://schemas.microsoft.com/office/word/2006/wordml" xmlns:wps="http://schemas.microsoft.com/office/word/2010/wordprocessingShape" mc:Ignorable="w14 w15 w16se w16cid w16 w16cex wp14">
+<w:footnotes xmlns:wpc="http://schemas.microsoft.com/office/word/2010/wordprocessingCanvas" xmlns:cx="http://schemas.microsoft.com/office/drawing/2014/chartex" xmlns:cx1="http://schemas.microsoft.com/office/drawing/2015/9/8/chartex" xmlns:cx2="http://schemas.microsoft.com/office/drawing/2015/10/21/chartex" xmlns:cx3="http://schemas.microsoft.com/office/drawing/2016/5/9/chartex" xmlns:cx4="http://schemas.microsoft.com/office/drawing/2016/5/10/chartex" xmlns:cx5="http://schemas.microsoft.com/office/drawing/2016/5/11/chartex" xmlns:cx6="http://schemas.microsoft.com/office/drawing/2016/5/12/chartex" xmlns:cx7="http://schemas.microsoft.com/office/drawing/2016/5/13/chartex" xmlns:cx8="http://schemas.microsoft.com/office/drawing/2016/5/14/chartex" xmlns:mc="http://schemas.openxmlformats.org/markup-compatibility/2006" xmlns:aink="http://schemas.microsoft.com/office/drawing/2016/ink" xmlns:am3d="http://schemas.microsoft.com/office/drawing/2017/model3d" xmlns:o="urn:schemas-microsoft-com:office:office" xmlns:r="http://schemas.openxmlformats.org/officeDocument/2006/relationships" xmlns:m="http://schemas.openxmlformats.org/officeDocument/2006/math" xmlns:v="urn:schemas-microsoft-com:vml" xmlns:wp14="http://schemas.microsoft.com/office/word/2010/wordprocessingDrawing" xmlns:wp="http://schemas.openxmlformats.org/drawingml/2006/wordprocessingDrawing" xmlns:w10="urn:schemas-microsoft-com:office:word" xmlns:w="http://schemas.openxmlformats.org/wordprocessingml/2006/main" xmlns:w14="http://schemas.microsoft.com/office/word/2010/wordml" xmlns:w15="http://schemas.microsoft.com/office/word/2012/wordml" xmlns:w16cex="http://schemas.microsoft.com/office/word/2018/wordml/cex" xmlns:w16cid="http://schemas.microsoft.com/office/word/2016/wordml/cid" xmlns:w16="http://schemas.microsoft.com/office/word/2018/wordml" xmlns:w16sdtdh="http://schemas.microsoft.com/office/word/2020/wordml/sdtdatahash" xmlns:w16se="http://schemas.microsoft.com/office/word/2015/wordml/symex" xmlns:wpg="http://schemas.microsoft.com/office/word/2010/wordprocessingGroup" xmlns:wpi="http://schemas.microsoft.com/office/word/2010/wordprocessingInk" xmlns:wne="http://schemas.microsoft.com/office/word/2006/wordml" xmlns:wps="http://schemas.microsoft.com/office/word/2010/wordprocessingShape" mc:Ignorable="w14 w15 w16se w16cid w16 w16cex w16sdtdh wp14">
   <w:footnote w:type="separator" w:id="-1">
     <w:p>
       <w:pPr>
@@ -954,7 +2052,7 @@
 </file>
 
 <file path=word/numbering.xml><?xml version="1.0" encoding="utf-8"?>
-<w:numbering xmlns:wpc="http://schemas.microsoft.com/office/word/2010/wordprocessingCanvas" xmlns:cx="http://schemas.microsoft.com/office/drawing/2014/chartex" xmlns:cx1="http://schemas.microsoft.com/office/drawing/2015/9/8/chartex" xmlns:cx2="http://schemas.microsoft.com/office/drawing/2015/10/21/chartex" xmlns:cx3="http://schemas.microsoft.com/office/drawing/2016/5/9/chartex" xmlns:cx4="http://schemas.microsoft.com/office/drawing/2016/5/10/chartex" xmlns:cx5="http://schemas.microsoft.com/office/drawing/2016/5/11/chartex" xmlns:cx6="http://schemas.microsoft.com/office/drawing/2016/5/12/chartex" xmlns:cx7="http://schemas.microsoft.com/office/drawing/2016/5/13/chartex" xmlns:cx8="http://schemas.microsoft.com/office/drawing/2016/5/14/chartex" xmlns:mc="http://schemas.openxmlformats.org/markup-compatibility/2006" xmlns:aink="http://schemas.microsoft.com/office/drawing/2016/ink" xmlns:am3d="http://schemas.microsoft.com/office/drawing/2017/model3d" xmlns:o="urn:schemas-microsoft-com:office:office" xmlns:r="http://schemas.openxmlformats.org/officeDocument/2006/relationships" xmlns:m="http://schemas.openxmlformats.org/officeDocument/2006/math" xmlns:v="urn:schemas-microsoft-com:vml" xmlns:wp14="http://schemas.microsoft.com/office/word/2010/wordprocessingDrawing" xmlns:wp="http://schemas.openxmlformats.org/drawingml/2006/wordprocessingDrawing" xmlns:w10="urn:schemas-microsoft-com:office:word" xmlns:w="http://schemas.openxmlformats.org/wordprocessingml/2006/main" xmlns:w14="http://schemas.microsoft.com/office/word/2010/wordml" xmlns:w15="http://schemas.microsoft.com/office/word/2012/wordml" xmlns:w16cex="http://schemas.microsoft.com/office/word/2018/wordml/cex" xmlns:w16cid="http://schemas.microsoft.com/office/word/2016/wordml/cid" xmlns:w16="http://schemas.microsoft.com/office/word/2018/wordml" xmlns:w16se="http://schemas.microsoft.com/office/word/2015/wordml/symex" xmlns:wpg="http://schemas.microsoft.com/office/word/2010/wordprocessingGroup" xmlns:wpi="http://schemas.microsoft.com/office/word/2010/wordprocessingInk" xmlns:wne="http://schemas.microsoft.com/office/word/2006/wordml" xmlns:wps="http://schemas.microsoft.com/office/word/2010/wordprocessingShape" mc:Ignorable="w14 w15 w16se w16cid w16 w16cex wp14">
+<w:numbering xmlns:wpc="http://schemas.microsoft.com/office/word/2010/wordprocessingCanvas" xmlns:cx="http://schemas.microsoft.com/office/drawing/2014/chartex" xmlns:cx1="http://schemas.microsoft.com/office/drawing/2015/9/8/chartex" xmlns:cx2="http://schemas.microsoft.com/office/drawing/2015/10/21/chartex" xmlns:cx3="http://schemas.microsoft.com/office/drawing/2016/5/9/chartex" xmlns:cx4="http://schemas.microsoft.com/office/drawing/2016/5/10/chartex" xmlns:cx5="http://schemas.microsoft.com/office/drawing/2016/5/11/chartex" xmlns:cx6="http://schemas.microsoft.com/office/drawing/2016/5/12/chartex" xmlns:cx7="http://schemas.microsoft.com/office/drawing/2016/5/13/chartex" xmlns:cx8="http://schemas.microsoft.com/office/drawing/2016/5/14/chartex" xmlns:mc="http://schemas.openxmlformats.org/markup-compatibility/2006" xmlns:aink="http://schemas.microsoft.com/office/drawing/2016/ink" xmlns:am3d="http://schemas.microsoft.com/office/drawing/2017/model3d" xmlns:o="urn:schemas-microsoft-com:office:office" xmlns:r="http://schemas.openxmlformats.org/officeDocument/2006/relationships" xmlns:m="http://schemas.openxmlformats.org/officeDocument/2006/math" xmlns:v="urn:schemas-microsoft-com:vml" xmlns:wp14="http://schemas.microsoft.com/office/word/2010/wordprocessingDrawing" xmlns:wp="http://schemas.openxmlformats.org/drawingml/2006/wordprocessingDrawing" xmlns:w10="urn:schemas-microsoft-com:office:word" xmlns:w="http://schemas.openxmlformats.org/wordprocessingml/2006/main" xmlns:w14="http://schemas.microsoft.com/office/word/2010/wordml" xmlns:w15="http://schemas.microsoft.com/office/word/2012/wordml" xmlns:w16cex="http://schemas.microsoft.com/office/word/2018/wordml/cex" xmlns:w16cid="http://schemas.microsoft.com/office/word/2016/wordml/cid" xmlns:w16="http://schemas.microsoft.com/office/word/2018/wordml" xmlns:w16sdtdh="http://schemas.microsoft.com/office/word/2020/wordml/sdtdatahash" xmlns:w16se="http://schemas.microsoft.com/office/word/2015/wordml/symex" xmlns:wpg="http://schemas.microsoft.com/office/word/2010/wordprocessingGroup" xmlns:wpi="http://schemas.microsoft.com/office/word/2010/wordprocessingInk" xmlns:wne="http://schemas.microsoft.com/office/word/2006/wordml" xmlns:wps="http://schemas.microsoft.com/office/word/2010/wordprocessingShape" mc:Ignorable="w14 w15 w16se w16cid w16 w16cex w16sdtdh wp14">
   <w:abstractNum w:abstractNumId="0" w15:restartNumberingAfterBreak="0">
     <w:nsid w:val="42FE4542"/>
     <w:multiLevelType w:val="multilevel"/>
@@ -1458,9 +2556,9 @@
     </w:lvl>
   </w:abstractNum>
   <w:abstractNum w:abstractNumId="4" w15:restartNumberingAfterBreak="0">
-    <w:nsid w:val="61F25434"/>
+    <w:nsid w:val="51FE47DB"/>
     <w:multiLevelType w:val="multilevel"/>
-    <w:tmpl w:val="452AA838"/>
+    <w:tmpl w:val="CD502C96"/>
     <w:lvl w:ilvl="0">
       <w:start w:val="1"/>
       <w:numFmt w:val="decimal"/>
@@ -1603,15 +2701,18 @@
     </w:lvl>
   </w:abstractNum>
   <w:abstractNum w:abstractNumId="5" w15:restartNumberingAfterBreak="0">
-    <w:nsid w:val="620B1BB7"/>
+    <w:nsid w:val="61F25434"/>
     <w:multiLevelType w:val="multilevel"/>
-    <w:tmpl w:val="19BE1666"/>
+    <w:tmpl w:val="452AA838"/>
     <w:lvl w:ilvl="0">
       <w:start w:val="1"/>
       <w:numFmt w:val="decimal"/>
       <w:lvlText w:val="%1."/>
       <w:lvlJc w:val="left"/>
       <w:pPr>
+        <w:tabs>
+          <w:tab w:val="num" w:pos="0"/>
+        </w:tabs>
         <w:ind w:left="360" w:hanging="360"/>
       </w:pPr>
       <w:rPr>
@@ -1629,11 +2730,13 @@
       <w:lvlText w:val=""/>
       <w:lvlJc w:val="left"/>
       <w:pPr>
+        <w:tabs>
+          <w:tab w:val="num" w:pos="0"/>
+        </w:tabs>
         <w:ind w:left="1440" w:hanging="360"/>
       </w:pPr>
       <w:rPr>
         <w:rFonts w:ascii="Wingdings 2" w:hAnsi="Wingdings 2" w:cs="Wingdings 2" w:hint="default"/>
-        <w:u w:val="none"/>
       </w:rPr>
     </w:lvl>
     <w:lvl w:ilvl="2">
@@ -1642,6 +2745,9 @@
       <w:lvlText w:val="%3."/>
       <w:lvlJc w:val="right"/>
       <w:pPr>
+        <w:tabs>
+          <w:tab w:val="num" w:pos="0"/>
+        </w:tabs>
         <w:ind w:left="2160" w:hanging="360"/>
       </w:pPr>
       <w:rPr>
@@ -1654,6 +2760,9 @@
       <w:lvlText w:val="%4."/>
       <w:lvlJc w:val="left"/>
       <w:pPr>
+        <w:tabs>
+          <w:tab w:val="num" w:pos="0"/>
+        </w:tabs>
         <w:ind w:left="2880" w:hanging="360"/>
       </w:pPr>
       <w:rPr>
@@ -1666,6 +2775,9 @@
       <w:lvlText w:val="%5."/>
       <w:lvlJc w:val="left"/>
       <w:pPr>
+        <w:tabs>
+          <w:tab w:val="num" w:pos="0"/>
+        </w:tabs>
         <w:ind w:left="3600" w:hanging="360"/>
       </w:pPr>
       <w:rPr>
@@ -1678,6 +2790,9 @@
       <w:lvlText w:val="%6."/>
       <w:lvlJc w:val="right"/>
       <w:pPr>
+        <w:tabs>
+          <w:tab w:val="num" w:pos="0"/>
+        </w:tabs>
         <w:ind w:left="4320" w:hanging="360"/>
       </w:pPr>
       <w:rPr>
@@ -1690,6 +2805,9 @@
       <w:lvlText w:val="%7."/>
       <w:lvlJc w:val="left"/>
       <w:pPr>
+        <w:tabs>
+          <w:tab w:val="num" w:pos="0"/>
+        </w:tabs>
         <w:ind w:left="5040" w:hanging="360"/>
       </w:pPr>
       <w:rPr>
@@ -1702,6 +2820,9 @@
       <w:lvlText w:val="%8."/>
       <w:lvlJc w:val="left"/>
       <w:pPr>
+        <w:tabs>
+          <w:tab w:val="num" w:pos="0"/>
+        </w:tabs>
         <w:ind w:left="5760" w:hanging="360"/>
       </w:pPr>
       <w:rPr>
@@ -1714,6 +2835,9 @@
       <w:lvlText w:val="%9."/>
       <w:lvlJc w:val="right"/>
       <w:pPr>
+        <w:tabs>
+          <w:tab w:val="num" w:pos="0"/>
+        </w:tabs>
         <w:ind w:left="6480" w:hanging="360"/>
       </w:pPr>
       <w:rPr>
@@ -1722,95 +2846,9 @@
     </w:lvl>
   </w:abstractNum>
   <w:abstractNum w:abstractNumId="6" w15:restartNumberingAfterBreak="0">
-    <w:nsid w:val="6DC9770E"/>
-    <w:multiLevelType w:val="hybridMultilevel"/>
-    <w:tmpl w:val="42E80FA2"/>
-    <w:lvl w:ilvl="0" w:tplc="0409000F">
-      <w:start w:val="1"/>
-      <w:numFmt w:val="decimal"/>
-      <w:lvlText w:val="%1."/>
-      <w:lvlJc w:val="left"/>
-      <w:pPr>
-        <w:ind w:left="720" w:hanging="360"/>
-      </w:pPr>
-    </w:lvl>
-    <w:lvl w:ilvl="1" w:tplc="04090019" w:tentative="1">
-      <w:start w:val="1"/>
-      <w:numFmt w:val="lowerLetter"/>
-      <w:lvlText w:val="%2."/>
-      <w:lvlJc w:val="left"/>
-      <w:pPr>
-        <w:ind w:left="1440" w:hanging="360"/>
-      </w:pPr>
-    </w:lvl>
-    <w:lvl w:ilvl="2" w:tplc="0409001B" w:tentative="1">
-      <w:start w:val="1"/>
-      <w:numFmt w:val="lowerRoman"/>
-      <w:lvlText w:val="%3."/>
-      <w:lvlJc w:val="right"/>
-      <w:pPr>
-        <w:ind w:left="2160" w:hanging="180"/>
-      </w:pPr>
-    </w:lvl>
-    <w:lvl w:ilvl="3" w:tplc="0409000F" w:tentative="1">
-      <w:start w:val="1"/>
-      <w:numFmt w:val="decimal"/>
-      <w:lvlText w:val="%4."/>
-      <w:lvlJc w:val="left"/>
-      <w:pPr>
-        <w:ind w:left="2880" w:hanging="360"/>
-      </w:pPr>
-    </w:lvl>
-    <w:lvl w:ilvl="4" w:tplc="04090019" w:tentative="1">
-      <w:start w:val="1"/>
-      <w:numFmt w:val="lowerLetter"/>
-      <w:lvlText w:val="%5."/>
-      <w:lvlJc w:val="left"/>
-      <w:pPr>
-        <w:ind w:left="3600" w:hanging="360"/>
-      </w:pPr>
-    </w:lvl>
-    <w:lvl w:ilvl="5" w:tplc="0409001B" w:tentative="1">
-      <w:start w:val="1"/>
-      <w:numFmt w:val="lowerRoman"/>
-      <w:lvlText w:val="%6."/>
-      <w:lvlJc w:val="right"/>
-      <w:pPr>
-        <w:ind w:left="4320" w:hanging="180"/>
-      </w:pPr>
-    </w:lvl>
-    <w:lvl w:ilvl="6" w:tplc="0409000F" w:tentative="1">
-      <w:start w:val="1"/>
-      <w:numFmt w:val="decimal"/>
-      <w:lvlText w:val="%7."/>
-      <w:lvlJc w:val="left"/>
-      <w:pPr>
-        <w:ind w:left="5040" w:hanging="360"/>
-      </w:pPr>
-    </w:lvl>
-    <w:lvl w:ilvl="7" w:tplc="04090019" w:tentative="1">
-      <w:start w:val="1"/>
-      <w:numFmt w:val="lowerLetter"/>
-      <w:lvlText w:val="%8."/>
-      <w:lvlJc w:val="left"/>
-      <w:pPr>
-        <w:ind w:left="5760" w:hanging="360"/>
-      </w:pPr>
-    </w:lvl>
-    <w:lvl w:ilvl="8" w:tplc="0409001B" w:tentative="1">
-      <w:start w:val="1"/>
-      <w:numFmt w:val="lowerRoman"/>
-      <w:lvlText w:val="%9."/>
-      <w:lvlJc w:val="right"/>
-      <w:pPr>
-        <w:ind w:left="6480" w:hanging="180"/>
-      </w:pPr>
-    </w:lvl>
-  </w:abstractNum>
-  <w:abstractNum w:abstractNumId="7" w15:restartNumberingAfterBreak="0">
-    <w:nsid w:val="70F12DF3"/>
+    <w:nsid w:val="620B1BB7"/>
     <w:multiLevelType w:val="multilevel"/>
-    <w:tmpl w:val="11EAA22A"/>
+    <w:tmpl w:val="19BE1666"/>
     <w:lvl w:ilvl="0">
       <w:start w:val="1"/>
       <w:numFmt w:val="decimal"/>
@@ -1926,17 +2964,222 @@
       </w:rPr>
     </w:lvl>
   </w:abstractNum>
+  <w:abstractNum w:abstractNumId="7" w15:restartNumberingAfterBreak="0">
+    <w:nsid w:val="6DC9770E"/>
+    <w:multiLevelType w:val="hybridMultilevel"/>
+    <w:tmpl w:val="42E80FA2"/>
+    <w:lvl w:ilvl="0" w:tplc="0409000F">
+      <w:start w:val="1"/>
+      <w:numFmt w:val="decimal"/>
+      <w:lvlText w:val="%1."/>
+      <w:lvlJc w:val="left"/>
+      <w:pPr>
+        <w:ind w:left="720" w:hanging="360"/>
+      </w:pPr>
+    </w:lvl>
+    <w:lvl w:ilvl="1" w:tplc="04090019" w:tentative="1">
+      <w:start w:val="1"/>
+      <w:numFmt w:val="lowerLetter"/>
+      <w:lvlText w:val="%2."/>
+      <w:lvlJc w:val="left"/>
+      <w:pPr>
+        <w:ind w:left="1440" w:hanging="360"/>
+      </w:pPr>
+    </w:lvl>
+    <w:lvl w:ilvl="2" w:tplc="0409001B" w:tentative="1">
+      <w:start w:val="1"/>
+      <w:numFmt w:val="lowerRoman"/>
+      <w:lvlText w:val="%3."/>
+      <w:lvlJc w:val="right"/>
+      <w:pPr>
+        <w:ind w:left="2160" w:hanging="180"/>
+      </w:pPr>
+    </w:lvl>
+    <w:lvl w:ilvl="3" w:tplc="0409000F" w:tentative="1">
+      <w:start w:val="1"/>
+      <w:numFmt w:val="decimal"/>
+      <w:lvlText w:val="%4."/>
+      <w:lvlJc w:val="left"/>
+      <w:pPr>
+        <w:ind w:left="2880" w:hanging="360"/>
+      </w:pPr>
+    </w:lvl>
+    <w:lvl w:ilvl="4" w:tplc="04090019" w:tentative="1">
+      <w:start w:val="1"/>
+      <w:numFmt w:val="lowerLetter"/>
+      <w:lvlText w:val="%5."/>
+      <w:lvlJc w:val="left"/>
+      <w:pPr>
+        <w:ind w:left="3600" w:hanging="360"/>
+      </w:pPr>
+    </w:lvl>
+    <w:lvl w:ilvl="5" w:tplc="0409001B" w:tentative="1">
+      <w:start w:val="1"/>
+      <w:numFmt w:val="lowerRoman"/>
+      <w:lvlText w:val="%6."/>
+      <w:lvlJc w:val="right"/>
+      <w:pPr>
+        <w:ind w:left="4320" w:hanging="180"/>
+      </w:pPr>
+    </w:lvl>
+    <w:lvl w:ilvl="6" w:tplc="0409000F" w:tentative="1">
+      <w:start w:val="1"/>
+      <w:numFmt w:val="decimal"/>
+      <w:lvlText w:val="%7."/>
+      <w:lvlJc w:val="left"/>
+      <w:pPr>
+        <w:ind w:left="5040" w:hanging="360"/>
+      </w:pPr>
+    </w:lvl>
+    <w:lvl w:ilvl="7" w:tplc="04090019" w:tentative="1">
+      <w:start w:val="1"/>
+      <w:numFmt w:val="lowerLetter"/>
+      <w:lvlText w:val="%8."/>
+      <w:lvlJc w:val="left"/>
+      <w:pPr>
+        <w:ind w:left="5760" w:hanging="360"/>
+      </w:pPr>
+    </w:lvl>
+    <w:lvl w:ilvl="8" w:tplc="0409001B" w:tentative="1">
+      <w:start w:val="1"/>
+      <w:numFmt w:val="lowerRoman"/>
+      <w:lvlText w:val="%9."/>
+      <w:lvlJc w:val="right"/>
+      <w:pPr>
+        <w:ind w:left="6480" w:hanging="180"/>
+      </w:pPr>
+    </w:lvl>
+  </w:abstractNum>
+  <w:abstractNum w:abstractNumId="8" w15:restartNumberingAfterBreak="0">
+    <w:nsid w:val="70F12DF3"/>
+    <w:multiLevelType w:val="multilevel"/>
+    <w:tmpl w:val="11EAA22A"/>
+    <w:lvl w:ilvl="0">
+      <w:start w:val="1"/>
+      <w:numFmt w:val="decimal"/>
+      <w:lvlText w:val="%1."/>
+      <w:lvlJc w:val="left"/>
+      <w:pPr>
+        <w:ind w:left="360" w:hanging="360"/>
+      </w:pPr>
+      <w:rPr>
+        <w:b/>
+        <w:bCs w:val="0"/>
+        <w:i w:val="0"/>
+        <w:color w:val="000000"/>
+        <w:sz w:val="20"/>
+        <w:u w:val="none"/>
+      </w:rPr>
+    </w:lvl>
+    <w:lvl w:ilvl="1">
+      <w:start w:val="1"/>
+      <w:numFmt w:val="bullet"/>
+      <w:lvlText w:val=""/>
+      <w:lvlJc w:val="left"/>
+      <w:pPr>
+        <w:ind w:left="1440" w:hanging="360"/>
+      </w:pPr>
+      <w:rPr>
+        <w:rFonts w:ascii="Wingdings 2" w:hAnsi="Wingdings 2" w:cs="Wingdings 2" w:hint="default"/>
+        <w:u w:val="none"/>
+      </w:rPr>
+    </w:lvl>
+    <w:lvl w:ilvl="2">
+      <w:start w:val="1"/>
+      <w:numFmt w:val="lowerRoman"/>
+      <w:lvlText w:val="%3."/>
+      <w:lvlJc w:val="right"/>
+      <w:pPr>
+        <w:ind w:left="2160" w:hanging="360"/>
+      </w:pPr>
+      <w:rPr>
+        <w:u w:val="none"/>
+      </w:rPr>
+    </w:lvl>
+    <w:lvl w:ilvl="3">
+      <w:start w:val="1"/>
+      <w:numFmt w:val="decimal"/>
+      <w:lvlText w:val="%4."/>
+      <w:lvlJc w:val="left"/>
+      <w:pPr>
+        <w:ind w:left="2880" w:hanging="360"/>
+      </w:pPr>
+      <w:rPr>
+        <w:u w:val="none"/>
+      </w:rPr>
+    </w:lvl>
+    <w:lvl w:ilvl="4">
+      <w:start w:val="1"/>
+      <w:numFmt w:val="lowerLetter"/>
+      <w:lvlText w:val="%5."/>
+      <w:lvlJc w:val="left"/>
+      <w:pPr>
+        <w:ind w:left="3600" w:hanging="360"/>
+      </w:pPr>
+      <w:rPr>
+        <w:u w:val="none"/>
+      </w:rPr>
+    </w:lvl>
+    <w:lvl w:ilvl="5">
+      <w:start w:val="1"/>
+      <w:numFmt w:val="lowerRoman"/>
+      <w:lvlText w:val="%6."/>
+      <w:lvlJc w:val="right"/>
+      <w:pPr>
+        <w:ind w:left="4320" w:hanging="360"/>
+      </w:pPr>
+      <w:rPr>
+        <w:u w:val="none"/>
+      </w:rPr>
+    </w:lvl>
+    <w:lvl w:ilvl="6">
+      <w:start w:val="1"/>
+      <w:numFmt w:val="decimal"/>
+      <w:lvlText w:val="%7."/>
+      <w:lvlJc w:val="left"/>
+      <w:pPr>
+        <w:ind w:left="5040" w:hanging="360"/>
+      </w:pPr>
+      <w:rPr>
+        <w:u w:val="none"/>
+      </w:rPr>
+    </w:lvl>
+    <w:lvl w:ilvl="7">
+      <w:start w:val="1"/>
+      <w:numFmt w:val="lowerLetter"/>
+      <w:lvlText w:val="%8."/>
+      <w:lvlJc w:val="left"/>
+      <w:pPr>
+        <w:ind w:left="5760" w:hanging="360"/>
+      </w:pPr>
+      <w:rPr>
+        <w:u w:val="none"/>
+      </w:rPr>
+    </w:lvl>
+    <w:lvl w:ilvl="8">
+      <w:start w:val="1"/>
+      <w:numFmt w:val="lowerRoman"/>
+      <w:lvlText w:val="%9."/>
+      <w:lvlJc w:val="right"/>
+      <w:pPr>
+        <w:ind w:left="6480" w:hanging="360"/>
+      </w:pPr>
+      <w:rPr>
+        <w:u w:val="none"/>
+      </w:rPr>
+    </w:lvl>
+  </w:abstractNum>
   <w:num w:numId="1">
-    <w:abstractNumId w:val="7"/>
+    <w:abstractNumId w:val="8"/>
   </w:num>
   <w:num w:numId="2">
     <w:abstractNumId w:val="1"/>
   </w:num>
   <w:num w:numId="3">
-    <w:abstractNumId w:val="6"/>
+    <w:abstractNumId w:val="7"/>
   </w:num>
   <w:num w:numId="4">
-    <w:abstractNumId w:val="5"/>
+    <w:abstractNumId w:val="6"/>
   </w:num>
   <w:num w:numId="5">
     <w:abstractNumId w:val="3"/>
@@ -1948,13 +3191,16 @@
     <w:abstractNumId w:val="2"/>
   </w:num>
   <w:num w:numId="8">
+    <w:abstractNumId w:val="5"/>
+  </w:num>
+  <w:num w:numId="9">
     <w:abstractNumId w:val="4"/>
   </w:num>
 </w:numbering>
 </file>
 
 <file path=word/styles.xml><?xml version="1.0" encoding="utf-8"?>
-<w:styles xmlns:mc="http://schemas.openxmlformats.org/markup-compatibility/2006" xmlns:r="http://schemas.openxmlformats.org/officeDocument/2006/relationships" xmlns:w="http://schemas.openxmlformats.org/wordprocessingml/2006/main" xmlns:w14="http://schemas.microsoft.com/office/word/2010/wordml" xmlns:w15="http://schemas.microsoft.com/office/word/2012/wordml" xmlns:w16cex="http://schemas.microsoft.com/office/word/2018/wordml/cex" xmlns:w16cid="http://schemas.microsoft.com/office/word/2016/wordml/cid" xmlns:w16="http://schemas.microsoft.com/office/word/2018/wordml" xmlns:w16se="http://schemas.microsoft.com/office/word/2015/wordml/symex" mc:Ignorable="w14 w15 w16se w16cid w16 w16cex">
+<w:styles xmlns:mc="http://schemas.openxmlformats.org/markup-compatibility/2006" xmlns:r="http://schemas.openxmlformats.org/officeDocument/2006/relationships" xmlns:w="http://schemas.openxmlformats.org/wordprocessingml/2006/main" xmlns:w14="http://schemas.microsoft.com/office/word/2010/wordml" xmlns:w15="http://schemas.microsoft.com/office/word/2012/wordml" xmlns:w16cex="http://schemas.microsoft.com/office/word/2018/wordml/cex" xmlns:w16cid="http://schemas.microsoft.com/office/word/2016/wordml/cid" xmlns:w16="http://schemas.microsoft.com/office/word/2018/wordml" xmlns:w16sdtdh="http://schemas.microsoft.com/office/word/2020/wordml/sdtdatahash" xmlns:w16se="http://schemas.microsoft.com/office/word/2015/wordml/symex" mc:Ignorable="w14 w15 w16se w16cid w16 w16cex w16sdtdh">
   <w:docDefaults>
     <w:rPrDefault>
       <w:rPr>
@@ -2076,6 +3322,7 @@
     <w:lsdException w:name="HTML Sample" w:semiHidden="1" w:unhideWhenUsed="1"/>
     <w:lsdException w:name="HTML Typewriter" w:semiHidden="1" w:unhideWhenUsed="1"/>
     <w:lsdException w:name="HTML Variable" w:semiHidden="1" w:unhideWhenUsed="1"/>
+    <w:lsdException w:name="Normal Table" w:semiHidden="1" w:unhideWhenUsed="1"/>
     <w:lsdException w:name="annotation subject" w:semiHidden="1" w:unhideWhenUsed="1"/>
     <w:lsdException w:name="No List" w:semiHidden="1" w:unhideWhenUsed="1"/>
     <w:lsdException w:name="Outline List 1" w:semiHidden="1" w:unhideWhenUsed="1"/>
@@ -2118,8 +3365,11 @@
     <w:lsdException w:name="Table Contemporary" w:semiHidden="1" w:unhideWhenUsed="1"/>
     <w:lsdException w:name="Table Elegant" w:semiHidden="1" w:unhideWhenUsed="1"/>
     <w:lsdException w:name="Table Professional" w:semiHidden="1" w:unhideWhenUsed="1"/>
+    <w:lsdException w:name="Table Subtle 1" w:semiHidden="1" w:unhideWhenUsed="1"/>
     <w:lsdException w:name="Table Subtle 2" w:semiHidden="1" w:unhideWhenUsed="1"/>
     <w:lsdException w:name="Table Web 1" w:semiHidden="1" w:unhideWhenUsed="1"/>
+    <w:lsdException w:name="Table Web 2" w:semiHidden="1" w:unhideWhenUsed="1"/>
+    <w:lsdException w:name="Table Web 3" w:semiHidden="1" w:unhideWhenUsed="1"/>
     <w:lsdException w:name="Balloon Text" w:semiHidden="1" w:unhideWhenUsed="1"/>
     <w:lsdException w:name="Table Grid" w:uiPriority="39"/>
     <w:lsdException w:name="Table Theme" w:semiHidden="1" w:unhideWhenUsed="1"/>
@@ -2537,6 +3787,29 @@
       <w:sz w:val="20"/>
     </w:rPr>
   </w:style>
+  <w:style w:type="character" w:styleId="Hyperlink">
+    <w:name w:val="Hyperlink"/>
+    <w:basedOn w:val="DefaultParagraphFont"/>
+    <w:uiPriority w:val="99"/>
+    <w:unhideWhenUsed/>
+    <w:rsid w:val="00AF1198"/>
+    <w:rPr>
+      <w:color w:val="F49100" w:themeColor="hyperlink"/>
+      <w:u w:val="single"/>
+    </w:rPr>
+  </w:style>
+  <w:style w:type="character" w:styleId="UnresolvedMention">
+    <w:name w:val="Unresolved Mention"/>
+    <w:basedOn w:val="DefaultParagraphFont"/>
+    <w:uiPriority w:val="99"/>
+    <w:semiHidden/>
+    <w:unhideWhenUsed/>
+    <w:rsid w:val="00AF1198"/>
+    <w:rPr>
+      <w:color w:val="605E5C"/>
+      <w:shd w:val="clear" w:color="auto" w:fill="E1DFDD"/>
+    </w:rPr>
+  </w:style>
 </w:styles>
 </file>
 

</xml_diff>

<commit_message>
change next step random spaces and guardian no explanation list type to be only comma
</commit_message>
<xml_diff>
--- a/docassemble/PetitionToChangeNameMinorCJP25/data/templates/petition_to_name_change_minor_CJP25_next_steps.docx
+++ b/docassemble/PetitionToChangeNameMinorCJP25/data/templates/petition_to_name_change_minor_CJP25_next_steps.docx
@@ -156,6 +156,7 @@
     </w:p>
     <w:p>
       <w:pPr>
+        <w:spacing w:after="0"/>
         <w:rPr>
           <w:rFonts w:cs="Arial"/>
         </w:rPr>
@@ -173,6 +174,7 @@
     <w:p>
       <w:pPr>
         <w:pStyle w:val="Heading2"/>
+        <w:spacing w:before="0"/>
         <w:rPr>
           <w:rFonts w:cs="Arial"/>
         </w:rPr>
@@ -505,6 +507,7 @@
         </w:numPr>
         <w:suppressAutoHyphens/>
         <w:snapToGrid w:val="0"/>
+        <w:spacing w:after="0"/>
         <w:rPr>
           <w:rFonts w:ascii="Arial" w:hAnsi="Arial" w:cs="Arial"/>
           <w14:textOutline w14:w="9525" w14:cap="rnd" w14:cmpd="sng" w14:algn="ctr">
@@ -528,7 +531,25 @@
     </w:p>
     <w:p>
       <w:pPr>
+        <w:pStyle w:val="ListParagraph"/>
+        <w:suppressAutoHyphens/>
+        <w:snapToGrid w:val="0"/>
+        <w:spacing w:after="0"/>
+        <w:ind w:left="360"/>
+        <w:rPr>
+          <w:rFonts w:ascii="Arial" w:hAnsi="Arial" w:cs="Arial"/>
+          <w14:textOutline w14:w="9525" w14:cap="rnd" w14:cmpd="sng" w14:algn="ctr">
+            <w14:noFill/>
+            <w14:prstDash w14:val="solid"/>
+            <w14:bevel/>
+          </w14:textOutline>
+        </w:rPr>
+      </w:pPr>
+    </w:p>
+    <w:p>
+      <w:pPr>
         <w:pStyle w:val="Heading2"/>
+        <w:spacing w:before="0"/>
         <w:rPr>
           <w:rFonts w:cs="Arial"/>
         </w:rPr>
@@ -537,13 +558,7 @@
         <w:rPr>
           <w:rFonts w:cs="Arial"/>
         </w:rPr>
-        <w:t>Finding a Notary Public</w:t>
-      </w:r>
-      <w:r>
-        <w:rPr>
-          <w:rFonts w:cs="Arial"/>
-        </w:rPr>
-        <w:t>:</w:t>
+        <w:t>Finding a Notary Public:</w:t>
       </w:r>
     </w:p>
     <w:p>
@@ -622,7 +637,18 @@
     </w:p>
     <w:p>
       <w:pPr>
+        <w:pStyle w:val="ListParagraph"/>
+        <w:spacing w:after="0"/>
+        <w:ind w:left="360"/>
+        <w:rPr>
+          <w:rFonts w:ascii="Arial" w:hAnsi="Arial" w:cs="Arial"/>
+        </w:rPr>
+      </w:pPr>
+    </w:p>
+    <w:p>
+      <w:pPr>
         <w:pStyle w:val="Heading2"/>
+        <w:spacing w:before="0"/>
         <w:rPr>
           <w:rFonts w:cs="Arial"/>
         </w:rPr>
@@ -720,6 +746,7 @@
           <w:numId w:val="8"/>
         </w:numPr>
         <w:suppressAutoHyphens/>
+        <w:spacing w:after="0"/>
         <w:rPr>
           <w:rFonts w:ascii="Arial" w:hAnsi="Arial" w:cs="Arial"/>
         </w:rPr>
@@ -776,6 +803,16 @@
     <w:p>
       <w:pPr>
         <w:pStyle w:val="Heading2"/>
+        <w:spacing w:before="0"/>
+        <w:rPr>
+          <w:rFonts w:cs="Arial"/>
+        </w:rPr>
+      </w:pPr>
+    </w:p>
+    <w:p>
+      <w:pPr>
+        <w:pStyle w:val="Heading2"/>
+        <w:spacing w:before="0"/>
         <w:rPr>
           <w:rFonts w:cs="Arial"/>
         </w:rPr>
@@ -809,6 +846,7 @@
           <w:ilvl w:val="0"/>
           <w:numId w:val="4"/>
         </w:numPr>
+        <w:spacing w:after="0"/>
         <w:rPr>
           <w:rFonts w:ascii="Arial" w:hAnsi="Arial" w:cs="Arial"/>
         </w:rPr>
@@ -1323,6 +1361,7 @@
           <w:ilvl w:val="0"/>
           <w:numId w:val="5"/>
         </w:numPr>
+        <w:spacing w:after="0"/>
         <w:rPr>
           <w:rFonts w:ascii="Arial" w:hAnsi="Arial" w:cs="Arial"/>
         </w:rPr>
@@ -1421,6 +1460,16 @@
     <w:p>
       <w:pPr>
         <w:pStyle w:val="Heading2"/>
+        <w:spacing w:before="0"/>
+        <w:rPr>
+          <w:rFonts w:cs="Arial"/>
+        </w:rPr>
+      </w:pPr>
+    </w:p>
+    <w:p>
+      <w:pPr>
+        <w:pStyle w:val="Heading2"/>
+        <w:spacing w:before="0"/>
         <w:rPr>
           <w:rFonts w:cs="Arial"/>
         </w:rPr>
@@ -1550,6 +1599,7 @@
           <w:ilvl w:val="0"/>
           <w:numId w:val="6"/>
         </w:numPr>
+        <w:spacing w:after="0"/>
         <w:rPr>
           <w:rFonts w:ascii="Arial" w:hAnsi="Arial" w:cs="Arial"/>
         </w:rPr>
@@ -1630,7 +1680,7 @@
         <w:rPr>
           <w:rFonts w:ascii="Arial" w:hAnsi="Arial" w:cs="Arial"/>
         </w:rPr>
-        <w:t xml:space="preserve"> new name. </w:t>
+        <w:t xml:space="preserve"> new name.</w:t>
       </w:r>
     </w:p>
     <w:p>
@@ -1645,6 +1695,7 @@
     <w:p>
       <w:pPr>
         <w:pStyle w:val="FrameContents"/>
+        <w:spacing w:after="0"/>
         <w:rPr>
           <w:rFonts w:ascii="Arial" w:hAnsi="Arial" w:cs="Arial"/>
         </w:rPr>
@@ -1840,7 +1891,7 @@
         </mc:Choice>
         <mc:Fallback>
           <w:pict>
-            <v:roundrect w14:anchorId="6E0D32D0" id="Rounded Rectangle 6" o:spid="_x0000_s1026" style="width:539.8pt;height:63.5pt;visibility:visible;mso-wrap-style:square;mso-left-percent:-10001;mso-top-percent:-10001;mso-position-horizontal:absolute;mso-position-horizontal-relative:char;mso-position-vertical:absolute;mso-position-vertical-relative:line;mso-left-percent:-10001;mso-top-percent:-10001;v-text-anchor:middle" arcsize="10923f" o:gfxdata="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" fillcolor="#f2f2f2 [3052]" strokecolor="#bfbfbf [2412]" strokeweight=".18mm">
+            <v:roundrect w14:anchorId="5CADC1C4" id="Rounded Rectangle 6" o:spid="_x0000_s1026" style="width:539.8pt;height:63.5pt;visibility:visible;mso-wrap-style:square;mso-left-percent:-10001;mso-top-percent:-10001;mso-position-horizontal:absolute;mso-position-horizontal-relative:char;mso-position-vertical:absolute;mso-position-vertical-relative:line;mso-left-percent:-10001;mso-top-percent:-10001;v-text-anchor:middle" arcsize="10923f" o:gfxdata="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" fillcolor="#f2f2f2 [3052]" strokecolor="#bfbfbf [2412]" strokeweight=".18mm">
               <v:stroke joinstyle="miter"/>
               <v:textbox inset="14.4pt,14.4pt,14.4pt,14.4pt">
                 <w:txbxContent>

</xml_diff>

<commit_message>
changed order of paragraphs and minor wording changes
</commit_message>
<xml_diff>
--- a/docassemble/PetitionToChangeNameMinorCJP25/data/templates/petition_to_name_change_minor_CJP25_next_steps.docx
+++ b/docassemble/PetitionToChangeNameMinorCJP25/data/templates/petition_to_name_change_minor_CJP25_next_steps.docx
@@ -161,14 +161,104 @@
           <w:rFonts w:cs="Arial"/>
         </w:rPr>
         <w:sectPr>
-          <w:footerReference w:type="default" r:id="rId7"/>
-          <w:footerReference w:type="first" r:id="rId8"/>
+          <w:headerReference w:type="even" r:id="rId7"/>
+          <w:headerReference w:type="default" r:id="rId8"/>
+          <w:footerReference w:type="even" r:id="rId9"/>
+          <w:footerReference w:type="default" r:id="rId10"/>
+          <w:headerReference w:type="first" r:id="rId11"/>
+          <w:footerReference w:type="first" r:id="rId12"/>
           <w:pgSz w:w="12240" w:h="15840"/>
           <w:pgMar w:top="720" w:right="720" w:bottom="720" w:left="720" w:header="720" w:footer="720" w:gutter="0"/>
           <w:cols w:space="720"/>
           <w:titlePg/>
           <w:docGrid w:linePitch="360"/>
         </w:sectPr>
+      </w:pPr>
+    </w:p>
+    <w:p>
+      <w:pPr>
+        <w:pStyle w:val="Heading2"/>
+        <w:spacing w:before="0"/>
+        <w:rPr>
+          <w:rFonts w:cs="Arial"/>
+        </w:rPr>
+      </w:pPr>
+      <w:r>
+        <w:rPr>
+          <w:rFonts w:cs="Arial"/>
+        </w:rPr>
+        <w:t>Finding a Notary Public:</w:t>
+      </w:r>
+    </w:p>
+    <w:p>
+      <w:pPr>
+        <w:spacing w:after="0"/>
+      </w:pPr>
+    </w:p>
+    <w:p>
+      <w:pPr>
+        <w:pStyle w:val="ListParagraph"/>
+        <w:numPr>
+          <w:ilvl w:val="0"/>
+          <w:numId w:val="9"/>
+        </w:numPr>
+        <w:spacing w:after="0"/>
+        <w:rPr>
+          <w:rFonts w:ascii="Arial" w:hAnsi="Arial" w:cs="Arial"/>
+        </w:rPr>
+      </w:pPr>
+      <w:r>
+        <w:rPr>
+          <w:rFonts w:ascii="Arial" w:hAnsi="Arial" w:cs="Arial"/>
+        </w:rPr>
+        <w:t>Notary Publics can typically be found at city offices, courts, banks, real estate and insurance offices, travel agencies, local drug stores or pharmacies, or in the phone book.</w:t>
+      </w:r>
+    </w:p>
+    <w:p>
+      <w:pPr>
+        <w:pStyle w:val="ListParagraph"/>
+        <w:numPr>
+          <w:ilvl w:val="0"/>
+          <w:numId w:val="9"/>
+        </w:numPr>
+        <w:spacing w:after="0"/>
+        <w:rPr>
+          <w:rFonts w:ascii="Arial" w:hAnsi="Arial" w:cs="Arial"/>
+        </w:rPr>
+      </w:pPr>
+      <w:r>
+        <w:rPr>
+          <w:rFonts w:ascii="Arial" w:hAnsi="Arial" w:cs="Arial"/>
+        </w:rPr>
+        <w:t>Bring a form of identification that proves each party’s identity and has legal weight, such as a birth certificate, driver’s license, or passport.</w:t>
+      </w:r>
+    </w:p>
+    <w:p>
+      <w:pPr>
+        <w:pStyle w:val="ListParagraph"/>
+        <w:numPr>
+          <w:ilvl w:val="0"/>
+          <w:numId w:val="9"/>
+        </w:numPr>
+        <w:spacing w:after="0"/>
+        <w:rPr>
+          <w:rFonts w:ascii="Arial" w:hAnsi="Arial" w:cs="Arial"/>
+        </w:rPr>
+      </w:pPr>
+      <w:r>
+        <w:rPr>
+          <w:rFonts w:ascii="Arial" w:hAnsi="Arial" w:cs="Arial"/>
+        </w:rPr>
+        <w:t>Notarizing a document should never cost more than $1.25 in the state of Massachusetts.</w:t>
+      </w:r>
+    </w:p>
+    <w:p>
+      <w:pPr>
+        <w:pStyle w:val="Heading2"/>
+        <w:spacing w:before="0"/>
+        <w:rPr>
+          <w:rFonts w:cs="Arial"/>
+        </w:rPr>
       </w:pPr>
     </w:p>
     <w:p>
@@ -258,80 +348,6 @@
           </w14:textOutline>
         </w:rPr>
         <w:t>identification</w:t>
-      </w:r>
-      <w:r>
-        <w:rPr>
-          <w:rFonts w:ascii="Arial" w:hAnsi="Arial" w:cs="Arial"/>
-          <w14:textOutline w14:w="9525" w14:cap="rnd" w14:cmpd="sng" w14:algn="ctr">
-            <w14:noFill/>
-            <w14:prstDash w14:val="solid"/>
-            <w14:bevel/>
-          </w14:textOutline>
-        </w:rPr>
-        <w:t>.</w:t>
-      </w:r>
-    </w:p>
-    <w:p>
-      <w:pPr>
-        <w:pStyle w:val="ListParagraph"/>
-        <w:numPr>
-          <w:ilvl w:val="0"/>
-          <w:numId w:val="7"/>
-        </w:numPr>
-        <w:suppressAutoHyphens/>
-        <w:snapToGrid w:val="0"/>
-        <w:rPr>
-          <w:rFonts w:ascii="Arial" w:hAnsi="Arial" w:cs="Arial"/>
-          <w14:textOutline w14:w="9525" w14:cap="rnd" w14:cmpd="sng" w14:algn="ctr">
-            <w14:noFill/>
-            <w14:prstDash w14:val="solid"/>
-            <w14:bevel/>
-          </w14:textOutline>
-        </w:rPr>
-      </w:pPr>
-      <w:r>
-        <w:rPr>
-          <w:rFonts w:ascii="Arial" w:hAnsi="Arial" w:cs="Arial"/>
-          <w14:textOutline w14:w="9525" w14:cap="rnd" w14:cmpd="sng" w14:algn="ctr">
-            <w14:noFill/>
-            <w14:prstDash w14:val="solid"/>
-            <w14:bevel/>
-          </w14:textOutline>
-        </w:rPr>
-        <w:t xml:space="preserve">Deliver a copy to </w:t>
-      </w:r>
-      <w:r>
-        <w:rPr>
-          <w:rFonts w:ascii="Arial" w:hAnsi="Arial" w:cs="Arial"/>
-          <w14:textOutline w14:w="9525" w14:cap="rnd" w14:cmpd="sng" w14:algn="ctr">
-            <w14:noFill/>
-            <w14:prstDash w14:val="solid"/>
-            <w14:bevel/>
-          </w14:textOutline>
-        </w:rPr>
-        <w:t xml:space="preserve">your </w:t>
-      </w:r>
-      <w:r>
-        <w:rPr>
-          <w:rFonts w:ascii="Arial" w:hAnsi="Arial" w:cs="Arial"/>
-          <w14:textOutline w14:w="9525" w14:cap="rnd" w14:cmpd="sng" w14:algn="ctr">
-            <w14:noFill/>
-            <w14:prstDash w14:val="solid"/>
-            <w14:bevel/>
-          </w14:textOutline>
-        </w:rPr>
-        <w:t>attorney</w:t>
-      </w:r>
-      <w:r>
-        <w:rPr>
-          <w:rFonts w:ascii="Arial" w:hAnsi="Arial" w:cs="Arial"/>
-          <w14:textOutline w14:w="9525" w14:cap="rnd" w14:cmpd="sng" w14:algn="ctr">
-            <w14:noFill/>
-            <w14:prstDash w14:val="solid"/>
-            <w14:bevel/>
-          </w14:textOutline>
-        </w:rPr>
-        <w:t xml:space="preserve"> if you have one</w:t>
       </w:r>
       <w:r>
         <w:rPr>
@@ -531,117 +547,9 @@
     </w:p>
     <w:p>
       <w:pPr>
-        <w:pStyle w:val="ListParagraph"/>
-        <w:suppressAutoHyphens/>
-        <w:snapToGrid w:val="0"/>
         <w:spacing w:after="0"/>
-        <w:ind w:left="360"/>
-        <w:rPr>
-          <w:rFonts w:ascii="Arial" w:hAnsi="Arial" w:cs="Arial"/>
-          <w14:textOutline w14:w="9525" w14:cap="rnd" w14:cmpd="sng" w14:algn="ctr">
-            <w14:noFill/>
-            <w14:prstDash w14:val="solid"/>
-            <w14:bevel/>
-          </w14:textOutline>
-        </w:rPr>
-      </w:pPr>
-    </w:p>
-    <w:p>
-      <w:pPr>
-        <w:pStyle w:val="Heading2"/>
-        <w:spacing w:before="0"/>
         <w:rPr>
           <w:rFonts w:cs="Arial"/>
-        </w:rPr>
-      </w:pPr>
-      <w:r>
-        <w:rPr>
-          <w:rFonts w:cs="Arial"/>
-        </w:rPr>
-        <w:t>Finding a Notary Public:</w:t>
-      </w:r>
-    </w:p>
-    <w:p>
-      <w:pPr>
-        <w:spacing w:after="0"/>
-      </w:pPr>
-    </w:p>
-    <w:p>
-      <w:pPr>
-        <w:pStyle w:val="ListParagraph"/>
-        <w:numPr>
-          <w:ilvl w:val="0"/>
-          <w:numId w:val="9"/>
-        </w:numPr>
-        <w:spacing w:after="0"/>
-        <w:rPr>
-          <w:rFonts w:ascii="Arial" w:hAnsi="Arial" w:cs="Arial"/>
-        </w:rPr>
-      </w:pPr>
-      <w:r>
-        <w:rPr>
-          <w:rFonts w:ascii="Arial" w:hAnsi="Arial" w:cs="Arial"/>
-        </w:rPr>
-        <w:t>Notary Publics can typically be found at city offices, courts, banks, real estate and insurance offices, travel agencies, local drug stores or pharmacies, or in the phone book.</w:t>
-      </w:r>
-    </w:p>
-    <w:p>
-      <w:pPr>
-        <w:pStyle w:val="ListParagraph"/>
-        <w:numPr>
-          <w:ilvl w:val="0"/>
-          <w:numId w:val="9"/>
-        </w:numPr>
-        <w:spacing w:after="0"/>
-        <w:rPr>
-          <w:rFonts w:ascii="Arial" w:hAnsi="Arial" w:cs="Arial"/>
-        </w:rPr>
-      </w:pPr>
-      <w:r>
-        <w:rPr>
-          <w:rFonts w:ascii="Arial" w:hAnsi="Arial" w:cs="Arial"/>
-        </w:rPr>
-        <w:t xml:space="preserve">Bring a form of identification that proves </w:t>
-      </w:r>
-      <w:r>
-        <w:rPr>
-          <w:rFonts w:ascii="Arial" w:hAnsi="Arial" w:cs="Arial"/>
-        </w:rPr>
-        <w:t>each party’s</w:t>
-      </w:r>
-      <w:r>
-        <w:rPr>
-          <w:rFonts w:ascii="Arial" w:hAnsi="Arial" w:cs="Arial"/>
-        </w:rPr>
-        <w:t xml:space="preserve"> identity and has legal weight, such as a birth certificate, driver’s license, or passport.</w:t>
-      </w:r>
-    </w:p>
-    <w:p>
-      <w:pPr>
-        <w:pStyle w:val="ListParagraph"/>
-        <w:numPr>
-          <w:ilvl w:val="0"/>
-          <w:numId w:val="9"/>
-        </w:numPr>
-        <w:spacing w:after="0"/>
-        <w:rPr>
-          <w:rFonts w:ascii="Arial" w:hAnsi="Arial" w:cs="Arial"/>
-        </w:rPr>
-      </w:pPr>
-      <w:r>
-        <w:rPr>
-          <w:rFonts w:ascii="Arial" w:hAnsi="Arial" w:cs="Arial"/>
-        </w:rPr>
-        <w:t>Notarizing a document should never cost more than $1.25 in the state of Massachusetts.</w:t>
-      </w:r>
-    </w:p>
-    <w:p>
-      <w:pPr>
-        <w:pStyle w:val="ListParagraph"/>
-        <w:spacing w:after="0"/>
-        <w:ind w:left="360"/>
-        <w:rPr>
-          <w:rFonts w:ascii="Arial" w:hAnsi="Arial" w:cs="Arial"/>
         </w:rPr>
       </w:pPr>
     </w:p>
@@ -1794,6 +1702,16 @@
 </file>
 
 <file path=word/footer1.xml><?xml version="1.0" encoding="utf-8"?>
+<w:ftr xmlns:wpc="http://schemas.microsoft.com/office/word/2010/wordprocessingCanvas" xmlns:cx="http://schemas.microsoft.com/office/drawing/2014/chartex" xmlns:cx1="http://schemas.microsoft.com/office/drawing/2015/9/8/chartex" xmlns:cx2="http://schemas.microsoft.com/office/drawing/2015/10/21/chartex" xmlns:cx3="http://schemas.microsoft.com/office/drawing/2016/5/9/chartex" xmlns:cx4="http://schemas.microsoft.com/office/drawing/2016/5/10/chartex" xmlns:cx5="http://schemas.microsoft.com/office/drawing/2016/5/11/chartex" xmlns:cx6="http://schemas.microsoft.com/office/drawing/2016/5/12/chartex" xmlns:cx7="http://schemas.microsoft.com/office/drawing/2016/5/13/chartex" xmlns:cx8="http://schemas.microsoft.com/office/drawing/2016/5/14/chartex" xmlns:mc="http://schemas.openxmlformats.org/markup-compatibility/2006" xmlns:aink="http://schemas.microsoft.com/office/drawing/2016/ink" xmlns:am3d="http://schemas.microsoft.com/office/drawing/2017/model3d" xmlns:o="urn:schemas-microsoft-com:office:office" xmlns:r="http://schemas.openxmlformats.org/officeDocument/2006/relationships" xmlns:m="http://schemas.openxmlformats.org/officeDocument/2006/math" xmlns:v="urn:schemas-microsoft-com:vml" xmlns:wp14="http://schemas.microsoft.com/office/word/2010/wordprocessingDrawing" xmlns:wp="http://schemas.openxmlformats.org/drawingml/2006/wordprocessingDrawing" xmlns:w10="urn:schemas-microsoft-com:office:word" xmlns:w="http://schemas.openxmlformats.org/wordprocessingml/2006/main" xmlns:w14="http://schemas.microsoft.com/office/word/2010/wordml" xmlns:w15="http://schemas.microsoft.com/office/word/2012/wordml" xmlns:w16cex="http://schemas.microsoft.com/office/word/2018/wordml/cex" xmlns:w16cid="http://schemas.microsoft.com/office/word/2016/wordml/cid" xmlns:w16="http://schemas.microsoft.com/office/word/2018/wordml" xmlns:w16sdtdh="http://schemas.microsoft.com/office/word/2020/wordml/sdtdatahash" xmlns:w16se="http://schemas.microsoft.com/office/word/2015/wordml/symex" xmlns:wpg="http://schemas.microsoft.com/office/word/2010/wordprocessingGroup" xmlns:wpi="http://schemas.microsoft.com/office/word/2010/wordprocessingInk" xmlns:wne="http://schemas.microsoft.com/office/word/2006/wordml" xmlns:wps="http://schemas.microsoft.com/office/word/2010/wordprocessingShape" mc:Ignorable="w14 w15 w16se w16cid w16 w16cex w16sdtdh wp14">
+  <w:p>
+    <w:pPr>
+      <w:pStyle w:val="Footer"/>
+    </w:pPr>
+  </w:p>
+</w:ftr>
+</file>
+
+<file path=word/footer2.xml><?xml version="1.0" encoding="utf-8"?>
 <w:ftr xmlns:wpc="http://schemas.microsoft.com/office/word/2010/wordprocessingCanvas" xmlns:cx="http://schemas.microsoft.com/office/drawing/2014/chartex" xmlns:cx1="http://schemas.microsoft.com/office/drawing/2015/9/8/chartex" xmlns:cx2="http://schemas.microsoft.com/office/drawing/2015/10/21/chartex" xmlns:cx3="http://schemas.microsoft.com/office/drawing/2016/5/9/chartex" xmlns:cx4="http://schemas.microsoft.com/office/drawing/2016/5/10/chartex" xmlns:cx5="http://schemas.microsoft.com/office/drawing/2016/5/11/chartex" xmlns:cx6="http://schemas.microsoft.com/office/drawing/2016/5/12/chartex" xmlns:cx7="http://schemas.microsoft.com/office/drawing/2016/5/13/chartex" xmlns:cx8="http://schemas.microsoft.com/office/drawing/2016/5/14/chartex" xmlns:mc="http://schemas.openxmlformats.org/markup-compatibility/2006" xmlns:aink="http://schemas.microsoft.com/office/drawing/2016/ink" xmlns:am3d="http://schemas.microsoft.com/office/drawing/2017/model3d" xmlns:o="urn:schemas-microsoft-com:office:office" xmlns:r="http://schemas.openxmlformats.org/officeDocument/2006/relationships" xmlns:m="http://schemas.openxmlformats.org/officeDocument/2006/math" xmlns:v="urn:schemas-microsoft-com:vml" xmlns:wp14="http://schemas.microsoft.com/office/word/2010/wordprocessingDrawing" xmlns:wp="http://schemas.openxmlformats.org/drawingml/2006/wordprocessingDrawing" xmlns:w10="urn:schemas-microsoft-com:office:word" xmlns:w="http://schemas.openxmlformats.org/wordprocessingml/2006/main" xmlns:w14="http://schemas.microsoft.com/office/word/2010/wordml" xmlns:w15="http://schemas.microsoft.com/office/word/2012/wordml" xmlns:w16cex="http://schemas.microsoft.com/office/word/2018/wordml/cex" xmlns:w16cid="http://schemas.microsoft.com/office/word/2016/wordml/cid" xmlns:w16="http://schemas.microsoft.com/office/word/2018/wordml" xmlns:w16sdtdh="http://schemas.microsoft.com/office/word/2020/wordml/sdtdatahash" xmlns:w16se="http://schemas.microsoft.com/office/word/2015/wordml/symex" xmlns:wpg="http://schemas.microsoft.com/office/word/2010/wordprocessingGroup" xmlns:wpi="http://schemas.microsoft.com/office/word/2010/wordprocessingInk" xmlns:wne="http://schemas.microsoft.com/office/word/2006/wordml" xmlns:wps="http://schemas.microsoft.com/office/word/2010/wordprocessingShape" mc:Ignorable="w14 w15 w16se w16cid w16 w16cex w16sdtdh wp14">
   <w:p>
     <w:pPr>
@@ -1925,7 +1843,7 @@
 </w:ftr>
 </file>
 
-<file path=word/footer2.xml><?xml version="1.0" encoding="utf-8"?>
+<file path=word/footer3.xml><?xml version="1.0" encoding="utf-8"?>
 <w:ftr xmlns:wpc="http://schemas.microsoft.com/office/word/2010/wordprocessingCanvas" xmlns:cx="http://schemas.microsoft.com/office/drawing/2014/chartex" xmlns:cx1="http://schemas.microsoft.com/office/drawing/2015/9/8/chartex" xmlns:cx2="http://schemas.microsoft.com/office/drawing/2015/10/21/chartex" xmlns:cx3="http://schemas.microsoft.com/office/drawing/2016/5/9/chartex" xmlns:cx4="http://schemas.microsoft.com/office/drawing/2016/5/10/chartex" xmlns:cx5="http://schemas.microsoft.com/office/drawing/2016/5/11/chartex" xmlns:cx6="http://schemas.microsoft.com/office/drawing/2016/5/12/chartex" xmlns:cx7="http://schemas.microsoft.com/office/drawing/2016/5/13/chartex" xmlns:cx8="http://schemas.microsoft.com/office/drawing/2016/5/14/chartex" xmlns:mc="http://schemas.openxmlformats.org/markup-compatibility/2006" xmlns:aink="http://schemas.microsoft.com/office/drawing/2016/ink" xmlns:am3d="http://schemas.microsoft.com/office/drawing/2017/model3d" xmlns:o="urn:schemas-microsoft-com:office:office" xmlns:r="http://schemas.openxmlformats.org/officeDocument/2006/relationships" xmlns:m="http://schemas.openxmlformats.org/officeDocument/2006/math" xmlns:v="urn:schemas-microsoft-com:vml" xmlns:wp14="http://schemas.microsoft.com/office/word/2010/wordprocessingDrawing" xmlns:wp="http://schemas.openxmlformats.org/drawingml/2006/wordprocessingDrawing" xmlns:w10="urn:schemas-microsoft-com:office:word" xmlns:w="http://schemas.openxmlformats.org/wordprocessingml/2006/main" xmlns:w14="http://schemas.microsoft.com/office/word/2010/wordml" xmlns:w15="http://schemas.microsoft.com/office/word/2012/wordml" xmlns:w16cex="http://schemas.microsoft.com/office/word/2018/wordml/cex" xmlns:w16cid="http://schemas.microsoft.com/office/word/2016/wordml/cid" xmlns:w16="http://schemas.microsoft.com/office/word/2018/wordml" xmlns:w16sdtdh="http://schemas.microsoft.com/office/word/2020/wordml/sdtdatahash" xmlns:w16se="http://schemas.microsoft.com/office/word/2015/wordml/symex" xmlns:wpg="http://schemas.microsoft.com/office/word/2010/wordprocessingGroup" xmlns:wpi="http://schemas.microsoft.com/office/word/2010/wordprocessingInk" xmlns:wne="http://schemas.microsoft.com/office/word/2006/wordml" xmlns:wps="http://schemas.microsoft.com/office/word/2010/wordprocessingShape" mc:Ignorable="w14 w15 w16se w16cid w16 w16cex w16sdtdh wp14">
   <w:p>
     <w:pPr>
@@ -2012,7 +1930,23 @@
                                 <w:rFonts w:ascii="Arial" w:hAnsi="Arial" w:cs="Arial"/>
                                 <w:sz w:val="22"/>
                               </w:rPr>
-                              <w:t>https://www.masslegalhelp.org/children-and-families/probate-and-family-court/notary</w:t>
+                              <w:t>MassLegalHelp.</w:t>
+                            </w:r>
+                            <w:r>
+                              <w:rPr>
+                                <w:rStyle w:val="Hyperlink"/>
+                                <w:rFonts w:ascii="Arial" w:hAnsi="Arial" w:cs="Arial"/>
+                                <w:sz w:val="22"/>
+                              </w:rPr>
+                              <w:t>o</w:t>
+                            </w:r>
+                            <w:r>
+                              <w:rPr>
+                                <w:rStyle w:val="Hyperlink"/>
+                                <w:rFonts w:ascii="Arial" w:hAnsi="Arial" w:cs="Arial"/>
+                                <w:sz w:val="22"/>
+                              </w:rPr>
+                              <w:t>rg/Notary</w:t>
                             </w:r>
                           </w:hyperlink>
                         </w:p>
@@ -2060,7 +1994,23 @@
                           <w:rFonts w:ascii="Arial" w:hAnsi="Arial" w:cs="Arial"/>
                           <w:sz w:val="22"/>
                         </w:rPr>
-                        <w:t>https://www.masslegalhelp.org/children-and-families/probate-and-family-court/notary</w:t>
+                        <w:t>MassLegalHelp.</w:t>
+                      </w:r>
+                      <w:r>
+                        <w:rPr>
+                          <w:rStyle w:val="Hyperlink"/>
+                          <w:rFonts w:ascii="Arial" w:hAnsi="Arial" w:cs="Arial"/>
+                          <w:sz w:val="22"/>
+                        </w:rPr>
+                        <w:t>o</w:t>
+                      </w:r>
+                      <w:r>
+                        <w:rPr>
+                          <w:rStyle w:val="Hyperlink"/>
+                          <w:rFonts w:ascii="Arial" w:hAnsi="Arial" w:cs="Arial"/>
+                          <w:sz w:val="22"/>
+                        </w:rPr>
+                        <w:t>rg/Notary</w:t>
                       </w:r>
                     </w:hyperlink>
                   </w:p>
@@ -2100,6 +2050,36 @@
     </w:p>
   </w:footnote>
 </w:footnotes>
+</file>
+
+<file path=word/header1.xml><?xml version="1.0" encoding="utf-8"?>
+<w:hdr xmlns:wpc="http://schemas.microsoft.com/office/word/2010/wordprocessingCanvas" xmlns:cx="http://schemas.microsoft.com/office/drawing/2014/chartex" xmlns:cx1="http://schemas.microsoft.com/office/drawing/2015/9/8/chartex" xmlns:cx2="http://schemas.microsoft.com/office/drawing/2015/10/21/chartex" xmlns:cx3="http://schemas.microsoft.com/office/drawing/2016/5/9/chartex" xmlns:cx4="http://schemas.microsoft.com/office/drawing/2016/5/10/chartex" xmlns:cx5="http://schemas.microsoft.com/office/drawing/2016/5/11/chartex" xmlns:cx6="http://schemas.microsoft.com/office/drawing/2016/5/12/chartex" xmlns:cx7="http://schemas.microsoft.com/office/drawing/2016/5/13/chartex" xmlns:cx8="http://schemas.microsoft.com/office/drawing/2016/5/14/chartex" xmlns:mc="http://schemas.openxmlformats.org/markup-compatibility/2006" xmlns:aink="http://schemas.microsoft.com/office/drawing/2016/ink" xmlns:am3d="http://schemas.microsoft.com/office/drawing/2017/model3d" xmlns:o="urn:schemas-microsoft-com:office:office" xmlns:r="http://schemas.openxmlformats.org/officeDocument/2006/relationships" xmlns:m="http://schemas.openxmlformats.org/officeDocument/2006/math" xmlns:v="urn:schemas-microsoft-com:vml" xmlns:wp14="http://schemas.microsoft.com/office/word/2010/wordprocessingDrawing" xmlns:wp="http://schemas.openxmlformats.org/drawingml/2006/wordprocessingDrawing" xmlns:w10="urn:schemas-microsoft-com:office:word" xmlns:w="http://schemas.openxmlformats.org/wordprocessingml/2006/main" xmlns:w14="http://schemas.microsoft.com/office/word/2010/wordml" xmlns:w15="http://schemas.microsoft.com/office/word/2012/wordml" xmlns:w16cex="http://schemas.microsoft.com/office/word/2018/wordml/cex" xmlns:w16cid="http://schemas.microsoft.com/office/word/2016/wordml/cid" xmlns:w16="http://schemas.microsoft.com/office/word/2018/wordml" xmlns:w16sdtdh="http://schemas.microsoft.com/office/word/2020/wordml/sdtdatahash" xmlns:w16se="http://schemas.microsoft.com/office/word/2015/wordml/symex" xmlns:wpg="http://schemas.microsoft.com/office/word/2010/wordprocessingGroup" xmlns:wpi="http://schemas.microsoft.com/office/word/2010/wordprocessingInk" xmlns:wne="http://schemas.microsoft.com/office/word/2006/wordml" xmlns:wps="http://schemas.microsoft.com/office/word/2010/wordprocessingShape" mc:Ignorable="w14 w15 w16se w16cid w16 w16cex w16sdtdh wp14">
+  <w:p>
+    <w:pPr>
+      <w:pStyle w:val="Header"/>
+    </w:pPr>
+  </w:p>
+</w:hdr>
+</file>
+
+<file path=word/header2.xml><?xml version="1.0" encoding="utf-8"?>
+<w:hdr xmlns:wpc="http://schemas.microsoft.com/office/word/2010/wordprocessingCanvas" xmlns:cx="http://schemas.microsoft.com/office/drawing/2014/chartex" xmlns:cx1="http://schemas.microsoft.com/office/drawing/2015/9/8/chartex" xmlns:cx2="http://schemas.microsoft.com/office/drawing/2015/10/21/chartex" xmlns:cx3="http://schemas.microsoft.com/office/drawing/2016/5/9/chartex" xmlns:cx4="http://schemas.microsoft.com/office/drawing/2016/5/10/chartex" xmlns:cx5="http://schemas.microsoft.com/office/drawing/2016/5/11/chartex" xmlns:cx6="http://schemas.microsoft.com/office/drawing/2016/5/12/chartex" xmlns:cx7="http://schemas.microsoft.com/office/drawing/2016/5/13/chartex" xmlns:cx8="http://schemas.microsoft.com/office/drawing/2016/5/14/chartex" xmlns:mc="http://schemas.openxmlformats.org/markup-compatibility/2006" xmlns:aink="http://schemas.microsoft.com/office/drawing/2016/ink" xmlns:am3d="http://schemas.microsoft.com/office/drawing/2017/model3d" xmlns:o="urn:schemas-microsoft-com:office:office" xmlns:r="http://schemas.openxmlformats.org/officeDocument/2006/relationships" xmlns:m="http://schemas.openxmlformats.org/officeDocument/2006/math" xmlns:v="urn:schemas-microsoft-com:vml" xmlns:wp14="http://schemas.microsoft.com/office/word/2010/wordprocessingDrawing" xmlns:wp="http://schemas.openxmlformats.org/drawingml/2006/wordprocessingDrawing" xmlns:w10="urn:schemas-microsoft-com:office:word" xmlns:w="http://schemas.openxmlformats.org/wordprocessingml/2006/main" xmlns:w14="http://schemas.microsoft.com/office/word/2010/wordml" xmlns:w15="http://schemas.microsoft.com/office/word/2012/wordml" xmlns:w16cex="http://schemas.microsoft.com/office/word/2018/wordml/cex" xmlns:w16cid="http://schemas.microsoft.com/office/word/2016/wordml/cid" xmlns:w16="http://schemas.microsoft.com/office/word/2018/wordml" xmlns:w16sdtdh="http://schemas.microsoft.com/office/word/2020/wordml/sdtdatahash" xmlns:w16se="http://schemas.microsoft.com/office/word/2015/wordml/symex" xmlns:wpg="http://schemas.microsoft.com/office/word/2010/wordprocessingGroup" xmlns:wpi="http://schemas.microsoft.com/office/word/2010/wordprocessingInk" xmlns:wne="http://schemas.microsoft.com/office/word/2006/wordml" xmlns:wps="http://schemas.microsoft.com/office/word/2010/wordprocessingShape" mc:Ignorable="w14 w15 w16se w16cid w16 w16cex w16sdtdh wp14">
+  <w:p>
+    <w:pPr>
+      <w:pStyle w:val="Header"/>
+    </w:pPr>
+  </w:p>
+</w:hdr>
+</file>
+
+<file path=word/header3.xml><?xml version="1.0" encoding="utf-8"?>
+<w:hdr xmlns:wpc="http://schemas.microsoft.com/office/word/2010/wordprocessingCanvas" xmlns:cx="http://schemas.microsoft.com/office/drawing/2014/chartex" xmlns:cx1="http://schemas.microsoft.com/office/drawing/2015/9/8/chartex" xmlns:cx2="http://schemas.microsoft.com/office/drawing/2015/10/21/chartex" xmlns:cx3="http://schemas.microsoft.com/office/drawing/2016/5/9/chartex" xmlns:cx4="http://schemas.microsoft.com/office/drawing/2016/5/10/chartex" xmlns:cx5="http://schemas.microsoft.com/office/drawing/2016/5/11/chartex" xmlns:cx6="http://schemas.microsoft.com/office/drawing/2016/5/12/chartex" xmlns:cx7="http://schemas.microsoft.com/office/drawing/2016/5/13/chartex" xmlns:cx8="http://schemas.microsoft.com/office/drawing/2016/5/14/chartex" xmlns:mc="http://schemas.openxmlformats.org/markup-compatibility/2006" xmlns:aink="http://schemas.microsoft.com/office/drawing/2016/ink" xmlns:am3d="http://schemas.microsoft.com/office/drawing/2017/model3d" xmlns:o="urn:schemas-microsoft-com:office:office" xmlns:r="http://schemas.openxmlformats.org/officeDocument/2006/relationships" xmlns:m="http://schemas.openxmlformats.org/officeDocument/2006/math" xmlns:v="urn:schemas-microsoft-com:vml" xmlns:wp14="http://schemas.microsoft.com/office/word/2010/wordprocessingDrawing" xmlns:wp="http://schemas.openxmlformats.org/drawingml/2006/wordprocessingDrawing" xmlns:w10="urn:schemas-microsoft-com:office:word" xmlns:w="http://schemas.openxmlformats.org/wordprocessingml/2006/main" xmlns:w14="http://schemas.microsoft.com/office/word/2010/wordml" xmlns:w15="http://schemas.microsoft.com/office/word/2012/wordml" xmlns:w16cex="http://schemas.microsoft.com/office/word/2018/wordml/cex" xmlns:w16cid="http://schemas.microsoft.com/office/word/2016/wordml/cid" xmlns:w16="http://schemas.microsoft.com/office/word/2018/wordml" xmlns:w16sdtdh="http://schemas.microsoft.com/office/word/2020/wordml/sdtdatahash" xmlns:w16se="http://schemas.microsoft.com/office/word/2015/wordml/symex" xmlns:wpg="http://schemas.microsoft.com/office/word/2010/wordprocessingGroup" xmlns:wpi="http://schemas.microsoft.com/office/word/2010/wordprocessingInk" xmlns:wne="http://schemas.microsoft.com/office/word/2006/wordml" xmlns:wps="http://schemas.microsoft.com/office/word/2010/wordprocessingShape" mc:Ignorable="w14 w15 w16se w16cid w16 w16cex w16sdtdh wp14">
+  <w:p>
+    <w:pPr>
+      <w:pStyle w:val="Header"/>
+    </w:pPr>
+  </w:p>
+</w:hdr>
 </file>
 
 <file path=word/numbering.xml><?xml version="1.0" encoding="utf-8"?>
@@ -3861,6 +3841,18 @@
       <w:shd w:val="clear" w:color="auto" w:fill="E1DFDD"/>
     </w:rPr>
   </w:style>
+  <w:style w:type="character" w:styleId="FollowedHyperlink">
+    <w:name w:val="FollowedHyperlink"/>
+    <w:basedOn w:val="DefaultParagraphFont"/>
+    <w:uiPriority w:val="99"/>
+    <w:semiHidden/>
+    <w:unhideWhenUsed/>
+    <w:rsid w:val="00B9653B"/>
+    <w:rPr>
+      <w:color w:val="85DFD0" w:themeColor="followedHyperlink"/>
+      <w:u w:val="single"/>
+    </w:rPr>
+  </w:style>
 </w:styles>
 </file>
 

</xml_diff>

<commit_message>
Random changes from aubrie and michelle meeting
</commit_message>
<xml_diff>
--- a/docassemble/PetitionToChangeNameMinorCJP25/data/templates/petition_to_name_change_minor_CJP25_next_steps.docx
+++ b/docassemble/PetitionToChangeNameMinorCJP25/data/templates/petition_to_name_change_minor_CJP25_next_steps.docx
@@ -67,7 +67,7 @@
     </w:tbl>
     <w:p>
       <w:pPr>
-        <w:spacing w:after="80" w:line="240" w:lineRule="auto"/>
+        <w:spacing w:after="0" w:line="240" w:lineRule="auto"/>
         <w:rPr>
           <w:rFonts w:eastAsia="Arial" w:cs="Arial"/>
           <w:szCs w:val="20"/>
@@ -161,12 +161,8 @@
           <w:rFonts w:cs="Arial"/>
         </w:rPr>
         <w:sectPr>
-          <w:headerReference w:type="even" r:id="rId7"/>
-          <w:headerReference w:type="default" r:id="rId8"/>
-          <w:footerReference w:type="even" r:id="rId9"/>
-          <w:footerReference w:type="default" r:id="rId10"/>
-          <w:headerReference w:type="first" r:id="rId11"/>
-          <w:footerReference w:type="first" r:id="rId12"/>
+          <w:footerReference w:type="default" r:id="rId7"/>
+          <w:footerReference w:type="first" r:id="rId8"/>
           <w:pgSz w:w="12240" w:h="15840"/>
           <w:pgMar w:top="720" w:right="720" w:bottom="720" w:left="720" w:header="720" w:footer="720" w:gutter="0"/>
           <w:cols w:space="720"/>
@@ -448,7 +444,40 @@
             <w14:bevel/>
           </w14:textOutline>
         </w:rPr>
-        <w:t>File the finished application to the court in your district.</w:t>
+        <w:t xml:space="preserve">Fill out the CARI and WMS form found in the box at the bottom of this page. </w:t>
+      </w:r>
+      <w:r>
+        <w:rPr>
+          <w:rFonts w:ascii="Arial" w:hAnsi="Arial" w:cs="Arial"/>
+          <w14:textOutline w14:w="9525" w14:cap="rnd" w14:cmpd="sng" w14:algn="ctr">
+            <w14:noFill/>
+            <w14:prstDash w14:val="solid"/>
+            <w14:bevel/>
+          </w14:textOutline>
+        </w:rPr>
+        <w:t>File the finished application</w:t>
+      </w:r>
+      <w:r>
+        <w:rPr>
+          <w:rFonts w:ascii="Arial" w:hAnsi="Arial" w:cs="Arial"/>
+          <w14:textOutline w14:w="9525" w14:cap="rnd" w14:cmpd="sng" w14:algn="ctr">
+            <w14:noFill/>
+            <w14:prstDash w14:val="solid"/>
+            <w14:bevel/>
+          </w14:textOutline>
+        </w:rPr>
+        <w:t xml:space="preserve"> including these forms</w:t>
+      </w:r>
+      <w:r>
+        <w:rPr>
+          <w:rFonts w:ascii="Arial" w:hAnsi="Arial" w:cs="Arial"/>
+          <w14:textOutline w14:w="9525" w14:cap="rnd" w14:cmpd="sng" w14:algn="ctr">
+            <w14:noFill/>
+            <w14:prstDash w14:val="solid"/>
+            <w14:bevel/>
+          </w14:textOutline>
+        </w:rPr>
+        <w:t xml:space="preserve"> to the court in your district.</w:t>
       </w:r>
     </w:p>
     <w:p>
@@ -1055,116 +1084,6 @@
           <w:rFonts w:ascii="Arial" w:hAnsi="Arial" w:cs="Arial"/>
         </w:rPr>
       </w:pPr>
-      <w:bookmarkStart w:id="0" w:name="_eim2ht2zskaf"/>
-      <w:bookmarkEnd w:id="0"/>
-      <w:r>
-        <w:rPr>
-          <w:rFonts w:ascii="Arial" w:hAnsi="Arial" w:cs="Arial"/>
-        </w:rPr>
-        <w:t>Final</w:t>
-      </w:r>
-      <w:r>
-        <w:rPr>
-          <w:rFonts w:ascii="Arial" w:hAnsi="Arial" w:cs="Arial"/>
-        </w:rPr>
-        <w:t xml:space="preserve"> approval of the </w:t>
-      </w:r>
-      <w:r>
-        <w:rPr>
-          <w:rFonts w:ascii="Arial" w:hAnsi="Arial" w:cs="Arial"/>
-        </w:rPr>
-        <w:t>Petition</w:t>
-      </w:r>
-      <w:r>
-        <w:rPr>
-          <w:rFonts w:ascii="Arial" w:hAnsi="Arial" w:cs="Arial"/>
-        </w:rPr>
-        <w:t xml:space="preserve"> </w:t>
-      </w:r>
-      <w:r>
-        <w:rPr>
-          <w:rFonts w:ascii="Arial" w:hAnsi="Arial" w:cs="Arial"/>
-        </w:rPr>
-        <w:t>to</w:t>
-      </w:r>
-      <w:r>
-        <w:rPr>
-          <w:rFonts w:ascii="Arial" w:hAnsi="Arial" w:cs="Arial"/>
-        </w:rPr>
-        <w:t xml:space="preserve"> Change</w:t>
-      </w:r>
-      <w:r>
-        <w:rPr>
-          <w:rFonts w:ascii="Arial" w:hAnsi="Arial" w:cs="Arial"/>
-        </w:rPr>
-        <w:t xml:space="preserve"> the</w:t>
-      </w:r>
-      <w:r>
-        <w:rPr>
-          <w:rFonts w:ascii="Arial" w:hAnsi="Arial" w:cs="Arial"/>
-        </w:rPr>
-        <w:t xml:space="preserve"> Name of a Minor requires a </w:t>
-      </w:r>
-      <w:r>
-        <w:rPr>
-          <w:rFonts w:ascii="Arial" w:hAnsi="Arial" w:cs="Arial"/>
-        </w:rPr>
-        <w:t>f</w:t>
-      </w:r>
-      <w:r>
-        <w:rPr>
-          <w:rFonts w:ascii="Arial" w:hAnsi="Arial" w:cs="Arial"/>
-        </w:rPr>
-        <w:t xml:space="preserve">inal </w:t>
-      </w:r>
-      <w:r>
-        <w:rPr>
-          <w:rFonts w:ascii="Arial" w:hAnsi="Arial" w:cs="Arial"/>
-        </w:rPr>
-        <w:t>h</w:t>
-      </w:r>
-      <w:r>
-        <w:rPr>
-          <w:rFonts w:ascii="Arial" w:hAnsi="Arial" w:cs="Arial"/>
-        </w:rPr>
-        <w:t>earing that will be held either before a judge in Family</w:t>
-      </w:r>
-      <w:r>
-        <w:rPr>
-          <w:rFonts w:ascii="Arial" w:hAnsi="Arial" w:cs="Arial"/>
-        </w:rPr>
-        <w:t xml:space="preserve"> or Probate</w:t>
-      </w:r>
-      <w:r>
-        <w:rPr>
-          <w:rFonts w:ascii="Arial" w:hAnsi="Arial" w:cs="Arial"/>
-        </w:rPr>
-        <w:t xml:space="preserve"> Court or</w:t>
-      </w:r>
-      <w:r>
-        <w:rPr>
-          <w:rFonts w:ascii="Arial" w:hAnsi="Arial" w:cs="Arial"/>
-        </w:rPr>
-        <w:t xml:space="preserve"> a </w:t>
-      </w:r>
-      <w:r>
-        <w:rPr>
-          <w:rFonts w:ascii="Arial" w:hAnsi="Arial" w:cs="Arial"/>
-        </w:rPr>
-        <w:t>Judge-In-Chambers.</w:t>
-      </w:r>
-    </w:p>
-    <w:p>
-      <w:pPr>
-        <w:pStyle w:val="NumberedList"/>
-        <w:numPr>
-          <w:ilvl w:val="0"/>
-          <w:numId w:val="5"/>
-        </w:numPr>
-        <w:rPr>
-          <w:rFonts w:ascii="Arial" w:hAnsi="Arial" w:cs="Arial"/>
-        </w:rPr>
-      </w:pPr>
       <w:r>
         <w:rPr>
           <w:rFonts w:ascii="Arial" w:hAnsi="Arial" w:cs="Arial"/>
@@ -1437,13 +1356,7 @@
         <w:rPr>
           <w:rFonts w:ascii="Arial" w:hAnsi="Arial" w:cs="Arial"/>
         </w:rPr>
-        <w:t>If the petition is approved by the judge, the court will issue a decree</w:t>
-      </w:r>
-      <w:r>
-        <w:rPr>
-          <w:rFonts w:ascii="Arial" w:hAnsi="Arial" w:cs="Arial"/>
-        </w:rPr>
-        <w:t xml:space="preserve"> to legally change the minor’s name,</w:t>
+        <w:t>If an in-person hearing isn’t required, your case will be submitted for administrative allowance by the judge once you’ve returned the completed citation to the court and/or the motion to waive publication, and the deadline to file an appearance/objection has passed.</w:t>
       </w:r>
       <w:r>
         <w:rPr>
@@ -1455,49 +1368,7 @@
         <w:rPr>
           <w:rFonts w:ascii="Arial" w:hAnsi="Arial" w:cs="Arial"/>
         </w:rPr>
-        <w:t>as well as a</w:t>
-      </w:r>
-      <w:r>
-        <w:rPr>
-          <w:rFonts w:ascii="Arial" w:hAnsi="Arial" w:cs="Arial"/>
-        </w:rPr>
-        <w:t xml:space="preserve"> certificate </w:t>
-      </w:r>
-      <w:r>
-        <w:rPr>
-          <w:rFonts w:ascii="Arial" w:hAnsi="Arial" w:cs="Arial"/>
-        </w:rPr>
-        <w:t>displaying</w:t>
-      </w:r>
-      <w:r>
-        <w:rPr>
-          <w:rFonts w:ascii="Arial" w:hAnsi="Arial" w:cs="Arial"/>
-        </w:rPr>
-        <w:t xml:space="preserve"> </w:t>
-      </w:r>
-      <w:r>
-        <w:rPr>
-          <w:rFonts w:ascii="Arial" w:hAnsi="Arial" w:cs="Arial"/>
-        </w:rPr>
-        <w:t>the minor’s</w:t>
-      </w:r>
-      <w:r>
-        <w:rPr>
-          <w:rFonts w:ascii="Arial" w:hAnsi="Arial" w:cs="Arial"/>
-        </w:rPr>
-        <w:t xml:space="preserve"> new </w:t>
-      </w:r>
-      <w:r>
-        <w:rPr>
-          <w:rFonts w:ascii="Arial" w:hAnsi="Arial" w:cs="Arial"/>
-        </w:rPr>
-        <w:t xml:space="preserve">legal </w:t>
-      </w:r>
-      <w:r>
-        <w:rPr>
-          <w:rFonts w:ascii="Arial" w:hAnsi="Arial" w:cs="Arial"/>
-        </w:rPr>
-        <w:t>name.</w:t>
+        <w:t>If the petition is approved by the judge, the court will issue you a decree and certificate with your new name.</w:t>
       </w:r>
     </w:p>
     <w:p>
@@ -1702,16 +1573,6 @@
 </file>
 
 <file path=word/footer1.xml><?xml version="1.0" encoding="utf-8"?>
-<w:ftr xmlns:wpc="http://schemas.microsoft.com/office/word/2010/wordprocessingCanvas" xmlns:cx="http://schemas.microsoft.com/office/drawing/2014/chartex" xmlns:cx1="http://schemas.microsoft.com/office/drawing/2015/9/8/chartex" xmlns:cx2="http://schemas.microsoft.com/office/drawing/2015/10/21/chartex" xmlns:cx3="http://schemas.microsoft.com/office/drawing/2016/5/9/chartex" xmlns:cx4="http://schemas.microsoft.com/office/drawing/2016/5/10/chartex" xmlns:cx5="http://schemas.microsoft.com/office/drawing/2016/5/11/chartex" xmlns:cx6="http://schemas.microsoft.com/office/drawing/2016/5/12/chartex" xmlns:cx7="http://schemas.microsoft.com/office/drawing/2016/5/13/chartex" xmlns:cx8="http://schemas.microsoft.com/office/drawing/2016/5/14/chartex" xmlns:mc="http://schemas.openxmlformats.org/markup-compatibility/2006" xmlns:aink="http://schemas.microsoft.com/office/drawing/2016/ink" xmlns:am3d="http://schemas.microsoft.com/office/drawing/2017/model3d" xmlns:o="urn:schemas-microsoft-com:office:office" xmlns:r="http://schemas.openxmlformats.org/officeDocument/2006/relationships" xmlns:m="http://schemas.openxmlformats.org/officeDocument/2006/math" xmlns:v="urn:schemas-microsoft-com:vml" xmlns:wp14="http://schemas.microsoft.com/office/word/2010/wordprocessingDrawing" xmlns:wp="http://schemas.openxmlformats.org/drawingml/2006/wordprocessingDrawing" xmlns:w10="urn:schemas-microsoft-com:office:word" xmlns:w="http://schemas.openxmlformats.org/wordprocessingml/2006/main" xmlns:w14="http://schemas.microsoft.com/office/word/2010/wordml" xmlns:w15="http://schemas.microsoft.com/office/word/2012/wordml" xmlns:w16cex="http://schemas.microsoft.com/office/word/2018/wordml/cex" xmlns:w16cid="http://schemas.microsoft.com/office/word/2016/wordml/cid" xmlns:w16="http://schemas.microsoft.com/office/word/2018/wordml" xmlns:w16sdtdh="http://schemas.microsoft.com/office/word/2020/wordml/sdtdatahash" xmlns:w16se="http://schemas.microsoft.com/office/word/2015/wordml/symex" xmlns:wpg="http://schemas.microsoft.com/office/word/2010/wordprocessingGroup" xmlns:wpi="http://schemas.microsoft.com/office/word/2010/wordprocessingInk" xmlns:wne="http://schemas.microsoft.com/office/word/2006/wordml" xmlns:wps="http://schemas.microsoft.com/office/word/2010/wordprocessingShape" mc:Ignorable="w14 w15 w16se w16cid w16 w16cex w16sdtdh wp14">
-  <w:p>
-    <w:pPr>
-      <w:pStyle w:val="Footer"/>
-    </w:pPr>
-  </w:p>
-</w:ftr>
-</file>
-
-<file path=word/footer2.xml><?xml version="1.0" encoding="utf-8"?>
 <w:ftr xmlns:wpc="http://schemas.microsoft.com/office/word/2010/wordprocessingCanvas" xmlns:cx="http://schemas.microsoft.com/office/drawing/2014/chartex" xmlns:cx1="http://schemas.microsoft.com/office/drawing/2015/9/8/chartex" xmlns:cx2="http://schemas.microsoft.com/office/drawing/2015/10/21/chartex" xmlns:cx3="http://schemas.microsoft.com/office/drawing/2016/5/9/chartex" xmlns:cx4="http://schemas.microsoft.com/office/drawing/2016/5/10/chartex" xmlns:cx5="http://schemas.microsoft.com/office/drawing/2016/5/11/chartex" xmlns:cx6="http://schemas.microsoft.com/office/drawing/2016/5/12/chartex" xmlns:cx7="http://schemas.microsoft.com/office/drawing/2016/5/13/chartex" xmlns:cx8="http://schemas.microsoft.com/office/drawing/2016/5/14/chartex" xmlns:mc="http://schemas.openxmlformats.org/markup-compatibility/2006" xmlns:aink="http://schemas.microsoft.com/office/drawing/2016/ink" xmlns:am3d="http://schemas.microsoft.com/office/drawing/2017/model3d" xmlns:o="urn:schemas-microsoft-com:office:office" xmlns:r="http://schemas.openxmlformats.org/officeDocument/2006/relationships" xmlns:m="http://schemas.openxmlformats.org/officeDocument/2006/math" xmlns:v="urn:schemas-microsoft-com:vml" xmlns:wp14="http://schemas.microsoft.com/office/word/2010/wordprocessingDrawing" xmlns:wp="http://schemas.openxmlformats.org/drawingml/2006/wordprocessingDrawing" xmlns:w10="urn:schemas-microsoft-com:office:word" xmlns:w="http://schemas.openxmlformats.org/wordprocessingml/2006/main" xmlns:w14="http://schemas.microsoft.com/office/word/2010/wordml" xmlns:w15="http://schemas.microsoft.com/office/word/2012/wordml" xmlns:w16cex="http://schemas.microsoft.com/office/word/2018/wordml/cex" xmlns:w16cid="http://schemas.microsoft.com/office/word/2016/wordml/cid" xmlns:w16="http://schemas.microsoft.com/office/word/2018/wordml" xmlns:w16sdtdh="http://schemas.microsoft.com/office/word/2020/wordml/sdtdatahash" xmlns:w16se="http://schemas.microsoft.com/office/word/2015/wordml/symex" xmlns:wpg="http://schemas.microsoft.com/office/word/2010/wordprocessingGroup" xmlns:wpi="http://schemas.microsoft.com/office/word/2010/wordprocessingInk" xmlns:wne="http://schemas.microsoft.com/office/word/2006/wordml" xmlns:wps="http://schemas.microsoft.com/office/word/2010/wordprocessingShape" mc:Ignorable="w14 w15 w16se w16cid w16 w16cex w16sdtdh wp14">
   <w:p>
     <w:pPr>
@@ -1843,7 +1704,7 @@
 </w:ftr>
 </file>
 
-<file path=word/footer3.xml><?xml version="1.0" encoding="utf-8"?>
+<file path=word/footer2.xml><?xml version="1.0" encoding="utf-8"?>
 <w:ftr xmlns:wpc="http://schemas.microsoft.com/office/word/2010/wordprocessingCanvas" xmlns:cx="http://schemas.microsoft.com/office/drawing/2014/chartex" xmlns:cx1="http://schemas.microsoft.com/office/drawing/2015/9/8/chartex" xmlns:cx2="http://schemas.microsoft.com/office/drawing/2015/10/21/chartex" xmlns:cx3="http://schemas.microsoft.com/office/drawing/2016/5/9/chartex" xmlns:cx4="http://schemas.microsoft.com/office/drawing/2016/5/10/chartex" xmlns:cx5="http://schemas.microsoft.com/office/drawing/2016/5/11/chartex" xmlns:cx6="http://schemas.microsoft.com/office/drawing/2016/5/12/chartex" xmlns:cx7="http://schemas.microsoft.com/office/drawing/2016/5/13/chartex" xmlns:cx8="http://schemas.microsoft.com/office/drawing/2016/5/14/chartex" xmlns:mc="http://schemas.openxmlformats.org/markup-compatibility/2006" xmlns:aink="http://schemas.microsoft.com/office/drawing/2016/ink" xmlns:am3d="http://schemas.microsoft.com/office/drawing/2017/model3d" xmlns:o="urn:schemas-microsoft-com:office:office" xmlns:r="http://schemas.openxmlformats.org/officeDocument/2006/relationships" xmlns:m="http://schemas.openxmlformats.org/officeDocument/2006/math" xmlns:v="urn:schemas-microsoft-com:vml" xmlns:wp14="http://schemas.microsoft.com/office/word/2010/wordprocessingDrawing" xmlns:wp="http://schemas.openxmlformats.org/drawingml/2006/wordprocessingDrawing" xmlns:w10="urn:schemas-microsoft-com:office:word" xmlns:w="http://schemas.openxmlformats.org/wordprocessingml/2006/main" xmlns:w14="http://schemas.microsoft.com/office/word/2010/wordml" xmlns:w15="http://schemas.microsoft.com/office/word/2012/wordml" xmlns:w16cex="http://schemas.microsoft.com/office/word/2018/wordml/cex" xmlns:w16cid="http://schemas.microsoft.com/office/word/2016/wordml/cid" xmlns:w16="http://schemas.microsoft.com/office/word/2018/wordml" xmlns:w16sdtdh="http://schemas.microsoft.com/office/word/2020/wordml/sdtdatahash" xmlns:w16se="http://schemas.microsoft.com/office/word/2015/wordml/symex" xmlns:wpg="http://schemas.microsoft.com/office/word/2010/wordprocessingGroup" xmlns:wpi="http://schemas.microsoft.com/office/word/2010/wordprocessingInk" xmlns:wne="http://schemas.microsoft.com/office/word/2006/wordml" xmlns:wps="http://schemas.microsoft.com/office/word/2010/wordprocessingShape" mc:Ignorable="w14 w15 w16se w16cid w16 w16cex w16sdtdh wp14">
   <w:p>
     <w:pPr>
@@ -1856,9 +1717,9 @@
       <mc:AlternateContent>
         <mc:Choice Requires="wps">
           <w:drawing>
-            <wp:inline distT="0" distB="0" distL="0" distR="0" wp14:anchorId="4CC127C2" wp14:editId="291F11B3">
-              <wp:extent cx="6855460" cy="806450"/>
-              <wp:effectExtent l="0" t="0" r="21590" b="12700"/>
+            <wp:inline distT="0" distB="0" distL="0" distR="0" wp14:anchorId="4CC127C2" wp14:editId="216B8646">
+              <wp:extent cx="6855460" cy="828675"/>
+              <wp:effectExtent l="0" t="0" r="21590" b="28575"/>
               <wp:docPr id="2" name="Rounded Rectangle 6"/>
               <wp:cNvGraphicFramePr/>
               <a:graphic xmlns:a="http://schemas.openxmlformats.org/drawingml/2006/main">
@@ -1868,7 +1729,7 @@
                     <wps:spPr>
                       <a:xfrm>
                         <a:off x="0" y="0"/>
-                        <a:ext cx="6855460" cy="806450"/>
+                        <a:ext cx="6855460" cy="828675"/>
                       </a:xfrm>
                       <a:prstGeom prst="roundRect">
                         <a:avLst>
@@ -1911,6 +1772,7 @@
                           <w:pPr>
                             <w:pStyle w:val="FrameContents"/>
                             <w:rPr>
+                              <w:rStyle w:val="Hyperlink"/>
                               <w:rFonts w:ascii="Arial" w:hAnsi="Arial" w:cs="Arial"/>
                               <w:sz w:val="22"/>
                             </w:rPr>
@@ -1930,7 +1792,53 @@
                                 <w:rFonts w:ascii="Arial" w:hAnsi="Arial" w:cs="Arial"/>
                                 <w:sz w:val="22"/>
                               </w:rPr>
-                              <w:t>MassLegalHelp.</w:t>
+                              <w:t>MassLegalHe</w:t>
+                            </w:r>
+                            <w:r>
+                              <w:rPr>
+                                <w:rStyle w:val="Hyperlink"/>
+                                <w:rFonts w:ascii="Arial" w:hAnsi="Arial" w:cs="Arial"/>
+                                <w:sz w:val="22"/>
+                              </w:rPr>
+                              <w:t>l</w:t>
+                            </w:r>
+                            <w:r>
+                              <w:rPr>
+                                <w:rStyle w:val="Hyperlink"/>
+                                <w:rFonts w:ascii="Arial" w:hAnsi="Arial" w:cs="Arial"/>
+                                <w:sz w:val="22"/>
+                              </w:rPr>
+                              <w:t>p.org/Notary</w:t>
+                            </w:r>
+                          </w:hyperlink>
+                        </w:p>
+                        <w:p>
+                          <w:pPr>
+                            <w:pStyle w:val="FrameContents"/>
+                            <w:rPr>
+                              <w:rFonts w:ascii="Arial" w:hAnsi="Arial" w:cs="Arial"/>
+                              <w:sz w:val="22"/>
+                              <w:u w:val="single"/>
+                            </w:rPr>
+                          </w:pPr>
+                          <w:r>
+                            <w:rPr>
+                              <w:rStyle w:val="Hyperlink"/>
+                              <w:rFonts w:ascii="Arial" w:hAnsi="Arial" w:cs="Arial"/>
+                              <w:color w:val="auto"/>
+                              <w:sz w:val="22"/>
+                              <w:u w:val="none"/>
+                            </w:rPr>
+                            <w:t xml:space="preserve">CARI and WMS form: </w:t>
+                          </w:r>
+                          <w:hyperlink r:id="rId2" w:history="1">
+                            <w:r>
+                              <w:rPr>
+                                <w:rStyle w:val="Hyperlink"/>
+                                <w:rFonts w:ascii="Arial" w:hAnsi="Arial" w:cs="Arial"/>
+                                <w:sz w:val="22"/>
+                              </w:rPr>
+                              <w:t>https://courtf</w:t>
                             </w:r>
                             <w:r>
                               <w:rPr>
@@ -1946,7 +1854,7 @@
                                 <w:rFonts w:ascii="Arial" w:hAnsi="Arial" w:cs="Arial"/>
                                 <w:sz w:val="22"/>
                               </w:rPr>
-                              <w:t>rg/Notary</w:t>
+                              <w:t>rms.jud.state.ma.us/publicforms/PFC0024</w:t>
                             </w:r>
                           </w:hyperlink>
                         </w:p>
@@ -1967,7 +1875,7 @@
         </mc:Choice>
         <mc:Fallback>
           <w:pict>
-            <v:roundrect w14:anchorId="4CC127C2" id="_x0000_s1027" style="width:539.8pt;height:63.5pt;visibility:visible;mso-wrap-style:square;mso-left-percent:-10001;mso-top-percent:-10001;mso-position-horizontal:absolute;mso-position-horizontal-relative:char;mso-position-vertical:absolute;mso-position-vertical-relative:line;mso-left-percent:-10001;mso-top-percent:-10001;v-text-anchor:middle" arcsize="10923f" o:gfxdata="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" fillcolor="#f2f2f2 [3052]" strokecolor="#bfbfbf [2412]" strokeweight=".18mm">
+            <v:roundrect w14:anchorId="4CC127C2" id="_x0000_s1027" style="width:539.8pt;height:65.25pt;visibility:visible;mso-wrap-style:square;mso-left-percent:-10001;mso-top-percent:-10001;mso-position-horizontal:absolute;mso-position-horizontal-relative:char;mso-position-vertical:absolute;mso-position-vertical-relative:line;mso-left-percent:-10001;mso-top-percent:-10001;v-text-anchor:middle" arcsize="10923f" o:gfxdata="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" fillcolor="#f2f2f2 [3052]" strokecolor="#bfbfbf [2412]" strokeweight=".18mm">
               <v:stroke joinstyle="miter"/>
               <v:textbox inset="14.4pt,14.4pt,14.4pt,14.4pt">
                 <w:txbxContent>
@@ -1975,6 +1883,7 @@
                     <w:pPr>
                       <w:pStyle w:val="FrameContents"/>
                       <w:rPr>
+                        <w:rStyle w:val="Hyperlink"/>
                         <w:rFonts w:ascii="Arial" w:hAnsi="Arial" w:cs="Arial"/>
                         <w:sz w:val="22"/>
                       </w:rPr>
@@ -1987,14 +1896,60 @@
                       </w:rPr>
                       <w:t xml:space="preserve">Find out more about what to do : </w:t>
                     </w:r>
-                    <w:hyperlink r:id="rId2" w:history="1">
+                    <w:hyperlink r:id="rId3" w:history="1">
                       <w:r>
                         <w:rPr>
                           <w:rStyle w:val="Hyperlink"/>
                           <w:rFonts w:ascii="Arial" w:hAnsi="Arial" w:cs="Arial"/>
                           <w:sz w:val="22"/>
                         </w:rPr>
-                        <w:t>MassLegalHelp.</w:t>
+                        <w:t>MassLegalHe</w:t>
+                      </w:r>
+                      <w:r>
+                        <w:rPr>
+                          <w:rStyle w:val="Hyperlink"/>
+                          <w:rFonts w:ascii="Arial" w:hAnsi="Arial" w:cs="Arial"/>
+                          <w:sz w:val="22"/>
+                        </w:rPr>
+                        <w:t>l</w:t>
+                      </w:r>
+                      <w:r>
+                        <w:rPr>
+                          <w:rStyle w:val="Hyperlink"/>
+                          <w:rFonts w:ascii="Arial" w:hAnsi="Arial" w:cs="Arial"/>
+                          <w:sz w:val="22"/>
+                        </w:rPr>
+                        <w:t>p.org/Notary</w:t>
+                      </w:r>
+                    </w:hyperlink>
+                  </w:p>
+                  <w:p>
+                    <w:pPr>
+                      <w:pStyle w:val="FrameContents"/>
+                      <w:rPr>
+                        <w:rFonts w:ascii="Arial" w:hAnsi="Arial" w:cs="Arial"/>
+                        <w:sz w:val="22"/>
+                        <w:u w:val="single"/>
+                      </w:rPr>
+                    </w:pPr>
+                    <w:r>
+                      <w:rPr>
+                        <w:rStyle w:val="Hyperlink"/>
+                        <w:rFonts w:ascii="Arial" w:hAnsi="Arial" w:cs="Arial"/>
+                        <w:color w:val="auto"/>
+                        <w:sz w:val="22"/>
+                        <w:u w:val="none"/>
+                      </w:rPr>
+                      <w:t xml:space="preserve">CARI and WMS form: </w:t>
+                    </w:r>
+                    <w:hyperlink r:id="rId4" w:history="1">
+                      <w:r>
+                        <w:rPr>
+                          <w:rStyle w:val="Hyperlink"/>
+                          <w:rFonts w:ascii="Arial" w:hAnsi="Arial" w:cs="Arial"/>
+                          <w:sz w:val="22"/>
+                        </w:rPr>
+                        <w:t>https://courtf</w:t>
                       </w:r>
                       <w:r>
                         <w:rPr>
@@ -2010,7 +1965,7 @@
                           <w:rFonts w:ascii="Arial" w:hAnsi="Arial" w:cs="Arial"/>
                           <w:sz w:val="22"/>
                         </w:rPr>
-                        <w:t>rg/Notary</w:t>
+                        <w:t>rms.jud.state.ma.us/publicforms/PFC0024</w:t>
                       </w:r>
                     </w:hyperlink>
                   </w:p>
@@ -2050,36 +2005,6 @@
     </w:p>
   </w:footnote>
 </w:footnotes>
-</file>
-
-<file path=word/header1.xml><?xml version="1.0" encoding="utf-8"?>
-<w:hdr xmlns:wpc="http://schemas.microsoft.com/office/word/2010/wordprocessingCanvas" xmlns:cx="http://schemas.microsoft.com/office/drawing/2014/chartex" xmlns:cx1="http://schemas.microsoft.com/office/drawing/2015/9/8/chartex" xmlns:cx2="http://schemas.microsoft.com/office/drawing/2015/10/21/chartex" xmlns:cx3="http://schemas.microsoft.com/office/drawing/2016/5/9/chartex" xmlns:cx4="http://schemas.microsoft.com/office/drawing/2016/5/10/chartex" xmlns:cx5="http://schemas.microsoft.com/office/drawing/2016/5/11/chartex" xmlns:cx6="http://schemas.microsoft.com/office/drawing/2016/5/12/chartex" xmlns:cx7="http://schemas.microsoft.com/office/drawing/2016/5/13/chartex" xmlns:cx8="http://schemas.microsoft.com/office/drawing/2016/5/14/chartex" xmlns:mc="http://schemas.openxmlformats.org/markup-compatibility/2006" xmlns:aink="http://schemas.microsoft.com/office/drawing/2016/ink" xmlns:am3d="http://schemas.microsoft.com/office/drawing/2017/model3d" xmlns:o="urn:schemas-microsoft-com:office:office" xmlns:r="http://schemas.openxmlformats.org/officeDocument/2006/relationships" xmlns:m="http://schemas.openxmlformats.org/officeDocument/2006/math" xmlns:v="urn:schemas-microsoft-com:vml" xmlns:wp14="http://schemas.microsoft.com/office/word/2010/wordprocessingDrawing" xmlns:wp="http://schemas.openxmlformats.org/drawingml/2006/wordprocessingDrawing" xmlns:w10="urn:schemas-microsoft-com:office:word" xmlns:w="http://schemas.openxmlformats.org/wordprocessingml/2006/main" xmlns:w14="http://schemas.microsoft.com/office/word/2010/wordml" xmlns:w15="http://schemas.microsoft.com/office/word/2012/wordml" xmlns:w16cex="http://schemas.microsoft.com/office/word/2018/wordml/cex" xmlns:w16cid="http://schemas.microsoft.com/office/word/2016/wordml/cid" xmlns:w16="http://schemas.microsoft.com/office/word/2018/wordml" xmlns:w16sdtdh="http://schemas.microsoft.com/office/word/2020/wordml/sdtdatahash" xmlns:w16se="http://schemas.microsoft.com/office/word/2015/wordml/symex" xmlns:wpg="http://schemas.microsoft.com/office/word/2010/wordprocessingGroup" xmlns:wpi="http://schemas.microsoft.com/office/word/2010/wordprocessingInk" xmlns:wne="http://schemas.microsoft.com/office/word/2006/wordml" xmlns:wps="http://schemas.microsoft.com/office/word/2010/wordprocessingShape" mc:Ignorable="w14 w15 w16se w16cid w16 w16cex w16sdtdh wp14">
-  <w:p>
-    <w:pPr>
-      <w:pStyle w:val="Header"/>
-    </w:pPr>
-  </w:p>
-</w:hdr>
-</file>
-
-<file path=word/header2.xml><?xml version="1.0" encoding="utf-8"?>
-<w:hdr xmlns:wpc="http://schemas.microsoft.com/office/word/2010/wordprocessingCanvas" xmlns:cx="http://schemas.microsoft.com/office/drawing/2014/chartex" xmlns:cx1="http://schemas.microsoft.com/office/drawing/2015/9/8/chartex" xmlns:cx2="http://schemas.microsoft.com/office/drawing/2015/10/21/chartex" xmlns:cx3="http://schemas.microsoft.com/office/drawing/2016/5/9/chartex" xmlns:cx4="http://schemas.microsoft.com/office/drawing/2016/5/10/chartex" xmlns:cx5="http://schemas.microsoft.com/office/drawing/2016/5/11/chartex" xmlns:cx6="http://schemas.microsoft.com/office/drawing/2016/5/12/chartex" xmlns:cx7="http://schemas.microsoft.com/office/drawing/2016/5/13/chartex" xmlns:cx8="http://schemas.microsoft.com/office/drawing/2016/5/14/chartex" xmlns:mc="http://schemas.openxmlformats.org/markup-compatibility/2006" xmlns:aink="http://schemas.microsoft.com/office/drawing/2016/ink" xmlns:am3d="http://schemas.microsoft.com/office/drawing/2017/model3d" xmlns:o="urn:schemas-microsoft-com:office:office" xmlns:r="http://schemas.openxmlformats.org/officeDocument/2006/relationships" xmlns:m="http://schemas.openxmlformats.org/officeDocument/2006/math" xmlns:v="urn:schemas-microsoft-com:vml" xmlns:wp14="http://schemas.microsoft.com/office/word/2010/wordprocessingDrawing" xmlns:wp="http://schemas.openxmlformats.org/drawingml/2006/wordprocessingDrawing" xmlns:w10="urn:schemas-microsoft-com:office:word" xmlns:w="http://schemas.openxmlformats.org/wordprocessingml/2006/main" xmlns:w14="http://schemas.microsoft.com/office/word/2010/wordml" xmlns:w15="http://schemas.microsoft.com/office/word/2012/wordml" xmlns:w16cex="http://schemas.microsoft.com/office/word/2018/wordml/cex" xmlns:w16cid="http://schemas.microsoft.com/office/word/2016/wordml/cid" xmlns:w16="http://schemas.microsoft.com/office/word/2018/wordml" xmlns:w16sdtdh="http://schemas.microsoft.com/office/word/2020/wordml/sdtdatahash" xmlns:w16se="http://schemas.microsoft.com/office/word/2015/wordml/symex" xmlns:wpg="http://schemas.microsoft.com/office/word/2010/wordprocessingGroup" xmlns:wpi="http://schemas.microsoft.com/office/word/2010/wordprocessingInk" xmlns:wne="http://schemas.microsoft.com/office/word/2006/wordml" xmlns:wps="http://schemas.microsoft.com/office/word/2010/wordprocessingShape" mc:Ignorable="w14 w15 w16se w16cid w16 w16cex w16sdtdh wp14">
-  <w:p>
-    <w:pPr>
-      <w:pStyle w:val="Header"/>
-    </w:pPr>
-  </w:p>
-</w:hdr>
-</file>
-
-<file path=word/header3.xml><?xml version="1.0" encoding="utf-8"?>
-<w:hdr xmlns:wpc="http://schemas.microsoft.com/office/word/2010/wordprocessingCanvas" xmlns:cx="http://schemas.microsoft.com/office/drawing/2014/chartex" xmlns:cx1="http://schemas.microsoft.com/office/drawing/2015/9/8/chartex" xmlns:cx2="http://schemas.microsoft.com/office/drawing/2015/10/21/chartex" xmlns:cx3="http://schemas.microsoft.com/office/drawing/2016/5/9/chartex" xmlns:cx4="http://schemas.microsoft.com/office/drawing/2016/5/10/chartex" xmlns:cx5="http://schemas.microsoft.com/office/drawing/2016/5/11/chartex" xmlns:cx6="http://schemas.microsoft.com/office/drawing/2016/5/12/chartex" xmlns:cx7="http://schemas.microsoft.com/office/drawing/2016/5/13/chartex" xmlns:cx8="http://schemas.microsoft.com/office/drawing/2016/5/14/chartex" xmlns:mc="http://schemas.openxmlformats.org/markup-compatibility/2006" xmlns:aink="http://schemas.microsoft.com/office/drawing/2016/ink" xmlns:am3d="http://schemas.microsoft.com/office/drawing/2017/model3d" xmlns:o="urn:schemas-microsoft-com:office:office" xmlns:r="http://schemas.openxmlformats.org/officeDocument/2006/relationships" xmlns:m="http://schemas.openxmlformats.org/officeDocument/2006/math" xmlns:v="urn:schemas-microsoft-com:vml" xmlns:wp14="http://schemas.microsoft.com/office/word/2010/wordprocessingDrawing" xmlns:wp="http://schemas.openxmlformats.org/drawingml/2006/wordprocessingDrawing" xmlns:w10="urn:schemas-microsoft-com:office:word" xmlns:w="http://schemas.openxmlformats.org/wordprocessingml/2006/main" xmlns:w14="http://schemas.microsoft.com/office/word/2010/wordml" xmlns:w15="http://schemas.microsoft.com/office/word/2012/wordml" xmlns:w16cex="http://schemas.microsoft.com/office/word/2018/wordml/cex" xmlns:w16cid="http://schemas.microsoft.com/office/word/2016/wordml/cid" xmlns:w16="http://schemas.microsoft.com/office/word/2018/wordml" xmlns:w16sdtdh="http://schemas.microsoft.com/office/word/2020/wordml/sdtdatahash" xmlns:w16se="http://schemas.microsoft.com/office/word/2015/wordml/symex" xmlns:wpg="http://schemas.microsoft.com/office/word/2010/wordprocessingGroup" xmlns:wpi="http://schemas.microsoft.com/office/word/2010/wordprocessingInk" xmlns:wne="http://schemas.microsoft.com/office/word/2006/wordml" xmlns:wps="http://schemas.microsoft.com/office/word/2010/wordprocessingShape" mc:Ignorable="w14 w15 w16se w16cid w16 w16cex w16sdtdh wp14">
-  <w:p>
-    <w:pPr>
-      <w:pStyle w:val="Header"/>
-    </w:pPr>
-  </w:p>
-</w:hdr>
 </file>
 
 <file path=word/numbering.xml><?xml version="1.0" encoding="utf-8"?>

</xml_diff>

<commit_message>
add notary information to secondary info screen and update every instance of minor child after the age question to just read "child"
</commit_message>
<xml_diff>
--- a/docassemble/PetitionToChangeNameMinorCJP25/data/templates/petition_to_name_change_minor_CJP25_next_steps.docx
+++ b/docassemble/PetitionToChangeNameMinorCJP25/data/templates/petition_to_name_change_minor_CJP25_next_steps.docx
@@ -50,7 +50,25 @@
                 <w:sz w:val="36"/>
                 <w:szCs w:val="36"/>
               </w:rPr>
-              <w:t xml:space="preserve"> for a Petition to Change the Name of a Minor</w:t>
+              <w:t xml:space="preserve"> for a </w:t>
+            </w:r>
+            <w:r>
+              <w:rPr>
+                <w:rFonts w:cs="Arial"/>
+                <w:b/>
+                <w:sz w:val="36"/>
+                <w:szCs w:val="36"/>
+              </w:rPr>
+              <w:t xml:space="preserve">Juvenile Name Change </w:t>
+            </w:r>
+            <w:r>
+              <w:rPr>
+                <w:rFonts w:cs="Arial"/>
+                <w:b/>
+                <w:sz w:val="36"/>
+                <w:szCs w:val="36"/>
+              </w:rPr>
+              <w:t>Petition</w:t>
             </w:r>
             <w:r>
               <w:rPr>
@@ -85,19 +103,7 @@
         <w:rPr>
           <w:rFonts w:cs="Arial"/>
         </w:rPr>
-        <w:t xml:space="preserve">Congratulations </w:t>
-      </w:r>
-      <w:r>
-        <w:rPr>
-          <w:rFonts w:cs="Arial"/>
-        </w:rPr>
-        <w:t>{{ users }}</w:t>
-      </w:r>
-      <w:r>
-        <w:rPr>
-          <w:rFonts w:cs="Arial"/>
-        </w:rPr>
-        <w:t xml:space="preserve">! You have </w:t>
+        <w:t xml:space="preserve">Congratulations! You have </w:t>
       </w:r>
       <w:r>
         <w:rPr>
@@ -145,13 +151,25 @@
         <w:rPr>
           <w:rFonts w:cs="Arial"/>
         </w:rPr>
-        <w:t>a</w:t>
-      </w:r>
-      <w:r>
-        <w:rPr>
-          <w:rFonts w:cs="Arial"/>
-        </w:rPr>
-        <w:t xml:space="preserve">sk the court for a Petition to Change the Name of a Minor. </w:t>
+        <w:t>file</w:t>
+      </w:r>
+      <w:r>
+        <w:rPr>
+          <w:rFonts w:cs="Arial"/>
+        </w:rPr>
+        <w:t xml:space="preserve"> a</w:t>
+      </w:r>
+      <w:r>
+        <w:rPr>
+          <w:rFonts w:cs="Arial"/>
+        </w:rPr>
+        <w:t xml:space="preserve"> Juvenile Name Change</w:t>
+      </w:r>
+      <w:r>
+        <w:rPr>
+          <w:rFonts w:cs="Arial"/>
+        </w:rPr>
+        <w:t xml:space="preserve"> Petition. </w:t>
       </w:r>
     </w:p>
     <w:p>
@@ -183,7 +201,31 @@
         <w:rPr>
           <w:rFonts w:cs="Arial"/>
         </w:rPr>
-        <w:t>Finding a Notary Public:</w:t>
+        <w:t xml:space="preserve">Finding a </w:t>
+      </w:r>
+      <w:r>
+        <w:rPr>
+          <w:rFonts w:cs="Arial"/>
+        </w:rPr>
+        <w:t>n</w:t>
+      </w:r>
+      <w:r>
+        <w:rPr>
+          <w:rFonts w:cs="Arial"/>
+        </w:rPr>
+        <w:t xml:space="preserve">otary </w:t>
+      </w:r>
+      <w:r>
+        <w:rPr>
+          <w:rFonts w:cs="Arial"/>
+        </w:rPr>
+        <w:t>p</w:t>
+      </w:r>
+      <w:r>
+        <w:rPr>
+          <w:rFonts w:cs="Arial"/>
+        </w:rPr>
+        <w:t>ublic:</w:t>
       </w:r>
     </w:p>
     <w:p>
@@ -269,7 +311,7 @@
         <w:rPr>
           <w:rFonts w:cs="Arial"/>
         </w:rPr>
-        <w:t>Next steps</w:t>
+        <w:t>After you have found a notary public</w:t>
       </w:r>
       <w:r>
         <w:rPr>
@@ -1356,19 +1398,7 @@
         <w:rPr>
           <w:rFonts w:ascii="Arial" w:hAnsi="Arial" w:cs="Arial"/>
         </w:rPr>
-        <w:t>If an in-person hearing isn’t required, your case will be submitted for administrative allowance by the judge once you’ve returned the completed citation to the court and/or the motion to waive publication, and the deadline to file an appearance/objection has passed.</w:t>
-      </w:r>
-      <w:r>
-        <w:rPr>
-          <w:rFonts w:ascii="Arial" w:hAnsi="Arial" w:cs="Arial"/>
-        </w:rPr>
-        <w:t xml:space="preserve"> </w:t>
-      </w:r>
-      <w:r>
-        <w:rPr>
-          <w:rFonts w:ascii="Arial" w:hAnsi="Arial" w:cs="Arial"/>
-        </w:rPr>
-        <w:t>If the petition is approved by the judge, the court will issue you a decree and certificate with your new name.</w:t>
+        <w:t>If an in-person hearing isn’t required, your case will be submitted for administrative allowance by the judge once you’ve returned the completed citation to the court and/or the motion to waive publication, and the deadline to file an appearance/objection has passed. If the petition is approved by the judge, the court will issue you a decree and certificate with your new name.</w:t>
       </w:r>
     </w:p>
     <w:p>
@@ -1792,23 +1822,7 @@
                                 <w:rFonts w:ascii="Arial" w:hAnsi="Arial" w:cs="Arial"/>
                                 <w:sz w:val="22"/>
                               </w:rPr>
-                              <w:t>MassLegalHe</w:t>
-                            </w:r>
-                            <w:r>
-                              <w:rPr>
-                                <w:rStyle w:val="Hyperlink"/>
-                                <w:rFonts w:ascii="Arial" w:hAnsi="Arial" w:cs="Arial"/>
-                                <w:sz w:val="22"/>
-                              </w:rPr>
-                              <w:t>l</w:t>
-                            </w:r>
-                            <w:r>
-                              <w:rPr>
-                                <w:rStyle w:val="Hyperlink"/>
-                                <w:rFonts w:ascii="Arial" w:hAnsi="Arial" w:cs="Arial"/>
-                                <w:sz w:val="22"/>
-                              </w:rPr>
-                              <w:t>p.org/Notary</w:t>
+                              <w:t>MassLegalHelp.org/Notary</w:t>
                             </w:r>
                           </w:hyperlink>
                         </w:p>
@@ -1838,23 +1852,7 @@
                                 <w:rFonts w:ascii="Arial" w:hAnsi="Arial" w:cs="Arial"/>
                                 <w:sz w:val="22"/>
                               </w:rPr>
-                              <w:t>https://courtf</w:t>
-                            </w:r>
-                            <w:r>
-                              <w:rPr>
-                                <w:rStyle w:val="Hyperlink"/>
-                                <w:rFonts w:ascii="Arial" w:hAnsi="Arial" w:cs="Arial"/>
-                                <w:sz w:val="22"/>
-                              </w:rPr>
-                              <w:t>o</w:t>
-                            </w:r>
-                            <w:r>
-                              <w:rPr>
-                                <w:rStyle w:val="Hyperlink"/>
-                                <w:rFonts w:ascii="Arial" w:hAnsi="Arial" w:cs="Arial"/>
-                                <w:sz w:val="22"/>
-                              </w:rPr>
-                              <w:t>rms.jud.state.ma.us/publicforms/PFC0024</w:t>
+                              <w:t>https://courtforms.jud.state.ma.us/publicforms/PFC0024</w:t>
                             </w:r>
                           </w:hyperlink>
                         </w:p>

</xml_diff>

<commit_message>
after changing code and field structure of attesting individual questions
</commit_message>
<xml_diff>
--- a/docassemble/PetitionToChangeNameMinorCJP25/data/templates/petition_to_name_change_minor_CJP25_next_steps.docx
+++ b/docassemble/PetitionToChangeNameMinorCJP25/data/templates/petition_to_name_change_minor_CJP25_next_steps.docx
@@ -1,6 +1,6 @@
 
 <file path=word/document.xml><?xml version="1.0" encoding="utf-8"?>
-<w:document xmlns:wpc="http://schemas.microsoft.com/office/word/2010/wordprocessingCanvas" xmlns:cx="http://schemas.microsoft.com/office/drawing/2014/chartex" xmlns:cx1="http://schemas.microsoft.com/office/drawing/2015/9/8/chartex" xmlns:cx2="http://schemas.microsoft.com/office/drawing/2015/10/21/chartex" xmlns:cx3="http://schemas.microsoft.com/office/drawing/2016/5/9/chartex" xmlns:cx4="http://schemas.microsoft.com/office/drawing/2016/5/10/chartex" xmlns:cx5="http://schemas.microsoft.com/office/drawing/2016/5/11/chartex" xmlns:cx6="http://schemas.microsoft.com/office/drawing/2016/5/12/chartex" xmlns:cx7="http://schemas.microsoft.com/office/drawing/2016/5/13/chartex" xmlns:cx8="http://schemas.microsoft.com/office/drawing/2016/5/14/chartex" xmlns:mc="http://schemas.openxmlformats.org/markup-compatibility/2006" xmlns:aink="http://schemas.microsoft.com/office/drawing/2016/ink" xmlns:am3d="http://schemas.microsoft.com/office/drawing/2017/model3d" xmlns:o="urn:schemas-microsoft-com:office:office" xmlns:r="http://schemas.openxmlformats.org/officeDocument/2006/relationships" xmlns:m="http://schemas.openxmlformats.org/officeDocument/2006/math" xmlns:v="urn:schemas-microsoft-com:vml" xmlns:wp14="http://schemas.microsoft.com/office/word/2010/wordprocessingDrawing" xmlns:wp="http://schemas.openxmlformats.org/drawingml/2006/wordprocessingDrawing" xmlns:w10="urn:schemas-microsoft-com:office:word" xmlns:w="http://schemas.openxmlformats.org/wordprocessingml/2006/main" xmlns:w14="http://schemas.microsoft.com/office/word/2010/wordml" xmlns:w15="http://schemas.microsoft.com/office/word/2012/wordml" xmlns:w16cex="http://schemas.microsoft.com/office/word/2018/wordml/cex" xmlns:w16cid="http://schemas.microsoft.com/office/word/2016/wordml/cid" xmlns:w16="http://schemas.microsoft.com/office/word/2018/wordml" xmlns:w16sdtdh="http://schemas.microsoft.com/office/word/2020/wordml/sdtdatahash" xmlns:w16se="http://schemas.microsoft.com/office/word/2015/wordml/symex" xmlns:wpg="http://schemas.microsoft.com/office/word/2010/wordprocessingGroup" xmlns:wpi="http://schemas.microsoft.com/office/word/2010/wordprocessingInk" xmlns:wne="http://schemas.microsoft.com/office/word/2006/wordml" xmlns:wps="http://schemas.microsoft.com/office/word/2010/wordprocessingShape" mc:Ignorable="w14 w15 w16se w16cid w16 w16cex w16sdtdh wp14">
+<w:document xmlns:wpc="http://schemas.microsoft.com/office/word/2010/wordprocessingCanvas" xmlns:cx="http://schemas.microsoft.com/office/drawing/2014/chartex" xmlns:cx1="http://schemas.microsoft.com/office/drawing/2015/9/8/chartex" xmlns:mc="http://schemas.openxmlformats.org/markup-compatibility/2006" xmlns:o="urn:schemas-microsoft-com:office:office" xmlns:r="http://schemas.openxmlformats.org/officeDocument/2006/relationships" xmlns:m="http://schemas.openxmlformats.org/officeDocument/2006/math" xmlns:v="urn:schemas-microsoft-com:vml" xmlns:wp14="http://schemas.microsoft.com/office/word/2010/wordprocessingDrawing" xmlns:wp="http://schemas.openxmlformats.org/drawingml/2006/wordprocessingDrawing" xmlns:w10="urn:schemas-microsoft-com:office:word" xmlns:w="http://schemas.openxmlformats.org/wordprocessingml/2006/main" xmlns:w14="http://schemas.microsoft.com/office/word/2010/wordml" xmlns:w15="http://schemas.microsoft.com/office/word/2012/wordml" xmlns:w16se="http://schemas.microsoft.com/office/word/2015/wordml/symex" xmlns:wpg="http://schemas.microsoft.com/office/word/2010/wordprocessingGroup" xmlns:wpi="http://schemas.microsoft.com/office/word/2010/wordprocessingInk" xmlns:wne="http://schemas.microsoft.com/office/word/2006/wordml" xmlns:wps="http://schemas.microsoft.com/office/word/2010/wordprocessingShape" mc:Ignorable="w14 w15 w16se wp14">
   <w:body>
     <w:tbl>
       <w:tblPr>
@@ -41,43 +41,7 @@
                 <w:sz w:val="36"/>
                 <w:szCs w:val="36"/>
               </w:rPr>
-              <w:t>What’s Next</w:t>
-            </w:r>
-            <w:r>
-              <w:rPr>
-                <w:rFonts w:cs="Arial"/>
-                <w:b/>
-                <w:sz w:val="36"/>
-                <w:szCs w:val="36"/>
-              </w:rPr>
-              <w:t xml:space="preserve"> for a </w:t>
-            </w:r>
-            <w:r>
-              <w:rPr>
-                <w:rFonts w:cs="Arial"/>
-                <w:b/>
-                <w:sz w:val="36"/>
-                <w:szCs w:val="36"/>
-              </w:rPr>
-              <w:t xml:space="preserve">Juvenile Name Change </w:t>
-            </w:r>
-            <w:r>
-              <w:rPr>
-                <w:rFonts w:cs="Arial"/>
-                <w:b/>
-                <w:sz w:val="36"/>
-                <w:szCs w:val="36"/>
-              </w:rPr>
-              <w:t>Petition</w:t>
-            </w:r>
-            <w:r>
-              <w:rPr>
-                <w:rFonts w:cs="Arial"/>
-                <w:b/>
-                <w:sz w:val="36"/>
-                <w:szCs w:val="36"/>
-              </w:rPr>
-              <w:t>?</w:t>
+              <w:t xml:space="preserve">Ask the court for a Petition to Change the Name of a Minor</w:t>
             </w:r>
           </w:p>
         </w:tc>
@@ -85,7 +49,7 @@
     </w:tbl>
     <w:p>
       <w:pPr>
-        <w:spacing w:after="0" w:line="240" w:lineRule="auto"/>
+        <w:spacing w:after="80" w:line="240" w:lineRule="auto"/>
         <w:rPr>
           <w:rFonts w:eastAsia="Arial" w:cs="Arial"/>
           <w:szCs w:val="20"/>
@@ -94,90 +58,81 @@
       </w:pPr>
     </w:p>
     <w:p>
-      <w:pPr>
-        <w:rPr>
-          <w:rFonts w:cs="Arial"/>
-        </w:rPr>
-      </w:pPr>
-      <w:r>
-        <w:rPr>
-          <w:rFonts w:cs="Arial"/>
-        </w:rPr>
-        <w:t xml:space="preserve">Congratulations! You have </w:t>
-      </w:r>
-      <w:r>
-        <w:rPr>
-          <w:rFonts w:cs="Arial"/>
-        </w:rPr>
-        <w:t>completed</w:t>
-      </w:r>
-      <w:r>
-        <w:rPr>
-          <w:rFonts w:cs="Arial"/>
+      <w:r>
+        <w:t xml:space="preserve">Congratulations </w:t>
+      </w:r>
+      <w:r>
+        <w:t xml:space="preserve">{{ users }}</w:t>
+      </w:r>
+      <w:r>
+        <w:t xml:space="preserve">! You have finished all the forms you need to Ask the court for a Petition to Change the Name of a Minor. The rest of the pages in this packet are your </w:t>
+      </w:r>
+      <w:r>
+        <w:rPr>
+          <w:highlight w:val="yellow"/>
+        </w:rPr>
+        <w:t>[application/petition/complaint]</w:t>
+      </w:r>
+      <w:r>
+        <w:rPr>
+          <w:highlight w:val="yellow"/>
         </w:rPr>
         <w:t xml:space="preserve"> </w:t>
       </w:r>
       <w:r>
         <w:rPr>
-          <w:rFonts w:cs="Arial"/>
-        </w:rPr>
-        <w:t xml:space="preserve">the </w:t>
-      </w:r>
-      <w:r>
-        <w:rPr>
-          <w:rFonts w:cs="Arial"/>
-        </w:rPr>
-        <w:t xml:space="preserve">first of the </w:t>
-      </w:r>
-      <w:r>
-        <w:rPr>
-          <w:rFonts w:cs="Arial"/>
-        </w:rPr>
-        <w:t>forms</w:t>
-      </w:r>
-      <w:r>
-        <w:rPr>
-          <w:rFonts w:cs="Arial"/>
-        </w:rPr>
-        <w:t xml:space="preserve"> required</w:t>
-      </w:r>
-      <w:r>
-        <w:rPr>
-          <w:rFonts w:cs="Arial"/>
-        </w:rPr>
-        <w:t xml:space="preserve"> to </w:t>
-      </w:r>
-      <w:r>
-        <w:rPr>
-          <w:rFonts w:cs="Arial"/>
-        </w:rPr>
-        <w:t>file</w:t>
-      </w:r>
-      <w:r>
-        <w:rPr>
-          <w:rFonts w:cs="Arial"/>
-        </w:rPr>
-        <w:t xml:space="preserve"> a</w:t>
-      </w:r>
-      <w:r>
-        <w:rPr>
-          <w:rFonts w:cs="Arial"/>
-        </w:rPr>
-        <w:t xml:space="preserve"> Juvenile Name Change</w:t>
-      </w:r>
-      <w:r>
-        <w:rPr>
-          <w:rFonts w:cs="Arial"/>
-        </w:rPr>
-        <w:t xml:space="preserve"> Petition. </w:t>
-      </w:r>
-    </w:p>
-    <w:p>
-      <w:pPr>
-        <w:spacing w:after="0"/>
-        <w:rPr>
-          <w:rFonts w:cs="Arial"/>
-        </w:rPr>
+          <w:highlight w:val="yellow"/>
+        </w:rPr>
+        <w:t>]</w:t>
+      </w:r>
+      <w:r>
+        <w:t>{% if other_parties.number() %}</w:t>
+      </w:r>
+      <w:r>
+        <w:rPr>
+          <w:b/>
+        </w:rPr>
+        <w:t xml:space="preserve"> </w:t>
+      </w:r>
+      <w:r>
+        <w:t>in</w:t>
+      </w:r>
+      <w:r>
+        <w:rPr>
+          <w:b/>
+        </w:rPr>
+        <w:t xml:space="preserve"> </w:t>
+      </w:r>
+      <w:r>
+        <w:rPr>
+          <w:b/>
+        </w:rPr>
+        <w:t>{{ users }}</w:t>
+      </w:r>
+      <w:bookmarkStart w:id="0" w:name="_GoBack"/>
+      <w:bookmarkEnd w:id="0"/>
+      <w:r>
+        <w:rPr>
+          <w:b/>
+        </w:rPr>
+        <w:t xml:space="preserve"> v {{ other_parties }}</w:t>
+      </w:r>
+      <w:r>
+        <w:t>{% endif %}.</w:t>
+      </w:r>
+    </w:p>
+    <w:p>
+      <w:pPr>
+        <w:spacing w:after="80" w:line="240" w:lineRule="auto"/>
+        <w:rPr>
+          <w:rFonts w:eastAsia="Arial" w:cs="Arial"/>
+          <w:szCs w:val="20"/>
+          <w:lang w:val="en"/>
+        </w:rPr>
+      </w:pPr>
+    </w:p>
+    <w:p>
+      <w:pPr>
         <w:sectPr>
           <w:footerReference w:type="default" r:id="rId7"/>
           <w:footerReference w:type="first" r:id="rId8"/>
@@ -192,149 +147,10 @@
     <w:p>
       <w:pPr>
         <w:pStyle w:val="Heading2"/>
-        <w:spacing w:before="0"/>
-        <w:rPr>
-          <w:rFonts w:cs="Arial"/>
-        </w:rPr>
-      </w:pPr>
-      <w:r>
-        <w:rPr>
-          <w:rFonts w:cs="Arial"/>
-        </w:rPr>
-        <w:t xml:space="preserve">Finding a </w:t>
-      </w:r>
-      <w:r>
-        <w:rPr>
-          <w:rFonts w:cs="Arial"/>
-        </w:rPr>
-        <w:t>n</w:t>
-      </w:r>
-      <w:r>
-        <w:rPr>
-          <w:rFonts w:cs="Arial"/>
-        </w:rPr>
-        <w:t xml:space="preserve">otary </w:t>
-      </w:r>
-      <w:r>
-        <w:rPr>
-          <w:rFonts w:cs="Arial"/>
-        </w:rPr>
-        <w:t>p</w:t>
-      </w:r>
-      <w:r>
-        <w:rPr>
-          <w:rFonts w:cs="Arial"/>
-        </w:rPr>
-        <w:t>ublic:</w:t>
-      </w:r>
-    </w:p>
-    <w:p>
-      <w:pPr>
-        <w:spacing w:after="0"/>
-      </w:pPr>
-    </w:p>
-    <w:p>
-      <w:pPr>
-        <w:pStyle w:val="ListParagraph"/>
-        <w:numPr>
-          <w:ilvl w:val="0"/>
-          <w:numId w:val="9"/>
-        </w:numPr>
-        <w:spacing w:after="0"/>
-        <w:rPr>
-          <w:rFonts w:ascii="Arial" w:hAnsi="Arial" w:cs="Arial"/>
-        </w:rPr>
-      </w:pPr>
-      <w:r>
-        <w:rPr>
-          <w:rFonts w:ascii="Arial" w:hAnsi="Arial" w:cs="Arial"/>
-        </w:rPr>
-        <w:t>Notary Publics can typically be found at city offices, courts, banks, real estate and insurance offices, travel agencies, local drug stores or pharmacies, or in the phone book.</w:t>
-      </w:r>
-    </w:p>
-    <w:p>
-      <w:pPr>
-        <w:pStyle w:val="ListParagraph"/>
-        <w:numPr>
-          <w:ilvl w:val="0"/>
-          <w:numId w:val="9"/>
-        </w:numPr>
-        <w:spacing w:after="0"/>
-        <w:rPr>
-          <w:rFonts w:ascii="Arial" w:hAnsi="Arial" w:cs="Arial"/>
-        </w:rPr>
-      </w:pPr>
-      <w:r>
-        <w:rPr>
-          <w:rFonts w:ascii="Arial" w:hAnsi="Arial" w:cs="Arial"/>
-        </w:rPr>
-        <w:t>Bring a form of identification that proves each party’s identity and has legal weight, such as a birth certificate, driver’s license, or passport.</w:t>
-      </w:r>
-    </w:p>
-    <w:p>
-      <w:pPr>
-        <w:pStyle w:val="ListParagraph"/>
-        <w:numPr>
-          <w:ilvl w:val="0"/>
-          <w:numId w:val="9"/>
-        </w:numPr>
-        <w:spacing w:after="0"/>
-        <w:rPr>
-          <w:rFonts w:ascii="Arial" w:hAnsi="Arial" w:cs="Arial"/>
-        </w:rPr>
-      </w:pPr>
-      <w:r>
-        <w:rPr>
-          <w:rFonts w:ascii="Arial" w:hAnsi="Arial" w:cs="Arial"/>
-        </w:rPr>
-        <w:t>Notarizing a document should never cost more than $1.25 in the state of Massachusetts.</w:t>
-      </w:r>
-    </w:p>
-    <w:p>
-      <w:pPr>
-        <w:pStyle w:val="Heading2"/>
-        <w:spacing w:before="0"/>
-        <w:rPr>
-          <w:rFonts w:cs="Arial"/>
-        </w:rPr>
-      </w:pPr>
-    </w:p>
-    <w:p>
-      <w:pPr>
-        <w:pStyle w:val="Heading2"/>
-        <w:spacing w:before="0"/>
-        <w:rPr>
-          <w:rFonts w:cs="Arial"/>
-        </w:rPr>
-      </w:pPr>
-      <w:r>
-        <w:rPr>
-          <w:rFonts w:cs="Arial"/>
-        </w:rPr>
-        <w:t>After you have found a notary public</w:t>
-      </w:r>
-      <w:r>
-        <w:rPr>
-          <w:rFonts w:cs="Arial"/>
-        </w:rPr>
-        <w:t>:</w:t>
-      </w:r>
-    </w:p>
-    <w:p>
-      <w:pPr>
-        <w:pStyle w:val="ListParagraph"/>
-        <w:suppressAutoHyphens/>
-        <w:snapToGrid w:val="0"/>
-        <w:ind w:left="360"/>
-        <w:rPr>
-          <w:rFonts w:ascii="Arial" w:hAnsi="Arial" w:cs="Arial"/>
-          <w14:textOutline w14:w="9525" w14:cap="rnd" w14:cmpd="sng" w14:algn="ctr">
-            <w14:noFill/>
-            <w14:prstDash w14:val="solid"/>
-            <w14:bevel/>
-          </w14:textOutline>
-        </w:rPr>
-      </w:pPr>
+      </w:pPr>
+      <w:r>
+        <w:t>Next steps</w:t>
+      </w:r>
     </w:p>
     <w:p>
       <w:pPr>
@@ -346,7 +162,6 @@
         <w:suppressAutoHyphens/>
         <w:snapToGrid w:val="0"/>
         <w:rPr>
-          <w:rFonts w:ascii="Arial" w:hAnsi="Arial" w:cs="Arial"/>
           <w14:textOutline w14:w="9525" w14:cap="rnd" w14:cmpd="sng" w14:algn="ctr">
             <w14:noFill/>
             <w14:prstDash w14:val="solid"/>
@@ -356,47 +171,32 @@
       </w:pPr>
       <w:r>
         <w:rPr>
-          <w:rFonts w:ascii="Arial" w:hAnsi="Arial" w:cs="Arial"/>
           <w14:textOutline w14:w="9525" w14:cap="rnd" w14:cmpd="sng" w14:algn="ctr">
             <w14:noFill/>
             <w14:prstDash w14:val="solid"/>
             <w14:bevel/>
           </w14:textOutline>
         </w:rPr>
-        <w:t>Print out the pages of the form that you have filled out and take them to a Notary Public with a</w:t>
-      </w:r>
-      <w:r>
-        <w:rPr>
-          <w:rFonts w:ascii="Arial" w:hAnsi="Arial" w:cs="Arial"/>
+        <w:t xml:space="preserve">File this </w:t>
+      </w:r>
+      <w:r>
+        <w:rPr>
+          <w:highlight w:val="yellow"/>
+        </w:rPr>
+        <w:t>[application/petition/complaint]</w:t>
+      </w:r>
+      <w:r>
+        <w:t xml:space="preserve"> with the court </w:t>
+      </w:r>
+      <w:r>
+        <w:rPr>
           <w14:textOutline w14:w="9525" w14:cap="rnd" w14:cmpd="sng" w14:algn="ctr">
             <w14:noFill/>
             <w14:prstDash w14:val="solid"/>
             <w14:bevel/>
           </w14:textOutline>
         </w:rPr>
-        <w:t xml:space="preserve"> valid personal </w:t>
-      </w:r>
-      <w:r>
-        <w:rPr>
-          <w:rFonts w:ascii="Arial" w:hAnsi="Arial" w:cs="Arial"/>
-          <w14:textOutline w14:w="9525" w14:cap="rnd" w14:cmpd="sng" w14:algn="ctr">
-            <w14:noFill/>
-            <w14:prstDash w14:val="solid"/>
-            <w14:bevel/>
-          </w14:textOutline>
-        </w:rPr>
-        <w:t>identification</w:t>
-      </w:r>
-      <w:r>
-        <w:rPr>
-          <w:rFonts w:ascii="Arial" w:hAnsi="Arial" w:cs="Arial"/>
-          <w14:textOutline w14:w="9525" w14:cap="rnd" w14:cmpd="sng" w14:algn="ctr">
-            <w14:noFill/>
-            <w14:prstDash w14:val="solid"/>
-            <w14:bevel/>
-          </w14:textOutline>
-        </w:rPr>
-        <w:t>.</w:t>
+        <w:t>now.</w:t>
       </w:r>
     </w:p>
     <w:p>
@@ -409,7 +209,34 @@
         <w:suppressAutoHyphens/>
         <w:snapToGrid w:val="0"/>
         <w:rPr>
-          <w:rFonts w:ascii="Arial" w:hAnsi="Arial" w:cs="Arial"/>
+          <w14:textOutline w14:w="9525" w14:cap="rnd" w14:cmpd="sng" w14:algn="ctr">
+            <w14:noFill/>
+            <w14:prstDash w14:val="solid"/>
+            <w14:bevel/>
+          </w14:textOutline>
+        </w:rPr>
+      </w:pPr>
+      <w:r>
+        <w:rPr>
+          <w14:textOutline w14:w="9525" w14:cap="rnd" w14:cmpd="sng" w14:algn="ctr">
+            <w14:noFill/>
+            <w14:prstDash w14:val="solid"/>
+            <w14:bevel/>
+          </w14:textOutline>
+        </w:rPr>
+        <w:t>Deliver a copy to {{ showifdef('other_parties[0]') }} or their attorney.</w:t>
+      </w:r>
+    </w:p>
+    <w:p>
+      <w:pPr>
+        <w:pStyle w:val="ListParagraph"/>
+        <w:numPr>
+          <w:ilvl w:val="0"/>
+          <w:numId w:val="7"/>
+        </w:numPr>
+        <w:suppressAutoHyphens/>
+        <w:snapToGrid w:val="0"/>
+        <w:rPr>
           <w:b/>
           <w:bCs/>
           <w14:textOutline w14:w="9525" w14:cap="rnd" w14:cmpd="sng" w14:algn="ctr">
@@ -421,7 +248,6 @@
       </w:pPr>
       <w:r>
         <w:rPr>
-          <w:rFonts w:ascii="Arial" w:hAnsi="Arial" w:cs="Arial"/>
           <w:b/>
           <w:bCs/>
           <w14:textOutline w14:w="9525" w14:cap="rnd" w14:cmpd="sng" w14:algn="ctr">
@@ -430,33 +256,7 @@
             <w14:bevel/>
           </w14:textOutline>
         </w:rPr>
-        <w:t xml:space="preserve">Keep a copy </w:t>
-      </w:r>
-      <w:r>
-        <w:rPr>
-          <w:rFonts w:ascii="Arial" w:hAnsi="Arial" w:cs="Arial"/>
-          <w:b/>
-          <w:bCs/>
-          <w14:textOutline w14:w="9525" w14:cap="rnd" w14:cmpd="sng" w14:algn="ctr">
-            <w14:noFill/>
-            <w14:prstDash w14:val="solid"/>
-            <w14:bevel/>
-          </w14:textOutline>
-        </w:rPr>
-        <w:t xml:space="preserve">of the printed forms </w:t>
-      </w:r>
-      <w:r>
-        <w:rPr>
-          <w:rFonts w:ascii="Arial" w:hAnsi="Arial" w:cs="Arial"/>
-          <w:b/>
-          <w:bCs/>
-          <w14:textOutline w14:w="9525" w14:cap="rnd" w14:cmpd="sng" w14:algn="ctr">
-            <w14:noFill/>
-            <w14:prstDash w14:val="solid"/>
-            <w14:bevel/>
-          </w14:textOutline>
-        </w:rPr>
-        <w:t>for yourself.</w:t>
+        <w:t>Keep a copy for yourself.</w:t>
       </w:r>
     </w:p>
     <w:p>
@@ -469,7 +269,6 @@
         <w:suppressAutoHyphens/>
         <w:snapToGrid w:val="0"/>
         <w:rPr>
-          <w:rFonts w:ascii="Arial" w:hAnsi="Arial" w:cs="Arial"/>
           <w14:textOutline w14:w="9525" w14:cap="rnd" w14:cmpd="sng" w14:algn="ctr">
             <w14:noFill/>
             <w14:prstDash w14:val="solid"/>
@@ -479,47 +278,13 @@
       </w:pPr>
       <w:r>
         <w:rPr>
-          <w:rFonts w:ascii="Arial" w:hAnsi="Arial" w:cs="Arial"/>
           <w14:textOutline w14:w="9525" w14:cap="rnd" w14:cmpd="sng" w14:algn="ctr">
             <w14:noFill/>
             <w14:prstDash w14:val="solid"/>
             <w14:bevel/>
           </w14:textOutline>
         </w:rPr>
-        <w:t xml:space="preserve">Fill out the CARI and WMS form found in the box at the bottom of this page. </w:t>
-      </w:r>
-      <w:r>
-        <w:rPr>
-          <w:rFonts w:ascii="Arial" w:hAnsi="Arial" w:cs="Arial"/>
-          <w14:textOutline w14:w="9525" w14:cap="rnd" w14:cmpd="sng" w14:algn="ctr">
-            <w14:noFill/>
-            <w14:prstDash w14:val="solid"/>
-            <w14:bevel/>
-          </w14:textOutline>
-        </w:rPr>
-        <w:t>File the finished application</w:t>
-      </w:r>
-      <w:r>
-        <w:rPr>
-          <w:rFonts w:ascii="Arial" w:hAnsi="Arial" w:cs="Arial"/>
-          <w14:textOutline w14:w="9525" w14:cap="rnd" w14:cmpd="sng" w14:algn="ctr">
-            <w14:noFill/>
-            <w14:prstDash w14:val="solid"/>
-            <w14:bevel/>
-          </w14:textOutline>
-        </w:rPr>
-        <w:t xml:space="preserve"> including these forms</w:t>
-      </w:r>
-      <w:r>
-        <w:rPr>
-          <w:rFonts w:ascii="Arial" w:hAnsi="Arial" w:cs="Arial"/>
-          <w14:textOutline w14:w="9525" w14:cap="rnd" w14:cmpd="sng" w14:algn="ctr">
-            <w14:noFill/>
-            <w14:prstDash w14:val="solid"/>
-            <w14:bevel/>
-          </w14:textOutline>
-        </w:rPr>
-        <w:t xml:space="preserve"> to the court in your district.</w:t>
+        <w:t>The clerk will tell you how to "go to" the hearing. It will probably happen over the phone or a "Zoom" video conference.</w:t>
       </w:r>
     </w:p>
     <w:p>
@@ -532,7 +297,6 @@
         <w:suppressAutoHyphens/>
         <w:snapToGrid w:val="0"/>
         <w:rPr>
-          <w:rFonts w:ascii="Arial" w:hAnsi="Arial" w:cs="Arial"/>
           <w14:textOutline w14:w="9525" w14:cap="rnd" w14:cmpd="sng" w14:algn="ctr">
             <w14:noFill/>
             <w14:prstDash w14:val="solid"/>
@@ -542,47 +306,44 @@
       </w:pPr>
       <w:r>
         <w:rPr>
-          <w:rFonts w:ascii="Arial" w:hAnsi="Arial" w:cs="Arial"/>
           <w14:textOutline w14:w="9525" w14:cap="rnd" w14:cmpd="sng" w14:algn="ctr">
             <w14:noFill/>
             <w14:prstDash w14:val="solid"/>
             <w14:bevel/>
           </w14:textOutline>
         </w:rPr>
-        <w:t xml:space="preserve">If the judge decides to grant </w:t>
-      </w:r>
-      <w:r>
-        <w:rPr>
-          <w:rFonts w:ascii="Arial" w:hAnsi="Arial" w:cs="Arial"/>
+        <w:t xml:space="preserve">If the judge decides to grant your </w:t>
+      </w:r>
+      <w:r>
+        <w:rPr>
+          <w:highlight w:val="yellow"/>
           <w14:textOutline w14:w="9525" w14:cap="rnd" w14:cmpd="sng" w14:algn="ctr">
             <w14:noFill/>
             <w14:prstDash w14:val="solid"/>
             <w14:bevel/>
           </w14:textOutline>
         </w:rPr>
-        <w:t>the</w:t>
-      </w:r>
-      <w:r>
-        <w:rPr>
-          <w:rFonts w:ascii="Arial" w:hAnsi="Arial" w:cs="Arial"/>
+        <w:t>[application/petition/complaint]</w:t>
+      </w:r>
+      <w:r>
+        <w:rPr>
           <w14:textOutline w14:w="9525" w14:cap="rnd" w14:cmpd="sng" w14:algn="ctr">
             <w14:noFill/>
             <w14:prstDash w14:val="solid"/>
             <w14:bevel/>
           </w14:textOutline>
         </w:rPr>
-        <w:t xml:space="preserve"> </w:t>
-      </w:r>
-      <w:r>
-        <w:rPr>
-          <w:rFonts w:ascii="Arial" w:hAnsi="Arial" w:cs="Arial"/>
+        <w:t>:</w:t>
+      </w:r>
+      <w:r>
+        <w:rPr>
           <w14:textOutline w14:w="9525" w14:cap="rnd" w14:cmpd="sng" w14:algn="ctr">
             <w14:noFill/>
             <w14:prstDash w14:val="solid"/>
             <w14:bevel/>
           </w14:textOutline>
         </w:rPr>
-        <w:t>petition you will get the name of the minor changed.</w:t>
+        <w:t>.</w:t>
       </w:r>
     </w:p>
     <w:p>
@@ -594,9 +355,7 @@
         </w:numPr>
         <w:suppressAutoHyphens/>
         <w:snapToGrid w:val="0"/>
-        <w:spacing w:after="0"/>
-        <w:rPr>
-          <w:rFonts w:ascii="Arial" w:hAnsi="Arial" w:cs="Arial"/>
+        <w:rPr>
           <w14:textOutline w14:w="9525" w14:cap="rnd" w14:cmpd="sng" w14:algn="ctr">
             <w14:noFill/>
             <w14:prstDash w14:val="solid"/>
@@ -606,7 +365,6 @@
       </w:pPr>
       <w:r>
         <w:rPr>
-          <w:rFonts w:ascii="Arial" w:hAnsi="Arial" w:cs="Arial"/>
           <w14:textOutline w14:w="9525" w14:cap="rnd" w14:cmpd="sng" w14:algn="ctr">
             <w14:noFill/>
             <w14:prstDash w14:val="solid"/>
@@ -618,54 +376,11 @@
     </w:p>
     <w:p>
       <w:pPr>
-        <w:spacing w:after="0"/>
-        <w:rPr>
-          <w:rFonts w:cs="Arial"/>
-        </w:rPr>
-      </w:pPr>
-    </w:p>
-    <w:p>
-      <w:pPr>
         <w:pStyle w:val="Heading2"/>
-        <w:spacing w:before="0"/>
-        <w:rPr>
-          <w:rFonts w:cs="Arial"/>
-        </w:rPr>
-      </w:pPr>
-      <w:r>
-        <w:rPr>
-          <w:rFonts w:cs="Arial"/>
-        </w:rPr>
-        <w:t xml:space="preserve">To file </w:t>
-      </w:r>
-      <w:r>
-        <w:rPr>
-          <w:rFonts w:cs="Arial"/>
-        </w:rPr>
-        <w:t>the</w:t>
-      </w:r>
-      <w:r>
-        <w:rPr>
-          <w:rFonts w:cs="Arial"/>
-        </w:rPr>
-        <w:t xml:space="preserve"> application right away</w:t>
-      </w:r>
-      <w:r>
-        <w:rPr>
-          <w:rFonts w:cs="Arial"/>
-        </w:rPr>
-        <w:t>:</w:t>
-      </w:r>
-    </w:p>
-    <w:p>
-      <w:pPr>
-        <w:pStyle w:val="NumberedList"/>
-        <w:suppressAutoHyphens/>
-        <w:ind w:left="360"/>
-        <w:rPr>
-          <w:rFonts w:ascii="Arial" w:hAnsi="Arial" w:cs="Arial"/>
-        </w:rPr>
-      </w:pPr>
+      </w:pPr>
+      <w:r>
+        <w:t>To file your application right away</w:t>
+      </w:r>
     </w:p>
     <w:p>
       <w:pPr>
@@ -675,27 +390,9 @@
           <w:numId w:val="8"/>
         </w:numPr>
         <w:suppressAutoHyphens/>
-        <w:rPr>
-          <w:rFonts w:ascii="Arial" w:hAnsi="Arial" w:cs="Arial"/>
-        </w:rPr>
-      </w:pPr>
-      <w:r>
-        <w:rPr>
-          <w:rFonts w:ascii="Arial" w:hAnsi="Arial" w:cs="Arial"/>
-        </w:rPr>
-        <w:t>Look over the forms below one more time</w:t>
-      </w:r>
-      <w:r>
-        <w:rPr>
-          <w:rFonts w:ascii="Arial" w:hAnsi="Arial" w:cs="Arial"/>
-        </w:rPr>
-        <w:t xml:space="preserve"> and m</w:t>
-      </w:r>
-      <w:r>
-        <w:rPr>
-          <w:rFonts w:ascii="Arial" w:hAnsi="Arial" w:cs="Arial"/>
-        </w:rPr>
-        <w:t xml:space="preserve">ake sure everything is correct. </w:t>
+      </w:pPr>
+      <w:r>
+        <w:t xml:space="preserve">Look over the forms below, one more time. Make sure everything is correct. </w:t>
       </w:r>
     </w:p>
     <w:p>
@@ -706,15 +403,9 @@
           <w:numId w:val="8"/>
         </w:numPr>
         <w:suppressAutoHyphens/>
-        <w:rPr>
-          <w:rFonts w:ascii="Arial" w:hAnsi="Arial" w:cs="Arial"/>
-        </w:rPr>
-      </w:pPr>
-      <w:r>
-        <w:rPr>
-          <w:rFonts w:ascii="Arial" w:hAnsi="Arial" w:cs="Arial"/>
-        </w:rPr>
-        <w:t>Ensure that you have attached the Notary Public’s signatures or proof of notarization before submitting.</w:t>
+      </w:pPr>
+      <w:r>
+        <w:t>Call the {{ trial_court }} {{ showifdef('trial_court.phone_number') }} to find out how they want you to send your forms to them.</w:t>
       </w:r>
     </w:p>
     <w:p>
@@ -724,99 +415,36 @@
           <w:ilvl w:val="0"/>
           <w:numId w:val="8"/>
         </w:numPr>
-        <w:suppressAutoHyphens/>
-        <w:spacing w:after="0"/>
-        <w:rPr>
-          <w:rFonts w:ascii="Arial" w:hAnsi="Arial" w:cs="Arial"/>
-        </w:rPr>
-      </w:pPr>
-      <w:r>
-        <w:rPr>
-          <w:rFonts w:ascii="Arial" w:hAnsi="Arial" w:cs="Arial"/>
-        </w:rPr>
-        <w:t xml:space="preserve">Call </w:t>
-      </w:r>
-      <w:r>
-        <w:rPr>
-          <w:rFonts w:ascii="Arial" w:hAnsi="Arial" w:cs="Arial"/>
-        </w:rPr>
-        <w:t>the court that you selected during the interview</w:t>
-      </w:r>
-      <w:r>
-        <w:rPr>
-          <w:rFonts w:ascii="Arial" w:hAnsi="Arial" w:cs="Arial"/>
-        </w:rPr>
-        <w:t xml:space="preserve"> </w:t>
-      </w:r>
-      <w:r>
-        <w:rPr>
-          <w:rFonts w:ascii="Arial" w:hAnsi="Arial" w:cs="Arial"/>
-        </w:rPr>
-        <w:t xml:space="preserve">to find out how they want you to </w:t>
-      </w:r>
-      <w:r>
-        <w:rPr>
-          <w:rFonts w:ascii="Arial" w:hAnsi="Arial" w:cs="Arial"/>
-        </w:rPr>
-        <w:t>submit</w:t>
-      </w:r>
-      <w:r>
-        <w:rPr>
-          <w:rFonts w:ascii="Arial" w:hAnsi="Arial" w:cs="Arial"/>
-        </w:rPr>
-        <w:t xml:space="preserve"> </w:t>
-      </w:r>
-      <w:r>
-        <w:rPr>
-          <w:rFonts w:ascii="Arial" w:hAnsi="Arial" w:cs="Arial"/>
-        </w:rPr>
-        <w:t>the</w:t>
-      </w:r>
-      <w:r>
-        <w:rPr>
-          <w:rFonts w:ascii="Arial" w:hAnsi="Arial" w:cs="Arial"/>
-        </w:rPr>
-        <w:t xml:space="preserve"> forms.</w:t>
+      </w:pPr>
+      <w:r>
+        <w:t xml:space="preserve">{%p if defined('trial_court.address.address') %} The address of your court, if you need it, is: </w:t>
+      </w:r>
+      <w:bookmarkStart w:id="1" w:name="_ayzduvo09uaz"/>
+      <w:bookmarkEnd w:id="1"/>
+      <w:r>
+        <w:br/>
+        <w:t>{{ trial_court.address.on_one_line() }}.</w:t>
+      </w:r>
+    </w:p>
+    <w:p>
+      <w:pPr>
+        <w:pStyle w:val="NumberedList"/>
+        <w:numPr>
+          <w:ilvl w:val="0"/>
+          <w:numId w:val="8"/>
+        </w:numPr>
+      </w:pPr>
+      <w:r>
+        <w:t>{%p endif %}</w:t>
       </w:r>
     </w:p>
     <w:p>
       <w:pPr>
         <w:pStyle w:val="Heading2"/>
-        <w:spacing w:before="0"/>
-        <w:rPr>
-          <w:rFonts w:cs="Arial"/>
-        </w:rPr>
-      </w:pPr>
-    </w:p>
-    <w:p>
-      <w:pPr>
-        <w:pStyle w:val="Heading2"/>
-        <w:spacing w:before="0"/>
-        <w:rPr>
-          <w:rFonts w:cs="Arial"/>
-        </w:rPr>
-      </w:pPr>
-      <w:r>
-        <w:rPr>
-          <w:rFonts w:cs="Arial"/>
-        </w:rPr>
+      </w:pPr>
+      <w:r>
         <w:t>Serving the other party</w:t>
       </w:r>
-      <w:r>
-        <w:rPr>
-          <w:rFonts w:cs="Arial"/>
-        </w:rPr>
-        <w:t>:</w:t>
-      </w:r>
-    </w:p>
-    <w:p>
-      <w:pPr>
-        <w:pStyle w:val="NumberedList"/>
-        <w:ind w:left="360"/>
-        <w:rPr>
-          <w:rFonts w:ascii="Arial" w:hAnsi="Arial" w:cs="Arial"/>
-        </w:rPr>
-      </w:pPr>
     </w:p>
     <w:p>
       <w:pPr>
@@ -825,7 +453,6 @@
           <w:ilvl w:val="0"/>
           <w:numId w:val="4"/>
         </w:numPr>
-        <w:spacing w:after="0"/>
         <w:rPr>
           <w:rFonts w:ascii="Arial" w:hAnsi="Arial" w:cs="Arial"/>
         </w:rPr>
@@ -834,196 +461,59 @@
         <w:rPr>
           <w:rFonts w:ascii="Arial" w:hAnsi="Arial" w:cs="Arial"/>
         </w:rPr>
-        <w:t xml:space="preserve">Within a reasonable time of filing the application, the applicant must mail or personally serve all interested parties with a copy of this </w:t>
+        <w:t>{{ other_parties }}</w:t>
       </w:r>
       <w:r>
         <w:rPr>
           <w:rFonts w:ascii="Arial" w:hAnsi="Arial" w:cs="Arial"/>
         </w:rPr>
-        <w:t>Petition</w:t>
-      </w:r>
-      <w:r>
+        <w:t xml:space="preserve"> must get a copy of this form. Deliver a copy by hand, mail, or electronic filing.</w:t>
+      </w:r>
+    </w:p>
+    <w:p>
+      <w:pPr>
+        <w:pStyle w:val="NumberedList"/>
         <w:rPr>
           <w:rFonts w:ascii="Arial" w:hAnsi="Arial" w:cs="Arial"/>
         </w:rPr>
-        <w:t xml:space="preserve"> </w:t>
-      </w:r>
-      <w:r>
-        <w:rPr>
-          <w:rFonts w:ascii="Arial" w:hAnsi="Arial" w:cs="Arial"/>
-        </w:rPr>
-        <w:t>to Change the</w:t>
-      </w:r>
-      <w:r>
-        <w:rPr>
-          <w:rFonts w:ascii="Arial" w:hAnsi="Arial" w:cs="Arial"/>
-        </w:rPr>
-        <w:t xml:space="preserve"> </w:t>
-      </w:r>
-      <w:r>
-        <w:rPr>
-          <w:rFonts w:ascii="Arial" w:hAnsi="Arial" w:cs="Arial"/>
-        </w:rPr>
-        <w:t>N</w:t>
-      </w:r>
-      <w:r>
-        <w:rPr>
-          <w:rFonts w:ascii="Arial" w:hAnsi="Arial" w:cs="Arial"/>
-        </w:rPr>
-        <w:t>ame</w:t>
-      </w:r>
-      <w:r>
-        <w:rPr>
-          <w:rFonts w:ascii="Arial" w:hAnsi="Arial" w:cs="Arial"/>
-        </w:rPr>
-        <w:t xml:space="preserve"> of a Minor</w:t>
-      </w:r>
-      <w:r>
-        <w:rPr>
-          <w:rFonts w:ascii="Arial" w:hAnsi="Arial" w:cs="Arial"/>
-        </w:rPr>
-        <w:t>,</w:t>
-      </w:r>
-      <w:r>
-        <w:rPr>
-          <w:rFonts w:ascii="Arial" w:hAnsi="Arial" w:cs="Arial"/>
-        </w:rPr>
-        <w:t xml:space="preserve"> a</w:t>
-      </w:r>
-      <w:r>
-        <w:rPr>
-          <w:rFonts w:ascii="Arial" w:hAnsi="Arial" w:cs="Arial"/>
-        </w:rPr>
-        <w:t>s well as</w:t>
-      </w:r>
-      <w:r>
-        <w:rPr>
-          <w:rFonts w:ascii="Arial" w:hAnsi="Arial" w:cs="Arial"/>
-        </w:rPr>
-        <w:t xml:space="preserve"> </w:t>
-      </w:r>
-      <w:r>
-        <w:rPr>
-          <w:rFonts w:ascii="Arial" w:hAnsi="Arial" w:cs="Arial"/>
-        </w:rPr>
-        <w:t>a</w:t>
-      </w:r>
-      <w:r>
-        <w:rPr>
-          <w:rFonts w:ascii="Arial" w:hAnsi="Arial" w:cs="Arial"/>
-        </w:rPr>
-        <w:t xml:space="preserve"> </w:t>
-      </w:r>
-      <w:r>
-        <w:rPr>
-          <w:rFonts w:ascii="Arial" w:hAnsi="Arial" w:cs="Arial"/>
-        </w:rPr>
-        <w:t>n</w:t>
-      </w:r>
-      <w:r>
-        <w:rPr>
-          <w:rFonts w:ascii="Arial" w:hAnsi="Arial" w:cs="Arial"/>
-        </w:rPr>
-        <w:t xml:space="preserve">otice of </w:t>
-      </w:r>
-      <w:r>
-        <w:rPr>
-          <w:rFonts w:ascii="Arial" w:hAnsi="Arial" w:cs="Arial"/>
-        </w:rPr>
-        <w:t>f</w:t>
-      </w:r>
-      <w:r>
-        <w:rPr>
-          <w:rFonts w:ascii="Arial" w:hAnsi="Arial" w:cs="Arial"/>
-        </w:rPr>
-        <w:t xml:space="preserve">inal </w:t>
-      </w:r>
-      <w:r>
-        <w:rPr>
-          <w:rFonts w:ascii="Arial" w:hAnsi="Arial" w:cs="Arial"/>
-        </w:rPr>
-        <w:t>h</w:t>
-      </w:r>
-      <w:r>
-        <w:rPr>
-          <w:rFonts w:ascii="Arial" w:hAnsi="Arial" w:cs="Arial"/>
-        </w:rPr>
-        <w:t>earing</w:t>
-      </w:r>
-      <w:r>
-        <w:rPr>
-          <w:rFonts w:ascii="Arial" w:hAnsi="Arial" w:cs="Arial"/>
-        </w:rPr>
-        <w:t xml:space="preserve"> if </w:t>
-      </w:r>
-      <w:r>
-        <w:rPr>
-          <w:rFonts w:ascii="Arial" w:hAnsi="Arial" w:cs="Arial"/>
-        </w:rPr>
-        <w:t>applicable</w:t>
-      </w:r>
-      <w:r>
-        <w:rPr>
-          <w:rFonts w:ascii="Arial" w:hAnsi="Arial" w:cs="Arial"/>
-        </w:rPr>
-        <w:t xml:space="preserve">. Failure of the applicant to comply with this requirement will result in a dismissal of the </w:t>
-      </w:r>
-      <w:r>
-        <w:rPr>
-          <w:rFonts w:ascii="Arial" w:hAnsi="Arial" w:cs="Arial"/>
-        </w:rPr>
-        <w:t>petition</w:t>
-      </w:r>
-      <w:r>
-        <w:rPr>
-          <w:rFonts w:ascii="Arial" w:hAnsi="Arial" w:cs="Arial"/>
-        </w:rPr>
-        <w:t xml:space="preserve"> </w:t>
-      </w:r>
-      <w:r>
-        <w:rPr>
-          <w:rFonts w:ascii="Arial" w:hAnsi="Arial" w:cs="Arial"/>
-        </w:rPr>
-        <w:t>by the court</w:t>
-      </w:r>
-      <w:r>
-        <w:rPr>
-          <w:rFonts w:ascii="Arial" w:hAnsi="Arial" w:cs="Arial"/>
-        </w:rPr>
-        <w:t xml:space="preserve">. </w:t>
-      </w:r>
-    </w:p>
-    <w:p>
-      <w:pPr>
-        <w:pStyle w:val="NumberedList"/>
-        <w:rPr>
-          <w:rFonts w:ascii="Arial" w:hAnsi="Arial" w:cs="Arial"/>
-        </w:rPr>
       </w:pPr>
     </w:p>
     <w:p>
       <w:pPr>
         <w:pStyle w:val="Heading2"/>
-        <w:spacing w:before="0"/>
-        <w:rPr>
-          <w:rFonts w:cs="Arial"/>
-        </w:rPr>
-      </w:pPr>
-      <w:r>
-        <w:rPr>
-          <w:rFonts w:cs="Arial"/>
-        </w:rPr>
+      </w:pPr>
+      <w:r>
+        <w:t>What happens in the hearing?</w:t>
+      </w:r>
+    </w:p>
+    <w:p>
+      <w:r>
+        <w:t>The judge reads your complaint and your evidence. They may ask you questions.</w:t>
+      </w:r>
+    </w:p>
+    <w:p>
+      <w:r>
+        <w:rPr>
+          <w:b/>
+        </w:rPr>
+        <w:t xml:space="preserve">Tell</w:t>
+      </w:r>
+      <w:r>
+        <w:t xml:space="preserve"> the judge why you need a Petition to Change the Name of a Minor. Talk about the facts that you wrote in your complaint. Tell the judge about any evidence that you have.</w:t>
+      </w:r>
+    </w:p>
+    <w:p>
+      <w:pPr>
+        <w:pStyle w:val="Heading2"/>
+      </w:pPr>
+      <w:r>
         <w:t>What can the judge do?</w:t>
       </w:r>
     </w:p>
     <w:p>
-      <w:pPr>
-        <w:pStyle w:val="NumberedList"/>
-        <w:ind w:left="360"/>
-        <w:rPr>
-          <w:rFonts w:ascii="Arial" w:hAnsi="Arial" w:cs="Arial"/>
-        </w:rPr>
-      </w:pPr>
+      <w:r>
+        <w:t>At the hearing the judge can do 3 things:</w:t>
+      </w:r>
     </w:p>
     <w:p>
       <w:pPr>
@@ -1040,79 +530,7 @@
         <w:rPr>
           <w:rFonts w:ascii="Arial" w:hAnsi="Arial" w:cs="Arial"/>
         </w:rPr>
-        <w:t xml:space="preserve">The application will be reviewed for completion, </w:t>
-      </w:r>
-      <w:r>
-        <w:rPr>
-          <w:rFonts w:ascii="Arial" w:hAnsi="Arial" w:cs="Arial"/>
-        </w:rPr>
-        <w:t>clarity,</w:t>
-      </w:r>
-      <w:r>
-        <w:rPr>
-          <w:rFonts w:ascii="Arial" w:hAnsi="Arial" w:cs="Arial"/>
-        </w:rPr>
-        <w:t xml:space="preserve"> and proper supporting documentation. Such documentation will include child’s original or certified birth certificate, proof of residency etc. </w:t>
-      </w:r>
-      <w:r>
-        <w:rPr>
-          <w:rFonts w:ascii="Arial" w:hAnsi="Arial" w:cs="Arial"/>
-        </w:rPr>
-        <w:t xml:space="preserve">If </w:t>
-      </w:r>
-      <w:r>
-        <w:rPr>
-          <w:rFonts w:ascii="Arial" w:hAnsi="Arial" w:cs="Arial"/>
-        </w:rPr>
-        <w:t>the petition</w:t>
-      </w:r>
-      <w:r>
-        <w:rPr>
-          <w:rFonts w:ascii="Arial" w:hAnsi="Arial" w:cs="Arial"/>
-        </w:rPr>
-        <w:t xml:space="preserve"> is filed o</w:t>
-      </w:r>
-      <w:r>
-        <w:rPr>
-          <w:rFonts w:ascii="Arial" w:hAnsi="Arial" w:cs="Arial"/>
-        </w:rPr>
-        <w:t xml:space="preserve">n behalf of the minor </w:t>
-      </w:r>
-      <w:r>
-        <w:rPr>
-          <w:rFonts w:ascii="Arial" w:hAnsi="Arial" w:cs="Arial"/>
-        </w:rPr>
-        <w:t>child</w:t>
-      </w:r>
-      <w:r>
-        <w:rPr>
-          <w:rFonts w:ascii="Arial" w:hAnsi="Arial" w:cs="Arial"/>
-        </w:rPr>
-        <w:t xml:space="preserve"> by another party</w:t>
-      </w:r>
-      <w:r>
-        <w:rPr>
-          <w:rFonts w:ascii="Arial" w:hAnsi="Arial" w:cs="Arial"/>
-        </w:rPr>
-        <w:t>,</w:t>
-      </w:r>
-      <w:r>
-        <w:rPr>
-          <w:rFonts w:ascii="Arial" w:hAnsi="Arial" w:cs="Arial"/>
-        </w:rPr>
-        <w:t xml:space="preserve"> it is the </w:t>
-      </w:r>
-      <w:r>
-        <w:rPr>
-          <w:rFonts w:ascii="Arial" w:hAnsi="Arial" w:cs="Arial"/>
-        </w:rPr>
-        <w:t>petitioner</w:t>
-      </w:r>
-      <w:r>
-        <w:rPr>
-          <w:rFonts w:ascii="Arial" w:hAnsi="Arial" w:cs="Arial"/>
-        </w:rPr>
-        <w:t xml:space="preserve">’s responsibility to submit all the applicable supporting documents for the court’s discretion. </w:t>
+        <w:t xml:space="preserve">. </w:t>
       </w:r>
     </w:p>
     <w:p>
@@ -1130,50 +548,10 @@
         <w:rPr>
           <w:rFonts w:ascii="Arial" w:hAnsi="Arial" w:cs="Arial"/>
         </w:rPr>
-        <w:t xml:space="preserve">The </w:t>
-      </w:r>
-      <w:r>
-        <w:rPr>
-          <w:rFonts w:ascii="Arial" w:hAnsi="Arial" w:cs="Arial"/>
-        </w:rPr>
-        <w:t xml:space="preserve">entire petitioning </w:t>
-      </w:r>
-      <w:r>
-        <w:rPr>
-          <w:rFonts w:ascii="Arial" w:hAnsi="Arial" w:cs="Arial"/>
-        </w:rPr>
-        <w:t xml:space="preserve">process </w:t>
-      </w:r>
-      <w:r>
-        <w:rPr>
-          <w:rFonts w:ascii="Arial" w:hAnsi="Arial" w:cs="Arial"/>
-        </w:rPr>
-        <w:t>can</w:t>
-      </w:r>
-      <w:r>
-        <w:rPr>
-          <w:rFonts w:ascii="Arial" w:hAnsi="Arial" w:cs="Arial"/>
-        </w:rPr>
-        <w:t xml:space="preserve"> take </w:t>
-      </w:r>
-      <w:r>
-        <w:rPr>
-          <w:rFonts w:ascii="Arial" w:hAnsi="Arial" w:cs="Arial"/>
-        </w:rPr>
-        <w:t>between</w:t>
-      </w:r>
-      <w:r>
-        <w:rPr>
-          <w:rFonts w:ascii="Arial" w:hAnsi="Arial" w:cs="Arial"/>
-        </w:rPr>
-        <w:t xml:space="preserve"> 2-to-5 weeks to complete</w:t>
-      </w:r>
-      <w:r>
-        <w:rPr>
-          <w:rFonts w:ascii="Arial" w:hAnsi="Arial" w:cs="Arial"/>
-        </w:rPr>
         <w:t>.</w:t>
       </w:r>
+      <w:bookmarkStart w:id="2" w:name="_eim2ht2zskaf"/>
+      <w:bookmarkEnd w:id="2"/>
     </w:p>
     <w:p>
       <w:pPr>
@@ -1190,198 +568,21 @@
         <w:rPr>
           <w:rFonts w:ascii="Arial" w:hAnsi="Arial" w:cs="Arial"/>
         </w:rPr>
-        <w:t xml:space="preserve">The court will request a criminal record check on </w:t>
-      </w:r>
-      <w:r>
-        <w:rPr>
-          <w:rFonts w:ascii="Arial" w:hAnsi="Arial" w:cs="Arial"/>
-        </w:rPr>
-        <w:t>any parties involved</w:t>
-      </w:r>
-      <w:r>
-        <w:rPr>
-          <w:rFonts w:ascii="Arial" w:hAnsi="Arial" w:cs="Arial"/>
-        </w:rPr>
-        <w:t xml:space="preserve"> from the Office of the Commissioner of Probation.</w:t>
-      </w:r>
-      <w:r>
-        <w:rPr>
-          <w:rFonts w:ascii="Arial" w:hAnsi="Arial" w:cs="Arial"/>
-        </w:rPr>
-        <w:t xml:space="preserve"> The minor child will also be </w:t>
-      </w:r>
-      <w:r>
-        <w:rPr>
-          <w:rFonts w:ascii="Arial" w:hAnsi="Arial" w:cs="Arial"/>
-        </w:rPr>
-        <w:t xml:space="preserve">subject to a </w:t>
-      </w:r>
-      <w:r>
-        <w:rPr>
-          <w:rFonts w:ascii="Arial" w:hAnsi="Arial" w:cs="Arial"/>
-        </w:rPr>
-        <w:t>background check if they are over the age of 12.</w:t>
-      </w:r>
-    </w:p>
-    <w:p>
-      <w:pPr>
-        <w:pStyle w:val="NumberedList"/>
-        <w:numPr>
-          <w:ilvl w:val="0"/>
-          <w:numId w:val="5"/>
-        </w:numPr>
-        <w:spacing w:after="0"/>
-        <w:rPr>
-          <w:rFonts w:ascii="Arial" w:hAnsi="Arial" w:cs="Arial"/>
-        </w:rPr>
-      </w:pPr>
-      <w:r>
-        <w:rPr>
-          <w:rFonts w:ascii="Arial" w:hAnsi="Arial" w:cs="Arial"/>
-        </w:rPr>
-        <w:t xml:space="preserve">The court will send a </w:t>
-      </w:r>
-      <w:r>
-        <w:rPr>
-          <w:rFonts w:ascii="Arial" w:hAnsi="Arial" w:cs="Arial"/>
-        </w:rPr>
-        <w:t>n</w:t>
-      </w:r>
-      <w:r>
-        <w:rPr>
-          <w:rFonts w:ascii="Arial" w:hAnsi="Arial" w:cs="Arial"/>
-        </w:rPr>
-        <w:t xml:space="preserve">otice of Petition </w:t>
-      </w:r>
-      <w:r>
-        <w:rPr>
-          <w:rFonts w:ascii="Arial" w:hAnsi="Arial" w:cs="Arial"/>
-        </w:rPr>
-        <w:t>to Change the Name of a Minor</w:t>
-      </w:r>
-      <w:r>
-        <w:rPr>
-          <w:rFonts w:ascii="Arial" w:hAnsi="Arial" w:cs="Arial"/>
-        </w:rPr>
-        <w:t>, which</w:t>
-      </w:r>
-      <w:r>
-        <w:rPr>
-          <w:rFonts w:ascii="Arial" w:hAnsi="Arial" w:cs="Arial"/>
-        </w:rPr>
-        <w:t xml:space="preserve"> will</w:t>
-      </w:r>
-      <w:r>
-        <w:rPr>
-          <w:rFonts w:ascii="Arial" w:hAnsi="Arial" w:cs="Arial"/>
-        </w:rPr>
-        <w:t xml:space="preserve"> instruct you</w:t>
-      </w:r>
-      <w:r>
-        <w:rPr>
-          <w:rFonts w:ascii="Arial" w:hAnsi="Arial" w:cs="Arial"/>
-        </w:rPr>
-        <w:t xml:space="preserve"> as</w:t>
-      </w:r>
-      <w:r>
-        <w:rPr>
-          <w:rFonts w:ascii="Arial" w:hAnsi="Arial" w:cs="Arial"/>
-        </w:rPr>
-        <w:t xml:space="preserve"> to </w:t>
-      </w:r>
-      <w:r>
-        <w:rPr>
-          <w:rFonts w:ascii="Arial" w:hAnsi="Arial" w:cs="Arial"/>
-        </w:rPr>
-        <w:t xml:space="preserve">how you can </w:t>
-      </w:r>
-      <w:r>
-        <w:rPr>
-          <w:rFonts w:ascii="Arial" w:hAnsi="Arial" w:cs="Arial"/>
-        </w:rPr>
-        <w:t xml:space="preserve">provide public notice of </w:t>
-      </w:r>
-      <w:r>
-        <w:rPr>
-          <w:rFonts w:ascii="Arial" w:hAnsi="Arial" w:cs="Arial"/>
-        </w:rPr>
-        <w:t>the</w:t>
-      </w:r>
-      <w:r>
-        <w:rPr>
-          <w:rFonts w:ascii="Arial" w:hAnsi="Arial" w:cs="Arial"/>
-        </w:rPr>
-        <w:t xml:space="preserve"> request by publishing </w:t>
-      </w:r>
-      <w:r>
-        <w:rPr>
-          <w:rFonts w:ascii="Arial" w:hAnsi="Arial" w:cs="Arial"/>
-        </w:rPr>
-        <w:t>a</w:t>
-      </w:r>
-      <w:r>
-        <w:rPr>
-          <w:rFonts w:ascii="Arial" w:hAnsi="Arial" w:cs="Arial"/>
-        </w:rPr>
-        <w:t xml:space="preserve"> notice in a local newspaper.</w:t>
+        <w:t>.</w:t>
       </w:r>
     </w:p>
     <w:p>
       <w:pPr>
         <w:pStyle w:val="Heading2"/>
-        <w:spacing w:before="0"/>
-        <w:rPr>
-          <w:rFonts w:cs="Arial"/>
-        </w:rPr>
-      </w:pPr>
-    </w:p>
-    <w:p>
-      <w:pPr>
-        <w:pStyle w:val="Heading2"/>
-        <w:spacing w:before="0"/>
-        <w:rPr>
-          <w:rFonts w:cs="Arial"/>
-        </w:rPr>
-      </w:pPr>
-      <w:r>
-        <w:rPr>
-          <w:rFonts w:cs="Arial"/>
-        </w:rPr>
-        <w:t xml:space="preserve">What happens if the judge </w:t>
-      </w:r>
-      <w:r>
-        <w:rPr>
-          <w:rFonts w:cs="Arial"/>
-        </w:rPr>
-        <w:t>grants</w:t>
-      </w:r>
-      <w:r>
-        <w:rPr>
-          <w:rFonts w:cs="Arial"/>
-        </w:rPr>
-        <w:t xml:space="preserve"> the </w:t>
-      </w:r>
-      <w:r>
-        <w:rPr>
-          <w:rFonts w:cs="Arial"/>
-        </w:rPr>
-        <w:t>petition</w:t>
-      </w:r>
-      <w:r>
-        <w:rPr>
-          <w:rFonts w:cs="Arial"/>
-        </w:rPr>
-        <w:t>?</w:t>
-      </w:r>
-    </w:p>
-    <w:p>
-      <w:pPr>
-        <w:pStyle w:val="NumberedList"/>
-        <w:ind w:left="360"/>
-        <w:rPr>
-          <w:rFonts w:ascii="Arial" w:hAnsi="Arial" w:cs="Arial"/>
-        </w:rPr>
-      </w:pPr>
+      </w:pPr>
+      <w:r>
+        <w:t>What happens if the judge makes the order?</w:t>
+      </w:r>
+    </w:p>
+    <w:p>
+      <w:r>
+        <w:t>If the judge decides to grant your order, they:</w:t>
+      </w:r>
     </w:p>
     <w:p>
       <w:pPr>
@@ -1398,7 +599,7 @@
         <w:rPr>
           <w:rFonts w:ascii="Arial" w:hAnsi="Arial" w:cs="Arial"/>
         </w:rPr>
-        <w:t>If an in-person hearing isn’t required, your case will be submitted for administrative allowance by the judge once you’ve returned the completed citation to the court and/or the motion to waive publication, and the deadline to file an appearance/objection has passed. If the petition is approved by the judge, the court will issue you a decree and certificate with your new name.</w:t>
+        <w:t>.</w:t>
       </w:r>
     </w:p>
     <w:p>
@@ -1408,7 +609,6 @@
           <w:ilvl w:val="0"/>
           <w:numId w:val="6"/>
         </w:numPr>
-        <w:spacing w:after="0"/>
         <w:rPr>
           <w:rFonts w:ascii="Arial" w:hAnsi="Arial" w:cs="Arial"/>
         </w:rPr>
@@ -1417,86 +617,30 @@
         <w:rPr>
           <w:rFonts w:ascii="Arial" w:hAnsi="Arial" w:cs="Arial"/>
         </w:rPr>
-        <w:t xml:space="preserve">If there are </w:t>
-      </w:r>
-      <w:r>
+        <w:t>.</w:t>
+      </w:r>
+    </w:p>
+    <w:p>
+      <w:pPr>
+        <w:pStyle w:val="NumberedList"/>
+        <w:numPr>
+          <w:ilvl w:val="0"/>
+          <w:numId w:val="6"/>
+        </w:numPr>
         <w:rPr>
           <w:rFonts w:ascii="Arial" w:hAnsi="Arial" w:cs="Arial"/>
         </w:rPr>
-        <w:t xml:space="preserve">any </w:t>
-      </w:r>
+      </w:pPr>
       <w:r>
         <w:rPr>
           <w:rFonts w:ascii="Arial" w:hAnsi="Arial" w:cs="Arial"/>
         </w:rPr>
-        <w:t xml:space="preserve">objections, the court will schedule a hearing. After a hearing, the court may schedule a trial date, dismiss </w:t>
-      </w:r>
-      <w:r>
-        <w:rPr>
-          <w:rFonts w:ascii="Arial" w:hAnsi="Arial" w:cs="Arial"/>
-        </w:rPr>
-        <w:t>the</w:t>
-      </w:r>
-      <w:r>
-        <w:rPr>
-          <w:rFonts w:ascii="Arial" w:hAnsi="Arial" w:cs="Arial"/>
-        </w:rPr>
-        <w:t xml:space="preserve"> petition, or sign a </w:t>
-      </w:r>
-      <w:r>
-        <w:rPr>
-          <w:rFonts w:ascii="Arial" w:hAnsi="Arial" w:cs="Arial"/>
-        </w:rPr>
-        <w:t xml:space="preserve">name change </w:t>
-      </w:r>
-      <w:r>
-        <w:rPr>
-          <w:rFonts w:ascii="Arial" w:hAnsi="Arial" w:cs="Arial"/>
-        </w:rPr>
-        <w:t xml:space="preserve">decree. If the judge allows </w:t>
-      </w:r>
-      <w:r>
-        <w:rPr>
-          <w:rFonts w:ascii="Arial" w:hAnsi="Arial" w:cs="Arial"/>
-        </w:rPr>
-        <w:t>the</w:t>
-      </w:r>
-      <w:r>
-        <w:rPr>
-          <w:rFonts w:ascii="Arial" w:hAnsi="Arial" w:cs="Arial"/>
-        </w:rPr>
-        <w:t xml:space="preserve"> </w:t>
-      </w:r>
-      <w:r>
-        <w:rPr>
-          <w:rFonts w:ascii="Arial" w:hAnsi="Arial" w:cs="Arial"/>
-        </w:rPr>
-        <w:t>name change</w:t>
-      </w:r>
-      <w:r>
-        <w:rPr>
-          <w:rFonts w:ascii="Arial" w:hAnsi="Arial" w:cs="Arial"/>
-        </w:rPr>
-        <w:t xml:space="preserve"> request, the court will issue a decree and certificate with </w:t>
-      </w:r>
-      <w:r>
-        <w:rPr>
-          <w:rFonts w:ascii="Arial" w:hAnsi="Arial" w:cs="Arial"/>
-        </w:rPr>
-        <w:t>the minor’s</w:t>
-      </w:r>
-      <w:r>
-        <w:rPr>
-          <w:rFonts w:ascii="Arial" w:hAnsi="Arial" w:cs="Arial"/>
-        </w:rPr>
-        <w:t xml:space="preserve"> new name.</w:t>
-      </w:r>
-    </w:p>
-    <w:p>
-      <w:pPr>
-        <w:spacing w:after="0"/>
-        <w:rPr>
-          <w:rFonts w:cs="Arial"/>
+        <w:t xml:space="preserve">. </w:t>
+      </w:r>
+    </w:p>
+    <w:p>
+      <w:pPr>
+        <w:rPr>
           <w:b/>
         </w:rPr>
       </w:pPr>
@@ -1504,7 +648,6 @@
     <w:p>
       <w:pPr>
         <w:pStyle w:val="FrameContents"/>
-        <w:spacing w:after="0"/>
         <w:rPr>
           <w:rFonts w:ascii="Arial" w:hAnsi="Arial" w:cs="Arial"/>
         </w:rPr>
@@ -1520,52 +663,10 @@
         <w:rPr>
           <w:rFonts w:ascii="Arial" w:hAnsi="Arial" w:cs="Arial"/>
         </w:rPr>
-        <w:t>the order as soon as you get it. Call the court to fix any mistakes</w:t>
-      </w:r>
-      <w:r>
-        <w:rPr>
-          <w:rFonts w:ascii="Arial" w:hAnsi="Arial" w:cs="Arial"/>
-        </w:rPr>
-        <w:t xml:space="preserve"> or errors that you see</w:t>
-      </w:r>
-      <w:r>
-        <w:rPr>
-          <w:rFonts w:ascii="Arial" w:hAnsi="Arial" w:cs="Arial"/>
-        </w:rPr>
-        <w:t xml:space="preserve">. You may need to </w:t>
-      </w:r>
-      <w:r>
-        <w:rPr>
-          <w:rFonts w:ascii="Arial" w:hAnsi="Arial" w:cs="Arial"/>
-        </w:rPr>
-        <w:t>appear before</w:t>
-      </w:r>
-      <w:r>
-        <w:rPr>
-          <w:rFonts w:ascii="Arial" w:hAnsi="Arial" w:cs="Arial"/>
-        </w:rPr>
-        <w:t xml:space="preserve"> the judge to </w:t>
-      </w:r>
-      <w:r>
-        <w:rPr>
-          <w:rFonts w:ascii="Arial" w:hAnsi="Arial" w:cs="Arial"/>
-        </w:rPr>
-        <w:t>have</w:t>
-      </w:r>
-      <w:r>
-        <w:rPr>
-          <w:rFonts w:ascii="Arial" w:hAnsi="Arial" w:cs="Arial"/>
-        </w:rPr>
-        <w:t xml:space="preserve"> the order corrected.</w:t>
-      </w:r>
-    </w:p>
-    <w:p>
-      <w:pPr>
-        <w:rPr>
-          <w:rFonts w:cs="Arial"/>
-        </w:rPr>
-      </w:pPr>
-    </w:p>
+        <w:t>the order as soon as you get it. Call the court to fix any mistakes. You may need to go back in front of the judge to get the order corrected.</w:t>
+      </w:r>
+    </w:p>
+    <w:p/>
     <w:sectPr>
       <w:type w:val="continuous"/>
       <w:pgSz w:w="12240" w:h="15840"/>
@@ -1578,7 +679,7 @@
 </file>
 
 <file path=word/endnotes.xml><?xml version="1.0" encoding="utf-8"?>
-<w:endnotes xmlns:wpc="http://schemas.microsoft.com/office/word/2010/wordprocessingCanvas" xmlns:cx="http://schemas.microsoft.com/office/drawing/2014/chartex" xmlns:cx1="http://schemas.microsoft.com/office/drawing/2015/9/8/chartex" xmlns:cx2="http://schemas.microsoft.com/office/drawing/2015/10/21/chartex" xmlns:cx3="http://schemas.microsoft.com/office/drawing/2016/5/9/chartex" xmlns:cx4="http://schemas.microsoft.com/office/drawing/2016/5/10/chartex" xmlns:cx5="http://schemas.microsoft.com/office/drawing/2016/5/11/chartex" xmlns:cx6="http://schemas.microsoft.com/office/drawing/2016/5/12/chartex" xmlns:cx7="http://schemas.microsoft.com/office/drawing/2016/5/13/chartex" xmlns:cx8="http://schemas.microsoft.com/office/drawing/2016/5/14/chartex" xmlns:mc="http://schemas.openxmlformats.org/markup-compatibility/2006" xmlns:aink="http://schemas.microsoft.com/office/drawing/2016/ink" xmlns:am3d="http://schemas.microsoft.com/office/drawing/2017/model3d" xmlns:o="urn:schemas-microsoft-com:office:office" xmlns:r="http://schemas.openxmlformats.org/officeDocument/2006/relationships" xmlns:m="http://schemas.openxmlformats.org/officeDocument/2006/math" xmlns:v="urn:schemas-microsoft-com:vml" xmlns:wp14="http://schemas.microsoft.com/office/word/2010/wordprocessingDrawing" xmlns:wp="http://schemas.openxmlformats.org/drawingml/2006/wordprocessingDrawing" xmlns:w10="urn:schemas-microsoft-com:office:word" xmlns:w="http://schemas.openxmlformats.org/wordprocessingml/2006/main" xmlns:w14="http://schemas.microsoft.com/office/word/2010/wordml" xmlns:w15="http://schemas.microsoft.com/office/word/2012/wordml" xmlns:w16cex="http://schemas.microsoft.com/office/word/2018/wordml/cex" xmlns:w16cid="http://schemas.microsoft.com/office/word/2016/wordml/cid" xmlns:w16="http://schemas.microsoft.com/office/word/2018/wordml" xmlns:w16sdtdh="http://schemas.microsoft.com/office/word/2020/wordml/sdtdatahash" xmlns:w16se="http://schemas.microsoft.com/office/word/2015/wordml/symex" xmlns:wpg="http://schemas.microsoft.com/office/word/2010/wordprocessingGroup" xmlns:wpi="http://schemas.microsoft.com/office/word/2010/wordprocessingInk" xmlns:wne="http://schemas.microsoft.com/office/word/2006/wordml" xmlns:wps="http://schemas.microsoft.com/office/word/2010/wordprocessingShape" mc:Ignorable="w14 w15 w16se w16cid w16 w16cex w16sdtdh wp14">
+<w:endnotes xmlns:wpc="http://schemas.microsoft.com/office/word/2010/wordprocessingCanvas" xmlns:cx="http://schemas.microsoft.com/office/drawing/2014/chartex" xmlns:cx1="http://schemas.microsoft.com/office/drawing/2015/9/8/chartex" xmlns:mc="http://schemas.openxmlformats.org/markup-compatibility/2006" xmlns:o="urn:schemas-microsoft-com:office:office" xmlns:r="http://schemas.openxmlformats.org/officeDocument/2006/relationships" xmlns:m="http://schemas.openxmlformats.org/officeDocument/2006/math" xmlns:v="urn:schemas-microsoft-com:vml" xmlns:wp14="http://schemas.microsoft.com/office/word/2010/wordprocessingDrawing" xmlns:wp="http://schemas.openxmlformats.org/drawingml/2006/wordprocessingDrawing" xmlns:w10="urn:schemas-microsoft-com:office:word" xmlns:w="http://schemas.openxmlformats.org/wordprocessingml/2006/main" xmlns:w14="http://schemas.microsoft.com/office/word/2010/wordml" xmlns:w15="http://schemas.microsoft.com/office/word/2012/wordml" xmlns:w16se="http://schemas.microsoft.com/office/word/2015/wordml/symex" xmlns:wpg="http://schemas.microsoft.com/office/word/2010/wordprocessingGroup" xmlns:wpi="http://schemas.microsoft.com/office/word/2010/wordprocessingInk" xmlns:wne="http://schemas.microsoft.com/office/word/2006/wordml" xmlns:wps="http://schemas.microsoft.com/office/word/2010/wordprocessingShape" mc:Ignorable="w14 w15 w16se wp14">
   <w:endnote w:type="separator" w:id="-1">
     <w:p>
       <w:pPr>
@@ -1603,7 +704,7 @@
 </file>
 
 <file path=word/footer1.xml><?xml version="1.0" encoding="utf-8"?>
-<w:ftr xmlns:wpc="http://schemas.microsoft.com/office/word/2010/wordprocessingCanvas" xmlns:cx="http://schemas.microsoft.com/office/drawing/2014/chartex" xmlns:cx1="http://schemas.microsoft.com/office/drawing/2015/9/8/chartex" xmlns:cx2="http://schemas.microsoft.com/office/drawing/2015/10/21/chartex" xmlns:cx3="http://schemas.microsoft.com/office/drawing/2016/5/9/chartex" xmlns:cx4="http://schemas.microsoft.com/office/drawing/2016/5/10/chartex" xmlns:cx5="http://schemas.microsoft.com/office/drawing/2016/5/11/chartex" xmlns:cx6="http://schemas.microsoft.com/office/drawing/2016/5/12/chartex" xmlns:cx7="http://schemas.microsoft.com/office/drawing/2016/5/13/chartex" xmlns:cx8="http://schemas.microsoft.com/office/drawing/2016/5/14/chartex" xmlns:mc="http://schemas.openxmlformats.org/markup-compatibility/2006" xmlns:aink="http://schemas.microsoft.com/office/drawing/2016/ink" xmlns:am3d="http://schemas.microsoft.com/office/drawing/2017/model3d" xmlns:o="urn:schemas-microsoft-com:office:office" xmlns:r="http://schemas.openxmlformats.org/officeDocument/2006/relationships" xmlns:m="http://schemas.openxmlformats.org/officeDocument/2006/math" xmlns:v="urn:schemas-microsoft-com:vml" xmlns:wp14="http://schemas.microsoft.com/office/word/2010/wordprocessingDrawing" xmlns:wp="http://schemas.openxmlformats.org/drawingml/2006/wordprocessingDrawing" xmlns:w10="urn:schemas-microsoft-com:office:word" xmlns:w="http://schemas.openxmlformats.org/wordprocessingml/2006/main" xmlns:w14="http://schemas.microsoft.com/office/word/2010/wordml" xmlns:w15="http://schemas.microsoft.com/office/word/2012/wordml" xmlns:w16cex="http://schemas.microsoft.com/office/word/2018/wordml/cex" xmlns:w16cid="http://schemas.microsoft.com/office/word/2016/wordml/cid" xmlns:w16="http://schemas.microsoft.com/office/word/2018/wordml" xmlns:w16sdtdh="http://schemas.microsoft.com/office/word/2020/wordml/sdtdatahash" xmlns:w16se="http://schemas.microsoft.com/office/word/2015/wordml/symex" xmlns:wpg="http://schemas.microsoft.com/office/word/2010/wordprocessingGroup" xmlns:wpi="http://schemas.microsoft.com/office/word/2010/wordprocessingInk" xmlns:wne="http://schemas.microsoft.com/office/word/2006/wordml" xmlns:wps="http://schemas.microsoft.com/office/word/2010/wordprocessingShape" mc:Ignorable="w14 w15 w16se w16cid w16 w16cex w16sdtdh wp14">
+<w:ftr xmlns:wpc="http://schemas.microsoft.com/office/word/2010/wordprocessingCanvas" xmlns:cx="http://schemas.microsoft.com/office/drawing/2014/chartex" xmlns:cx1="http://schemas.microsoft.com/office/drawing/2015/9/8/chartex" xmlns:mc="http://schemas.openxmlformats.org/markup-compatibility/2006" xmlns:o="urn:schemas-microsoft-com:office:office" xmlns:r="http://schemas.openxmlformats.org/officeDocument/2006/relationships" xmlns:m="http://schemas.openxmlformats.org/officeDocument/2006/math" xmlns:v="urn:schemas-microsoft-com:vml" xmlns:wp14="http://schemas.microsoft.com/office/word/2010/wordprocessingDrawing" xmlns:wp="http://schemas.openxmlformats.org/drawingml/2006/wordprocessingDrawing" xmlns:w10="urn:schemas-microsoft-com:office:word" xmlns:w="http://schemas.openxmlformats.org/wordprocessingml/2006/main" xmlns:w14="http://schemas.microsoft.com/office/word/2010/wordml" xmlns:w15="http://schemas.microsoft.com/office/word/2012/wordml" xmlns:w16se="http://schemas.microsoft.com/office/word/2015/wordml/symex" xmlns:wpg="http://schemas.microsoft.com/office/word/2010/wordprocessingGroup" xmlns:wpi="http://schemas.microsoft.com/office/word/2010/wordprocessingInk" xmlns:wne="http://schemas.microsoft.com/office/word/2006/wordml" xmlns:wps="http://schemas.microsoft.com/office/word/2010/wordprocessingShape" mc:Ignorable="w14 w15 w16se wp14">
   <w:p>
     <w:pPr>
       <w:pStyle w:val="Footer"/>
@@ -1615,7 +716,7 @@
       <mc:AlternateContent>
         <mc:Choice Requires="wps">
           <w:drawing>
-            <wp:inline distT="0" distB="0" distL="0" distR="0" wp14:anchorId="5CADC1C4" wp14:editId="10EF70A5">
+            <wp:inline distT="0" distB="0" distL="0" distR="0" wp14:anchorId="6E0D32D0" wp14:editId="0B633985">
               <wp:extent cx="6855460" cy="806450"/>
               <wp:effectExtent l="0" t="0" r="21590" b="12700"/>
               <wp:docPr id="1" name="Rounded Rectangle 6"/>
@@ -1700,7 +801,7 @@
         </mc:Choice>
         <mc:Fallback>
           <w:pict>
-            <v:roundrect w14:anchorId="5CADC1C4" id="Rounded Rectangle 6" o:spid="_x0000_s1026" style="width:539.8pt;height:63.5pt;visibility:visible;mso-wrap-style:square;mso-left-percent:-10001;mso-top-percent:-10001;mso-position-horizontal:absolute;mso-position-horizontal-relative:char;mso-position-vertical:absolute;mso-position-vertical-relative:line;mso-left-percent:-10001;mso-top-percent:-10001;v-text-anchor:middle" arcsize="10923f" o:gfxdata="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" fillcolor="#f2f2f2 [3052]" strokecolor="#bfbfbf [2412]" strokeweight=".18mm">
+            <v:roundrect w14:anchorId="6E0D32D0" id="Rounded Rectangle 6" o:spid="_x0000_s1026" style="width:539.8pt;height:63.5pt;visibility:visible;mso-wrap-style:square;mso-left-percent:-10001;mso-top-percent:-10001;mso-position-horizontal:absolute;mso-position-horizontal-relative:char;mso-position-vertical:absolute;mso-position-vertical-relative:line;mso-left-percent:-10001;mso-top-percent:-10001;v-text-anchor:middle" arcsize="10923f" o:gfxdata="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" fillcolor="#f2f2f2 [3052]" strokecolor="#bfbfbf [2412]" strokeweight=".18mm">
               <v:stroke joinstyle="miter"/>
               <v:textbox inset="14.4pt,14.4pt,14.4pt,14.4pt">
                 <w:txbxContent>
@@ -1735,7 +836,7 @@
 </file>
 
 <file path=word/footer2.xml><?xml version="1.0" encoding="utf-8"?>
-<w:ftr xmlns:wpc="http://schemas.microsoft.com/office/word/2010/wordprocessingCanvas" xmlns:cx="http://schemas.microsoft.com/office/drawing/2014/chartex" xmlns:cx1="http://schemas.microsoft.com/office/drawing/2015/9/8/chartex" xmlns:cx2="http://schemas.microsoft.com/office/drawing/2015/10/21/chartex" xmlns:cx3="http://schemas.microsoft.com/office/drawing/2016/5/9/chartex" xmlns:cx4="http://schemas.microsoft.com/office/drawing/2016/5/10/chartex" xmlns:cx5="http://schemas.microsoft.com/office/drawing/2016/5/11/chartex" xmlns:cx6="http://schemas.microsoft.com/office/drawing/2016/5/12/chartex" xmlns:cx7="http://schemas.microsoft.com/office/drawing/2016/5/13/chartex" xmlns:cx8="http://schemas.microsoft.com/office/drawing/2016/5/14/chartex" xmlns:mc="http://schemas.openxmlformats.org/markup-compatibility/2006" xmlns:aink="http://schemas.microsoft.com/office/drawing/2016/ink" xmlns:am3d="http://schemas.microsoft.com/office/drawing/2017/model3d" xmlns:o="urn:schemas-microsoft-com:office:office" xmlns:r="http://schemas.openxmlformats.org/officeDocument/2006/relationships" xmlns:m="http://schemas.openxmlformats.org/officeDocument/2006/math" xmlns:v="urn:schemas-microsoft-com:vml" xmlns:wp14="http://schemas.microsoft.com/office/word/2010/wordprocessingDrawing" xmlns:wp="http://schemas.openxmlformats.org/drawingml/2006/wordprocessingDrawing" xmlns:w10="urn:schemas-microsoft-com:office:word" xmlns:w="http://schemas.openxmlformats.org/wordprocessingml/2006/main" xmlns:w14="http://schemas.microsoft.com/office/word/2010/wordml" xmlns:w15="http://schemas.microsoft.com/office/word/2012/wordml" xmlns:w16cex="http://schemas.microsoft.com/office/word/2018/wordml/cex" xmlns:w16cid="http://schemas.microsoft.com/office/word/2016/wordml/cid" xmlns:w16="http://schemas.microsoft.com/office/word/2018/wordml" xmlns:w16sdtdh="http://schemas.microsoft.com/office/word/2020/wordml/sdtdatahash" xmlns:w16se="http://schemas.microsoft.com/office/word/2015/wordml/symex" xmlns:wpg="http://schemas.microsoft.com/office/word/2010/wordprocessingGroup" xmlns:wpi="http://schemas.microsoft.com/office/word/2010/wordprocessingInk" xmlns:wne="http://schemas.microsoft.com/office/word/2006/wordml" xmlns:wps="http://schemas.microsoft.com/office/word/2010/wordprocessingShape" mc:Ignorable="w14 w15 w16se w16cid w16 w16cex w16sdtdh wp14">
+<w:ftr xmlns:wpc="http://schemas.microsoft.com/office/word/2010/wordprocessingCanvas" xmlns:cx="http://schemas.microsoft.com/office/drawing/2014/chartex" xmlns:cx1="http://schemas.microsoft.com/office/drawing/2015/9/8/chartex" xmlns:mc="http://schemas.openxmlformats.org/markup-compatibility/2006" xmlns:o="urn:schemas-microsoft-com:office:office" xmlns:r="http://schemas.openxmlformats.org/officeDocument/2006/relationships" xmlns:m="http://schemas.openxmlformats.org/officeDocument/2006/math" xmlns:v="urn:schemas-microsoft-com:vml" xmlns:wp14="http://schemas.microsoft.com/office/word/2010/wordprocessingDrawing" xmlns:wp="http://schemas.openxmlformats.org/drawingml/2006/wordprocessingDrawing" xmlns:w10="urn:schemas-microsoft-com:office:word" xmlns:w="http://schemas.openxmlformats.org/wordprocessingml/2006/main" xmlns:w14="http://schemas.microsoft.com/office/word/2010/wordml" xmlns:w15="http://schemas.microsoft.com/office/word/2012/wordml" xmlns:w16se="http://schemas.microsoft.com/office/word/2015/wordml/symex" xmlns:wpg="http://schemas.microsoft.com/office/word/2010/wordprocessingGroup" xmlns:wpi="http://schemas.microsoft.com/office/word/2010/wordprocessingInk" xmlns:wne="http://schemas.microsoft.com/office/word/2006/wordml" xmlns:wps="http://schemas.microsoft.com/office/word/2010/wordprocessingShape" mc:Ignorable="w14 w15 w16se wp14">
   <w:p>
     <w:pPr>
       <w:pStyle w:val="Footer"/>
@@ -1747,9 +848,9 @@
       <mc:AlternateContent>
         <mc:Choice Requires="wps">
           <w:drawing>
-            <wp:inline distT="0" distB="0" distL="0" distR="0" wp14:anchorId="4CC127C2" wp14:editId="216B8646">
-              <wp:extent cx="6855460" cy="828675"/>
-              <wp:effectExtent l="0" t="0" r="21590" b="28575"/>
+            <wp:inline distT="0" distB="0" distL="0" distR="0" wp14:anchorId="6E0D32D0" wp14:editId="0B633985">
+              <wp:extent cx="6855460" cy="806450"/>
+              <wp:effectExtent l="0" t="0" r="21590" b="12700"/>
               <wp:docPr id="2" name="Rounded Rectangle 6"/>
               <wp:cNvGraphicFramePr/>
               <a:graphic xmlns:a="http://schemas.openxmlformats.org/drawingml/2006/main">
@@ -1759,7 +860,7 @@
                     <wps:spPr>
                       <a:xfrm>
                         <a:off x="0" y="0"/>
-                        <a:ext cx="6855460" cy="828675"/>
+                        <a:ext cx="6855460" cy="806450"/>
                       </a:xfrm>
                       <a:prstGeom prst="roundRect">
                         <a:avLst>
@@ -1802,7 +903,6 @@
                           <w:pPr>
                             <w:pStyle w:val="FrameContents"/>
                             <w:rPr>
-                              <w:rStyle w:val="Hyperlink"/>
                               <w:rFonts w:ascii="Arial" w:hAnsi="Arial" w:cs="Arial"/>
                               <w:sz w:val="22"/>
                             </w:rPr>
@@ -1815,46 +915,6 @@
                             </w:rPr>
                             <w:t xml:space="preserve">Find out more about what to do : </w:t>
                           </w:r>
-                          <w:hyperlink r:id="rId1" w:history="1">
-                            <w:r>
-                              <w:rPr>
-                                <w:rStyle w:val="Hyperlink"/>
-                                <w:rFonts w:ascii="Arial" w:hAnsi="Arial" w:cs="Arial"/>
-                                <w:sz w:val="22"/>
-                              </w:rPr>
-                              <w:t>MassLegalHelp.org/Notary</w:t>
-                            </w:r>
-                          </w:hyperlink>
-                        </w:p>
-                        <w:p>
-                          <w:pPr>
-                            <w:pStyle w:val="FrameContents"/>
-                            <w:rPr>
-                              <w:rFonts w:ascii="Arial" w:hAnsi="Arial" w:cs="Arial"/>
-                              <w:sz w:val="22"/>
-                              <w:u w:val="single"/>
-                            </w:rPr>
-                          </w:pPr>
-                          <w:r>
-                            <w:rPr>
-                              <w:rStyle w:val="Hyperlink"/>
-                              <w:rFonts w:ascii="Arial" w:hAnsi="Arial" w:cs="Arial"/>
-                              <w:color w:val="auto"/>
-                              <w:sz w:val="22"/>
-                              <w:u w:val="none"/>
-                            </w:rPr>
-                            <w:t xml:space="preserve">CARI and WMS form: </w:t>
-                          </w:r>
-                          <w:hyperlink r:id="rId2" w:history="1">
-                            <w:r>
-                              <w:rPr>
-                                <w:rStyle w:val="Hyperlink"/>
-                                <w:rFonts w:ascii="Arial" w:hAnsi="Arial" w:cs="Arial"/>
-                                <w:sz w:val="22"/>
-                              </w:rPr>
-                              <w:t>https://courtforms.jud.state.ma.us/publicforms/PFC0024</w:t>
-                            </w:r>
-                          </w:hyperlink>
                         </w:p>
                         <w:p/>
                       </w:txbxContent>
@@ -1873,7 +933,7 @@
         </mc:Choice>
         <mc:Fallback>
           <w:pict>
-            <v:roundrect w14:anchorId="4CC127C2" id="_x0000_s1027" style="width:539.8pt;height:65.25pt;visibility:visible;mso-wrap-style:square;mso-left-percent:-10001;mso-top-percent:-10001;mso-position-horizontal:absolute;mso-position-horizontal-relative:char;mso-position-vertical:absolute;mso-position-vertical-relative:line;mso-left-percent:-10001;mso-top-percent:-10001;v-text-anchor:middle" arcsize="10923f" o:gfxdata="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" fillcolor="#f2f2f2 [3052]" strokecolor="#bfbfbf [2412]" strokeweight=".18mm">
+            <v:roundrect w14:anchorId="6E0D32D0" id="_x0000_s1027" style="width:539.8pt;height:63.5pt;visibility:visible;mso-wrap-style:square;mso-left-percent:-10001;mso-top-percent:-10001;mso-position-horizontal:absolute;mso-position-horizontal-relative:char;mso-position-vertical:absolute;mso-position-vertical-relative:line;mso-left-percent:-10001;mso-top-percent:-10001;v-text-anchor:middle" arcsize="10923f" o:gfxdata="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" fillcolor="#f2f2f2 [3052]" strokecolor="#bfbfbf [2412]" strokeweight=".18mm">
               <v:stroke joinstyle="miter"/>
               <v:textbox inset="14.4pt,14.4pt,14.4pt,14.4pt">
                 <w:txbxContent>
@@ -1881,7 +941,6 @@
                     <w:pPr>
                       <w:pStyle w:val="FrameContents"/>
                       <w:rPr>
-                        <w:rStyle w:val="Hyperlink"/>
                         <w:rFonts w:ascii="Arial" w:hAnsi="Arial" w:cs="Arial"/>
                         <w:sz w:val="22"/>
                       </w:rPr>
@@ -1894,78 +953,6 @@
                       </w:rPr>
                       <w:t xml:space="preserve">Find out more about what to do : </w:t>
                     </w:r>
-                    <w:hyperlink r:id="rId3" w:history="1">
-                      <w:r>
-                        <w:rPr>
-                          <w:rStyle w:val="Hyperlink"/>
-                          <w:rFonts w:ascii="Arial" w:hAnsi="Arial" w:cs="Arial"/>
-                          <w:sz w:val="22"/>
-                        </w:rPr>
-                        <w:t>MassLegalHe</w:t>
-                      </w:r>
-                      <w:r>
-                        <w:rPr>
-                          <w:rStyle w:val="Hyperlink"/>
-                          <w:rFonts w:ascii="Arial" w:hAnsi="Arial" w:cs="Arial"/>
-                          <w:sz w:val="22"/>
-                        </w:rPr>
-                        <w:t>l</w:t>
-                      </w:r>
-                      <w:r>
-                        <w:rPr>
-                          <w:rStyle w:val="Hyperlink"/>
-                          <w:rFonts w:ascii="Arial" w:hAnsi="Arial" w:cs="Arial"/>
-                          <w:sz w:val="22"/>
-                        </w:rPr>
-                        <w:t>p.org/Notary</w:t>
-                      </w:r>
-                    </w:hyperlink>
-                  </w:p>
-                  <w:p>
-                    <w:pPr>
-                      <w:pStyle w:val="FrameContents"/>
-                      <w:rPr>
-                        <w:rFonts w:ascii="Arial" w:hAnsi="Arial" w:cs="Arial"/>
-                        <w:sz w:val="22"/>
-                        <w:u w:val="single"/>
-                      </w:rPr>
-                    </w:pPr>
-                    <w:r>
-                      <w:rPr>
-                        <w:rStyle w:val="Hyperlink"/>
-                        <w:rFonts w:ascii="Arial" w:hAnsi="Arial" w:cs="Arial"/>
-                        <w:color w:val="auto"/>
-                        <w:sz w:val="22"/>
-                        <w:u w:val="none"/>
-                      </w:rPr>
-                      <w:t xml:space="preserve">CARI and WMS form: </w:t>
-                    </w:r>
-                    <w:hyperlink r:id="rId4" w:history="1">
-                      <w:r>
-                        <w:rPr>
-                          <w:rStyle w:val="Hyperlink"/>
-                          <w:rFonts w:ascii="Arial" w:hAnsi="Arial" w:cs="Arial"/>
-                          <w:sz w:val="22"/>
-                        </w:rPr>
-                        <w:t>https://courtf</w:t>
-                      </w:r>
-                      <w:r>
-                        <w:rPr>
-                          <w:rStyle w:val="Hyperlink"/>
-                          <w:rFonts w:ascii="Arial" w:hAnsi="Arial" w:cs="Arial"/>
-                          <w:sz w:val="22"/>
-                        </w:rPr>
-                        <w:t>o</w:t>
-                      </w:r>
-                      <w:r>
-                        <w:rPr>
-                          <w:rStyle w:val="Hyperlink"/>
-                          <w:rFonts w:ascii="Arial" w:hAnsi="Arial" w:cs="Arial"/>
-                          <w:sz w:val="22"/>
-                        </w:rPr>
-                        <w:t>rms.jud.state.ma.us/publicforms/PFC0024</w:t>
-                      </w:r>
-                    </w:hyperlink>
                   </w:p>
                   <w:p/>
                 </w:txbxContent>
@@ -1981,7 +968,7 @@
 </file>
 
 <file path=word/footnotes.xml><?xml version="1.0" encoding="utf-8"?>
-<w:footnotes xmlns:wpc="http://schemas.microsoft.com/office/word/2010/wordprocessingCanvas" xmlns:cx="http://schemas.microsoft.com/office/drawing/2014/chartex" xmlns:cx1="http://schemas.microsoft.com/office/drawing/2015/9/8/chartex" xmlns:cx2="http://schemas.microsoft.com/office/drawing/2015/10/21/chartex" xmlns:cx3="http://schemas.microsoft.com/office/drawing/2016/5/9/chartex" xmlns:cx4="http://schemas.microsoft.com/office/drawing/2016/5/10/chartex" xmlns:cx5="http://schemas.microsoft.com/office/drawing/2016/5/11/chartex" xmlns:cx6="http://schemas.microsoft.com/office/drawing/2016/5/12/chartex" xmlns:cx7="http://schemas.microsoft.com/office/drawing/2016/5/13/chartex" xmlns:cx8="http://schemas.microsoft.com/office/drawing/2016/5/14/chartex" xmlns:mc="http://schemas.openxmlformats.org/markup-compatibility/2006" xmlns:aink="http://schemas.microsoft.com/office/drawing/2016/ink" xmlns:am3d="http://schemas.microsoft.com/office/drawing/2017/model3d" xmlns:o="urn:schemas-microsoft-com:office:office" xmlns:r="http://schemas.openxmlformats.org/officeDocument/2006/relationships" xmlns:m="http://schemas.openxmlformats.org/officeDocument/2006/math" xmlns:v="urn:schemas-microsoft-com:vml" xmlns:wp14="http://schemas.microsoft.com/office/word/2010/wordprocessingDrawing" xmlns:wp="http://schemas.openxmlformats.org/drawingml/2006/wordprocessingDrawing" xmlns:w10="urn:schemas-microsoft-com:office:word" xmlns:w="http://schemas.openxmlformats.org/wordprocessingml/2006/main" xmlns:w14="http://schemas.microsoft.com/office/word/2010/wordml" xmlns:w15="http://schemas.microsoft.com/office/word/2012/wordml" xmlns:w16cex="http://schemas.microsoft.com/office/word/2018/wordml/cex" xmlns:w16cid="http://schemas.microsoft.com/office/word/2016/wordml/cid" xmlns:w16="http://schemas.microsoft.com/office/word/2018/wordml" xmlns:w16sdtdh="http://schemas.microsoft.com/office/word/2020/wordml/sdtdatahash" xmlns:w16se="http://schemas.microsoft.com/office/word/2015/wordml/symex" xmlns:wpg="http://schemas.microsoft.com/office/word/2010/wordprocessingGroup" xmlns:wpi="http://schemas.microsoft.com/office/word/2010/wordprocessingInk" xmlns:wne="http://schemas.microsoft.com/office/word/2006/wordml" xmlns:wps="http://schemas.microsoft.com/office/word/2010/wordprocessingShape" mc:Ignorable="w14 w15 w16se w16cid w16 w16cex w16sdtdh wp14">
+<w:footnotes xmlns:wpc="http://schemas.microsoft.com/office/word/2010/wordprocessingCanvas" xmlns:cx="http://schemas.microsoft.com/office/drawing/2014/chartex" xmlns:cx1="http://schemas.microsoft.com/office/drawing/2015/9/8/chartex" xmlns:mc="http://schemas.openxmlformats.org/markup-compatibility/2006" xmlns:o="urn:schemas-microsoft-com:office:office" xmlns:r="http://schemas.openxmlformats.org/officeDocument/2006/relationships" xmlns:m="http://schemas.openxmlformats.org/officeDocument/2006/math" xmlns:v="urn:schemas-microsoft-com:vml" xmlns:wp14="http://schemas.microsoft.com/office/word/2010/wordprocessingDrawing" xmlns:wp="http://schemas.openxmlformats.org/drawingml/2006/wordprocessingDrawing" xmlns:w10="urn:schemas-microsoft-com:office:word" xmlns:w="http://schemas.openxmlformats.org/wordprocessingml/2006/main" xmlns:w14="http://schemas.microsoft.com/office/word/2010/wordml" xmlns:w15="http://schemas.microsoft.com/office/word/2012/wordml" xmlns:w16se="http://schemas.microsoft.com/office/word/2015/wordml/symex" xmlns:wpg="http://schemas.microsoft.com/office/word/2010/wordprocessingGroup" xmlns:wpi="http://schemas.microsoft.com/office/word/2010/wordprocessingInk" xmlns:wne="http://schemas.microsoft.com/office/word/2006/wordml" xmlns:wps="http://schemas.microsoft.com/office/word/2010/wordprocessingShape" mc:Ignorable="w14 w15 w16se wp14">
   <w:footnote w:type="separator" w:id="-1">
     <w:p>
       <w:pPr>
@@ -2006,7 +993,7 @@
 </file>
 
 <file path=word/numbering.xml><?xml version="1.0" encoding="utf-8"?>
-<w:numbering xmlns:wpc="http://schemas.microsoft.com/office/word/2010/wordprocessingCanvas" xmlns:cx="http://schemas.microsoft.com/office/drawing/2014/chartex" xmlns:cx1="http://schemas.microsoft.com/office/drawing/2015/9/8/chartex" xmlns:cx2="http://schemas.microsoft.com/office/drawing/2015/10/21/chartex" xmlns:cx3="http://schemas.microsoft.com/office/drawing/2016/5/9/chartex" xmlns:cx4="http://schemas.microsoft.com/office/drawing/2016/5/10/chartex" xmlns:cx5="http://schemas.microsoft.com/office/drawing/2016/5/11/chartex" xmlns:cx6="http://schemas.microsoft.com/office/drawing/2016/5/12/chartex" xmlns:cx7="http://schemas.microsoft.com/office/drawing/2016/5/13/chartex" xmlns:cx8="http://schemas.microsoft.com/office/drawing/2016/5/14/chartex" xmlns:mc="http://schemas.openxmlformats.org/markup-compatibility/2006" xmlns:aink="http://schemas.microsoft.com/office/drawing/2016/ink" xmlns:am3d="http://schemas.microsoft.com/office/drawing/2017/model3d" xmlns:o="urn:schemas-microsoft-com:office:office" xmlns:r="http://schemas.openxmlformats.org/officeDocument/2006/relationships" xmlns:m="http://schemas.openxmlformats.org/officeDocument/2006/math" xmlns:v="urn:schemas-microsoft-com:vml" xmlns:wp14="http://schemas.microsoft.com/office/word/2010/wordprocessingDrawing" xmlns:wp="http://schemas.openxmlformats.org/drawingml/2006/wordprocessingDrawing" xmlns:w10="urn:schemas-microsoft-com:office:word" xmlns:w="http://schemas.openxmlformats.org/wordprocessingml/2006/main" xmlns:w14="http://schemas.microsoft.com/office/word/2010/wordml" xmlns:w15="http://schemas.microsoft.com/office/word/2012/wordml" xmlns:w16cex="http://schemas.microsoft.com/office/word/2018/wordml/cex" xmlns:w16cid="http://schemas.microsoft.com/office/word/2016/wordml/cid" xmlns:w16="http://schemas.microsoft.com/office/word/2018/wordml" xmlns:w16sdtdh="http://schemas.microsoft.com/office/word/2020/wordml/sdtdatahash" xmlns:w16se="http://schemas.microsoft.com/office/word/2015/wordml/symex" xmlns:wpg="http://schemas.microsoft.com/office/word/2010/wordprocessingGroup" xmlns:wpi="http://schemas.microsoft.com/office/word/2010/wordprocessingInk" xmlns:wne="http://schemas.microsoft.com/office/word/2006/wordml" xmlns:wps="http://schemas.microsoft.com/office/word/2010/wordprocessingShape" mc:Ignorable="w14 w15 w16se w16cid w16 w16cex w16sdtdh wp14">
+<w:numbering xmlns:wpc="http://schemas.microsoft.com/office/word/2010/wordprocessingCanvas" xmlns:cx="http://schemas.microsoft.com/office/drawing/2014/chartex" xmlns:cx1="http://schemas.microsoft.com/office/drawing/2015/9/8/chartex" xmlns:mc="http://schemas.openxmlformats.org/markup-compatibility/2006" xmlns:o="urn:schemas-microsoft-com:office:office" xmlns:r="http://schemas.openxmlformats.org/officeDocument/2006/relationships" xmlns:m="http://schemas.openxmlformats.org/officeDocument/2006/math" xmlns:v="urn:schemas-microsoft-com:vml" xmlns:wp14="http://schemas.microsoft.com/office/word/2010/wordprocessingDrawing" xmlns:wp="http://schemas.openxmlformats.org/drawingml/2006/wordprocessingDrawing" xmlns:w10="urn:schemas-microsoft-com:office:word" xmlns:w="http://schemas.openxmlformats.org/wordprocessingml/2006/main" xmlns:w14="http://schemas.microsoft.com/office/word/2010/wordml" xmlns:w15="http://schemas.microsoft.com/office/word/2012/wordml" xmlns:w16se="http://schemas.microsoft.com/office/word/2015/wordml/symex" xmlns:wpg="http://schemas.microsoft.com/office/word/2010/wordprocessingGroup" xmlns:wpi="http://schemas.microsoft.com/office/word/2010/wordprocessingInk" xmlns:wne="http://schemas.microsoft.com/office/word/2006/wordml" xmlns:wps="http://schemas.microsoft.com/office/word/2010/wordprocessingShape" mc:Ignorable="w14 w15 w16se wp14">
   <w:abstractNum w:abstractNumId="0" w15:restartNumberingAfterBreak="0">
     <w:nsid w:val="42FE4542"/>
     <w:multiLevelType w:val="multilevel"/>
@@ -2510,9 +1497,9 @@
     </w:lvl>
   </w:abstractNum>
   <w:abstractNum w:abstractNumId="4" w15:restartNumberingAfterBreak="0">
-    <w:nsid w:val="51FE47DB"/>
+    <w:nsid w:val="61F25434"/>
     <w:multiLevelType w:val="multilevel"/>
-    <w:tmpl w:val="CD502C96"/>
+    <w:tmpl w:val="452AA838"/>
     <w:lvl w:ilvl="0">
       <w:start w:val="1"/>
       <w:numFmt w:val="decimal"/>
@@ -2655,18 +1642,15 @@
     </w:lvl>
   </w:abstractNum>
   <w:abstractNum w:abstractNumId="5" w15:restartNumberingAfterBreak="0">
-    <w:nsid w:val="61F25434"/>
+    <w:nsid w:val="620B1BB7"/>
     <w:multiLevelType w:val="multilevel"/>
-    <w:tmpl w:val="452AA838"/>
+    <w:tmpl w:val="19BE1666"/>
     <w:lvl w:ilvl="0">
       <w:start w:val="1"/>
       <w:numFmt w:val="decimal"/>
       <w:lvlText w:val="%1."/>
       <w:lvlJc w:val="left"/>
       <w:pPr>
-        <w:tabs>
-          <w:tab w:val="num" w:pos="0"/>
-        </w:tabs>
         <w:ind w:left="360" w:hanging="360"/>
       </w:pPr>
       <w:rPr>
@@ -2684,13 +1668,11 @@
       <w:lvlText w:val=""/>
       <w:lvlJc w:val="left"/>
       <w:pPr>
-        <w:tabs>
-          <w:tab w:val="num" w:pos="0"/>
-        </w:tabs>
         <w:ind w:left="1440" w:hanging="360"/>
       </w:pPr>
       <w:rPr>
         <w:rFonts w:ascii="Wingdings 2" w:hAnsi="Wingdings 2" w:cs="Wingdings 2" w:hint="default"/>
+        <w:u w:val="none"/>
       </w:rPr>
     </w:lvl>
     <w:lvl w:ilvl="2">
@@ -2699,9 +1681,6 @@
       <w:lvlText w:val="%3."/>
       <w:lvlJc w:val="right"/>
       <w:pPr>
-        <w:tabs>
-          <w:tab w:val="num" w:pos="0"/>
-        </w:tabs>
         <w:ind w:left="2160" w:hanging="360"/>
       </w:pPr>
       <w:rPr>
@@ -2714,9 +1693,6 @@
       <w:lvlText w:val="%4."/>
       <w:lvlJc w:val="left"/>
       <w:pPr>
-        <w:tabs>
-          <w:tab w:val="num" w:pos="0"/>
-        </w:tabs>
         <w:ind w:left="2880" w:hanging="360"/>
       </w:pPr>
       <w:rPr>
@@ -2729,9 +1705,6 @@
       <w:lvlText w:val="%5."/>
       <w:lvlJc w:val="left"/>
       <w:pPr>
-        <w:tabs>
-          <w:tab w:val="num" w:pos="0"/>
-        </w:tabs>
         <w:ind w:left="3600" w:hanging="360"/>
       </w:pPr>
       <w:rPr>
@@ -2744,9 +1717,6 @@
       <w:lvlText w:val="%6."/>
       <w:lvlJc w:val="right"/>
       <w:pPr>
-        <w:tabs>
-          <w:tab w:val="num" w:pos="0"/>
-        </w:tabs>
         <w:ind w:left="4320" w:hanging="360"/>
       </w:pPr>
       <w:rPr>
@@ -2759,9 +1729,6 @@
       <w:lvlText w:val="%7."/>
       <w:lvlJc w:val="left"/>
       <w:pPr>
-        <w:tabs>
-          <w:tab w:val="num" w:pos="0"/>
-        </w:tabs>
         <w:ind w:left="5040" w:hanging="360"/>
       </w:pPr>
       <w:rPr>
@@ -2774,9 +1741,6 @@
       <w:lvlText w:val="%8."/>
       <w:lvlJc w:val="left"/>
       <w:pPr>
-        <w:tabs>
-          <w:tab w:val="num" w:pos="0"/>
-        </w:tabs>
         <w:ind w:left="5760" w:hanging="360"/>
       </w:pPr>
       <w:rPr>
@@ -2789,9 +1753,6 @@
       <w:lvlText w:val="%9."/>
       <w:lvlJc w:val="right"/>
       <w:pPr>
-        <w:tabs>
-          <w:tab w:val="num" w:pos="0"/>
-        </w:tabs>
         <w:ind w:left="6480" w:hanging="360"/>
       </w:pPr>
       <w:rPr>
@@ -2800,9 +1761,95 @@
     </w:lvl>
   </w:abstractNum>
   <w:abstractNum w:abstractNumId="6" w15:restartNumberingAfterBreak="0">
-    <w:nsid w:val="620B1BB7"/>
+    <w:nsid w:val="6DC9770E"/>
+    <w:multiLevelType w:val="hybridMultilevel"/>
+    <w:tmpl w:val="42E80FA2"/>
+    <w:lvl w:ilvl="0" w:tplc="0409000F">
+      <w:start w:val="1"/>
+      <w:numFmt w:val="decimal"/>
+      <w:lvlText w:val="%1."/>
+      <w:lvlJc w:val="left"/>
+      <w:pPr>
+        <w:ind w:left="720" w:hanging="360"/>
+      </w:pPr>
+    </w:lvl>
+    <w:lvl w:ilvl="1" w:tplc="04090019" w:tentative="1">
+      <w:start w:val="1"/>
+      <w:numFmt w:val="lowerLetter"/>
+      <w:lvlText w:val="%2."/>
+      <w:lvlJc w:val="left"/>
+      <w:pPr>
+        <w:ind w:left="1440" w:hanging="360"/>
+      </w:pPr>
+    </w:lvl>
+    <w:lvl w:ilvl="2" w:tplc="0409001B" w:tentative="1">
+      <w:start w:val="1"/>
+      <w:numFmt w:val="lowerRoman"/>
+      <w:lvlText w:val="%3."/>
+      <w:lvlJc w:val="right"/>
+      <w:pPr>
+        <w:ind w:left="2160" w:hanging="180"/>
+      </w:pPr>
+    </w:lvl>
+    <w:lvl w:ilvl="3" w:tplc="0409000F" w:tentative="1">
+      <w:start w:val="1"/>
+      <w:numFmt w:val="decimal"/>
+      <w:lvlText w:val="%4."/>
+      <w:lvlJc w:val="left"/>
+      <w:pPr>
+        <w:ind w:left="2880" w:hanging="360"/>
+      </w:pPr>
+    </w:lvl>
+    <w:lvl w:ilvl="4" w:tplc="04090019" w:tentative="1">
+      <w:start w:val="1"/>
+      <w:numFmt w:val="lowerLetter"/>
+      <w:lvlText w:val="%5."/>
+      <w:lvlJc w:val="left"/>
+      <w:pPr>
+        <w:ind w:left="3600" w:hanging="360"/>
+      </w:pPr>
+    </w:lvl>
+    <w:lvl w:ilvl="5" w:tplc="0409001B" w:tentative="1">
+      <w:start w:val="1"/>
+      <w:numFmt w:val="lowerRoman"/>
+      <w:lvlText w:val="%6."/>
+      <w:lvlJc w:val="right"/>
+      <w:pPr>
+        <w:ind w:left="4320" w:hanging="180"/>
+      </w:pPr>
+    </w:lvl>
+    <w:lvl w:ilvl="6" w:tplc="0409000F" w:tentative="1">
+      <w:start w:val="1"/>
+      <w:numFmt w:val="decimal"/>
+      <w:lvlText w:val="%7."/>
+      <w:lvlJc w:val="left"/>
+      <w:pPr>
+        <w:ind w:left="5040" w:hanging="360"/>
+      </w:pPr>
+    </w:lvl>
+    <w:lvl w:ilvl="7" w:tplc="04090019" w:tentative="1">
+      <w:start w:val="1"/>
+      <w:numFmt w:val="lowerLetter"/>
+      <w:lvlText w:val="%8."/>
+      <w:lvlJc w:val="left"/>
+      <w:pPr>
+        <w:ind w:left="5760" w:hanging="360"/>
+      </w:pPr>
+    </w:lvl>
+    <w:lvl w:ilvl="8" w:tplc="0409001B" w:tentative="1">
+      <w:start w:val="1"/>
+      <w:numFmt w:val="lowerRoman"/>
+      <w:lvlText w:val="%9."/>
+      <w:lvlJc w:val="right"/>
+      <w:pPr>
+        <w:ind w:left="6480" w:hanging="180"/>
+      </w:pPr>
+    </w:lvl>
+  </w:abstractNum>
+  <w:abstractNum w:abstractNumId="7" w15:restartNumberingAfterBreak="0">
+    <w:nsid w:val="70F12DF3"/>
     <w:multiLevelType w:val="multilevel"/>
-    <w:tmpl w:val="19BE1666"/>
+    <w:tmpl w:val="11EAA22A"/>
     <w:lvl w:ilvl="0">
       <w:start w:val="1"/>
       <w:numFmt w:val="decimal"/>
@@ -2918,222 +1965,17 @@
       </w:rPr>
     </w:lvl>
   </w:abstractNum>
-  <w:abstractNum w:abstractNumId="7" w15:restartNumberingAfterBreak="0">
-    <w:nsid w:val="6DC9770E"/>
-    <w:multiLevelType w:val="hybridMultilevel"/>
-    <w:tmpl w:val="42E80FA2"/>
-    <w:lvl w:ilvl="0" w:tplc="0409000F">
-      <w:start w:val="1"/>
-      <w:numFmt w:val="decimal"/>
-      <w:lvlText w:val="%1."/>
-      <w:lvlJc w:val="left"/>
-      <w:pPr>
-        <w:ind w:left="720" w:hanging="360"/>
-      </w:pPr>
-    </w:lvl>
-    <w:lvl w:ilvl="1" w:tplc="04090019" w:tentative="1">
-      <w:start w:val="1"/>
-      <w:numFmt w:val="lowerLetter"/>
-      <w:lvlText w:val="%2."/>
-      <w:lvlJc w:val="left"/>
-      <w:pPr>
-        <w:ind w:left="1440" w:hanging="360"/>
-      </w:pPr>
-    </w:lvl>
-    <w:lvl w:ilvl="2" w:tplc="0409001B" w:tentative="1">
-      <w:start w:val="1"/>
-      <w:numFmt w:val="lowerRoman"/>
-      <w:lvlText w:val="%3."/>
-      <w:lvlJc w:val="right"/>
-      <w:pPr>
-        <w:ind w:left="2160" w:hanging="180"/>
-      </w:pPr>
-    </w:lvl>
-    <w:lvl w:ilvl="3" w:tplc="0409000F" w:tentative="1">
-      <w:start w:val="1"/>
-      <w:numFmt w:val="decimal"/>
-      <w:lvlText w:val="%4."/>
-      <w:lvlJc w:val="left"/>
-      <w:pPr>
-        <w:ind w:left="2880" w:hanging="360"/>
-      </w:pPr>
-    </w:lvl>
-    <w:lvl w:ilvl="4" w:tplc="04090019" w:tentative="1">
-      <w:start w:val="1"/>
-      <w:numFmt w:val="lowerLetter"/>
-      <w:lvlText w:val="%5."/>
-      <w:lvlJc w:val="left"/>
-      <w:pPr>
-        <w:ind w:left="3600" w:hanging="360"/>
-      </w:pPr>
-    </w:lvl>
-    <w:lvl w:ilvl="5" w:tplc="0409001B" w:tentative="1">
-      <w:start w:val="1"/>
-      <w:numFmt w:val="lowerRoman"/>
-      <w:lvlText w:val="%6."/>
-      <w:lvlJc w:val="right"/>
-      <w:pPr>
-        <w:ind w:left="4320" w:hanging="180"/>
-      </w:pPr>
-    </w:lvl>
-    <w:lvl w:ilvl="6" w:tplc="0409000F" w:tentative="1">
-      <w:start w:val="1"/>
-      <w:numFmt w:val="decimal"/>
-      <w:lvlText w:val="%7."/>
-      <w:lvlJc w:val="left"/>
-      <w:pPr>
-        <w:ind w:left="5040" w:hanging="360"/>
-      </w:pPr>
-    </w:lvl>
-    <w:lvl w:ilvl="7" w:tplc="04090019" w:tentative="1">
-      <w:start w:val="1"/>
-      <w:numFmt w:val="lowerLetter"/>
-      <w:lvlText w:val="%8."/>
-      <w:lvlJc w:val="left"/>
-      <w:pPr>
-        <w:ind w:left="5760" w:hanging="360"/>
-      </w:pPr>
-    </w:lvl>
-    <w:lvl w:ilvl="8" w:tplc="0409001B" w:tentative="1">
-      <w:start w:val="1"/>
-      <w:numFmt w:val="lowerRoman"/>
-      <w:lvlText w:val="%9."/>
-      <w:lvlJc w:val="right"/>
-      <w:pPr>
-        <w:ind w:left="6480" w:hanging="180"/>
-      </w:pPr>
-    </w:lvl>
-  </w:abstractNum>
-  <w:abstractNum w:abstractNumId="8" w15:restartNumberingAfterBreak="0">
-    <w:nsid w:val="70F12DF3"/>
-    <w:multiLevelType w:val="multilevel"/>
-    <w:tmpl w:val="11EAA22A"/>
-    <w:lvl w:ilvl="0">
-      <w:start w:val="1"/>
-      <w:numFmt w:val="decimal"/>
-      <w:lvlText w:val="%1."/>
-      <w:lvlJc w:val="left"/>
-      <w:pPr>
-        <w:ind w:left="360" w:hanging="360"/>
-      </w:pPr>
-      <w:rPr>
-        <w:b/>
-        <w:bCs w:val="0"/>
-        <w:i w:val="0"/>
-        <w:color w:val="000000"/>
-        <w:sz w:val="20"/>
-        <w:u w:val="none"/>
-      </w:rPr>
-    </w:lvl>
-    <w:lvl w:ilvl="1">
-      <w:start w:val="1"/>
-      <w:numFmt w:val="bullet"/>
-      <w:lvlText w:val=""/>
-      <w:lvlJc w:val="left"/>
-      <w:pPr>
-        <w:ind w:left="1440" w:hanging="360"/>
-      </w:pPr>
-      <w:rPr>
-        <w:rFonts w:ascii="Wingdings 2" w:hAnsi="Wingdings 2" w:cs="Wingdings 2" w:hint="default"/>
-        <w:u w:val="none"/>
-      </w:rPr>
-    </w:lvl>
-    <w:lvl w:ilvl="2">
-      <w:start w:val="1"/>
-      <w:numFmt w:val="lowerRoman"/>
-      <w:lvlText w:val="%3."/>
-      <w:lvlJc w:val="right"/>
-      <w:pPr>
-        <w:ind w:left="2160" w:hanging="360"/>
-      </w:pPr>
-      <w:rPr>
-        <w:u w:val="none"/>
-      </w:rPr>
-    </w:lvl>
-    <w:lvl w:ilvl="3">
-      <w:start w:val="1"/>
-      <w:numFmt w:val="decimal"/>
-      <w:lvlText w:val="%4."/>
-      <w:lvlJc w:val="left"/>
-      <w:pPr>
-        <w:ind w:left="2880" w:hanging="360"/>
-      </w:pPr>
-      <w:rPr>
-        <w:u w:val="none"/>
-      </w:rPr>
-    </w:lvl>
-    <w:lvl w:ilvl="4">
-      <w:start w:val="1"/>
-      <w:numFmt w:val="lowerLetter"/>
-      <w:lvlText w:val="%5."/>
-      <w:lvlJc w:val="left"/>
-      <w:pPr>
-        <w:ind w:left="3600" w:hanging="360"/>
-      </w:pPr>
-      <w:rPr>
-        <w:u w:val="none"/>
-      </w:rPr>
-    </w:lvl>
-    <w:lvl w:ilvl="5">
-      <w:start w:val="1"/>
-      <w:numFmt w:val="lowerRoman"/>
-      <w:lvlText w:val="%6."/>
-      <w:lvlJc w:val="right"/>
-      <w:pPr>
-        <w:ind w:left="4320" w:hanging="360"/>
-      </w:pPr>
-      <w:rPr>
-        <w:u w:val="none"/>
-      </w:rPr>
-    </w:lvl>
-    <w:lvl w:ilvl="6">
-      <w:start w:val="1"/>
-      <w:numFmt w:val="decimal"/>
-      <w:lvlText w:val="%7."/>
-      <w:lvlJc w:val="left"/>
-      <w:pPr>
-        <w:ind w:left="5040" w:hanging="360"/>
-      </w:pPr>
-      <w:rPr>
-        <w:u w:val="none"/>
-      </w:rPr>
-    </w:lvl>
-    <w:lvl w:ilvl="7">
-      <w:start w:val="1"/>
-      <w:numFmt w:val="lowerLetter"/>
-      <w:lvlText w:val="%8."/>
-      <w:lvlJc w:val="left"/>
-      <w:pPr>
-        <w:ind w:left="5760" w:hanging="360"/>
-      </w:pPr>
-      <w:rPr>
-        <w:u w:val="none"/>
-      </w:rPr>
-    </w:lvl>
-    <w:lvl w:ilvl="8">
-      <w:start w:val="1"/>
-      <w:numFmt w:val="lowerRoman"/>
-      <w:lvlText w:val="%9."/>
-      <w:lvlJc w:val="right"/>
-      <w:pPr>
-        <w:ind w:left="6480" w:hanging="360"/>
-      </w:pPr>
-      <w:rPr>
-        <w:u w:val="none"/>
-      </w:rPr>
-    </w:lvl>
-  </w:abstractNum>
   <w:num w:numId="1">
-    <w:abstractNumId w:val="8"/>
+    <w:abstractNumId w:val="7"/>
   </w:num>
   <w:num w:numId="2">
     <w:abstractNumId w:val="1"/>
   </w:num>
   <w:num w:numId="3">
-    <w:abstractNumId w:val="7"/>
+    <w:abstractNumId w:val="6"/>
   </w:num>
   <w:num w:numId="4">
-    <w:abstractNumId w:val="6"/>
+    <w:abstractNumId w:val="5"/>
   </w:num>
   <w:num w:numId="5">
     <w:abstractNumId w:val="3"/>
@@ -3145,16 +1987,13 @@
     <w:abstractNumId w:val="2"/>
   </w:num>
   <w:num w:numId="8">
-    <w:abstractNumId w:val="5"/>
-  </w:num>
-  <w:num w:numId="9">
     <w:abstractNumId w:val="4"/>
   </w:num>
 </w:numbering>
 </file>
 
 <file path=word/styles.xml><?xml version="1.0" encoding="utf-8"?>
-<w:styles xmlns:mc="http://schemas.openxmlformats.org/markup-compatibility/2006" xmlns:r="http://schemas.openxmlformats.org/officeDocument/2006/relationships" xmlns:w="http://schemas.openxmlformats.org/wordprocessingml/2006/main" xmlns:w14="http://schemas.microsoft.com/office/word/2010/wordml" xmlns:w15="http://schemas.microsoft.com/office/word/2012/wordml" xmlns:w16cex="http://schemas.microsoft.com/office/word/2018/wordml/cex" xmlns:w16cid="http://schemas.microsoft.com/office/word/2016/wordml/cid" xmlns:w16="http://schemas.microsoft.com/office/word/2018/wordml" xmlns:w16sdtdh="http://schemas.microsoft.com/office/word/2020/wordml/sdtdatahash" xmlns:w16se="http://schemas.microsoft.com/office/word/2015/wordml/symex" mc:Ignorable="w14 w15 w16se w16cid w16 w16cex w16sdtdh">
+<w:styles xmlns:mc="http://schemas.openxmlformats.org/markup-compatibility/2006" xmlns:r="http://schemas.openxmlformats.org/officeDocument/2006/relationships" xmlns:w="http://schemas.openxmlformats.org/wordprocessingml/2006/main" xmlns:w14="http://schemas.microsoft.com/office/word/2010/wordml" xmlns:w15="http://schemas.microsoft.com/office/word/2012/wordml" xmlns:w16se="http://schemas.microsoft.com/office/word/2015/wordml/symex" mc:Ignorable="w14 w15 w16se">
   <w:docDefaults>
     <w:rPrDefault>
       <w:rPr>
@@ -3170,7 +2009,7 @@
       </w:pPr>
     </w:pPrDefault>
   </w:docDefaults>
-  <w:latentStyles w:defLockedState="0" w:defUIPriority="99" w:defSemiHidden="0" w:defUnhideWhenUsed="0" w:defQFormat="0" w:count="376">
+  <w:latentStyles w:defLockedState="0" w:defUIPriority="99" w:defSemiHidden="0" w:defUnhideWhenUsed="0" w:defQFormat="0" w:count="371">
     <w:lsdException w:name="Normal" w:uiPriority="0" w:qFormat="1"/>
     <w:lsdException w:name="heading 1" w:uiPriority="9" w:qFormat="1"/>
     <w:lsdException w:name="heading 2" w:semiHidden="1" w:uiPriority="9" w:unhideWhenUsed="1" w:qFormat="1"/>
@@ -3542,11 +2381,6 @@
     <w:lsdException w:name="List Table 5 Dark Accent 6" w:uiPriority="50"/>
     <w:lsdException w:name="List Table 6 Colorful Accent 6" w:uiPriority="51"/>
     <w:lsdException w:name="List Table 7 Colorful Accent 6" w:uiPriority="52"/>
-    <w:lsdException w:name="Mention" w:semiHidden="1" w:unhideWhenUsed="1"/>
-    <w:lsdException w:name="Smart Hyperlink" w:semiHidden="1" w:unhideWhenUsed="1"/>
-    <w:lsdException w:name="Hashtag" w:semiHidden="1" w:unhideWhenUsed="1"/>
-    <w:lsdException w:name="Unresolved Mention" w:semiHidden="1" w:unhideWhenUsed="1"/>
-    <w:lsdException w:name="Smart Link" w:semiHidden="1" w:unhideWhenUsed="1"/>
   </w:latentStyles>
   <w:style w:type="paragraph" w:default="1" w:styleId="Normal">
     <w:name w:val="Normal"/>
@@ -3739,41 +2573,6 @@
     <w:rPr>
       <w:rFonts w:ascii="Arial" w:hAnsi="Arial"/>
       <w:sz w:val="20"/>
-    </w:rPr>
-  </w:style>
-  <w:style w:type="character" w:styleId="Hyperlink">
-    <w:name w:val="Hyperlink"/>
-    <w:basedOn w:val="DefaultParagraphFont"/>
-    <w:uiPriority w:val="99"/>
-    <w:unhideWhenUsed/>
-    <w:rsid w:val="00AF1198"/>
-    <w:rPr>
-      <w:color w:val="F49100" w:themeColor="hyperlink"/>
-      <w:u w:val="single"/>
-    </w:rPr>
-  </w:style>
-  <w:style w:type="character" w:styleId="UnresolvedMention">
-    <w:name w:val="Unresolved Mention"/>
-    <w:basedOn w:val="DefaultParagraphFont"/>
-    <w:uiPriority w:val="99"/>
-    <w:semiHidden/>
-    <w:unhideWhenUsed/>
-    <w:rsid w:val="00AF1198"/>
-    <w:rPr>
-      <w:color w:val="605E5C"/>
-      <w:shd w:val="clear" w:color="auto" w:fill="E1DFDD"/>
-    </w:rPr>
-  </w:style>
-  <w:style w:type="character" w:styleId="FollowedHyperlink">
-    <w:name w:val="FollowedHyperlink"/>
-    <w:basedOn w:val="DefaultParagraphFont"/>
-    <w:uiPriority w:val="99"/>
-    <w:semiHidden/>
-    <w:unhideWhenUsed/>
-    <w:rsid w:val="00B9653B"/>
-    <w:rPr>
-      <w:color w:val="85DFD0" w:themeColor="followedHyperlink"/>
-      <w:u w:val="single"/>
     </w:rPr>
   </w:style>
 </w:styles>

</xml_diff>